<commit_message>
More and more work on writeup, more pictures to assist
</commit_message>
<xml_diff>
--- a/Design Project/Documents/Write Up.docx
+++ b/Design Project/Documents/Write Up.docx
@@ -893,7 +893,25 @@
           <w:sz w:val="28"/>
           <w:szCs w:val="28"/>
         </w:rPr>
-        <w:t xml:space="preserve"> PostgreSQL 9.3.2, an</w:t>
+        <w:t xml:space="preserve"> </w:t>
+      </w:r>
+      <w:proofErr w:type="spellStart"/>
+      <w:r>
+        <w:rPr>
+          <w:rFonts w:asciiTheme="majorBidi" w:hAnsiTheme="majorBidi" w:cstheme="majorBidi"/>
+          <w:sz w:val="28"/>
+          <w:szCs w:val="28"/>
+        </w:rPr>
+        <w:t>PostgreSQL</w:t>
+      </w:r>
+      <w:proofErr w:type="spellEnd"/>
+      <w:r>
+        <w:rPr>
+          <w:rFonts w:asciiTheme="majorBidi" w:hAnsiTheme="majorBidi" w:cstheme="majorBidi"/>
+          <w:sz w:val="28"/>
+          <w:szCs w:val="28"/>
+        </w:rPr>
+        <w:t xml:space="preserve"> 9.3.2, an</w:t>
       </w:r>
       <w:r>
         <w:rPr>
@@ -1142,7 +1160,23 @@
           <w:szCs w:val="28"/>
         </w:rPr>
         <w:tab/>
-        <w:t xml:space="preserve">Table that keeps track of each person involved in the festival (attendees, event worker, and band members). </w:t>
+        <w:t xml:space="preserve">Table that </w:t>
+      </w:r>
+      <w:r>
+        <w:rPr>
+          <w:rFonts w:asciiTheme="majorBidi" w:hAnsiTheme="majorBidi" w:cstheme="majorBidi"/>
+          <w:sz w:val="28"/>
+          <w:szCs w:val="28"/>
+        </w:rPr>
+        <w:t>stores the information about</w:t>
+      </w:r>
+      <w:r>
+        <w:rPr>
+          <w:rFonts w:asciiTheme="majorBidi" w:hAnsiTheme="majorBidi" w:cstheme="majorBidi"/>
+          <w:sz w:val="28"/>
+          <w:szCs w:val="28"/>
+        </w:rPr>
+        <w:t xml:space="preserve"> each person involved in the festival (attendees, event worker, and band members). </w:t>
       </w:r>
       <w:r>
         <w:rPr>
@@ -1208,13 +1242,61 @@
           <w:szCs w:val="28"/>
         </w:rPr>
       </w:pPr>
-      <w:r>
-        <w:rPr>
-          <w:rFonts w:asciiTheme="majorBidi" w:hAnsiTheme="majorBidi" w:cstheme="majorBidi"/>
-          <w:sz w:val="28"/>
-          <w:szCs w:val="28"/>
-        </w:rPr>
-        <w:t>pid -&gt; firstName, lastName, address, zip</w:t>
+      <w:proofErr w:type="spellStart"/>
+      <w:proofErr w:type="gramStart"/>
+      <w:r>
+        <w:rPr>
+          <w:rFonts w:asciiTheme="majorBidi" w:hAnsiTheme="majorBidi" w:cstheme="majorBidi"/>
+          <w:sz w:val="28"/>
+          <w:szCs w:val="28"/>
+        </w:rPr>
+        <w:t>pid</w:t>
+      </w:r>
+      <w:proofErr w:type="spellEnd"/>
+      <w:proofErr w:type="gramEnd"/>
+      <w:r>
+        <w:rPr>
+          <w:rFonts w:asciiTheme="majorBidi" w:hAnsiTheme="majorBidi" w:cstheme="majorBidi"/>
+          <w:sz w:val="28"/>
+          <w:szCs w:val="28"/>
+        </w:rPr>
+        <w:t xml:space="preserve"> -&gt; </w:t>
+      </w:r>
+      <w:proofErr w:type="spellStart"/>
+      <w:r>
+        <w:rPr>
+          <w:rFonts w:asciiTheme="majorBidi" w:hAnsiTheme="majorBidi" w:cstheme="majorBidi"/>
+          <w:sz w:val="28"/>
+          <w:szCs w:val="28"/>
+        </w:rPr>
+        <w:t>firstName</w:t>
+      </w:r>
+      <w:proofErr w:type="spellEnd"/>
+      <w:r>
+        <w:rPr>
+          <w:rFonts w:asciiTheme="majorBidi" w:hAnsiTheme="majorBidi" w:cstheme="majorBidi"/>
+          <w:sz w:val="28"/>
+          <w:szCs w:val="28"/>
+        </w:rPr>
+        <w:t xml:space="preserve">, </w:t>
+      </w:r>
+      <w:proofErr w:type="spellStart"/>
+      <w:r>
+        <w:rPr>
+          <w:rFonts w:asciiTheme="majorBidi" w:hAnsiTheme="majorBidi" w:cstheme="majorBidi"/>
+          <w:sz w:val="28"/>
+          <w:szCs w:val="28"/>
+        </w:rPr>
+        <w:t>lastName</w:t>
+      </w:r>
+      <w:proofErr w:type="spellEnd"/>
+      <w:r>
+        <w:rPr>
+          <w:rFonts w:asciiTheme="majorBidi" w:hAnsiTheme="majorBidi" w:cstheme="majorBidi"/>
+          <w:sz w:val="28"/>
+          <w:szCs w:val="28"/>
+        </w:rPr>
+        <w:t>, address, zip</w:t>
       </w:r>
     </w:p>
     <w:p>
@@ -1411,6 +1493,7 @@
           <w:szCs w:val="32"/>
         </w:rPr>
       </w:pPr>
+      <w:proofErr w:type="spellStart"/>
       <w:r>
         <w:rPr>
           <w:rFonts w:asciiTheme="majorBidi" w:hAnsiTheme="majorBidi" w:cstheme="majorBidi"/>
@@ -1419,7 +1502,18 @@
           <w:sz w:val="32"/>
           <w:szCs w:val="32"/>
         </w:rPr>
-        <w:t>ZipCode Table</w:t>
+        <w:t>ZipCode</w:t>
+      </w:r>
+      <w:proofErr w:type="spellEnd"/>
+      <w:r>
+        <w:rPr>
+          <w:rFonts w:asciiTheme="majorBidi" w:hAnsiTheme="majorBidi" w:cstheme="majorBidi"/>
+          <w:b/>
+          <w:bCs/>
+          <w:sz w:val="32"/>
+          <w:szCs w:val="32"/>
+        </w:rPr>
+        <w:t xml:space="preserve"> Table</w:t>
       </w:r>
     </w:p>
     <w:p>
@@ -1475,7 +1569,23 @@
           <w:sz w:val="28"/>
           <w:szCs w:val="28"/>
         </w:rPr>
-        <w:t>Table that keeps track of the zip codes of each person involved in the festival. Each zip code is associated with its corresponding city and state.</w:t>
+        <w:t xml:space="preserve">Table that </w:t>
+      </w:r>
+      <w:r>
+        <w:rPr>
+          <w:rFonts w:asciiTheme="majorBidi" w:hAnsiTheme="majorBidi" w:cstheme="majorBidi"/>
+          <w:sz w:val="28"/>
+          <w:szCs w:val="28"/>
+        </w:rPr>
+        <w:t>stores the information of</w:t>
+      </w:r>
+      <w:r>
+        <w:rPr>
+          <w:rFonts w:asciiTheme="majorBidi" w:hAnsiTheme="majorBidi" w:cstheme="majorBidi"/>
+          <w:sz w:val="28"/>
+          <w:szCs w:val="28"/>
+        </w:rPr>
+        <w:t xml:space="preserve"> the zip codes of each person involved in the festival. Each zip code is associated with its corresponding city and state.</w:t>
       </w:r>
     </w:p>
     <w:p>
@@ -1517,13 +1627,23 @@
           <w:szCs w:val="28"/>
         </w:rPr>
       </w:pPr>
-      <w:r>
-        <w:rPr>
-          <w:rFonts w:asciiTheme="majorBidi" w:hAnsiTheme="majorBidi" w:cstheme="majorBidi"/>
-          <w:sz w:val="28"/>
-          <w:szCs w:val="28"/>
-        </w:rPr>
-        <w:t>zip -&gt; city, state</w:t>
+      <w:proofErr w:type="gramStart"/>
+      <w:r>
+        <w:rPr>
+          <w:rFonts w:asciiTheme="majorBidi" w:hAnsiTheme="majorBidi" w:cstheme="majorBidi"/>
+          <w:sz w:val="28"/>
+          <w:szCs w:val="28"/>
+        </w:rPr>
+        <w:t>zip</w:t>
+      </w:r>
+      <w:proofErr w:type="gramEnd"/>
+      <w:r>
+        <w:rPr>
+          <w:rFonts w:asciiTheme="majorBidi" w:hAnsiTheme="majorBidi" w:cstheme="majorBidi"/>
+          <w:sz w:val="28"/>
+          <w:szCs w:val="28"/>
+        </w:rPr>
+        <w:t xml:space="preserve"> -&gt; city, state</w:t>
       </w:r>
     </w:p>
     <w:p>
@@ -1884,7 +2004,15 @@
           <w:sz w:val="28"/>
           <w:szCs w:val="28"/>
         </w:rPr>
-        <w:t>keep track of each person (customer) attending the festival, along with their age</w:t>
+        <w:t>stores the information of</w:t>
+      </w:r>
+      <w:r>
+        <w:rPr>
+          <w:rFonts w:asciiTheme="majorBidi" w:hAnsiTheme="majorBidi" w:cstheme="majorBidi"/>
+          <w:sz w:val="28"/>
+          <w:szCs w:val="28"/>
+        </w:rPr>
+        <w:t xml:space="preserve"> each person (customer) attending the festival, along with their age</w:t>
       </w:r>
       <w:r>
         <w:rPr>
@@ -1934,13 +2062,25 @@
           <w:szCs w:val="28"/>
         </w:rPr>
       </w:pPr>
-      <w:r>
-        <w:rPr>
-          <w:rFonts w:asciiTheme="majorBidi" w:hAnsiTheme="majorBidi" w:cstheme="majorBidi"/>
-          <w:sz w:val="28"/>
-          <w:szCs w:val="28"/>
-        </w:rPr>
-        <w:t>pid -&gt; age</w:t>
+      <w:proofErr w:type="spellStart"/>
+      <w:proofErr w:type="gramStart"/>
+      <w:r>
+        <w:rPr>
+          <w:rFonts w:asciiTheme="majorBidi" w:hAnsiTheme="majorBidi" w:cstheme="majorBidi"/>
+          <w:sz w:val="28"/>
+          <w:szCs w:val="28"/>
+        </w:rPr>
+        <w:t>pid</w:t>
+      </w:r>
+      <w:proofErr w:type="spellEnd"/>
+      <w:proofErr w:type="gramEnd"/>
+      <w:r>
+        <w:rPr>
+          <w:rFonts w:asciiTheme="majorBidi" w:hAnsiTheme="majorBidi" w:cstheme="majorBidi"/>
+          <w:sz w:val="28"/>
+          <w:szCs w:val="28"/>
+        </w:rPr>
+        <w:t xml:space="preserve"> -&gt; age</w:t>
       </w:r>
     </w:p>
     <w:p>
@@ -2216,6 +2356,7 @@
           <w:szCs w:val="32"/>
         </w:rPr>
       </w:pPr>
+      <w:proofErr w:type="spellStart"/>
       <w:r>
         <w:rPr>
           <w:rFonts w:asciiTheme="majorBidi" w:hAnsiTheme="majorBidi" w:cstheme="majorBidi"/>
@@ -2226,6 +2367,7 @@
         </w:rPr>
         <w:t>EventWorker</w:t>
       </w:r>
+      <w:proofErr w:type="spellEnd"/>
       <w:r>
         <w:rPr>
           <w:rFonts w:asciiTheme="majorBidi" w:hAnsiTheme="majorBidi" w:cstheme="majorBidi"/>
@@ -2290,7 +2432,23 @@
           <w:sz w:val="28"/>
           <w:szCs w:val="28"/>
         </w:rPr>
-        <w:t>Table that keeps track of each employee that works at the festival, along with that employee’s salary in USD.</w:t>
+        <w:t xml:space="preserve">Table that </w:t>
+      </w:r>
+      <w:r>
+        <w:rPr>
+          <w:rFonts w:asciiTheme="majorBidi" w:hAnsiTheme="majorBidi" w:cstheme="majorBidi"/>
+          <w:sz w:val="28"/>
+          <w:szCs w:val="28"/>
+        </w:rPr>
+        <w:t>stores the information about each</w:t>
+      </w:r>
+      <w:r>
+        <w:rPr>
+          <w:rFonts w:asciiTheme="majorBidi" w:hAnsiTheme="majorBidi" w:cstheme="majorBidi"/>
+          <w:sz w:val="28"/>
+          <w:szCs w:val="28"/>
+        </w:rPr>
+        <w:t xml:space="preserve"> employee that works at the festival, along with that employee’s salary in USD.</w:t>
       </w:r>
       <w:r>
         <w:rPr>
@@ -2340,14 +2498,36 @@
           <w:szCs w:val="28"/>
         </w:rPr>
       </w:pPr>
-      <w:r>
-        <w:rPr>
-          <w:rFonts w:asciiTheme="majorBidi" w:hAnsiTheme="majorBidi" w:cstheme="majorBidi"/>
-          <w:sz w:val="28"/>
-          <w:szCs w:val="28"/>
-        </w:rPr>
-        <w:t>pid -&gt; salaryUSD</w:t>
-      </w:r>
+      <w:proofErr w:type="spellStart"/>
+      <w:proofErr w:type="gramStart"/>
+      <w:r>
+        <w:rPr>
+          <w:rFonts w:asciiTheme="majorBidi" w:hAnsiTheme="majorBidi" w:cstheme="majorBidi"/>
+          <w:sz w:val="28"/>
+          <w:szCs w:val="28"/>
+        </w:rPr>
+        <w:t>pid</w:t>
+      </w:r>
+      <w:proofErr w:type="spellEnd"/>
+      <w:proofErr w:type="gramEnd"/>
+      <w:r>
+        <w:rPr>
+          <w:rFonts w:asciiTheme="majorBidi" w:hAnsiTheme="majorBidi" w:cstheme="majorBidi"/>
+          <w:sz w:val="28"/>
+          <w:szCs w:val="28"/>
+        </w:rPr>
+        <w:t xml:space="preserve"> -&gt; </w:t>
+      </w:r>
+      <w:proofErr w:type="spellStart"/>
+      <w:r>
+        <w:rPr>
+          <w:rFonts w:asciiTheme="majorBidi" w:hAnsiTheme="majorBidi" w:cstheme="majorBidi"/>
+          <w:sz w:val="28"/>
+          <w:szCs w:val="28"/>
+        </w:rPr>
+        <w:t>salaryUSD</w:t>
+      </w:r>
+      <w:proofErr w:type="spellEnd"/>
     </w:p>
     <w:p>
       <w:pPr>
@@ -2612,6 +2792,7 @@
           <w:szCs w:val="32"/>
         </w:rPr>
       </w:pPr>
+      <w:proofErr w:type="spellStart"/>
       <w:r>
         <w:rPr>
           <w:rFonts w:asciiTheme="majorBidi" w:hAnsiTheme="majorBidi" w:cstheme="majorBidi"/>
@@ -2622,6 +2803,7 @@
         </w:rPr>
         <w:t>BandMember</w:t>
       </w:r>
+      <w:proofErr w:type="spellEnd"/>
       <w:r>
         <w:rPr>
           <w:rFonts w:asciiTheme="majorBidi" w:hAnsiTheme="majorBidi" w:cstheme="majorBidi"/>
@@ -2728,13 +2910,25 @@
           <w:szCs w:val="28"/>
         </w:rPr>
       </w:pPr>
-      <w:r>
-        <w:rPr>
-          <w:rFonts w:asciiTheme="majorBidi" w:hAnsiTheme="majorBidi" w:cstheme="majorBidi"/>
-          <w:sz w:val="28"/>
-          <w:szCs w:val="28"/>
-        </w:rPr>
-        <w:t>pid -&gt; instrument</w:t>
+      <w:proofErr w:type="spellStart"/>
+      <w:proofErr w:type="gramStart"/>
+      <w:r>
+        <w:rPr>
+          <w:rFonts w:asciiTheme="majorBidi" w:hAnsiTheme="majorBidi" w:cstheme="majorBidi"/>
+          <w:sz w:val="28"/>
+          <w:szCs w:val="28"/>
+        </w:rPr>
+        <w:t>pid</w:t>
+      </w:r>
+      <w:proofErr w:type="spellEnd"/>
+      <w:proofErr w:type="gramEnd"/>
+      <w:r>
+        <w:rPr>
+          <w:rFonts w:asciiTheme="majorBidi" w:hAnsiTheme="majorBidi" w:cstheme="majorBidi"/>
+          <w:sz w:val="28"/>
+          <w:szCs w:val="28"/>
+        </w:rPr>
+        <w:t xml:space="preserve"> -&gt; instrument</w:t>
       </w:r>
     </w:p>
     <w:p>
@@ -3096,14 +3290,36 @@
           <w:szCs w:val="28"/>
         </w:rPr>
       </w:pPr>
-      <w:r>
-        <w:rPr>
-          <w:rFonts w:asciiTheme="majorBidi" w:hAnsiTheme="majorBidi" w:cstheme="majorBidi"/>
-          <w:sz w:val="28"/>
-          <w:szCs w:val="28"/>
-        </w:rPr>
-        <w:t>bandID -&gt; name, genre, yearFormed</w:t>
-      </w:r>
+      <w:proofErr w:type="spellStart"/>
+      <w:proofErr w:type="gramStart"/>
+      <w:r>
+        <w:rPr>
+          <w:rFonts w:asciiTheme="majorBidi" w:hAnsiTheme="majorBidi" w:cstheme="majorBidi"/>
+          <w:sz w:val="28"/>
+          <w:szCs w:val="28"/>
+        </w:rPr>
+        <w:t>bandID</w:t>
+      </w:r>
+      <w:proofErr w:type="spellEnd"/>
+      <w:proofErr w:type="gramEnd"/>
+      <w:r>
+        <w:rPr>
+          <w:rFonts w:asciiTheme="majorBidi" w:hAnsiTheme="majorBidi" w:cstheme="majorBidi"/>
+          <w:sz w:val="28"/>
+          <w:szCs w:val="28"/>
+        </w:rPr>
+        <w:t xml:space="preserve"> -&gt; name, genre, </w:t>
+      </w:r>
+      <w:proofErr w:type="spellStart"/>
+      <w:r>
+        <w:rPr>
+          <w:rFonts w:asciiTheme="majorBidi" w:hAnsiTheme="majorBidi" w:cstheme="majorBidi"/>
+          <w:sz w:val="28"/>
+          <w:szCs w:val="28"/>
+        </w:rPr>
+        <w:t>yearFormed</w:t>
+      </w:r>
+      <w:proofErr w:type="spellEnd"/>
     </w:p>
     <w:p>
       <w:pPr>
@@ -3494,14 +3710,36 @@
           <w:szCs w:val="28"/>
         </w:rPr>
       </w:pPr>
-      <w:r>
-        <w:rPr>
-          <w:rFonts w:asciiTheme="majorBidi" w:hAnsiTheme="majorBidi" w:cstheme="majorBidi"/>
-          <w:sz w:val="28"/>
-          <w:szCs w:val="28"/>
-        </w:rPr>
-        <w:t>stageID -&gt; name, audienceSize</w:t>
-      </w:r>
+      <w:proofErr w:type="spellStart"/>
+      <w:proofErr w:type="gramStart"/>
+      <w:r>
+        <w:rPr>
+          <w:rFonts w:asciiTheme="majorBidi" w:hAnsiTheme="majorBidi" w:cstheme="majorBidi"/>
+          <w:sz w:val="28"/>
+          <w:szCs w:val="28"/>
+        </w:rPr>
+        <w:t>stageID</w:t>
+      </w:r>
+      <w:proofErr w:type="spellEnd"/>
+      <w:proofErr w:type="gramEnd"/>
+      <w:r>
+        <w:rPr>
+          <w:rFonts w:asciiTheme="majorBidi" w:hAnsiTheme="majorBidi" w:cstheme="majorBidi"/>
+          <w:sz w:val="28"/>
+          <w:szCs w:val="28"/>
+        </w:rPr>
+        <w:t xml:space="preserve"> -&gt; name, </w:t>
+      </w:r>
+      <w:proofErr w:type="spellStart"/>
+      <w:r>
+        <w:rPr>
+          <w:rFonts w:asciiTheme="majorBidi" w:hAnsiTheme="majorBidi" w:cstheme="majorBidi"/>
+          <w:sz w:val="28"/>
+          <w:szCs w:val="28"/>
+        </w:rPr>
+        <w:t>audienceSize</w:t>
+      </w:r>
+      <w:proofErr w:type="spellEnd"/>
     </w:p>
     <w:p>
       <w:pPr>
@@ -3767,6 +4005,7 @@
           <w:szCs w:val="32"/>
         </w:rPr>
       </w:pPr>
+      <w:proofErr w:type="spellStart"/>
       <w:r>
         <w:rPr>
           <w:rFonts w:asciiTheme="majorBidi" w:hAnsiTheme="majorBidi" w:cstheme="majorBidi"/>
@@ -3777,6 +4016,7 @@
         </w:rPr>
         <w:t>JobRole</w:t>
       </w:r>
+      <w:proofErr w:type="spellEnd"/>
       <w:r>
         <w:rPr>
           <w:rFonts w:asciiTheme="majorBidi" w:hAnsiTheme="majorBidi" w:cstheme="majorBidi"/>
@@ -3883,13 +4123,25 @@
           <w:szCs w:val="28"/>
         </w:rPr>
       </w:pPr>
-      <w:r>
-        <w:rPr>
-          <w:rFonts w:asciiTheme="majorBidi" w:hAnsiTheme="majorBidi" w:cstheme="majorBidi"/>
-          <w:sz w:val="28"/>
-          <w:szCs w:val="28"/>
-        </w:rPr>
-        <w:t>jobID -&gt; name, description</w:t>
+      <w:proofErr w:type="spellStart"/>
+      <w:proofErr w:type="gramStart"/>
+      <w:r>
+        <w:rPr>
+          <w:rFonts w:asciiTheme="majorBidi" w:hAnsiTheme="majorBidi" w:cstheme="majorBidi"/>
+          <w:sz w:val="28"/>
+          <w:szCs w:val="28"/>
+        </w:rPr>
+        <w:t>jobID</w:t>
+      </w:r>
+      <w:proofErr w:type="spellEnd"/>
+      <w:proofErr w:type="gramEnd"/>
+      <w:r>
+        <w:rPr>
+          <w:rFonts w:asciiTheme="majorBidi" w:hAnsiTheme="majorBidi" w:cstheme="majorBidi"/>
+          <w:sz w:val="28"/>
+          <w:szCs w:val="28"/>
+        </w:rPr>
+        <w:t xml:space="preserve"> -&gt; name, description</w:t>
       </w:r>
     </w:p>
     <w:p>
@@ -3967,8 +4219,6 @@
           </wp:inline>
         </w:drawing>
       </w:r>
-      <w:bookmarkStart w:id="0" w:name="_GoBack"/>
-      <w:bookmarkEnd w:id="0"/>
     </w:p>
     <w:p>
       <w:pPr>
@@ -4068,8 +4318,2725 @@
         </w:rPr>
       </w:pPr>
     </w:p>
+    <w:p>
+      <w:pPr>
+        <w:spacing w:after="0" w:line="360" w:lineRule="auto"/>
+        <w:rPr>
+          <w:rFonts w:asciiTheme="majorBidi" w:hAnsiTheme="majorBidi" w:cstheme="majorBidi"/>
+          <w:sz w:val="24"/>
+          <w:szCs w:val="24"/>
+        </w:rPr>
+      </w:pPr>
+    </w:p>
+    <w:p>
+      <w:pPr>
+        <w:spacing w:after="0" w:line="360" w:lineRule="auto"/>
+        <w:rPr>
+          <w:rFonts w:asciiTheme="majorBidi" w:hAnsiTheme="majorBidi" w:cstheme="majorBidi"/>
+          <w:sz w:val="24"/>
+          <w:szCs w:val="24"/>
+        </w:rPr>
+      </w:pPr>
+    </w:p>
+    <w:p>
+      <w:pPr>
+        <w:spacing w:after="0" w:line="360" w:lineRule="auto"/>
+        <w:rPr>
+          <w:rFonts w:asciiTheme="majorBidi" w:hAnsiTheme="majorBidi" w:cstheme="majorBidi"/>
+          <w:sz w:val="24"/>
+          <w:szCs w:val="24"/>
+        </w:rPr>
+      </w:pPr>
+    </w:p>
+    <w:p>
+      <w:pPr>
+        <w:spacing w:after="0" w:line="360" w:lineRule="auto"/>
+        <w:rPr>
+          <w:rFonts w:asciiTheme="majorBidi" w:hAnsiTheme="majorBidi" w:cstheme="majorBidi"/>
+          <w:sz w:val="24"/>
+          <w:szCs w:val="24"/>
+        </w:rPr>
+      </w:pPr>
+    </w:p>
+    <w:p>
+      <w:pPr>
+        <w:pBdr>
+          <w:bottom w:val="single" w:sz="12" w:space="1" w:color="auto"/>
+        </w:pBdr>
+        <w:spacing w:after="0" w:line="360" w:lineRule="auto"/>
+        <w:rPr>
+          <w:rFonts w:asciiTheme="majorBidi" w:hAnsiTheme="majorBidi" w:cstheme="majorBidi"/>
+          <w:b/>
+          <w:bCs/>
+          <w:sz w:val="40"/>
+          <w:szCs w:val="40"/>
+        </w:rPr>
+      </w:pPr>
+      <w:r>
+        <w:rPr>
+          <w:rFonts w:asciiTheme="majorBidi" w:hAnsiTheme="majorBidi" w:cstheme="majorBidi"/>
+          <w:b/>
+          <w:bCs/>
+          <w:sz w:val="40"/>
+          <w:szCs w:val="40"/>
+        </w:rPr>
+        <w:lastRenderedPageBreak/>
+        <w:t>Tables</w:t>
+      </w:r>
+    </w:p>
+    <w:p>
+      <w:pPr>
+        <w:spacing w:after="0" w:line="360" w:lineRule="auto"/>
+        <w:rPr>
+          <w:rFonts w:asciiTheme="majorBidi" w:hAnsiTheme="majorBidi" w:cstheme="majorBidi"/>
+          <w:b/>
+          <w:bCs/>
+          <w:sz w:val="16"/>
+          <w:szCs w:val="16"/>
+        </w:rPr>
+      </w:pPr>
+    </w:p>
+    <w:p>
+      <w:pPr>
+        <w:spacing w:after="0" w:line="360" w:lineRule="auto"/>
+        <w:rPr>
+          <w:rFonts w:asciiTheme="majorBidi" w:hAnsiTheme="majorBidi" w:cstheme="majorBidi"/>
+          <w:b/>
+          <w:bCs/>
+          <w:sz w:val="32"/>
+          <w:szCs w:val="32"/>
+        </w:rPr>
+      </w:pPr>
+      <w:r>
+        <w:rPr>
+          <w:rFonts w:asciiTheme="majorBidi" w:hAnsiTheme="majorBidi" w:cstheme="majorBidi"/>
+          <w:b/>
+          <w:bCs/>
+          <w:sz w:val="32"/>
+          <w:szCs w:val="32"/>
+        </w:rPr>
+        <w:t>Shift</w:t>
+      </w:r>
+      <w:r>
+        <w:rPr>
+          <w:rFonts w:asciiTheme="majorBidi" w:hAnsiTheme="majorBidi" w:cstheme="majorBidi"/>
+          <w:b/>
+          <w:bCs/>
+          <w:sz w:val="32"/>
+          <w:szCs w:val="32"/>
+        </w:rPr>
+        <w:t xml:space="preserve"> Table</w:t>
+      </w:r>
+    </w:p>
+    <w:p>
+      <w:pPr>
+        <w:spacing w:after="0" w:line="360" w:lineRule="auto"/>
+        <w:rPr>
+          <w:rFonts w:asciiTheme="majorBidi" w:hAnsiTheme="majorBidi" w:cstheme="majorBidi"/>
+          <w:sz w:val="24"/>
+          <w:szCs w:val="24"/>
+        </w:rPr>
+      </w:pPr>
+    </w:p>
+    <w:p>
+      <w:pPr>
+        <w:spacing w:after="0" w:line="360" w:lineRule="auto"/>
+        <w:rPr>
+          <w:rFonts w:asciiTheme="majorBidi" w:hAnsiTheme="majorBidi" w:cstheme="majorBidi"/>
+          <w:sz w:val="28"/>
+          <w:szCs w:val="28"/>
+          <w:u w:val="single"/>
+        </w:rPr>
+      </w:pPr>
+      <w:r>
+        <w:rPr>
+          <w:rFonts w:asciiTheme="majorBidi" w:hAnsiTheme="majorBidi" w:cstheme="majorBidi"/>
+          <w:sz w:val="28"/>
+          <w:szCs w:val="28"/>
+          <w:u w:val="single"/>
+        </w:rPr>
+        <w:t>Purpose:</w:t>
+      </w:r>
+    </w:p>
+    <w:p>
+      <w:pPr>
+        <w:spacing w:after="0" w:line="360" w:lineRule="auto"/>
+        <w:rPr>
+          <w:rFonts w:asciiTheme="majorBidi" w:hAnsiTheme="majorBidi" w:cstheme="majorBidi"/>
+          <w:sz w:val="28"/>
+          <w:szCs w:val="28"/>
+        </w:rPr>
+      </w:pPr>
+      <w:r>
+        <w:rPr>
+          <w:rFonts w:asciiTheme="majorBidi" w:hAnsiTheme="majorBidi" w:cstheme="majorBidi"/>
+          <w:sz w:val="28"/>
+          <w:szCs w:val="28"/>
+        </w:rPr>
+        <w:tab/>
+        <w:t xml:space="preserve">Table that stores the information </w:t>
+      </w:r>
+      <w:r>
+        <w:rPr>
+          <w:rFonts w:asciiTheme="majorBidi" w:hAnsiTheme="majorBidi" w:cstheme="majorBidi"/>
+          <w:sz w:val="28"/>
+          <w:szCs w:val="28"/>
+        </w:rPr>
+        <w:t>about each shift that an event worker can work during, including the time frame of each shift.</w:t>
+      </w:r>
+    </w:p>
+    <w:p>
+      <w:pPr>
+        <w:spacing w:after="0" w:line="360" w:lineRule="auto"/>
+        <w:rPr>
+          <w:rFonts w:asciiTheme="majorBidi" w:hAnsiTheme="majorBidi" w:cstheme="majorBidi"/>
+          <w:sz w:val="28"/>
+          <w:szCs w:val="28"/>
+        </w:rPr>
+      </w:pPr>
+    </w:p>
+    <w:p>
+      <w:pPr>
+        <w:spacing w:after="0" w:line="360" w:lineRule="auto"/>
+        <w:rPr>
+          <w:rFonts w:asciiTheme="majorBidi" w:hAnsiTheme="majorBidi" w:cstheme="majorBidi"/>
+          <w:sz w:val="28"/>
+          <w:szCs w:val="28"/>
+        </w:rPr>
+      </w:pPr>
+      <w:r>
+        <w:rPr>
+          <w:rFonts w:asciiTheme="majorBidi" w:hAnsiTheme="majorBidi" w:cstheme="majorBidi"/>
+          <w:sz w:val="28"/>
+          <w:szCs w:val="28"/>
+          <w:u w:val="single"/>
+        </w:rPr>
+        <w:t>Functional Dependencies:</w:t>
+      </w:r>
+    </w:p>
+    <w:p>
+      <w:pPr>
+        <w:spacing w:after="0" w:line="360" w:lineRule="auto"/>
+        <w:ind w:firstLine="720"/>
+        <w:rPr>
+          <w:rFonts w:asciiTheme="majorBidi" w:hAnsiTheme="majorBidi" w:cstheme="majorBidi"/>
+          <w:sz w:val="28"/>
+          <w:szCs w:val="28"/>
+        </w:rPr>
+      </w:pPr>
+      <w:proofErr w:type="spellStart"/>
+      <w:proofErr w:type="gramStart"/>
+      <w:r>
+        <w:rPr>
+          <w:rFonts w:asciiTheme="majorBidi" w:hAnsiTheme="majorBidi" w:cstheme="majorBidi"/>
+          <w:sz w:val="28"/>
+          <w:szCs w:val="28"/>
+        </w:rPr>
+        <w:t>shiftNum</w:t>
+      </w:r>
+      <w:proofErr w:type="spellEnd"/>
+      <w:proofErr w:type="gramEnd"/>
+      <w:r>
+        <w:rPr>
+          <w:rFonts w:asciiTheme="majorBidi" w:hAnsiTheme="majorBidi" w:cstheme="majorBidi"/>
+          <w:sz w:val="28"/>
+          <w:szCs w:val="28"/>
+        </w:rPr>
+        <w:t xml:space="preserve"> -&gt; </w:t>
+      </w:r>
+      <w:proofErr w:type="spellStart"/>
+      <w:r>
+        <w:rPr>
+          <w:rFonts w:asciiTheme="majorBidi" w:hAnsiTheme="majorBidi" w:cstheme="majorBidi"/>
+          <w:sz w:val="28"/>
+          <w:szCs w:val="28"/>
+        </w:rPr>
+        <w:t>startTime</w:t>
+      </w:r>
+      <w:proofErr w:type="spellEnd"/>
+      <w:r>
+        <w:rPr>
+          <w:rFonts w:asciiTheme="majorBidi" w:hAnsiTheme="majorBidi" w:cstheme="majorBidi"/>
+          <w:sz w:val="28"/>
+          <w:szCs w:val="28"/>
+        </w:rPr>
+        <w:t xml:space="preserve">, </w:t>
+      </w:r>
+      <w:proofErr w:type="spellStart"/>
+      <w:r>
+        <w:rPr>
+          <w:rFonts w:asciiTheme="majorBidi" w:hAnsiTheme="majorBidi" w:cstheme="majorBidi"/>
+          <w:sz w:val="28"/>
+          <w:szCs w:val="28"/>
+        </w:rPr>
+        <w:t>endTime</w:t>
+      </w:r>
+      <w:proofErr w:type="spellEnd"/>
+    </w:p>
+    <w:p>
+      <w:pPr>
+        <w:spacing w:after="0" w:line="360" w:lineRule="auto"/>
+        <w:rPr>
+          <w:rFonts w:asciiTheme="majorBidi" w:hAnsiTheme="majorBidi" w:cstheme="majorBidi"/>
+          <w:sz w:val="24"/>
+          <w:szCs w:val="24"/>
+        </w:rPr>
+      </w:pPr>
+    </w:p>
+    <w:p>
+      <w:pPr>
+        <w:spacing w:after="0" w:line="360" w:lineRule="auto"/>
+        <w:rPr>
+          <w:rFonts w:asciiTheme="majorBidi" w:hAnsiTheme="majorBidi" w:cstheme="majorBidi"/>
+          <w:sz w:val="24"/>
+          <w:szCs w:val="24"/>
+        </w:rPr>
+      </w:pPr>
+      <w:r>
+        <w:rPr>
+          <w:rFonts w:asciiTheme="majorBidi" w:hAnsiTheme="majorBidi" w:cstheme="majorBidi"/>
+          <w:noProof/>
+          <w:sz w:val="24"/>
+          <w:szCs w:val="24"/>
+        </w:rPr>
+        <w:drawing>
+          <wp:inline distT="0" distB="0" distL="0" distR="0">
+            <wp:extent cx="2333625" cy="1466850"/>
+            <wp:effectExtent l="0" t="0" r="9525" b="0"/>
+            <wp:docPr id="22" name="Picture 22" descr="C:\Users\Marist User\Desktop\Database-Management\Design Project\Pictures\shiftTable.png"/>
+            <wp:cNvGraphicFramePr>
+              <a:graphicFrameLocks xmlns:a="http://schemas.openxmlformats.org/drawingml/2006/main" noChangeAspect="1"/>
+            </wp:cNvGraphicFramePr>
+            <a:graphic xmlns:a="http://schemas.openxmlformats.org/drawingml/2006/main">
+              <a:graphicData uri="http://schemas.openxmlformats.org/drawingml/2006/picture">
+                <pic:pic xmlns:pic="http://schemas.openxmlformats.org/drawingml/2006/picture">
+                  <pic:nvPicPr>
+                    <pic:cNvPr id="0" name="Picture 22" descr="C:\Users\Marist User\Desktop\Database-Management\Design Project\Pictures\shiftTable.png"/>
+                    <pic:cNvPicPr>
+                      <a:picLocks noChangeAspect="1" noChangeArrowheads="1"/>
+                    </pic:cNvPicPr>
+                  </pic:nvPicPr>
+                  <pic:blipFill>
+                    <a:blip r:embed="rId23">
+                      <a:extLst>
+                        <a:ext uri="{28A0092B-C50C-407E-A947-70E740481C1C}">
+                          <a14:useLocalDpi xmlns:a14="http://schemas.microsoft.com/office/drawing/2010/main" val="0"/>
+                        </a:ext>
+                      </a:extLst>
+                    </a:blip>
+                    <a:srcRect/>
+                    <a:stretch>
+                      <a:fillRect/>
+                    </a:stretch>
+                  </pic:blipFill>
+                  <pic:spPr bwMode="auto">
+                    <a:xfrm>
+                      <a:off x="0" y="0"/>
+                      <a:ext cx="2333625" cy="1466850"/>
+                    </a:xfrm>
+                    <a:prstGeom prst="rect">
+                      <a:avLst/>
+                    </a:prstGeom>
+                    <a:noFill/>
+                    <a:ln>
+                      <a:noFill/>
+                    </a:ln>
+                  </pic:spPr>
+                </pic:pic>
+              </a:graphicData>
+            </a:graphic>
+          </wp:inline>
+        </w:drawing>
+      </w:r>
+    </w:p>
+    <w:p>
+      <w:pPr>
+        <w:spacing w:after="0" w:line="360" w:lineRule="auto"/>
+        <w:rPr>
+          <w:rFonts w:asciiTheme="majorBidi" w:hAnsiTheme="majorBidi" w:cstheme="majorBidi"/>
+          <w:sz w:val="24"/>
+          <w:szCs w:val="24"/>
+        </w:rPr>
+      </w:pPr>
+    </w:p>
+    <w:p>
+      <w:pPr>
+        <w:spacing w:after="0" w:line="360" w:lineRule="auto"/>
+        <w:jc w:val="right"/>
+        <w:rPr>
+          <w:rFonts w:asciiTheme="majorBidi" w:hAnsiTheme="majorBidi" w:cstheme="majorBidi"/>
+          <w:sz w:val="24"/>
+          <w:szCs w:val="24"/>
+        </w:rPr>
+      </w:pPr>
+      <w:r>
+        <w:rPr>
+          <w:rFonts w:asciiTheme="majorBidi" w:hAnsiTheme="majorBidi" w:cstheme="majorBidi"/>
+          <w:noProof/>
+          <w:sz w:val="24"/>
+          <w:szCs w:val="24"/>
+        </w:rPr>
+        <w:drawing>
+          <wp:inline distT="0" distB="0" distL="0" distR="0">
+            <wp:extent cx="4000500" cy="809625"/>
+            <wp:effectExtent l="0" t="0" r="0" b="9525"/>
+            <wp:docPr id="23" name="Picture 23" descr="C:\Users\Marist User\Desktop\Database-Management\Design Project\Pictures\shift.png"/>
+            <wp:cNvGraphicFramePr>
+              <a:graphicFrameLocks xmlns:a="http://schemas.openxmlformats.org/drawingml/2006/main" noChangeAspect="1"/>
+            </wp:cNvGraphicFramePr>
+            <a:graphic xmlns:a="http://schemas.openxmlformats.org/drawingml/2006/main">
+              <a:graphicData uri="http://schemas.openxmlformats.org/drawingml/2006/picture">
+                <pic:pic xmlns:pic="http://schemas.openxmlformats.org/drawingml/2006/picture">
+                  <pic:nvPicPr>
+                    <pic:cNvPr id="0" name="Picture 23" descr="C:\Users\Marist User\Desktop\Database-Management\Design Project\Pictures\shift.png"/>
+                    <pic:cNvPicPr>
+                      <a:picLocks noChangeAspect="1" noChangeArrowheads="1"/>
+                    </pic:cNvPicPr>
+                  </pic:nvPicPr>
+                  <pic:blipFill>
+                    <a:blip r:embed="rId24">
+                      <a:extLst>
+                        <a:ext uri="{28A0092B-C50C-407E-A947-70E740481C1C}">
+                          <a14:useLocalDpi xmlns:a14="http://schemas.microsoft.com/office/drawing/2010/main" val="0"/>
+                        </a:ext>
+                      </a:extLst>
+                    </a:blip>
+                    <a:srcRect/>
+                    <a:stretch>
+                      <a:fillRect/>
+                    </a:stretch>
+                  </pic:blipFill>
+                  <pic:spPr bwMode="auto">
+                    <a:xfrm>
+                      <a:off x="0" y="0"/>
+                      <a:ext cx="4000500" cy="809625"/>
+                    </a:xfrm>
+                    <a:prstGeom prst="rect">
+                      <a:avLst/>
+                    </a:prstGeom>
+                    <a:noFill/>
+                    <a:ln>
+                      <a:noFill/>
+                    </a:ln>
+                  </pic:spPr>
+                </pic:pic>
+              </a:graphicData>
+            </a:graphic>
+          </wp:inline>
+        </w:drawing>
+      </w:r>
+    </w:p>
+    <w:p>
+      <w:pPr>
+        <w:spacing w:after="0" w:line="360" w:lineRule="auto"/>
+        <w:jc w:val="right"/>
+        <w:rPr>
+          <w:rFonts w:asciiTheme="majorBidi" w:hAnsiTheme="majorBidi" w:cstheme="majorBidi"/>
+          <w:sz w:val="24"/>
+          <w:szCs w:val="24"/>
+        </w:rPr>
+      </w:pPr>
+    </w:p>
+    <w:p>
+      <w:pPr>
+        <w:spacing w:after="0" w:line="360" w:lineRule="auto"/>
+        <w:rPr>
+          <w:rFonts w:asciiTheme="majorBidi" w:hAnsiTheme="majorBidi" w:cstheme="majorBidi"/>
+          <w:sz w:val="24"/>
+          <w:szCs w:val="24"/>
+        </w:rPr>
+      </w:pPr>
+    </w:p>
+    <w:p>
+      <w:pPr>
+        <w:spacing w:after="0" w:line="360" w:lineRule="auto"/>
+        <w:rPr>
+          <w:rFonts w:asciiTheme="majorBidi" w:hAnsiTheme="majorBidi" w:cstheme="majorBidi"/>
+          <w:sz w:val="24"/>
+          <w:szCs w:val="24"/>
+        </w:rPr>
+      </w:pPr>
+    </w:p>
+    <w:p>
+      <w:pPr>
+        <w:spacing w:after="0" w:line="360" w:lineRule="auto"/>
+        <w:rPr>
+          <w:rFonts w:asciiTheme="majorBidi" w:hAnsiTheme="majorBidi" w:cstheme="majorBidi"/>
+          <w:sz w:val="24"/>
+          <w:szCs w:val="24"/>
+        </w:rPr>
+      </w:pPr>
+    </w:p>
+    <w:p>
+      <w:pPr>
+        <w:spacing w:after="0" w:line="360" w:lineRule="auto"/>
+        <w:rPr>
+          <w:rFonts w:asciiTheme="majorBidi" w:hAnsiTheme="majorBidi" w:cstheme="majorBidi"/>
+          <w:sz w:val="24"/>
+          <w:szCs w:val="24"/>
+        </w:rPr>
+      </w:pPr>
+    </w:p>
+    <w:p>
+      <w:pPr>
+        <w:spacing w:after="0" w:line="360" w:lineRule="auto"/>
+        <w:rPr>
+          <w:rFonts w:asciiTheme="majorBidi" w:hAnsiTheme="majorBidi" w:cstheme="majorBidi"/>
+          <w:sz w:val="24"/>
+          <w:szCs w:val="24"/>
+        </w:rPr>
+      </w:pPr>
+    </w:p>
+    <w:p>
+      <w:pPr>
+        <w:spacing w:after="0" w:line="360" w:lineRule="auto"/>
+        <w:rPr>
+          <w:rFonts w:asciiTheme="majorBidi" w:hAnsiTheme="majorBidi" w:cstheme="majorBidi"/>
+          <w:sz w:val="24"/>
+          <w:szCs w:val="24"/>
+        </w:rPr>
+      </w:pPr>
+    </w:p>
+    <w:p>
+      <w:pPr>
+        <w:spacing w:after="0" w:line="360" w:lineRule="auto"/>
+        <w:rPr>
+          <w:rFonts w:asciiTheme="majorBidi" w:hAnsiTheme="majorBidi" w:cstheme="majorBidi"/>
+          <w:sz w:val="24"/>
+          <w:szCs w:val="24"/>
+        </w:rPr>
+      </w:pPr>
+    </w:p>
+    <w:p>
+      <w:pPr>
+        <w:pBdr>
+          <w:bottom w:val="single" w:sz="12" w:space="1" w:color="auto"/>
+        </w:pBdr>
+        <w:spacing w:after="0" w:line="360" w:lineRule="auto"/>
+        <w:rPr>
+          <w:rFonts w:asciiTheme="majorBidi" w:hAnsiTheme="majorBidi" w:cstheme="majorBidi"/>
+          <w:b/>
+          <w:bCs/>
+          <w:sz w:val="40"/>
+          <w:szCs w:val="40"/>
+        </w:rPr>
+      </w:pPr>
+      <w:r>
+        <w:rPr>
+          <w:rFonts w:asciiTheme="majorBidi" w:hAnsiTheme="majorBidi" w:cstheme="majorBidi"/>
+          <w:b/>
+          <w:bCs/>
+          <w:sz w:val="40"/>
+          <w:szCs w:val="40"/>
+        </w:rPr>
+        <w:lastRenderedPageBreak/>
+        <w:t>Tables</w:t>
+      </w:r>
+    </w:p>
+    <w:p>
+      <w:pPr>
+        <w:spacing w:after="0" w:line="360" w:lineRule="auto"/>
+        <w:rPr>
+          <w:rFonts w:asciiTheme="majorBidi" w:hAnsiTheme="majorBidi" w:cstheme="majorBidi"/>
+          <w:b/>
+          <w:bCs/>
+          <w:sz w:val="16"/>
+          <w:szCs w:val="16"/>
+        </w:rPr>
+      </w:pPr>
+    </w:p>
+    <w:p>
+      <w:pPr>
+        <w:spacing w:after="0" w:line="360" w:lineRule="auto"/>
+        <w:rPr>
+          <w:rFonts w:asciiTheme="majorBidi" w:hAnsiTheme="majorBidi" w:cstheme="majorBidi"/>
+          <w:b/>
+          <w:bCs/>
+          <w:sz w:val="32"/>
+          <w:szCs w:val="32"/>
+        </w:rPr>
+      </w:pPr>
+      <w:r>
+        <w:rPr>
+          <w:rFonts w:asciiTheme="majorBidi" w:hAnsiTheme="majorBidi" w:cstheme="majorBidi"/>
+          <w:b/>
+          <w:bCs/>
+          <w:sz w:val="32"/>
+          <w:szCs w:val="32"/>
+        </w:rPr>
+        <w:t>Staff</w:t>
+      </w:r>
+      <w:r>
+        <w:rPr>
+          <w:rFonts w:asciiTheme="majorBidi" w:hAnsiTheme="majorBidi" w:cstheme="majorBidi"/>
+          <w:b/>
+          <w:bCs/>
+          <w:sz w:val="32"/>
+          <w:szCs w:val="32"/>
+        </w:rPr>
+        <w:t xml:space="preserve"> Table</w:t>
+      </w:r>
+    </w:p>
+    <w:p>
+      <w:pPr>
+        <w:spacing w:after="0" w:line="360" w:lineRule="auto"/>
+        <w:rPr>
+          <w:rFonts w:asciiTheme="majorBidi" w:hAnsiTheme="majorBidi" w:cstheme="majorBidi"/>
+          <w:sz w:val="24"/>
+          <w:szCs w:val="24"/>
+        </w:rPr>
+      </w:pPr>
+    </w:p>
+    <w:p>
+      <w:pPr>
+        <w:spacing w:after="0" w:line="360" w:lineRule="auto"/>
+        <w:rPr>
+          <w:rFonts w:asciiTheme="majorBidi" w:hAnsiTheme="majorBidi" w:cstheme="majorBidi"/>
+          <w:sz w:val="28"/>
+          <w:szCs w:val="28"/>
+          <w:u w:val="single"/>
+        </w:rPr>
+      </w:pPr>
+      <w:r>
+        <w:rPr>
+          <w:rFonts w:asciiTheme="majorBidi" w:hAnsiTheme="majorBidi" w:cstheme="majorBidi"/>
+          <w:sz w:val="28"/>
+          <w:szCs w:val="28"/>
+          <w:u w:val="single"/>
+        </w:rPr>
+        <w:t>Purpose:</w:t>
+      </w:r>
+    </w:p>
+    <w:p>
+      <w:pPr>
+        <w:spacing w:after="0" w:line="360" w:lineRule="auto"/>
+        <w:rPr>
+          <w:rFonts w:asciiTheme="majorBidi" w:hAnsiTheme="majorBidi" w:cstheme="majorBidi"/>
+          <w:sz w:val="28"/>
+          <w:szCs w:val="28"/>
+        </w:rPr>
+      </w:pPr>
+      <w:r>
+        <w:rPr>
+          <w:rFonts w:asciiTheme="majorBidi" w:hAnsiTheme="majorBidi" w:cstheme="majorBidi"/>
+          <w:sz w:val="28"/>
+          <w:szCs w:val="28"/>
+        </w:rPr>
+        <w:tab/>
+      </w:r>
+      <w:r>
+        <w:rPr>
+          <w:rFonts w:asciiTheme="majorBidi" w:hAnsiTheme="majorBidi" w:cstheme="majorBidi"/>
+          <w:sz w:val="28"/>
+          <w:szCs w:val="28"/>
+        </w:rPr>
+        <w:t>Table that stores the information about each employee, when they are working and what job they are working on for the given day.</w:t>
+      </w:r>
+    </w:p>
+    <w:p>
+      <w:pPr>
+        <w:spacing w:after="0" w:line="360" w:lineRule="auto"/>
+        <w:rPr>
+          <w:rFonts w:asciiTheme="majorBidi" w:hAnsiTheme="majorBidi" w:cstheme="majorBidi"/>
+          <w:sz w:val="28"/>
+          <w:szCs w:val="28"/>
+        </w:rPr>
+      </w:pPr>
+    </w:p>
+    <w:p>
+      <w:pPr>
+        <w:spacing w:after="0" w:line="360" w:lineRule="auto"/>
+        <w:rPr>
+          <w:rFonts w:asciiTheme="majorBidi" w:hAnsiTheme="majorBidi" w:cstheme="majorBidi"/>
+          <w:sz w:val="28"/>
+          <w:szCs w:val="28"/>
+        </w:rPr>
+      </w:pPr>
+      <w:r>
+        <w:rPr>
+          <w:rFonts w:asciiTheme="majorBidi" w:hAnsiTheme="majorBidi" w:cstheme="majorBidi"/>
+          <w:sz w:val="28"/>
+          <w:szCs w:val="28"/>
+          <w:u w:val="single"/>
+        </w:rPr>
+        <w:t>Functional Dependencies:</w:t>
+      </w:r>
+    </w:p>
+    <w:p>
+      <w:pPr>
+        <w:spacing w:after="0" w:line="360" w:lineRule="auto"/>
+        <w:ind w:firstLine="720"/>
+        <w:rPr>
+          <w:rFonts w:asciiTheme="majorBidi" w:hAnsiTheme="majorBidi" w:cstheme="majorBidi"/>
+          <w:sz w:val="28"/>
+          <w:szCs w:val="28"/>
+        </w:rPr>
+      </w:pPr>
+      <w:proofErr w:type="spellStart"/>
+      <w:proofErr w:type="gramStart"/>
+      <w:r>
+        <w:rPr>
+          <w:rFonts w:asciiTheme="majorBidi" w:hAnsiTheme="majorBidi" w:cstheme="majorBidi"/>
+          <w:sz w:val="28"/>
+          <w:szCs w:val="28"/>
+        </w:rPr>
+        <w:t>pid</w:t>
+      </w:r>
+      <w:proofErr w:type="spellEnd"/>
+      <w:proofErr w:type="gramEnd"/>
+      <w:r>
+        <w:rPr>
+          <w:rFonts w:asciiTheme="majorBidi" w:hAnsiTheme="majorBidi" w:cstheme="majorBidi"/>
+          <w:sz w:val="28"/>
+          <w:szCs w:val="28"/>
+        </w:rPr>
+        <w:t xml:space="preserve"> + </w:t>
+      </w:r>
+      <w:proofErr w:type="spellStart"/>
+      <w:r>
+        <w:rPr>
+          <w:rFonts w:asciiTheme="majorBidi" w:hAnsiTheme="majorBidi" w:cstheme="majorBidi"/>
+          <w:sz w:val="28"/>
+          <w:szCs w:val="28"/>
+        </w:rPr>
+        <w:t>jo</w:t>
+      </w:r>
+      <w:r>
+        <w:rPr>
+          <w:rFonts w:asciiTheme="majorBidi" w:hAnsiTheme="majorBidi" w:cstheme="majorBidi"/>
+          <w:sz w:val="28"/>
+          <w:szCs w:val="28"/>
+        </w:rPr>
+        <w:t>bID</w:t>
+      </w:r>
+      <w:proofErr w:type="spellEnd"/>
+      <w:r>
+        <w:rPr>
+          <w:rFonts w:asciiTheme="majorBidi" w:hAnsiTheme="majorBidi" w:cstheme="majorBidi"/>
+          <w:sz w:val="28"/>
+          <w:szCs w:val="28"/>
+        </w:rPr>
+        <w:t xml:space="preserve"> + </w:t>
+      </w:r>
+      <w:proofErr w:type="spellStart"/>
+      <w:r>
+        <w:rPr>
+          <w:rFonts w:asciiTheme="majorBidi" w:hAnsiTheme="majorBidi" w:cstheme="majorBidi"/>
+          <w:sz w:val="28"/>
+          <w:szCs w:val="28"/>
+        </w:rPr>
+        <w:t>shiftNum</w:t>
+      </w:r>
+      <w:proofErr w:type="spellEnd"/>
+      <w:r>
+        <w:rPr>
+          <w:rFonts w:asciiTheme="majorBidi" w:hAnsiTheme="majorBidi" w:cstheme="majorBidi"/>
+          <w:sz w:val="28"/>
+          <w:szCs w:val="28"/>
+        </w:rPr>
+        <w:t xml:space="preserve"> + </w:t>
+      </w:r>
+      <w:proofErr w:type="spellStart"/>
+      <w:r>
+        <w:rPr>
+          <w:rFonts w:asciiTheme="majorBidi" w:hAnsiTheme="majorBidi" w:cstheme="majorBidi"/>
+          <w:sz w:val="28"/>
+          <w:szCs w:val="28"/>
+        </w:rPr>
+        <w:t>daysWorking</w:t>
+      </w:r>
+      <w:proofErr w:type="spellEnd"/>
+      <w:r>
+        <w:rPr>
+          <w:rFonts w:asciiTheme="majorBidi" w:hAnsiTheme="majorBidi" w:cstheme="majorBidi"/>
+          <w:sz w:val="28"/>
+          <w:szCs w:val="28"/>
+        </w:rPr>
+        <w:t xml:space="preserve"> -&gt;</w:t>
+      </w:r>
+    </w:p>
+    <w:p>
+      <w:pPr>
+        <w:spacing w:after="0" w:line="360" w:lineRule="auto"/>
+        <w:rPr>
+          <w:rFonts w:asciiTheme="majorBidi" w:hAnsiTheme="majorBidi" w:cstheme="majorBidi"/>
+          <w:sz w:val="28"/>
+          <w:szCs w:val="28"/>
+        </w:rPr>
+      </w:pPr>
+    </w:p>
+    <w:p>
+      <w:pPr>
+        <w:spacing w:after="0" w:line="360" w:lineRule="auto"/>
+        <w:rPr>
+          <w:rFonts w:asciiTheme="majorBidi" w:hAnsiTheme="majorBidi" w:cstheme="majorBidi"/>
+          <w:sz w:val="28"/>
+          <w:szCs w:val="28"/>
+        </w:rPr>
+      </w:pPr>
+      <w:r>
+        <w:rPr>
+          <w:rFonts w:asciiTheme="majorBidi" w:hAnsiTheme="majorBidi" w:cstheme="majorBidi"/>
+          <w:noProof/>
+          <w:sz w:val="28"/>
+          <w:szCs w:val="28"/>
+        </w:rPr>
+        <w:drawing>
+          <wp:inline distT="0" distB="0" distL="0" distR="0">
+            <wp:extent cx="4191000" cy="1524000"/>
+            <wp:effectExtent l="0" t="0" r="0" b="0"/>
+            <wp:docPr id="24" name="Picture 24" descr="C:\Users\Marist User\Desktop\Database-Management\Design Project\Pictures\staffTable.png"/>
+            <wp:cNvGraphicFramePr>
+              <a:graphicFrameLocks xmlns:a="http://schemas.openxmlformats.org/drawingml/2006/main" noChangeAspect="1"/>
+            </wp:cNvGraphicFramePr>
+            <a:graphic xmlns:a="http://schemas.openxmlformats.org/drawingml/2006/main">
+              <a:graphicData uri="http://schemas.openxmlformats.org/drawingml/2006/picture">
+                <pic:pic xmlns:pic="http://schemas.openxmlformats.org/drawingml/2006/picture">
+                  <pic:nvPicPr>
+                    <pic:cNvPr id="0" name="Picture 24" descr="C:\Users\Marist User\Desktop\Database-Management\Design Project\Pictures\staffTable.png"/>
+                    <pic:cNvPicPr>
+                      <a:picLocks noChangeAspect="1" noChangeArrowheads="1"/>
+                    </pic:cNvPicPr>
+                  </pic:nvPicPr>
+                  <pic:blipFill>
+                    <a:blip r:embed="rId25">
+                      <a:extLst>
+                        <a:ext uri="{28A0092B-C50C-407E-A947-70E740481C1C}">
+                          <a14:useLocalDpi xmlns:a14="http://schemas.microsoft.com/office/drawing/2010/main" val="0"/>
+                        </a:ext>
+                      </a:extLst>
+                    </a:blip>
+                    <a:srcRect/>
+                    <a:stretch>
+                      <a:fillRect/>
+                    </a:stretch>
+                  </pic:blipFill>
+                  <pic:spPr bwMode="auto">
+                    <a:xfrm>
+                      <a:off x="0" y="0"/>
+                      <a:ext cx="4191000" cy="1524000"/>
+                    </a:xfrm>
+                    <a:prstGeom prst="rect">
+                      <a:avLst/>
+                    </a:prstGeom>
+                    <a:noFill/>
+                    <a:ln>
+                      <a:noFill/>
+                    </a:ln>
+                  </pic:spPr>
+                </pic:pic>
+              </a:graphicData>
+            </a:graphic>
+          </wp:inline>
+        </w:drawing>
+      </w:r>
+    </w:p>
+    <w:p>
+      <w:pPr>
+        <w:spacing w:after="0" w:line="360" w:lineRule="auto"/>
+        <w:rPr>
+          <w:rFonts w:asciiTheme="majorBidi" w:hAnsiTheme="majorBidi" w:cstheme="majorBidi"/>
+          <w:sz w:val="28"/>
+          <w:szCs w:val="28"/>
+        </w:rPr>
+      </w:pPr>
+    </w:p>
+    <w:p>
+      <w:pPr>
+        <w:spacing w:after="0" w:line="360" w:lineRule="auto"/>
+        <w:jc w:val="right"/>
+        <w:rPr>
+          <w:rFonts w:asciiTheme="majorBidi" w:hAnsiTheme="majorBidi" w:cstheme="majorBidi"/>
+          <w:sz w:val="28"/>
+          <w:szCs w:val="28"/>
+        </w:rPr>
+      </w:pPr>
+      <w:r>
+        <w:rPr>
+          <w:rFonts w:asciiTheme="majorBidi" w:hAnsiTheme="majorBidi" w:cstheme="majorBidi"/>
+          <w:noProof/>
+          <w:sz w:val="28"/>
+          <w:szCs w:val="28"/>
+        </w:rPr>
+        <w:drawing>
+          <wp:inline distT="0" distB="0" distL="0" distR="0">
+            <wp:extent cx="3867150" cy="1666875"/>
+            <wp:effectExtent l="0" t="0" r="0" b="9525"/>
+            <wp:docPr id="25" name="Picture 25" descr="C:\Users\Marist User\Desktop\Database-Management\Design Project\Pictures\staff.png"/>
+            <wp:cNvGraphicFramePr>
+              <a:graphicFrameLocks xmlns:a="http://schemas.openxmlformats.org/drawingml/2006/main" noChangeAspect="1"/>
+            </wp:cNvGraphicFramePr>
+            <a:graphic xmlns:a="http://schemas.openxmlformats.org/drawingml/2006/main">
+              <a:graphicData uri="http://schemas.openxmlformats.org/drawingml/2006/picture">
+                <pic:pic xmlns:pic="http://schemas.openxmlformats.org/drawingml/2006/picture">
+                  <pic:nvPicPr>
+                    <pic:cNvPr id="0" name="Picture 25" descr="C:\Users\Marist User\Desktop\Database-Management\Design Project\Pictures\staff.png"/>
+                    <pic:cNvPicPr>
+                      <a:picLocks noChangeAspect="1" noChangeArrowheads="1"/>
+                    </pic:cNvPicPr>
+                  </pic:nvPicPr>
+                  <pic:blipFill>
+                    <a:blip r:embed="rId26">
+                      <a:extLst>
+                        <a:ext uri="{28A0092B-C50C-407E-A947-70E740481C1C}">
+                          <a14:useLocalDpi xmlns:a14="http://schemas.microsoft.com/office/drawing/2010/main" val="0"/>
+                        </a:ext>
+                      </a:extLst>
+                    </a:blip>
+                    <a:srcRect/>
+                    <a:stretch>
+                      <a:fillRect/>
+                    </a:stretch>
+                  </pic:blipFill>
+                  <pic:spPr bwMode="auto">
+                    <a:xfrm>
+                      <a:off x="0" y="0"/>
+                      <a:ext cx="3867150" cy="1666875"/>
+                    </a:xfrm>
+                    <a:prstGeom prst="rect">
+                      <a:avLst/>
+                    </a:prstGeom>
+                    <a:noFill/>
+                    <a:ln>
+                      <a:noFill/>
+                    </a:ln>
+                  </pic:spPr>
+                </pic:pic>
+              </a:graphicData>
+            </a:graphic>
+          </wp:inline>
+        </w:drawing>
+      </w:r>
+    </w:p>
+    <w:p>
+      <w:pPr>
+        <w:spacing w:after="0" w:line="360" w:lineRule="auto"/>
+        <w:rPr>
+          <w:rFonts w:asciiTheme="majorBidi" w:hAnsiTheme="majorBidi" w:cstheme="majorBidi"/>
+          <w:sz w:val="28"/>
+          <w:szCs w:val="28"/>
+        </w:rPr>
+      </w:pPr>
+    </w:p>
+    <w:p>
+      <w:pPr>
+        <w:spacing w:after="0" w:line="360" w:lineRule="auto"/>
+        <w:rPr>
+          <w:rFonts w:asciiTheme="majorBidi" w:hAnsiTheme="majorBidi" w:cstheme="majorBidi"/>
+          <w:sz w:val="28"/>
+          <w:szCs w:val="28"/>
+        </w:rPr>
+      </w:pPr>
+    </w:p>
+    <w:p>
+      <w:pPr>
+        <w:spacing w:after="0" w:line="360" w:lineRule="auto"/>
+        <w:rPr>
+          <w:rFonts w:asciiTheme="majorBidi" w:hAnsiTheme="majorBidi" w:cstheme="majorBidi"/>
+          <w:sz w:val="28"/>
+          <w:szCs w:val="28"/>
+        </w:rPr>
+      </w:pPr>
+    </w:p>
+    <w:p>
+      <w:pPr>
+        <w:pBdr>
+          <w:bottom w:val="single" w:sz="12" w:space="1" w:color="auto"/>
+        </w:pBdr>
+        <w:spacing w:after="0" w:line="360" w:lineRule="auto"/>
+        <w:rPr>
+          <w:rFonts w:asciiTheme="majorBidi" w:hAnsiTheme="majorBidi" w:cstheme="majorBidi"/>
+          <w:b/>
+          <w:bCs/>
+          <w:sz w:val="40"/>
+          <w:szCs w:val="40"/>
+        </w:rPr>
+      </w:pPr>
+      <w:r>
+        <w:rPr>
+          <w:rFonts w:asciiTheme="majorBidi" w:hAnsiTheme="majorBidi" w:cstheme="majorBidi"/>
+          <w:b/>
+          <w:bCs/>
+          <w:sz w:val="40"/>
+          <w:szCs w:val="40"/>
+        </w:rPr>
+        <w:lastRenderedPageBreak/>
+        <w:t>Tables</w:t>
+      </w:r>
+    </w:p>
+    <w:p>
+      <w:pPr>
+        <w:spacing w:after="0" w:line="360" w:lineRule="auto"/>
+        <w:rPr>
+          <w:rFonts w:asciiTheme="majorBidi" w:hAnsiTheme="majorBidi" w:cstheme="majorBidi"/>
+          <w:b/>
+          <w:bCs/>
+          <w:sz w:val="16"/>
+          <w:szCs w:val="16"/>
+        </w:rPr>
+      </w:pPr>
+    </w:p>
+    <w:p>
+      <w:pPr>
+        <w:spacing w:after="0" w:line="360" w:lineRule="auto"/>
+        <w:rPr>
+          <w:rFonts w:asciiTheme="majorBidi" w:hAnsiTheme="majorBidi" w:cstheme="majorBidi"/>
+          <w:b/>
+          <w:bCs/>
+          <w:sz w:val="32"/>
+          <w:szCs w:val="32"/>
+        </w:rPr>
+      </w:pPr>
+      <w:r>
+        <w:rPr>
+          <w:rFonts w:asciiTheme="majorBidi" w:hAnsiTheme="majorBidi" w:cstheme="majorBidi"/>
+          <w:b/>
+          <w:bCs/>
+          <w:sz w:val="32"/>
+          <w:szCs w:val="32"/>
+        </w:rPr>
+        <w:t>T</w:t>
+      </w:r>
+      <w:r>
+        <w:rPr>
+          <w:rFonts w:asciiTheme="majorBidi" w:hAnsiTheme="majorBidi" w:cstheme="majorBidi"/>
+          <w:b/>
+          <w:bCs/>
+          <w:sz w:val="32"/>
+          <w:szCs w:val="32"/>
+        </w:rPr>
+        <w:t>ickets</w:t>
+      </w:r>
+      <w:r>
+        <w:rPr>
+          <w:rFonts w:asciiTheme="majorBidi" w:hAnsiTheme="majorBidi" w:cstheme="majorBidi"/>
+          <w:b/>
+          <w:bCs/>
+          <w:sz w:val="32"/>
+          <w:szCs w:val="32"/>
+        </w:rPr>
+        <w:t xml:space="preserve"> Table</w:t>
+      </w:r>
+    </w:p>
+    <w:p>
+      <w:pPr>
+        <w:spacing w:after="0" w:line="360" w:lineRule="auto"/>
+        <w:rPr>
+          <w:rFonts w:asciiTheme="majorBidi" w:hAnsiTheme="majorBidi" w:cstheme="majorBidi"/>
+          <w:sz w:val="24"/>
+          <w:szCs w:val="24"/>
+        </w:rPr>
+      </w:pPr>
+    </w:p>
+    <w:p>
+      <w:pPr>
+        <w:spacing w:after="0" w:line="360" w:lineRule="auto"/>
+        <w:rPr>
+          <w:rFonts w:asciiTheme="majorBidi" w:hAnsiTheme="majorBidi" w:cstheme="majorBidi"/>
+          <w:sz w:val="28"/>
+          <w:szCs w:val="28"/>
+          <w:u w:val="single"/>
+        </w:rPr>
+      </w:pPr>
+      <w:r>
+        <w:rPr>
+          <w:rFonts w:asciiTheme="majorBidi" w:hAnsiTheme="majorBidi" w:cstheme="majorBidi"/>
+          <w:sz w:val="28"/>
+          <w:szCs w:val="28"/>
+          <w:u w:val="single"/>
+        </w:rPr>
+        <w:t>Purpose:</w:t>
+      </w:r>
+    </w:p>
+    <w:p>
+      <w:pPr>
+        <w:spacing w:after="0" w:line="360" w:lineRule="auto"/>
+        <w:rPr>
+          <w:rFonts w:asciiTheme="majorBidi" w:hAnsiTheme="majorBidi" w:cstheme="majorBidi"/>
+          <w:sz w:val="28"/>
+          <w:szCs w:val="28"/>
+        </w:rPr>
+      </w:pPr>
+      <w:r>
+        <w:rPr>
+          <w:rFonts w:asciiTheme="majorBidi" w:hAnsiTheme="majorBidi" w:cstheme="majorBidi"/>
+          <w:sz w:val="28"/>
+          <w:szCs w:val="28"/>
+        </w:rPr>
+        <w:tab/>
+        <w:t xml:space="preserve">Table that stores the information </w:t>
+      </w:r>
+      <w:r>
+        <w:rPr>
+          <w:rFonts w:asciiTheme="majorBidi" w:hAnsiTheme="majorBidi" w:cstheme="majorBidi"/>
+          <w:sz w:val="28"/>
+          <w:szCs w:val="28"/>
+        </w:rPr>
+        <w:t>about each type of ticket that is available for sale.</w:t>
+      </w:r>
+    </w:p>
+    <w:p>
+      <w:pPr>
+        <w:spacing w:after="0" w:line="360" w:lineRule="auto"/>
+        <w:rPr>
+          <w:rFonts w:asciiTheme="majorBidi" w:hAnsiTheme="majorBidi" w:cstheme="majorBidi"/>
+          <w:sz w:val="28"/>
+          <w:szCs w:val="28"/>
+        </w:rPr>
+      </w:pPr>
+    </w:p>
+    <w:p>
+      <w:pPr>
+        <w:spacing w:after="0" w:line="360" w:lineRule="auto"/>
+        <w:rPr>
+          <w:rFonts w:asciiTheme="majorBidi" w:hAnsiTheme="majorBidi" w:cstheme="majorBidi"/>
+          <w:sz w:val="28"/>
+          <w:szCs w:val="28"/>
+        </w:rPr>
+      </w:pPr>
+      <w:r>
+        <w:rPr>
+          <w:rFonts w:asciiTheme="majorBidi" w:hAnsiTheme="majorBidi" w:cstheme="majorBidi"/>
+          <w:sz w:val="28"/>
+          <w:szCs w:val="28"/>
+          <w:u w:val="single"/>
+        </w:rPr>
+        <w:t>Functional Dependencies:</w:t>
+      </w:r>
+    </w:p>
+    <w:p>
+      <w:pPr>
+        <w:spacing w:after="0" w:line="360" w:lineRule="auto"/>
+        <w:ind w:firstLine="720"/>
+        <w:rPr>
+          <w:rFonts w:asciiTheme="majorBidi" w:hAnsiTheme="majorBidi" w:cstheme="majorBidi"/>
+          <w:sz w:val="28"/>
+          <w:szCs w:val="28"/>
+        </w:rPr>
+      </w:pPr>
+      <w:proofErr w:type="spellStart"/>
+      <w:proofErr w:type="gramStart"/>
+      <w:r>
+        <w:rPr>
+          <w:rFonts w:asciiTheme="majorBidi" w:hAnsiTheme="majorBidi" w:cstheme="majorBidi"/>
+          <w:sz w:val="28"/>
+          <w:szCs w:val="28"/>
+        </w:rPr>
+        <w:t>ticketID</w:t>
+      </w:r>
+      <w:proofErr w:type="spellEnd"/>
+      <w:proofErr w:type="gramEnd"/>
+      <w:r>
+        <w:rPr>
+          <w:rFonts w:asciiTheme="majorBidi" w:hAnsiTheme="majorBidi" w:cstheme="majorBidi"/>
+          <w:sz w:val="28"/>
+          <w:szCs w:val="28"/>
+        </w:rPr>
+        <w:t xml:space="preserve"> -&gt; </w:t>
+      </w:r>
+      <w:proofErr w:type="spellStart"/>
+      <w:r>
+        <w:rPr>
+          <w:rFonts w:asciiTheme="majorBidi" w:hAnsiTheme="majorBidi" w:cstheme="majorBidi"/>
+          <w:sz w:val="28"/>
+          <w:szCs w:val="28"/>
+        </w:rPr>
+        <w:t>ticketName</w:t>
+      </w:r>
+      <w:proofErr w:type="spellEnd"/>
+      <w:r>
+        <w:rPr>
+          <w:rFonts w:asciiTheme="majorBidi" w:hAnsiTheme="majorBidi" w:cstheme="majorBidi"/>
+          <w:sz w:val="28"/>
+          <w:szCs w:val="28"/>
+        </w:rPr>
+        <w:t xml:space="preserve">, </w:t>
+      </w:r>
+      <w:proofErr w:type="spellStart"/>
+      <w:r>
+        <w:rPr>
+          <w:rFonts w:asciiTheme="majorBidi" w:hAnsiTheme="majorBidi" w:cstheme="majorBidi"/>
+          <w:sz w:val="28"/>
+          <w:szCs w:val="28"/>
+        </w:rPr>
+        <w:t>timeLength</w:t>
+      </w:r>
+      <w:proofErr w:type="spellEnd"/>
+      <w:r>
+        <w:rPr>
+          <w:rFonts w:asciiTheme="majorBidi" w:hAnsiTheme="majorBidi" w:cstheme="majorBidi"/>
+          <w:sz w:val="28"/>
+          <w:szCs w:val="28"/>
+        </w:rPr>
+        <w:t xml:space="preserve">, </w:t>
+      </w:r>
+      <w:proofErr w:type="spellStart"/>
+      <w:r>
+        <w:rPr>
+          <w:rFonts w:asciiTheme="majorBidi" w:hAnsiTheme="majorBidi" w:cstheme="majorBidi"/>
+          <w:sz w:val="28"/>
+          <w:szCs w:val="28"/>
+        </w:rPr>
+        <w:t>seatArea</w:t>
+      </w:r>
+      <w:proofErr w:type="spellEnd"/>
+      <w:r>
+        <w:rPr>
+          <w:rFonts w:asciiTheme="majorBidi" w:hAnsiTheme="majorBidi" w:cstheme="majorBidi"/>
+          <w:sz w:val="28"/>
+          <w:szCs w:val="28"/>
+        </w:rPr>
+        <w:t xml:space="preserve">, </w:t>
+      </w:r>
+      <w:proofErr w:type="spellStart"/>
+      <w:r>
+        <w:rPr>
+          <w:rFonts w:asciiTheme="majorBidi" w:hAnsiTheme="majorBidi" w:cstheme="majorBidi"/>
+          <w:sz w:val="28"/>
+          <w:szCs w:val="28"/>
+        </w:rPr>
+        <w:t>priceUSD</w:t>
+      </w:r>
+      <w:proofErr w:type="spellEnd"/>
+    </w:p>
+    <w:p>
+      <w:pPr>
+        <w:spacing w:after="0" w:line="360" w:lineRule="auto"/>
+        <w:rPr>
+          <w:rFonts w:asciiTheme="majorBidi" w:hAnsiTheme="majorBidi" w:cstheme="majorBidi"/>
+          <w:sz w:val="24"/>
+          <w:szCs w:val="24"/>
+        </w:rPr>
+      </w:pPr>
+    </w:p>
+    <w:p>
+      <w:pPr>
+        <w:spacing w:after="0" w:line="360" w:lineRule="auto"/>
+        <w:rPr>
+          <w:rFonts w:asciiTheme="majorBidi" w:hAnsiTheme="majorBidi" w:cstheme="majorBidi"/>
+          <w:sz w:val="24"/>
+          <w:szCs w:val="24"/>
+        </w:rPr>
+      </w:pPr>
+      <w:r>
+        <w:rPr>
+          <w:rFonts w:asciiTheme="majorBidi" w:hAnsiTheme="majorBidi" w:cstheme="majorBidi"/>
+          <w:noProof/>
+          <w:sz w:val="24"/>
+          <w:szCs w:val="24"/>
+        </w:rPr>
+        <w:drawing>
+          <wp:inline distT="0" distB="0" distL="0" distR="0">
+            <wp:extent cx="2352675" cy="1790700"/>
+            <wp:effectExtent l="0" t="0" r="9525" b="0"/>
+            <wp:docPr id="26" name="Picture 26" descr="C:\Users\Marist User\Desktop\Database-Management\Design Project\Pictures\ticketsTable.png"/>
+            <wp:cNvGraphicFramePr>
+              <a:graphicFrameLocks xmlns:a="http://schemas.openxmlformats.org/drawingml/2006/main" noChangeAspect="1"/>
+            </wp:cNvGraphicFramePr>
+            <a:graphic xmlns:a="http://schemas.openxmlformats.org/drawingml/2006/main">
+              <a:graphicData uri="http://schemas.openxmlformats.org/drawingml/2006/picture">
+                <pic:pic xmlns:pic="http://schemas.openxmlformats.org/drawingml/2006/picture">
+                  <pic:nvPicPr>
+                    <pic:cNvPr id="0" name="Picture 26" descr="C:\Users\Marist User\Desktop\Database-Management\Design Project\Pictures\ticketsTable.png"/>
+                    <pic:cNvPicPr>
+                      <a:picLocks noChangeAspect="1" noChangeArrowheads="1"/>
+                    </pic:cNvPicPr>
+                  </pic:nvPicPr>
+                  <pic:blipFill>
+                    <a:blip r:embed="rId27">
+                      <a:extLst>
+                        <a:ext uri="{28A0092B-C50C-407E-A947-70E740481C1C}">
+                          <a14:useLocalDpi xmlns:a14="http://schemas.microsoft.com/office/drawing/2010/main" val="0"/>
+                        </a:ext>
+                      </a:extLst>
+                    </a:blip>
+                    <a:srcRect/>
+                    <a:stretch>
+                      <a:fillRect/>
+                    </a:stretch>
+                  </pic:blipFill>
+                  <pic:spPr bwMode="auto">
+                    <a:xfrm>
+                      <a:off x="0" y="0"/>
+                      <a:ext cx="2352675" cy="1790700"/>
+                    </a:xfrm>
+                    <a:prstGeom prst="rect">
+                      <a:avLst/>
+                    </a:prstGeom>
+                    <a:noFill/>
+                    <a:ln>
+                      <a:noFill/>
+                    </a:ln>
+                  </pic:spPr>
+                </pic:pic>
+              </a:graphicData>
+            </a:graphic>
+          </wp:inline>
+        </w:drawing>
+      </w:r>
+    </w:p>
+    <w:p>
+      <w:pPr>
+        <w:spacing w:after="0" w:line="360" w:lineRule="auto"/>
+        <w:rPr>
+          <w:rFonts w:asciiTheme="majorBidi" w:hAnsiTheme="majorBidi" w:cstheme="majorBidi"/>
+          <w:sz w:val="24"/>
+          <w:szCs w:val="24"/>
+        </w:rPr>
+      </w:pPr>
+    </w:p>
+    <w:p>
+      <w:pPr>
+        <w:spacing w:after="0" w:line="360" w:lineRule="auto"/>
+        <w:jc w:val="right"/>
+        <w:rPr>
+          <w:rFonts w:asciiTheme="majorBidi" w:hAnsiTheme="majorBidi" w:cstheme="majorBidi"/>
+          <w:sz w:val="24"/>
+          <w:szCs w:val="24"/>
+        </w:rPr>
+      </w:pPr>
+      <w:r>
+        <w:rPr>
+          <w:rFonts w:asciiTheme="majorBidi" w:hAnsiTheme="majorBidi" w:cstheme="majorBidi"/>
+          <w:noProof/>
+          <w:sz w:val="24"/>
+          <w:szCs w:val="24"/>
+        </w:rPr>
+        <w:drawing>
+          <wp:inline distT="0" distB="0" distL="0" distR="0">
+            <wp:extent cx="4191000" cy="1333500"/>
+            <wp:effectExtent l="0" t="0" r="0" b="0"/>
+            <wp:docPr id="27" name="Picture 27" descr="C:\Users\Marist User\Desktop\Database-Management\Design Project\Pictures\tickets.png"/>
+            <wp:cNvGraphicFramePr>
+              <a:graphicFrameLocks xmlns:a="http://schemas.openxmlformats.org/drawingml/2006/main" noChangeAspect="1"/>
+            </wp:cNvGraphicFramePr>
+            <a:graphic xmlns:a="http://schemas.openxmlformats.org/drawingml/2006/main">
+              <a:graphicData uri="http://schemas.openxmlformats.org/drawingml/2006/picture">
+                <pic:pic xmlns:pic="http://schemas.openxmlformats.org/drawingml/2006/picture">
+                  <pic:nvPicPr>
+                    <pic:cNvPr id="0" name="Picture 27" descr="C:\Users\Marist User\Desktop\Database-Management\Design Project\Pictures\tickets.png"/>
+                    <pic:cNvPicPr>
+                      <a:picLocks noChangeAspect="1" noChangeArrowheads="1"/>
+                    </pic:cNvPicPr>
+                  </pic:nvPicPr>
+                  <pic:blipFill>
+                    <a:blip r:embed="rId28">
+                      <a:extLst>
+                        <a:ext uri="{28A0092B-C50C-407E-A947-70E740481C1C}">
+                          <a14:useLocalDpi xmlns:a14="http://schemas.microsoft.com/office/drawing/2010/main" val="0"/>
+                        </a:ext>
+                      </a:extLst>
+                    </a:blip>
+                    <a:srcRect/>
+                    <a:stretch>
+                      <a:fillRect/>
+                    </a:stretch>
+                  </pic:blipFill>
+                  <pic:spPr bwMode="auto">
+                    <a:xfrm>
+                      <a:off x="0" y="0"/>
+                      <a:ext cx="4191000" cy="1333500"/>
+                    </a:xfrm>
+                    <a:prstGeom prst="rect">
+                      <a:avLst/>
+                    </a:prstGeom>
+                    <a:noFill/>
+                    <a:ln>
+                      <a:noFill/>
+                    </a:ln>
+                  </pic:spPr>
+                </pic:pic>
+              </a:graphicData>
+            </a:graphic>
+          </wp:inline>
+        </w:drawing>
+      </w:r>
+    </w:p>
+    <w:p>
+      <w:pPr>
+        <w:spacing w:after="0" w:line="360" w:lineRule="auto"/>
+        <w:jc w:val="right"/>
+        <w:rPr>
+          <w:rFonts w:asciiTheme="majorBidi" w:hAnsiTheme="majorBidi" w:cstheme="majorBidi"/>
+          <w:sz w:val="24"/>
+          <w:szCs w:val="24"/>
+        </w:rPr>
+      </w:pPr>
+    </w:p>
+    <w:p>
+      <w:pPr>
+        <w:spacing w:after="0" w:line="360" w:lineRule="auto"/>
+        <w:jc w:val="right"/>
+        <w:rPr>
+          <w:rFonts w:asciiTheme="majorBidi" w:hAnsiTheme="majorBidi" w:cstheme="majorBidi"/>
+          <w:sz w:val="24"/>
+          <w:szCs w:val="24"/>
+        </w:rPr>
+      </w:pPr>
+    </w:p>
+    <w:p>
+      <w:pPr>
+        <w:spacing w:after="0" w:line="360" w:lineRule="auto"/>
+        <w:rPr>
+          <w:rFonts w:asciiTheme="majorBidi" w:hAnsiTheme="majorBidi" w:cstheme="majorBidi"/>
+          <w:sz w:val="24"/>
+          <w:szCs w:val="24"/>
+        </w:rPr>
+      </w:pPr>
+    </w:p>
+    <w:p>
+      <w:pPr>
+        <w:spacing w:after="0" w:line="360" w:lineRule="auto"/>
+        <w:rPr>
+          <w:rFonts w:asciiTheme="majorBidi" w:hAnsiTheme="majorBidi" w:cstheme="majorBidi"/>
+          <w:sz w:val="24"/>
+          <w:szCs w:val="24"/>
+        </w:rPr>
+      </w:pPr>
+    </w:p>
+    <w:p>
+      <w:pPr>
+        <w:spacing w:after="0" w:line="360" w:lineRule="auto"/>
+        <w:rPr>
+          <w:rFonts w:asciiTheme="majorBidi" w:hAnsiTheme="majorBidi" w:cstheme="majorBidi"/>
+          <w:sz w:val="24"/>
+          <w:szCs w:val="24"/>
+        </w:rPr>
+      </w:pPr>
+    </w:p>
+    <w:p>
+      <w:pPr>
+        <w:pBdr>
+          <w:bottom w:val="single" w:sz="12" w:space="1" w:color="auto"/>
+        </w:pBdr>
+        <w:spacing w:after="0" w:line="360" w:lineRule="auto"/>
+        <w:rPr>
+          <w:rFonts w:asciiTheme="majorBidi" w:hAnsiTheme="majorBidi" w:cstheme="majorBidi"/>
+          <w:b/>
+          <w:bCs/>
+          <w:sz w:val="40"/>
+          <w:szCs w:val="40"/>
+        </w:rPr>
+      </w:pPr>
+      <w:r>
+        <w:rPr>
+          <w:rFonts w:asciiTheme="majorBidi" w:hAnsiTheme="majorBidi" w:cstheme="majorBidi"/>
+          <w:b/>
+          <w:bCs/>
+          <w:sz w:val="40"/>
+          <w:szCs w:val="40"/>
+        </w:rPr>
+        <w:lastRenderedPageBreak/>
+        <w:t>Tables</w:t>
+      </w:r>
+    </w:p>
+    <w:p>
+      <w:pPr>
+        <w:spacing w:after="0" w:line="360" w:lineRule="auto"/>
+        <w:rPr>
+          <w:rFonts w:asciiTheme="majorBidi" w:hAnsiTheme="majorBidi" w:cstheme="majorBidi"/>
+          <w:b/>
+          <w:bCs/>
+          <w:sz w:val="16"/>
+          <w:szCs w:val="16"/>
+        </w:rPr>
+      </w:pPr>
+    </w:p>
+    <w:p>
+      <w:pPr>
+        <w:spacing w:after="0" w:line="360" w:lineRule="auto"/>
+        <w:rPr>
+          <w:rFonts w:asciiTheme="majorBidi" w:hAnsiTheme="majorBidi" w:cstheme="majorBidi"/>
+          <w:b/>
+          <w:bCs/>
+          <w:sz w:val="32"/>
+          <w:szCs w:val="32"/>
+        </w:rPr>
+      </w:pPr>
+      <w:proofErr w:type="spellStart"/>
+      <w:r>
+        <w:rPr>
+          <w:rFonts w:asciiTheme="majorBidi" w:hAnsiTheme="majorBidi" w:cstheme="majorBidi"/>
+          <w:b/>
+          <w:bCs/>
+          <w:sz w:val="32"/>
+          <w:szCs w:val="32"/>
+        </w:rPr>
+        <w:t>Tickets</w:t>
+      </w:r>
+      <w:r>
+        <w:rPr>
+          <w:rFonts w:asciiTheme="majorBidi" w:hAnsiTheme="majorBidi" w:cstheme="majorBidi"/>
+          <w:b/>
+          <w:bCs/>
+          <w:sz w:val="32"/>
+          <w:szCs w:val="32"/>
+        </w:rPr>
+        <w:t>Sold</w:t>
+      </w:r>
+      <w:proofErr w:type="spellEnd"/>
+      <w:r>
+        <w:rPr>
+          <w:rFonts w:asciiTheme="majorBidi" w:hAnsiTheme="majorBidi" w:cstheme="majorBidi"/>
+          <w:b/>
+          <w:bCs/>
+          <w:sz w:val="32"/>
+          <w:szCs w:val="32"/>
+        </w:rPr>
+        <w:t xml:space="preserve"> Table</w:t>
+      </w:r>
+    </w:p>
+    <w:p>
+      <w:pPr>
+        <w:spacing w:after="0" w:line="360" w:lineRule="auto"/>
+        <w:rPr>
+          <w:rFonts w:asciiTheme="majorBidi" w:hAnsiTheme="majorBidi" w:cstheme="majorBidi"/>
+          <w:sz w:val="24"/>
+          <w:szCs w:val="24"/>
+        </w:rPr>
+      </w:pPr>
+    </w:p>
+    <w:p>
+      <w:pPr>
+        <w:spacing w:after="0" w:line="360" w:lineRule="auto"/>
+        <w:rPr>
+          <w:rFonts w:asciiTheme="majorBidi" w:hAnsiTheme="majorBidi" w:cstheme="majorBidi"/>
+          <w:sz w:val="28"/>
+          <w:szCs w:val="28"/>
+          <w:u w:val="single"/>
+        </w:rPr>
+      </w:pPr>
+      <w:r>
+        <w:rPr>
+          <w:rFonts w:asciiTheme="majorBidi" w:hAnsiTheme="majorBidi" w:cstheme="majorBidi"/>
+          <w:sz w:val="28"/>
+          <w:szCs w:val="28"/>
+          <w:u w:val="single"/>
+        </w:rPr>
+        <w:t>Purpose:</w:t>
+      </w:r>
+    </w:p>
+    <w:p>
+      <w:pPr>
+        <w:spacing w:after="0" w:line="360" w:lineRule="auto"/>
+        <w:rPr>
+          <w:rFonts w:asciiTheme="majorBidi" w:hAnsiTheme="majorBidi" w:cstheme="majorBidi"/>
+          <w:sz w:val="28"/>
+          <w:szCs w:val="28"/>
+        </w:rPr>
+      </w:pPr>
+      <w:r>
+        <w:rPr>
+          <w:rFonts w:asciiTheme="majorBidi" w:hAnsiTheme="majorBidi" w:cstheme="majorBidi"/>
+          <w:sz w:val="28"/>
+          <w:szCs w:val="28"/>
+        </w:rPr>
+        <w:tab/>
+        <w:t xml:space="preserve">Table that stores the information about </w:t>
+      </w:r>
+      <w:r>
+        <w:rPr>
+          <w:rFonts w:asciiTheme="majorBidi" w:hAnsiTheme="majorBidi" w:cstheme="majorBidi"/>
+          <w:sz w:val="28"/>
+          <w:szCs w:val="28"/>
+        </w:rPr>
+        <w:t>which attendee bought which ticket for the festival.</w:t>
+      </w:r>
+    </w:p>
+    <w:p>
+      <w:pPr>
+        <w:spacing w:after="0" w:line="360" w:lineRule="auto"/>
+        <w:rPr>
+          <w:rFonts w:asciiTheme="majorBidi" w:hAnsiTheme="majorBidi" w:cstheme="majorBidi"/>
+          <w:sz w:val="28"/>
+          <w:szCs w:val="28"/>
+        </w:rPr>
+      </w:pPr>
+    </w:p>
+    <w:p>
+      <w:pPr>
+        <w:spacing w:after="0" w:line="360" w:lineRule="auto"/>
+        <w:rPr>
+          <w:rFonts w:asciiTheme="majorBidi" w:hAnsiTheme="majorBidi" w:cstheme="majorBidi"/>
+          <w:sz w:val="28"/>
+          <w:szCs w:val="28"/>
+        </w:rPr>
+      </w:pPr>
+      <w:r>
+        <w:rPr>
+          <w:rFonts w:asciiTheme="majorBidi" w:hAnsiTheme="majorBidi" w:cstheme="majorBidi"/>
+          <w:sz w:val="28"/>
+          <w:szCs w:val="28"/>
+          <w:u w:val="single"/>
+        </w:rPr>
+        <w:t>Functional Dependencies:</w:t>
+      </w:r>
+    </w:p>
+    <w:p>
+      <w:pPr>
+        <w:spacing w:after="0" w:line="360" w:lineRule="auto"/>
+        <w:ind w:firstLine="720"/>
+        <w:rPr>
+          <w:rFonts w:asciiTheme="majorBidi" w:hAnsiTheme="majorBidi" w:cstheme="majorBidi"/>
+          <w:sz w:val="28"/>
+          <w:szCs w:val="28"/>
+        </w:rPr>
+      </w:pPr>
+      <w:proofErr w:type="spellStart"/>
+      <w:proofErr w:type="gramStart"/>
+      <w:r>
+        <w:rPr>
+          <w:rFonts w:asciiTheme="majorBidi" w:hAnsiTheme="majorBidi" w:cstheme="majorBidi"/>
+          <w:sz w:val="28"/>
+          <w:szCs w:val="28"/>
+        </w:rPr>
+        <w:t>pid</w:t>
+      </w:r>
+      <w:proofErr w:type="spellEnd"/>
+      <w:proofErr w:type="gramEnd"/>
+      <w:r>
+        <w:rPr>
+          <w:rFonts w:asciiTheme="majorBidi" w:hAnsiTheme="majorBidi" w:cstheme="majorBidi"/>
+          <w:sz w:val="28"/>
+          <w:szCs w:val="28"/>
+        </w:rPr>
+        <w:t xml:space="preserve"> + </w:t>
+      </w:r>
+      <w:proofErr w:type="spellStart"/>
+      <w:r>
+        <w:rPr>
+          <w:rFonts w:asciiTheme="majorBidi" w:hAnsiTheme="majorBidi" w:cstheme="majorBidi"/>
+          <w:sz w:val="28"/>
+          <w:szCs w:val="28"/>
+        </w:rPr>
+        <w:t>ticketID</w:t>
+      </w:r>
+      <w:proofErr w:type="spellEnd"/>
+      <w:r>
+        <w:rPr>
+          <w:rFonts w:asciiTheme="majorBidi" w:hAnsiTheme="majorBidi" w:cstheme="majorBidi"/>
+          <w:sz w:val="28"/>
+          <w:szCs w:val="28"/>
+        </w:rPr>
+        <w:t xml:space="preserve"> -&gt;</w:t>
+      </w:r>
+    </w:p>
+    <w:p>
+      <w:pPr>
+        <w:spacing w:after="0" w:line="360" w:lineRule="auto"/>
+        <w:rPr>
+          <w:rFonts w:asciiTheme="majorBidi" w:hAnsiTheme="majorBidi" w:cstheme="majorBidi"/>
+          <w:sz w:val="28"/>
+          <w:szCs w:val="28"/>
+        </w:rPr>
+      </w:pPr>
+    </w:p>
+    <w:p>
+      <w:pPr>
+        <w:spacing w:after="0" w:line="360" w:lineRule="auto"/>
+        <w:rPr>
+          <w:rFonts w:asciiTheme="majorBidi" w:hAnsiTheme="majorBidi" w:cstheme="majorBidi"/>
+          <w:sz w:val="28"/>
+          <w:szCs w:val="28"/>
+        </w:rPr>
+      </w:pPr>
+      <w:r>
+        <w:rPr>
+          <w:rFonts w:asciiTheme="majorBidi" w:hAnsiTheme="majorBidi" w:cstheme="majorBidi"/>
+          <w:noProof/>
+          <w:sz w:val="28"/>
+          <w:szCs w:val="28"/>
+        </w:rPr>
+        <w:drawing>
+          <wp:inline distT="0" distB="0" distL="0" distR="0">
+            <wp:extent cx="4238625" cy="1238250"/>
+            <wp:effectExtent l="0" t="0" r="9525" b="0"/>
+            <wp:docPr id="28" name="Picture 28" descr="C:\Users\Marist User\Desktop\Database-Management\Design Project\Pictures\ticketsSoldTable.png"/>
+            <wp:cNvGraphicFramePr>
+              <a:graphicFrameLocks xmlns:a="http://schemas.openxmlformats.org/drawingml/2006/main" noChangeAspect="1"/>
+            </wp:cNvGraphicFramePr>
+            <a:graphic xmlns:a="http://schemas.openxmlformats.org/drawingml/2006/main">
+              <a:graphicData uri="http://schemas.openxmlformats.org/drawingml/2006/picture">
+                <pic:pic xmlns:pic="http://schemas.openxmlformats.org/drawingml/2006/picture">
+                  <pic:nvPicPr>
+                    <pic:cNvPr id="0" name="Picture 28" descr="C:\Users\Marist User\Desktop\Database-Management\Design Project\Pictures\ticketsSoldTable.png"/>
+                    <pic:cNvPicPr>
+                      <a:picLocks noChangeAspect="1" noChangeArrowheads="1"/>
+                    </pic:cNvPicPr>
+                  </pic:nvPicPr>
+                  <pic:blipFill>
+                    <a:blip r:embed="rId29">
+                      <a:extLst>
+                        <a:ext uri="{28A0092B-C50C-407E-A947-70E740481C1C}">
+                          <a14:useLocalDpi xmlns:a14="http://schemas.microsoft.com/office/drawing/2010/main" val="0"/>
+                        </a:ext>
+                      </a:extLst>
+                    </a:blip>
+                    <a:srcRect/>
+                    <a:stretch>
+                      <a:fillRect/>
+                    </a:stretch>
+                  </pic:blipFill>
+                  <pic:spPr bwMode="auto">
+                    <a:xfrm>
+                      <a:off x="0" y="0"/>
+                      <a:ext cx="4238625" cy="1238250"/>
+                    </a:xfrm>
+                    <a:prstGeom prst="rect">
+                      <a:avLst/>
+                    </a:prstGeom>
+                    <a:noFill/>
+                    <a:ln>
+                      <a:noFill/>
+                    </a:ln>
+                  </pic:spPr>
+                </pic:pic>
+              </a:graphicData>
+            </a:graphic>
+          </wp:inline>
+        </w:drawing>
+      </w:r>
+    </w:p>
+    <w:p>
+      <w:pPr>
+        <w:spacing w:after="0" w:line="360" w:lineRule="auto"/>
+        <w:rPr>
+          <w:rFonts w:asciiTheme="majorBidi" w:hAnsiTheme="majorBidi" w:cstheme="majorBidi"/>
+          <w:sz w:val="28"/>
+          <w:szCs w:val="28"/>
+        </w:rPr>
+      </w:pPr>
+    </w:p>
+    <w:p>
+      <w:pPr>
+        <w:spacing w:after="0" w:line="360" w:lineRule="auto"/>
+        <w:jc w:val="right"/>
+        <w:rPr>
+          <w:rFonts w:asciiTheme="majorBidi" w:hAnsiTheme="majorBidi" w:cstheme="majorBidi"/>
+          <w:sz w:val="28"/>
+          <w:szCs w:val="28"/>
+        </w:rPr>
+      </w:pPr>
+      <w:r>
+        <w:rPr>
+          <w:rFonts w:asciiTheme="majorBidi" w:hAnsiTheme="majorBidi" w:cstheme="majorBidi"/>
+          <w:noProof/>
+          <w:sz w:val="28"/>
+          <w:szCs w:val="28"/>
+        </w:rPr>
+        <w:drawing>
+          <wp:inline distT="0" distB="0" distL="0" distR="0">
+            <wp:extent cx="1962150" cy="1171575"/>
+            <wp:effectExtent l="0" t="0" r="0" b="9525"/>
+            <wp:docPr id="29" name="Picture 29" descr="C:\Users\Marist User\Desktop\Database-Management\Design Project\Pictures\ticketsSold.png"/>
+            <wp:cNvGraphicFramePr>
+              <a:graphicFrameLocks xmlns:a="http://schemas.openxmlformats.org/drawingml/2006/main" noChangeAspect="1"/>
+            </wp:cNvGraphicFramePr>
+            <a:graphic xmlns:a="http://schemas.openxmlformats.org/drawingml/2006/main">
+              <a:graphicData uri="http://schemas.openxmlformats.org/drawingml/2006/picture">
+                <pic:pic xmlns:pic="http://schemas.openxmlformats.org/drawingml/2006/picture">
+                  <pic:nvPicPr>
+                    <pic:cNvPr id="0" name="Picture 29" descr="C:\Users\Marist User\Desktop\Database-Management\Design Project\Pictures\ticketsSold.png"/>
+                    <pic:cNvPicPr>
+                      <a:picLocks noChangeAspect="1" noChangeArrowheads="1"/>
+                    </pic:cNvPicPr>
+                  </pic:nvPicPr>
+                  <pic:blipFill>
+                    <a:blip r:embed="rId30">
+                      <a:extLst>
+                        <a:ext uri="{28A0092B-C50C-407E-A947-70E740481C1C}">
+                          <a14:useLocalDpi xmlns:a14="http://schemas.microsoft.com/office/drawing/2010/main" val="0"/>
+                        </a:ext>
+                      </a:extLst>
+                    </a:blip>
+                    <a:srcRect/>
+                    <a:stretch>
+                      <a:fillRect/>
+                    </a:stretch>
+                  </pic:blipFill>
+                  <pic:spPr bwMode="auto">
+                    <a:xfrm>
+                      <a:off x="0" y="0"/>
+                      <a:ext cx="1962150" cy="1171575"/>
+                    </a:xfrm>
+                    <a:prstGeom prst="rect">
+                      <a:avLst/>
+                    </a:prstGeom>
+                    <a:noFill/>
+                    <a:ln>
+                      <a:noFill/>
+                    </a:ln>
+                  </pic:spPr>
+                </pic:pic>
+              </a:graphicData>
+            </a:graphic>
+          </wp:inline>
+        </w:drawing>
+      </w:r>
+    </w:p>
+    <w:p>
+      <w:pPr>
+        <w:spacing w:after="0" w:line="360" w:lineRule="auto"/>
+        <w:rPr>
+          <w:rFonts w:asciiTheme="majorBidi" w:hAnsiTheme="majorBidi" w:cstheme="majorBidi"/>
+          <w:sz w:val="24"/>
+          <w:szCs w:val="24"/>
+        </w:rPr>
+      </w:pPr>
+    </w:p>
+    <w:p>
+      <w:pPr>
+        <w:spacing w:after="0" w:line="360" w:lineRule="auto"/>
+        <w:rPr>
+          <w:rFonts w:asciiTheme="majorBidi" w:hAnsiTheme="majorBidi" w:cstheme="majorBidi"/>
+          <w:sz w:val="24"/>
+          <w:szCs w:val="24"/>
+        </w:rPr>
+      </w:pPr>
+    </w:p>
+    <w:p>
+      <w:pPr>
+        <w:spacing w:after="0" w:line="360" w:lineRule="auto"/>
+        <w:rPr>
+          <w:rFonts w:asciiTheme="majorBidi" w:hAnsiTheme="majorBidi" w:cstheme="majorBidi"/>
+          <w:sz w:val="24"/>
+          <w:szCs w:val="24"/>
+        </w:rPr>
+      </w:pPr>
+    </w:p>
+    <w:p>
+      <w:pPr>
+        <w:spacing w:after="0" w:line="360" w:lineRule="auto"/>
+        <w:rPr>
+          <w:rFonts w:asciiTheme="majorBidi" w:hAnsiTheme="majorBidi" w:cstheme="majorBidi"/>
+          <w:sz w:val="24"/>
+          <w:szCs w:val="24"/>
+        </w:rPr>
+      </w:pPr>
+    </w:p>
+    <w:p>
+      <w:pPr>
+        <w:spacing w:after="0" w:line="360" w:lineRule="auto"/>
+        <w:rPr>
+          <w:rFonts w:asciiTheme="majorBidi" w:hAnsiTheme="majorBidi" w:cstheme="majorBidi"/>
+          <w:sz w:val="24"/>
+          <w:szCs w:val="24"/>
+        </w:rPr>
+      </w:pPr>
+    </w:p>
+    <w:p>
+      <w:pPr>
+        <w:spacing w:after="0" w:line="360" w:lineRule="auto"/>
+        <w:rPr>
+          <w:rFonts w:asciiTheme="majorBidi" w:hAnsiTheme="majorBidi" w:cstheme="majorBidi"/>
+          <w:sz w:val="24"/>
+          <w:szCs w:val="24"/>
+        </w:rPr>
+      </w:pPr>
+    </w:p>
+    <w:p>
+      <w:pPr>
+        <w:spacing w:after="0" w:line="360" w:lineRule="auto"/>
+        <w:rPr>
+          <w:rFonts w:asciiTheme="majorBidi" w:hAnsiTheme="majorBidi" w:cstheme="majorBidi"/>
+          <w:sz w:val="24"/>
+          <w:szCs w:val="24"/>
+        </w:rPr>
+      </w:pPr>
+    </w:p>
+    <w:p>
+      <w:pPr>
+        <w:pBdr>
+          <w:bottom w:val="single" w:sz="12" w:space="1" w:color="auto"/>
+        </w:pBdr>
+        <w:spacing w:after="0" w:line="360" w:lineRule="auto"/>
+        <w:rPr>
+          <w:rFonts w:asciiTheme="majorBidi" w:hAnsiTheme="majorBidi" w:cstheme="majorBidi"/>
+          <w:b/>
+          <w:bCs/>
+          <w:sz w:val="40"/>
+          <w:szCs w:val="40"/>
+        </w:rPr>
+      </w:pPr>
+      <w:r>
+        <w:rPr>
+          <w:rFonts w:asciiTheme="majorBidi" w:hAnsiTheme="majorBidi" w:cstheme="majorBidi"/>
+          <w:b/>
+          <w:bCs/>
+          <w:sz w:val="40"/>
+          <w:szCs w:val="40"/>
+        </w:rPr>
+        <w:lastRenderedPageBreak/>
+        <w:t>Tables</w:t>
+      </w:r>
+    </w:p>
+    <w:p>
+      <w:pPr>
+        <w:spacing w:after="0" w:line="360" w:lineRule="auto"/>
+        <w:rPr>
+          <w:rFonts w:asciiTheme="majorBidi" w:hAnsiTheme="majorBidi" w:cstheme="majorBidi"/>
+          <w:b/>
+          <w:bCs/>
+          <w:sz w:val="16"/>
+          <w:szCs w:val="16"/>
+        </w:rPr>
+      </w:pPr>
+    </w:p>
+    <w:p>
+      <w:pPr>
+        <w:spacing w:after="0" w:line="360" w:lineRule="auto"/>
+        <w:rPr>
+          <w:rFonts w:asciiTheme="majorBidi" w:hAnsiTheme="majorBidi" w:cstheme="majorBidi"/>
+          <w:b/>
+          <w:bCs/>
+          <w:sz w:val="32"/>
+          <w:szCs w:val="32"/>
+        </w:rPr>
+      </w:pPr>
+      <w:proofErr w:type="spellStart"/>
+      <w:r>
+        <w:rPr>
+          <w:rFonts w:asciiTheme="majorBidi" w:hAnsiTheme="majorBidi" w:cstheme="majorBidi"/>
+          <w:b/>
+          <w:bCs/>
+          <w:sz w:val="32"/>
+          <w:szCs w:val="32"/>
+        </w:rPr>
+        <w:t>MembersInBands</w:t>
+      </w:r>
+      <w:proofErr w:type="spellEnd"/>
+      <w:r>
+        <w:rPr>
+          <w:rFonts w:asciiTheme="majorBidi" w:hAnsiTheme="majorBidi" w:cstheme="majorBidi"/>
+          <w:b/>
+          <w:bCs/>
+          <w:sz w:val="32"/>
+          <w:szCs w:val="32"/>
+        </w:rPr>
+        <w:t xml:space="preserve"> Table</w:t>
+      </w:r>
+    </w:p>
+    <w:p>
+      <w:pPr>
+        <w:spacing w:after="0" w:line="360" w:lineRule="auto"/>
+        <w:rPr>
+          <w:rFonts w:asciiTheme="majorBidi" w:hAnsiTheme="majorBidi" w:cstheme="majorBidi"/>
+          <w:sz w:val="24"/>
+          <w:szCs w:val="24"/>
+        </w:rPr>
+      </w:pPr>
+    </w:p>
+    <w:p>
+      <w:pPr>
+        <w:spacing w:after="0" w:line="360" w:lineRule="auto"/>
+        <w:rPr>
+          <w:rFonts w:asciiTheme="majorBidi" w:hAnsiTheme="majorBidi" w:cstheme="majorBidi"/>
+          <w:sz w:val="28"/>
+          <w:szCs w:val="28"/>
+          <w:u w:val="single"/>
+        </w:rPr>
+      </w:pPr>
+      <w:r>
+        <w:rPr>
+          <w:rFonts w:asciiTheme="majorBidi" w:hAnsiTheme="majorBidi" w:cstheme="majorBidi"/>
+          <w:sz w:val="28"/>
+          <w:szCs w:val="28"/>
+          <w:u w:val="single"/>
+        </w:rPr>
+        <w:t>Purpose:</w:t>
+      </w:r>
+    </w:p>
+    <w:p>
+      <w:pPr>
+        <w:spacing w:after="0" w:line="360" w:lineRule="auto"/>
+        <w:rPr>
+          <w:rFonts w:asciiTheme="majorBidi" w:hAnsiTheme="majorBidi" w:cstheme="majorBidi"/>
+          <w:sz w:val="28"/>
+          <w:szCs w:val="28"/>
+        </w:rPr>
+      </w:pPr>
+      <w:r>
+        <w:rPr>
+          <w:rFonts w:asciiTheme="majorBidi" w:hAnsiTheme="majorBidi" w:cstheme="majorBidi"/>
+          <w:sz w:val="28"/>
+          <w:szCs w:val="28"/>
+        </w:rPr>
+        <w:tab/>
+        <w:t xml:space="preserve">Table that stores the information </w:t>
+      </w:r>
+      <w:r>
+        <w:rPr>
+          <w:rFonts w:asciiTheme="majorBidi" w:hAnsiTheme="majorBidi" w:cstheme="majorBidi"/>
+          <w:sz w:val="28"/>
+          <w:szCs w:val="28"/>
+        </w:rPr>
+        <w:t>about which band members are in which band, as well as how long they have been in that band.</w:t>
+      </w:r>
+    </w:p>
+    <w:p>
+      <w:pPr>
+        <w:spacing w:after="0" w:line="360" w:lineRule="auto"/>
+        <w:rPr>
+          <w:rFonts w:asciiTheme="majorBidi" w:hAnsiTheme="majorBidi" w:cstheme="majorBidi"/>
+          <w:sz w:val="28"/>
+          <w:szCs w:val="28"/>
+        </w:rPr>
+      </w:pPr>
+    </w:p>
+    <w:p>
+      <w:pPr>
+        <w:spacing w:after="0" w:line="360" w:lineRule="auto"/>
+        <w:rPr>
+          <w:rFonts w:asciiTheme="majorBidi" w:hAnsiTheme="majorBidi" w:cstheme="majorBidi"/>
+          <w:sz w:val="28"/>
+          <w:szCs w:val="28"/>
+        </w:rPr>
+      </w:pPr>
+      <w:r>
+        <w:rPr>
+          <w:rFonts w:asciiTheme="majorBidi" w:hAnsiTheme="majorBidi" w:cstheme="majorBidi"/>
+          <w:sz w:val="28"/>
+          <w:szCs w:val="28"/>
+          <w:u w:val="single"/>
+        </w:rPr>
+        <w:t>Functional Dependencies:</w:t>
+      </w:r>
+    </w:p>
+    <w:p>
+      <w:pPr>
+        <w:spacing w:after="0" w:line="360" w:lineRule="auto"/>
+        <w:ind w:firstLine="720"/>
+        <w:rPr>
+          <w:rFonts w:asciiTheme="majorBidi" w:hAnsiTheme="majorBidi" w:cstheme="majorBidi"/>
+          <w:sz w:val="28"/>
+          <w:szCs w:val="28"/>
+        </w:rPr>
+      </w:pPr>
+      <w:proofErr w:type="spellStart"/>
+      <w:proofErr w:type="gramStart"/>
+      <w:r>
+        <w:rPr>
+          <w:rFonts w:asciiTheme="majorBidi" w:hAnsiTheme="majorBidi" w:cstheme="majorBidi"/>
+          <w:sz w:val="28"/>
+          <w:szCs w:val="28"/>
+        </w:rPr>
+        <w:t>pid</w:t>
+      </w:r>
+      <w:proofErr w:type="spellEnd"/>
+      <w:proofErr w:type="gramEnd"/>
+      <w:r>
+        <w:rPr>
+          <w:rFonts w:asciiTheme="majorBidi" w:hAnsiTheme="majorBidi" w:cstheme="majorBidi"/>
+          <w:sz w:val="28"/>
+          <w:szCs w:val="28"/>
+        </w:rPr>
+        <w:t xml:space="preserve"> + </w:t>
+      </w:r>
+      <w:proofErr w:type="spellStart"/>
+      <w:r>
+        <w:rPr>
+          <w:rFonts w:asciiTheme="majorBidi" w:hAnsiTheme="majorBidi" w:cstheme="majorBidi"/>
+          <w:sz w:val="28"/>
+          <w:szCs w:val="28"/>
+        </w:rPr>
+        <w:t>bandID</w:t>
+      </w:r>
+      <w:proofErr w:type="spellEnd"/>
+      <w:r>
+        <w:rPr>
+          <w:rFonts w:asciiTheme="majorBidi" w:hAnsiTheme="majorBidi" w:cstheme="majorBidi"/>
+          <w:sz w:val="28"/>
+          <w:szCs w:val="28"/>
+        </w:rPr>
+        <w:t xml:space="preserve"> -&gt; </w:t>
+      </w:r>
+      <w:proofErr w:type="spellStart"/>
+      <w:r>
+        <w:rPr>
+          <w:rFonts w:asciiTheme="majorBidi" w:hAnsiTheme="majorBidi" w:cstheme="majorBidi"/>
+          <w:sz w:val="28"/>
+          <w:szCs w:val="28"/>
+        </w:rPr>
+        <w:t>yearsInBand</w:t>
+      </w:r>
+      <w:proofErr w:type="spellEnd"/>
+    </w:p>
+    <w:p>
+      <w:pPr>
+        <w:spacing w:after="0" w:line="360" w:lineRule="auto"/>
+        <w:rPr>
+          <w:rFonts w:asciiTheme="majorBidi" w:hAnsiTheme="majorBidi" w:cstheme="majorBidi"/>
+          <w:sz w:val="28"/>
+          <w:szCs w:val="28"/>
+        </w:rPr>
+      </w:pPr>
+    </w:p>
+    <w:p>
+      <w:pPr>
+        <w:spacing w:after="0" w:line="360" w:lineRule="auto"/>
+        <w:rPr>
+          <w:rFonts w:asciiTheme="majorBidi" w:hAnsiTheme="majorBidi" w:cstheme="majorBidi"/>
+          <w:sz w:val="28"/>
+          <w:szCs w:val="28"/>
+        </w:rPr>
+      </w:pPr>
+      <w:r>
+        <w:rPr>
+          <w:rFonts w:asciiTheme="majorBidi" w:hAnsiTheme="majorBidi" w:cstheme="majorBidi"/>
+          <w:noProof/>
+          <w:sz w:val="28"/>
+          <w:szCs w:val="28"/>
+        </w:rPr>
+        <w:drawing>
+          <wp:inline distT="0" distB="0" distL="0" distR="0">
+            <wp:extent cx="3838575" cy="1504950"/>
+            <wp:effectExtent l="0" t="0" r="9525" b="0"/>
+            <wp:docPr id="30" name="Picture 30" descr="C:\Users\Marist User\Desktop\Database-Management\Design Project\Pictures\membersInBandsTable.png"/>
+            <wp:cNvGraphicFramePr>
+              <a:graphicFrameLocks xmlns:a="http://schemas.openxmlformats.org/drawingml/2006/main" noChangeAspect="1"/>
+            </wp:cNvGraphicFramePr>
+            <a:graphic xmlns:a="http://schemas.openxmlformats.org/drawingml/2006/main">
+              <a:graphicData uri="http://schemas.openxmlformats.org/drawingml/2006/picture">
+                <pic:pic xmlns:pic="http://schemas.openxmlformats.org/drawingml/2006/picture">
+                  <pic:nvPicPr>
+                    <pic:cNvPr id="0" name="Picture 30" descr="C:\Users\Marist User\Desktop\Database-Management\Design Project\Pictures\membersInBandsTable.png"/>
+                    <pic:cNvPicPr>
+                      <a:picLocks noChangeAspect="1" noChangeArrowheads="1"/>
+                    </pic:cNvPicPr>
+                  </pic:nvPicPr>
+                  <pic:blipFill>
+                    <a:blip r:embed="rId31">
+                      <a:extLst>
+                        <a:ext uri="{28A0092B-C50C-407E-A947-70E740481C1C}">
+                          <a14:useLocalDpi xmlns:a14="http://schemas.microsoft.com/office/drawing/2010/main" val="0"/>
+                        </a:ext>
+                      </a:extLst>
+                    </a:blip>
+                    <a:srcRect/>
+                    <a:stretch>
+                      <a:fillRect/>
+                    </a:stretch>
+                  </pic:blipFill>
+                  <pic:spPr bwMode="auto">
+                    <a:xfrm>
+                      <a:off x="0" y="0"/>
+                      <a:ext cx="3838575" cy="1504950"/>
+                    </a:xfrm>
+                    <a:prstGeom prst="rect">
+                      <a:avLst/>
+                    </a:prstGeom>
+                    <a:noFill/>
+                    <a:ln>
+                      <a:noFill/>
+                    </a:ln>
+                  </pic:spPr>
+                </pic:pic>
+              </a:graphicData>
+            </a:graphic>
+          </wp:inline>
+        </w:drawing>
+      </w:r>
+    </w:p>
+    <w:p>
+      <w:pPr>
+        <w:spacing w:after="0" w:line="360" w:lineRule="auto"/>
+        <w:rPr>
+          <w:rFonts w:asciiTheme="majorBidi" w:hAnsiTheme="majorBidi" w:cstheme="majorBidi"/>
+          <w:sz w:val="28"/>
+          <w:szCs w:val="28"/>
+        </w:rPr>
+      </w:pPr>
+    </w:p>
+    <w:p>
+      <w:pPr>
+        <w:spacing w:after="0" w:line="360" w:lineRule="auto"/>
+        <w:jc w:val="right"/>
+        <w:rPr>
+          <w:rFonts w:asciiTheme="majorBidi" w:hAnsiTheme="majorBidi" w:cstheme="majorBidi"/>
+          <w:sz w:val="28"/>
+          <w:szCs w:val="28"/>
+        </w:rPr>
+      </w:pPr>
+      <w:r>
+        <w:rPr>
+          <w:rFonts w:asciiTheme="majorBidi" w:hAnsiTheme="majorBidi" w:cstheme="majorBidi"/>
+          <w:noProof/>
+          <w:sz w:val="28"/>
+          <w:szCs w:val="28"/>
+        </w:rPr>
+        <w:drawing>
+          <wp:inline distT="0" distB="0" distL="0" distR="0">
+            <wp:extent cx="2905125" cy="1666875"/>
+            <wp:effectExtent l="0" t="0" r="9525" b="9525"/>
+            <wp:docPr id="31" name="Picture 31" descr="C:\Users\Marist User\Desktop\Database-Management\Design Project\Pictures\membersInBands.png"/>
+            <wp:cNvGraphicFramePr>
+              <a:graphicFrameLocks xmlns:a="http://schemas.openxmlformats.org/drawingml/2006/main" noChangeAspect="1"/>
+            </wp:cNvGraphicFramePr>
+            <a:graphic xmlns:a="http://schemas.openxmlformats.org/drawingml/2006/main">
+              <a:graphicData uri="http://schemas.openxmlformats.org/drawingml/2006/picture">
+                <pic:pic xmlns:pic="http://schemas.openxmlformats.org/drawingml/2006/picture">
+                  <pic:nvPicPr>
+                    <pic:cNvPr id="0" name="Picture 31" descr="C:\Users\Marist User\Desktop\Database-Management\Design Project\Pictures\membersInBands.png"/>
+                    <pic:cNvPicPr>
+                      <a:picLocks noChangeAspect="1" noChangeArrowheads="1"/>
+                    </pic:cNvPicPr>
+                  </pic:nvPicPr>
+                  <pic:blipFill>
+                    <a:blip r:embed="rId32">
+                      <a:extLst>
+                        <a:ext uri="{28A0092B-C50C-407E-A947-70E740481C1C}">
+                          <a14:useLocalDpi xmlns:a14="http://schemas.microsoft.com/office/drawing/2010/main" val="0"/>
+                        </a:ext>
+                      </a:extLst>
+                    </a:blip>
+                    <a:srcRect/>
+                    <a:stretch>
+                      <a:fillRect/>
+                    </a:stretch>
+                  </pic:blipFill>
+                  <pic:spPr bwMode="auto">
+                    <a:xfrm>
+                      <a:off x="0" y="0"/>
+                      <a:ext cx="2905125" cy="1666875"/>
+                    </a:xfrm>
+                    <a:prstGeom prst="rect">
+                      <a:avLst/>
+                    </a:prstGeom>
+                    <a:noFill/>
+                    <a:ln>
+                      <a:noFill/>
+                    </a:ln>
+                  </pic:spPr>
+                </pic:pic>
+              </a:graphicData>
+            </a:graphic>
+          </wp:inline>
+        </w:drawing>
+      </w:r>
+    </w:p>
+    <w:p>
+      <w:pPr>
+        <w:spacing w:after="0" w:line="360" w:lineRule="auto"/>
+        <w:jc w:val="right"/>
+        <w:rPr>
+          <w:rFonts w:asciiTheme="majorBidi" w:hAnsiTheme="majorBidi" w:cstheme="majorBidi"/>
+          <w:sz w:val="28"/>
+          <w:szCs w:val="28"/>
+        </w:rPr>
+      </w:pPr>
+    </w:p>
+    <w:p>
+      <w:pPr>
+        <w:spacing w:after="0" w:line="360" w:lineRule="auto"/>
+        <w:jc w:val="right"/>
+        <w:rPr>
+          <w:rFonts w:asciiTheme="majorBidi" w:hAnsiTheme="majorBidi" w:cstheme="majorBidi"/>
+          <w:sz w:val="28"/>
+          <w:szCs w:val="28"/>
+        </w:rPr>
+      </w:pPr>
+    </w:p>
+    <w:p>
+      <w:pPr>
+        <w:spacing w:after="0" w:line="360" w:lineRule="auto"/>
+        <w:jc w:val="right"/>
+        <w:rPr>
+          <w:rFonts w:asciiTheme="majorBidi" w:hAnsiTheme="majorBidi" w:cstheme="majorBidi"/>
+          <w:sz w:val="28"/>
+          <w:szCs w:val="28"/>
+        </w:rPr>
+      </w:pPr>
+    </w:p>
+    <w:p>
+      <w:pPr>
+        <w:spacing w:after="0" w:line="360" w:lineRule="auto"/>
+        <w:jc w:val="right"/>
+        <w:rPr>
+          <w:rFonts w:asciiTheme="majorBidi" w:hAnsiTheme="majorBidi" w:cstheme="majorBidi"/>
+          <w:sz w:val="28"/>
+          <w:szCs w:val="28"/>
+        </w:rPr>
+      </w:pPr>
+    </w:p>
+    <w:p>
+      <w:pPr>
+        <w:pBdr>
+          <w:bottom w:val="single" w:sz="12" w:space="1" w:color="auto"/>
+        </w:pBdr>
+        <w:spacing w:after="0" w:line="360" w:lineRule="auto"/>
+        <w:rPr>
+          <w:rFonts w:asciiTheme="majorBidi" w:hAnsiTheme="majorBidi" w:cstheme="majorBidi"/>
+          <w:b/>
+          <w:bCs/>
+          <w:sz w:val="40"/>
+          <w:szCs w:val="40"/>
+        </w:rPr>
+      </w:pPr>
+      <w:r>
+        <w:rPr>
+          <w:rFonts w:asciiTheme="majorBidi" w:hAnsiTheme="majorBidi" w:cstheme="majorBidi"/>
+          <w:b/>
+          <w:bCs/>
+          <w:sz w:val="40"/>
+          <w:szCs w:val="40"/>
+        </w:rPr>
+        <w:lastRenderedPageBreak/>
+        <w:t>Tables</w:t>
+      </w:r>
+    </w:p>
+    <w:p>
+      <w:pPr>
+        <w:spacing w:after="0" w:line="360" w:lineRule="auto"/>
+        <w:rPr>
+          <w:rFonts w:asciiTheme="majorBidi" w:hAnsiTheme="majorBidi" w:cstheme="majorBidi"/>
+          <w:b/>
+          <w:bCs/>
+          <w:sz w:val="16"/>
+          <w:szCs w:val="16"/>
+        </w:rPr>
+      </w:pPr>
+    </w:p>
+    <w:p>
+      <w:pPr>
+        <w:spacing w:after="0" w:line="360" w:lineRule="auto"/>
+        <w:rPr>
+          <w:rFonts w:asciiTheme="majorBidi" w:hAnsiTheme="majorBidi" w:cstheme="majorBidi"/>
+          <w:b/>
+          <w:bCs/>
+          <w:sz w:val="32"/>
+          <w:szCs w:val="32"/>
+        </w:rPr>
+      </w:pPr>
+      <w:r>
+        <w:rPr>
+          <w:rFonts w:asciiTheme="majorBidi" w:hAnsiTheme="majorBidi" w:cstheme="majorBidi"/>
+          <w:b/>
+          <w:bCs/>
+          <w:sz w:val="32"/>
+          <w:szCs w:val="32"/>
+        </w:rPr>
+        <w:t>Schedule</w:t>
+      </w:r>
+      <w:r>
+        <w:rPr>
+          <w:rFonts w:asciiTheme="majorBidi" w:hAnsiTheme="majorBidi" w:cstheme="majorBidi"/>
+          <w:b/>
+          <w:bCs/>
+          <w:sz w:val="32"/>
+          <w:szCs w:val="32"/>
+        </w:rPr>
+        <w:t xml:space="preserve"> Table</w:t>
+      </w:r>
+    </w:p>
+    <w:p>
+      <w:pPr>
+        <w:spacing w:after="0" w:line="360" w:lineRule="auto"/>
+        <w:rPr>
+          <w:rFonts w:asciiTheme="majorBidi" w:hAnsiTheme="majorBidi" w:cstheme="majorBidi"/>
+          <w:sz w:val="24"/>
+          <w:szCs w:val="24"/>
+        </w:rPr>
+      </w:pPr>
+    </w:p>
+    <w:p>
+      <w:pPr>
+        <w:spacing w:after="0" w:line="360" w:lineRule="auto"/>
+        <w:rPr>
+          <w:rFonts w:asciiTheme="majorBidi" w:hAnsiTheme="majorBidi" w:cstheme="majorBidi"/>
+          <w:sz w:val="28"/>
+          <w:szCs w:val="28"/>
+          <w:u w:val="single"/>
+        </w:rPr>
+      </w:pPr>
+      <w:r>
+        <w:rPr>
+          <w:rFonts w:asciiTheme="majorBidi" w:hAnsiTheme="majorBidi" w:cstheme="majorBidi"/>
+          <w:sz w:val="28"/>
+          <w:szCs w:val="28"/>
+          <w:u w:val="single"/>
+        </w:rPr>
+        <w:t>Purpose:</w:t>
+      </w:r>
+    </w:p>
+    <w:p>
+      <w:pPr>
+        <w:spacing w:after="0" w:line="360" w:lineRule="auto"/>
+        <w:rPr>
+          <w:rFonts w:asciiTheme="majorBidi" w:hAnsiTheme="majorBidi" w:cstheme="majorBidi"/>
+          <w:sz w:val="28"/>
+          <w:szCs w:val="28"/>
+        </w:rPr>
+      </w:pPr>
+      <w:r>
+        <w:rPr>
+          <w:rFonts w:asciiTheme="majorBidi" w:hAnsiTheme="majorBidi" w:cstheme="majorBidi"/>
+          <w:sz w:val="28"/>
+          <w:szCs w:val="28"/>
+        </w:rPr>
+        <w:tab/>
+        <w:t xml:space="preserve">Table that stores the information </w:t>
+      </w:r>
+      <w:r>
+        <w:rPr>
+          <w:rFonts w:asciiTheme="majorBidi" w:hAnsiTheme="majorBidi" w:cstheme="majorBidi"/>
+          <w:sz w:val="28"/>
+          <w:szCs w:val="28"/>
+        </w:rPr>
+        <w:t>about which band plays on which stage at a given day, as well as the start and end time of that bands performance.</w:t>
+      </w:r>
+    </w:p>
+    <w:p>
+      <w:pPr>
+        <w:spacing w:after="0" w:line="360" w:lineRule="auto"/>
+        <w:rPr>
+          <w:rFonts w:asciiTheme="majorBidi" w:hAnsiTheme="majorBidi" w:cstheme="majorBidi"/>
+          <w:sz w:val="28"/>
+          <w:szCs w:val="28"/>
+        </w:rPr>
+      </w:pPr>
+    </w:p>
+    <w:p>
+      <w:pPr>
+        <w:spacing w:after="0" w:line="360" w:lineRule="auto"/>
+        <w:rPr>
+          <w:rFonts w:asciiTheme="majorBidi" w:hAnsiTheme="majorBidi" w:cstheme="majorBidi"/>
+          <w:sz w:val="28"/>
+          <w:szCs w:val="28"/>
+        </w:rPr>
+      </w:pPr>
+      <w:r>
+        <w:rPr>
+          <w:rFonts w:asciiTheme="majorBidi" w:hAnsiTheme="majorBidi" w:cstheme="majorBidi"/>
+          <w:sz w:val="28"/>
+          <w:szCs w:val="28"/>
+          <w:u w:val="single"/>
+        </w:rPr>
+        <w:t>Functional Dependencies:</w:t>
+      </w:r>
+    </w:p>
+    <w:p>
+      <w:pPr>
+        <w:spacing w:after="0" w:line="360" w:lineRule="auto"/>
+        <w:ind w:firstLine="720"/>
+        <w:rPr>
+          <w:rFonts w:asciiTheme="majorBidi" w:hAnsiTheme="majorBidi" w:cstheme="majorBidi"/>
+          <w:sz w:val="28"/>
+          <w:szCs w:val="28"/>
+        </w:rPr>
+      </w:pPr>
+      <w:proofErr w:type="spellStart"/>
+      <w:proofErr w:type="gramStart"/>
+      <w:r>
+        <w:rPr>
+          <w:rFonts w:asciiTheme="majorBidi" w:hAnsiTheme="majorBidi" w:cstheme="majorBidi"/>
+          <w:sz w:val="28"/>
+          <w:szCs w:val="28"/>
+        </w:rPr>
+        <w:t>stageID</w:t>
+      </w:r>
+      <w:proofErr w:type="spellEnd"/>
+      <w:proofErr w:type="gramEnd"/>
+      <w:r>
+        <w:rPr>
+          <w:rFonts w:asciiTheme="majorBidi" w:hAnsiTheme="majorBidi" w:cstheme="majorBidi"/>
+          <w:sz w:val="28"/>
+          <w:szCs w:val="28"/>
+        </w:rPr>
+        <w:t xml:space="preserve"> + </w:t>
+      </w:r>
+      <w:proofErr w:type="spellStart"/>
+      <w:r>
+        <w:rPr>
+          <w:rFonts w:asciiTheme="majorBidi" w:hAnsiTheme="majorBidi" w:cstheme="majorBidi"/>
+          <w:sz w:val="28"/>
+          <w:szCs w:val="28"/>
+        </w:rPr>
+        <w:t>bandID</w:t>
+      </w:r>
+      <w:proofErr w:type="spellEnd"/>
+      <w:r>
+        <w:rPr>
+          <w:rFonts w:asciiTheme="majorBidi" w:hAnsiTheme="majorBidi" w:cstheme="majorBidi"/>
+          <w:sz w:val="28"/>
+          <w:szCs w:val="28"/>
+        </w:rPr>
+        <w:t xml:space="preserve"> + </w:t>
+      </w:r>
+      <w:proofErr w:type="spellStart"/>
+      <w:r>
+        <w:rPr>
+          <w:rFonts w:asciiTheme="majorBidi" w:hAnsiTheme="majorBidi" w:cstheme="majorBidi"/>
+          <w:sz w:val="28"/>
+          <w:szCs w:val="28"/>
+        </w:rPr>
+        <w:t>datePlayed</w:t>
+      </w:r>
+      <w:proofErr w:type="spellEnd"/>
+      <w:r>
+        <w:rPr>
+          <w:rFonts w:asciiTheme="majorBidi" w:hAnsiTheme="majorBidi" w:cstheme="majorBidi"/>
+          <w:sz w:val="28"/>
+          <w:szCs w:val="28"/>
+        </w:rPr>
+        <w:t xml:space="preserve"> -&gt; </w:t>
+      </w:r>
+      <w:proofErr w:type="spellStart"/>
+      <w:r>
+        <w:rPr>
+          <w:rFonts w:asciiTheme="majorBidi" w:hAnsiTheme="majorBidi" w:cstheme="majorBidi"/>
+          <w:sz w:val="28"/>
+          <w:szCs w:val="28"/>
+        </w:rPr>
+        <w:t>startTime</w:t>
+      </w:r>
+      <w:proofErr w:type="spellEnd"/>
+      <w:r>
+        <w:rPr>
+          <w:rFonts w:asciiTheme="majorBidi" w:hAnsiTheme="majorBidi" w:cstheme="majorBidi"/>
+          <w:sz w:val="28"/>
+          <w:szCs w:val="28"/>
+        </w:rPr>
+        <w:t xml:space="preserve">, </w:t>
+      </w:r>
+      <w:proofErr w:type="spellStart"/>
+      <w:r>
+        <w:rPr>
+          <w:rFonts w:asciiTheme="majorBidi" w:hAnsiTheme="majorBidi" w:cstheme="majorBidi"/>
+          <w:sz w:val="28"/>
+          <w:szCs w:val="28"/>
+        </w:rPr>
+        <w:t>endTime</w:t>
+      </w:r>
+      <w:proofErr w:type="spellEnd"/>
+    </w:p>
+    <w:p>
+      <w:pPr>
+        <w:spacing w:after="0" w:line="360" w:lineRule="auto"/>
+        <w:rPr>
+          <w:rFonts w:asciiTheme="majorBidi" w:hAnsiTheme="majorBidi" w:cstheme="majorBidi"/>
+          <w:sz w:val="28"/>
+          <w:szCs w:val="28"/>
+        </w:rPr>
+      </w:pPr>
+    </w:p>
+    <w:p>
+      <w:pPr>
+        <w:spacing w:after="0" w:line="360" w:lineRule="auto"/>
+        <w:rPr>
+          <w:rFonts w:asciiTheme="majorBidi" w:hAnsiTheme="majorBidi" w:cstheme="majorBidi"/>
+          <w:sz w:val="28"/>
+          <w:szCs w:val="28"/>
+        </w:rPr>
+      </w:pPr>
+      <w:r>
+        <w:rPr>
+          <w:rFonts w:asciiTheme="majorBidi" w:hAnsiTheme="majorBidi" w:cstheme="majorBidi"/>
+          <w:noProof/>
+          <w:sz w:val="28"/>
+          <w:szCs w:val="28"/>
+        </w:rPr>
+        <w:drawing>
+          <wp:inline distT="0" distB="0" distL="0" distR="0">
+            <wp:extent cx="4162425" cy="1657350"/>
+            <wp:effectExtent l="0" t="0" r="9525" b="0"/>
+            <wp:docPr id="32" name="Picture 32" descr="C:\Users\Marist User\Desktop\Database-Management\Design Project\Pictures\scheduleTable.png"/>
+            <wp:cNvGraphicFramePr>
+              <a:graphicFrameLocks xmlns:a="http://schemas.openxmlformats.org/drawingml/2006/main" noChangeAspect="1"/>
+            </wp:cNvGraphicFramePr>
+            <a:graphic xmlns:a="http://schemas.openxmlformats.org/drawingml/2006/main">
+              <a:graphicData uri="http://schemas.openxmlformats.org/drawingml/2006/picture">
+                <pic:pic xmlns:pic="http://schemas.openxmlformats.org/drawingml/2006/picture">
+                  <pic:nvPicPr>
+                    <pic:cNvPr id="0" name="Picture 32" descr="C:\Users\Marist User\Desktop\Database-Management\Design Project\Pictures\scheduleTable.png"/>
+                    <pic:cNvPicPr>
+                      <a:picLocks noChangeAspect="1" noChangeArrowheads="1"/>
+                    </pic:cNvPicPr>
+                  </pic:nvPicPr>
+                  <pic:blipFill>
+                    <a:blip r:embed="rId33">
+                      <a:extLst>
+                        <a:ext uri="{28A0092B-C50C-407E-A947-70E740481C1C}">
+                          <a14:useLocalDpi xmlns:a14="http://schemas.microsoft.com/office/drawing/2010/main" val="0"/>
+                        </a:ext>
+                      </a:extLst>
+                    </a:blip>
+                    <a:srcRect/>
+                    <a:stretch>
+                      <a:fillRect/>
+                    </a:stretch>
+                  </pic:blipFill>
+                  <pic:spPr bwMode="auto">
+                    <a:xfrm>
+                      <a:off x="0" y="0"/>
+                      <a:ext cx="4162425" cy="1657350"/>
+                    </a:xfrm>
+                    <a:prstGeom prst="rect">
+                      <a:avLst/>
+                    </a:prstGeom>
+                    <a:noFill/>
+                    <a:ln>
+                      <a:noFill/>
+                    </a:ln>
+                  </pic:spPr>
+                </pic:pic>
+              </a:graphicData>
+            </a:graphic>
+          </wp:inline>
+        </w:drawing>
+      </w:r>
+    </w:p>
+    <w:p>
+      <w:pPr>
+        <w:spacing w:after="0" w:line="360" w:lineRule="auto"/>
+        <w:jc w:val="right"/>
+        <w:rPr>
+          <w:rFonts w:asciiTheme="majorBidi" w:hAnsiTheme="majorBidi" w:cstheme="majorBidi"/>
+          <w:sz w:val="28"/>
+          <w:szCs w:val="28"/>
+        </w:rPr>
+      </w:pPr>
+    </w:p>
+    <w:p>
+      <w:pPr>
+        <w:spacing w:after="0" w:line="360" w:lineRule="auto"/>
+        <w:jc w:val="right"/>
+        <w:rPr>
+          <w:rFonts w:asciiTheme="majorBidi" w:hAnsiTheme="majorBidi" w:cstheme="majorBidi"/>
+          <w:sz w:val="28"/>
+          <w:szCs w:val="28"/>
+        </w:rPr>
+      </w:pPr>
+      <w:r>
+        <w:rPr>
+          <w:rFonts w:asciiTheme="majorBidi" w:hAnsiTheme="majorBidi" w:cstheme="majorBidi"/>
+          <w:noProof/>
+          <w:sz w:val="28"/>
+          <w:szCs w:val="28"/>
+        </w:rPr>
+        <w:drawing>
+          <wp:inline distT="0" distB="0" distL="0" distR="0">
+            <wp:extent cx="5581650" cy="1343025"/>
+            <wp:effectExtent l="0" t="0" r="0" b="9525"/>
+            <wp:docPr id="33" name="Picture 33" descr="C:\Users\Marist User\Desktop\Database-Management\Design Project\Pictures\schedule.png"/>
+            <wp:cNvGraphicFramePr>
+              <a:graphicFrameLocks xmlns:a="http://schemas.openxmlformats.org/drawingml/2006/main" noChangeAspect="1"/>
+            </wp:cNvGraphicFramePr>
+            <a:graphic xmlns:a="http://schemas.openxmlformats.org/drawingml/2006/main">
+              <a:graphicData uri="http://schemas.openxmlformats.org/drawingml/2006/picture">
+                <pic:pic xmlns:pic="http://schemas.openxmlformats.org/drawingml/2006/picture">
+                  <pic:nvPicPr>
+                    <pic:cNvPr id="0" name="Picture 33" descr="C:\Users\Marist User\Desktop\Database-Management\Design Project\Pictures\schedule.png"/>
+                    <pic:cNvPicPr>
+                      <a:picLocks noChangeAspect="1" noChangeArrowheads="1"/>
+                    </pic:cNvPicPr>
+                  </pic:nvPicPr>
+                  <pic:blipFill>
+                    <a:blip r:embed="rId34">
+                      <a:extLst>
+                        <a:ext uri="{28A0092B-C50C-407E-A947-70E740481C1C}">
+                          <a14:useLocalDpi xmlns:a14="http://schemas.microsoft.com/office/drawing/2010/main" val="0"/>
+                        </a:ext>
+                      </a:extLst>
+                    </a:blip>
+                    <a:srcRect/>
+                    <a:stretch>
+                      <a:fillRect/>
+                    </a:stretch>
+                  </pic:blipFill>
+                  <pic:spPr bwMode="auto">
+                    <a:xfrm>
+                      <a:off x="0" y="0"/>
+                      <a:ext cx="5581650" cy="1343025"/>
+                    </a:xfrm>
+                    <a:prstGeom prst="rect">
+                      <a:avLst/>
+                    </a:prstGeom>
+                    <a:noFill/>
+                    <a:ln>
+                      <a:noFill/>
+                    </a:ln>
+                  </pic:spPr>
+                </pic:pic>
+              </a:graphicData>
+            </a:graphic>
+          </wp:inline>
+        </w:drawing>
+      </w:r>
+    </w:p>
+    <w:p>
+      <w:pPr>
+        <w:spacing w:after="0" w:line="360" w:lineRule="auto"/>
+        <w:rPr>
+          <w:rFonts w:asciiTheme="majorBidi" w:hAnsiTheme="majorBidi" w:cstheme="majorBidi"/>
+          <w:sz w:val="28"/>
+          <w:szCs w:val="28"/>
+        </w:rPr>
+      </w:pPr>
+    </w:p>
+    <w:p>
+      <w:pPr>
+        <w:spacing w:after="0" w:line="360" w:lineRule="auto"/>
+        <w:rPr>
+          <w:rFonts w:asciiTheme="majorBidi" w:hAnsiTheme="majorBidi" w:cstheme="majorBidi"/>
+          <w:sz w:val="28"/>
+          <w:szCs w:val="28"/>
+        </w:rPr>
+      </w:pPr>
+    </w:p>
+    <w:p>
+      <w:pPr>
+        <w:spacing w:after="0" w:line="360" w:lineRule="auto"/>
+        <w:rPr>
+          <w:rFonts w:asciiTheme="majorBidi" w:hAnsiTheme="majorBidi" w:cstheme="majorBidi"/>
+          <w:sz w:val="28"/>
+          <w:szCs w:val="28"/>
+        </w:rPr>
+      </w:pPr>
+    </w:p>
+    <w:p>
+      <w:pPr>
+        <w:spacing w:after="0" w:line="360" w:lineRule="auto"/>
+        <w:rPr>
+          <w:rFonts w:asciiTheme="majorBidi" w:hAnsiTheme="majorBidi" w:cstheme="majorBidi"/>
+          <w:sz w:val="28"/>
+          <w:szCs w:val="28"/>
+        </w:rPr>
+      </w:pPr>
+    </w:p>
+    <w:p>
+      <w:pPr>
+        <w:spacing w:after="0" w:line="360" w:lineRule="auto"/>
+        <w:rPr>
+          <w:rFonts w:asciiTheme="majorBidi" w:hAnsiTheme="majorBidi" w:cstheme="majorBidi"/>
+          <w:sz w:val="28"/>
+          <w:szCs w:val="28"/>
+        </w:rPr>
+      </w:pPr>
+      <w:bookmarkStart w:id="0" w:name="_GoBack"/>
+      <w:bookmarkEnd w:id="0"/>
+    </w:p>
+    <w:p>
+      <w:pPr>
+        <w:spacing w:after="0" w:line="360" w:lineRule="auto"/>
+        <w:rPr>
+          <w:rFonts w:asciiTheme="majorBidi" w:hAnsiTheme="majorBidi" w:cstheme="majorBidi"/>
+          <w:sz w:val="28"/>
+          <w:szCs w:val="28"/>
+        </w:rPr>
+      </w:pPr>
+    </w:p>
+    <w:p>
+      <w:pPr>
+        <w:spacing w:after="0" w:line="360" w:lineRule="auto"/>
+        <w:rPr>
+          <w:rFonts w:asciiTheme="majorBidi" w:hAnsiTheme="majorBidi" w:cstheme="majorBidi"/>
+          <w:sz w:val="24"/>
+          <w:szCs w:val="24"/>
+        </w:rPr>
+      </w:pPr>
+    </w:p>
     <w:sectPr>
-      <w:headerReference w:type="default" r:id="rId23"/>
+      <w:headerReference w:type="default" r:id="rId35"/>
       <w:pgSz w:w="12240" w:h="15840"/>
       <w:pgMar w:top="1440" w:right="1440" w:bottom="1440" w:left="1440" w:header="720" w:footer="720" w:gutter="0"/>
       <w:cols w:space="720"/>
@@ -4160,13 +7127,23 @@
             <w:szCs w:val="24"/>
           </w:rPr>
         </w:pPr>
+        <w:proofErr w:type="spellStart"/>
         <w:r>
           <w:rPr>
             <w:rFonts w:asciiTheme="majorBidi" w:hAnsiTheme="majorBidi" w:cstheme="majorBidi"/>
             <w:sz w:val="24"/>
             <w:szCs w:val="24"/>
           </w:rPr>
-          <w:t xml:space="preserve">Baran </w:t>
+          <w:t>Baran</w:t>
+        </w:r>
+        <w:proofErr w:type="spellEnd"/>
+        <w:r>
+          <w:rPr>
+            <w:rFonts w:asciiTheme="majorBidi" w:hAnsiTheme="majorBidi" w:cstheme="majorBidi"/>
+            <w:sz w:val="24"/>
+            <w:szCs w:val="24"/>
+          </w:rPr>
+          <w:t xml:space="preserve"> </w:t>
         </w:r>
         <w:r>
           <w:rPr>
@@ -4199,7 +7176,7 @@
             <w:sz w:val="24"/>
             <w:szCs w:val="24"/>
           </w:rPr>
-          <w:t>11</w:t>
+          <w:t>19</w:t>
         </w:r>
         <w:r>
           <w:rPr>

</xml_diff>

<commit_message>
Another day, another dollar (more work, more pictures)
</commit_message>
<xml_diff>
--- a/Design Project/Documents/Write Up.docx
+++ b/Design Project/Documents/Write Up.docx
@@ -295,76 +295,71 @@
     </w:p>
     <w:p>
       <w:pPr>
-        <w:spacing w:after="0" w:line="360" w:lineRule="auto"/>
-        <w:rPr>
-          <w:rFonts w:asciiTheme="majorBidi" w:hAnsiTheme="majorBidi" w:cstheme="majorBidi"/>
-          <w:sz w:val="24"/>
-          <w:szCs w:val="24"/>
-        </w:rPr>
-      </w:pPr>
-      <w:r>
-        <w:rPr>
-          <w:rFonts w:asciiTheme="majorBidi" w:hAnsiTheme="majorBidi" w:cstheme="majorBidi"/>
-          <w:sz w:val="24"/>
-          <w:szCs w:val="24"/>
+        <w:pBdr>
+          <w:bottom w:val="single" w:sz="12" w:space="1" w:color="auto"/>
+        </w:pBdr>
+        <w:spacing w:after="0" w:line="360" w:lineRule="auto"/>
+        <w:rPr>
+          <w:rFonts w:asciiTheme="majorBidi" w:hAnsiTheme="majorBidi" w:cstheme="majorBidi"/>
+          <w:b/>
+          <w:bCs/>
+          <w:sz w:val="40"/>
+          <w:szCs w:val="40"/>
+        </w:rPr>
+      </w:pPr>
+      <w:r>
+        <w:rPr>
+          <w:rFonts w:asciiTheme="majorBidi" w:hAnsiTheme="majorBidi" w:cstheme="majorBidi"/>
+          <w:b/>
+          <w:bCs/>
+          <w:sz w:val="40"/>
+          <w:szCs w:val="40"/>
         </w:rPr>
         <w:lastRenderedPageBreak/>
-        <w:t>Tab</w:t>
-      </w:r>
-      <w:r>
-        <w:rPr>
-          <w:rFonts w:asciiTheme="majorBidi" w:hAnsiTheme="majorBidi" w:cstheme="majorBidi"/>
-          <w:sz w:val="24"/>
-          <w:szCs w:val="24"/>
-        </w:rPr>
-        <w:t>l</w:t>
-      </w:r>
-      <w:r>
-        <w:rPr>
-          <w:rFonts w:asciiTheme="majorBidi" w:hAnsiTheme="majorBidi" w:cstheme="majorBidi"/>
-          <w:sz w:val="24"/>
-          <w:szCs w:val="24"/>
-        </w:rPr>
-        <w:t>e</w:t>
-      </w:r>
-      <w:r>
-        <w:rPr>
-          <w:rFonts w:asciiTheme="majorBidi" w:hAnsiTheme="majorBidi" w:cstheme="majorBidi"/>
-          <w:sz w:val="24"/>
-          <w:szCs w:val="24"/>
-        </w:rPr>
-        <w:t xml:space="preserve"> of Contents:</w:t>
-      </w:r>
-    </w:p>
-    <w:p>
-      <w:pPr>
-        <w:spacing w:after="0" w:line="360" w:lineRule="auto"/>
-        <w:rPr>
-          <w:rFonts w:asciiTheme="majorBidi" w:hAnsiTheme="majorBidi" w:cstheme="majorBidi"/>
-          <w:sz w:val="24"/>
-          <w:szCs w:val="24"/>
-        </w:rPr>
-      </w:pPr>
-    </w:p>
-    <w:p>
-      <w:pPr>
-        <w:spacing w:after="0" w:line="360" w:lineRule="auto"/>
-        <w:rPr>
-          <w:rFonts w:asciiTheme="majorBidi" w:hAnsiTheme="majorBidi" w:cstheme="majorBidi"/>
-          <w:sz w:val="24"/>
-          <w:szCs w:val="24"/>
-        </w:rPr>
-      </w:pPr>
-    </w:p>
-    <w:p>
-      <w:pPr>
-        <w:spacing w:after="0" w:line="360" w:lineRule="auto"/>
-        <w:rPr>
-          <w:rFonts w:asciiTheme="majorBidi" w:hAnsiTheme="majorBidi" w:cstheme="majorBidi"/>
-          <w:sz w:val="24"/>
-          <w:szCs w:val="24"/>
-        </w:rPr>
-      </w:pPr>
+        <w:t>Table of Contents</w:t>
+      </w:r>
+      <w:r>
+        <w:rPr>
+          <w:rFonts w:asciiTheme="majorBidi" w:hAnsiTheme="majorBidi" w:cstheme="majorBidi"/>
+          <w:b/>
+          <w:bCs/>
+          <w:sz w:val="40"/>
+          <w:szCs w:val="40"/>
+        </w:rPr>
+        <w:t>:</w:t>
+      </w:r>
+    </w:p>
+    <w:p>
+      <w:pPr>
+        <w:spacing w:after="0" w:line="360" w:lineRule="auto"/>
+        <w:rPr>
+          <w:rFonts w:asciiTheme="majorBidi" w:hAnsiTheme="majorBidi" w:cstheme="majorBidi"/>
+          <w:sz w:val="24"/>
+          <w:szCs w:val="24"/>
+        </w:rPr>
+      </w:pPr>
+    </w:p>
+    <w:p>
+      <w:pPr>
+        <w:spacing w:after="0" w:line="360" w:lineRule="auto"/>
+        <w:rPr>
+          <w:rFonts w:asciiTheme="majorBidi" w:hAnsiTheme="majorBidi" w:cstheme="majorBidi"/>
+          <w:b/>
+          <w:bCs/>
+          <w:sz w:val="32"/>
+          <w:szCs w:val="32"/>
+        </w:rPr>
+      </w:pPr>
+      <w:r>
+        <w:rPr>
+          <w:rFonts w:asciiTheme="majorBidi" w:hAnsiTheme="majorBidi" w:cstheme="majorBidi"/>
+          <w:b/>
+          <w:bCs/>
+          <w:sz w:val="32"/>
+          <w:szCs w:val="32"/>
+        </w:rPr>
+        <w:t>Overview:</w:t>
+      </w:r>
     </w:p>
     <w:p>
       <w:pPr>
@@ -7005,11 +7000,1459 @@
     </w:p>
     <w:p>
       <w:pPr>
-        <w:spacing w:after="0" w:line="360" w:lineRule="auto"/>
-        <w:rPr>
-          <w:rFonts w:asciiTheme="majorBidi" w:hAnsiTheme="majorBidi" w:cstheme="majorBidi"/>
-          <w:sz w:val="28"/>
-          <w:szCs w:val="28"/>
+        <w:pBdr>
+          <w:bottom w:val="single" w:sz="12" w:space="1" w:color="auto"/>
+        </w:pBdr>
+        <w:spacing w:after="0" w:line="360" w:lineRule="auto"/>
+        <w:rPr>
+          <w:rFonts w:asciiTheme="majorBidi" w:hAnsiTheme="majorBidi" w:cstheme="majorBidi"/>
+          <w:b/>
+          <w:bCs/>
+          <w:sz w:val="40"/>
+          <w:szCs w:val="40"/>
+        </w:rPr>
+      </w:pPr>
+      <w:r>
+        <w:rPr>
+          <w:rFonts w:asciiTheme="majorBidi" w:hAnsiTheme="majorBidi" w:cstheme="majorBidi"/>
+          <w:b/>
+          <w:bCs/>
+          <w:sz w:val="40"/>
+          <w:szCs w:val="40"/>
+        </w:rPr>
+        <w:lastRenderedPageBreak/>
+        <w:t>Views</w:t>
+      </w:r>
+    </w:p>
+    <w:p>
+      <w:pPr>
+        <w:spacing w:after="0" w:line="360" w:lineRule="auto"/>
+        <w:rPr>
+          <w:rFonts w:asciiTheme="majorBidi" w:hAnsiTheme="majorBidi" w:cstheme="majorBidi"/>
+          <w:b/>
+          <w:bCs/>
+          <w:sz w:val="16"/>
+          <w:szCs w:val="16"/>
+        </w:rPr>
+      </w:pPr>
+    </w:p>
+    <w:p>
+      <w:pPr>
+        <w:spacing w:after="0" w:line="360" w:lineRule="auto"/>
+        <w:rPr>
+          <w:rFonts w:asciiTheme="majorBidi" w:hAnsiTheme="majorBidi" w:cstheme="majorBidi"/>
+          <w:b/>
+          <w:bCs/>
+          <w:sz w:val="32"/>
+          <w:szCs w:val="32"/>
+        </w:rPr>
+      </w:pPr>
+      <w:r>
+        <w:rPr>
+          <w:rFonts w:asciiTheme="majorBidi" w:hAnsiTheme="majorBidi" w:cstheme="majorBidi"/>
+          <w:b/>
+          <w:bCs/>
+          <w:sz w:val="32"/>
+          <w:szCs w:val="32"/>
+        </w:rPr>
+        <w:t>Band Information</w:t>
+      </w:r>
+      <w:r>
+        <w:rPr>
+          <w:rFonts w:asciiTheme="majorBidi" w:hAnsiTheme="majorBidi" w:cstheme="majorBidi"/>
+          <w:b/>
+          <w:bCs/>
+          <w:sz w:val="32"/>
+          <w:szCs w:val="32"/>
+        </w:rPr>
+        <w:t xml:space="preserve"> </w:t>
+      </w:r>
+      <w:r>
+        <w:rPr>
+          <w:rFonts w:asciiTheme="majorBidi" w:hAnsiTheme="majorBidi" w:cstheme="majorBidi"/>
+          <w:b/>
+          <w:bCs/>
+          <w:sz w:val="32"/>
+          <w:szCs w:val="32"/>
+        </w:rPr>
+        <w:t>View</w:t>
+      </w:r>
+    </w:p>
+    <w:p>
+      <w:pPr>
+        <w:spacing w:after="0" w:line="360" w:lineRule="auto"/>
+        <w:rPr>
+          <w:rFonts w:asciiTheme="majorBidi" w:hAnsiTheme="majorBidi" w:cstheme="majorBidi"/>
+          <w:sz w:val="24"/>
+          <w:szCs w:val="24"/>
+        </w:rPr>
+      </w:pPr>
+    </w:p>
+    <w:p>
+      <w:pPr>
+        <w:spacing w:after="0" w:line="360" w:lineRule="auto"/>
+        <w:rPr>
+          <w:rFonts w:asciiTheme="majorBidi" w:hAnsiTheme="majorBidi" w:cstheme="majorBidi"/>
+          <w:sz w:val="28"/>
+          <w:szCs w:val="28"/>
+          <w:u w:val="single"/>
+        </w:rPr>
+      </w:pPr>
+      <w:r>
+        <w:rPr>
+          <w:rFonts w:asciiTheme="majorBidi" w:hAnsiTheme="majorBidi" w:cstheme="majorBidi"/>
+          <w:sz w:val="28"/>
+          <w:szCs w:val="28"/>
+          <w:u w:val="single"/>
+        </w:rPr>
+        <w:t>Purpose:</w:t>
+      </w:r>
+    </w:p>
+    <w:p>
+      <w:pPr>
+        <w:spacing w:after="0" w:line="360" w:lineRule="auto"/>
+        <w:rPr>
+          <w:rFonts w:asciiTheme="majorBidi" w:hAnsiTheme="majorBidi" w:cstheme="majorBidi"/>
+          <w:sz w:val="28"/>
+          <w:szCs w:val="28"/>
+        </w:rPr>
+      </w:pPr>
+      <w:r>
+        <w:rPr>
+          <w:rFonts w:asciiTheme="majorBidi" w:hAnsiTheme="majorBidi" w:cstheme="majorBidi"/>
+          <w:sz w:val="28"/>
+          <w:szCs w:val="28"/>
+        </w:rPr>
+        <w:tab/>
+      </w:r>
+      <w:r>
+        <w:rPr>
+          <w:rFonts w:asciiTheme="majorBidi" w:hAnsiTheme="majorBidi" w:cstheme="majorBidi"/>
+          <w:sz w:val="28"/>
+          <w:szCs w:val="28"/>
+        </w:rPr>
+        <w:t>View that allows a person to see a succinct summary of a band, its members, and other important information.</w:t>
+      </w:r>
+    </w:p>
+    <w:p>
+      <w:pPr>
+        <w:spacing w:after="0" w:line="360" w:lineRule="auto"/>
+        <w:rPr>
+          <w:rFonts w:asciiTheme="majorBidi" w:hAnsiTheme="majorBidi" w:cstheme="majorBidi"/>
+          <w:sz w:val="28"/>
+          <w:szCs w:val="28"/>
+        </w:rPr>
+      </w:pPr>
+    </w:p>
+    <w:p>
+      <w:pPr>
+        <w:spacing w:after="0" w:line="360" w:lineRule="auto"/>
+        <w:rPr>
+          <w:rFonts w:asciiTheme="majorBidi" w:hAnsiTheme="majorBidi" w:cstheme="majorBidi"/>
+          <w:sz w:val="28"/>
+          <w:szCs w:val="28"/>
+        </w:rPr>
+      </w:pPr>
+      <w:proofErr w:type="gramStart"/>
+      <w:r>
+        <w:rPr>
+          <w:rFonts w:asciiTheme="majorBidi" w:hAnsiTheme="majorBidi" w:cstheme="majorBidi"/>
+          <w:color w:val="FF0000"/>
+          <w:sz w:val="28"/>
+          <w:szCs w:val="28"/>
+        </w:rPr>
+        <w:t>create</w:t>
+      </w:r>
+      <w:proofErr w:type="gramEnd"/>
+      <w:r>
+        <w:rPr>
+          <w:rFonts w:asciiTheme="majorBidi" w:hAnsiTheme="majorBidi" w:cstheme="majorBidi"/>
+          <w:color w:val="FF0000"/>
+          <w:sz w:val="28"/>
+          <w:szCs w:val="28"/>
+        </w:rPr>
+        <w:t xml:space="preserve"> view</w:t>
+      </w:r>
+      <w:r>
+        <w:rPr>
+          <w:rFonts w:asciiTheme="majorBidi" w:hAnsiTheme="majorBidi" w:cstheme="majorBidi"/>
+          <w:sz w:val="28"/>
+          <w:szCs w:val="28"/>
+        </w:rPr>
+        <w:t xml:space="preserve"> </w:t>
+      </w:r>
+      <w:proofErr w:type="spellStart"/>
+      <w:r>
+        <w:rPr>
+          <w:rFonts w:asciiTheme="majorBidi" w:hAnsiTheme="majorBidi" w:cstheme="majorBidi"/>
+          <w:color w:val="70AD47" w:themeColor="accent6"/>
+          <w:sz w:val="28"/>
+          <w:szCs w:val="28"/>
+        </w:rPr>
+        <w:t>bandInformation</w:t>
+      </w:r>
+      <w:proofErr w:type="spellEnd"/>
+      <w:r>
+        <w:rPr>
+          <w:rFonts w:asciiTheme="majorBidi" w:hAnsiTheme="majorBidi" w:cstheme="majorBidi"/>
+          <w:sz w:val="28"/>
+          <w:szCs w:val="28"/>
+        </w:rPr>
+        <w:t xml:space="preserve"> </w:t>
+      </w:r>
+      <w:r>
+        <w:rPr>
+          <w:rFonts w:asciiTheme="majorBidi" w:hAnsiTheme="majorBidi" w:cstheme="majorBidi"/>
+          <w:color w:val="FF0000"/>
+          <w:sz w:val="28"/>
+          <w:szCs w:val="28"/>
+        </w:rPr>
+        <w:t>as</w:t>
+      </w:r>
+    </w:p>
+    <w:p>
+      <w:pPr>
+        <w:spacing w:after="0" w:line="360" w:lineRule="auto"/>
+        <w:rPr>
+          <w:rFonts w:asciiTheme="majorBidi" w:hAnsiTheme="majorBidi" w:cstheme="majorBidi"/>
+          <w:sz w:val="28"/>
+          <w:szCs w:val="28"/>
+        </w:rPr>
+      </w:pPr>
+    </w:p>
+    <w:p>
+      <w:pPr>
+        <w:spacing w:after="0" w:line="360" w:lineRule="auto"/>
+        <w:rPr>
+          <w:rFonts w:asciiTheme="majorBidi" w:hAnsiTheme="majorBidi" w:cstheme="majorBidi"/>
+          <w:sz w:val="28"/>
+          <w:szCs w:val="28"/>
+        </w:rPr>
+      </w:pPr>
+      <w:proofErr w:type="gramStart"/>
+      <w:r>
+        <w:rPr>
+          <w:rFonts w:asciiTheme="majorBidi" w:hAnsiTheme="majorBidi" w:cstheme="majorBidi"/>
+          <w:color w:val="FF0000"/>
+          <w:sz w:val="28"/>
+          <w:szCs w:val="28"/>
+        </w:rPr>
+        <w:t>select</w:t>
+      </w:r>
+      <w:proofErr w:type="gramEnd"/>
+      <w:r>
+        <w:rPr>
+          <w:rFonts w:asciiTheme="majorBidi" w:hAnsiTheme="majorBidi" w:cstheme="majorBidi"/>
+          <w:sz w:val="28"/>
+          <w:szCs w:val="28"/>
+        </w:rPr>
+        <w:t xml:space="preserve"> </w:t>
+      </w:r>
+      <w:proofErr w:type="spellStart"/>
+      <w:r>
+        <w:rPr>
+          <w:rFonts w:asciiTheme="majorBidi" w:hAnsiTheme="majorBidi" w:cstheme="majorBidi"/>
+          <w:color w:val="7030A0"/>
+          <w:sz w:val="28"/>
+          <w:szCs w:val="28"/>
+        </w:rPr>
+        <w:t>person.firstName</w:t>
+      </w:r>
+      <w:proofErr w:type="spellEnd"/>
+      <w:r>
+        <w:rPr>
+          <w:rFonts w:asciiTheme="majorBidi" w:hAnsiTheme="majorBidi" w:cstheme="majorBidi"/>
+          <w:color w:val="7030A0"/>
+          <w:sz w:val="28"/>
+          <w:szCs w:val="28"/>
+        </w:rPr>
+        <w:t xml:space="preserve">, </w:t>
+      </w:r>
+      <w:proofErr w:type="spellStart"/>
+      <w:r>
+        <w:rPr>
+          <w:rFonts w:asciiTheme="majorBidi" w:hAnsiTheme="majorBidi" w:cstheme="majorBidi"/>
+          <w:color w:val="7030A0"/>
+          <w:sz w:val="28"/>
+          <w:szCs w:val="28"/>
+        </w:rPr>
+        <w:t>person.lastName</w:t>
+      </w:r>
+      <w:proofErr w:type="spellEnd"/>
+      <w:r>
+        <w:rPr>
+          <w:rFonts w:asciiTheme="majorBidi" w:hAnsiTheme="majorBidi" w:cstheme="majorBidi"/>
+          <w:color w:val="7030A0"/>
+          <w:sz w:val="28"/>
+          <w:szCs w:val="28"/>
+        </w:rPr>
+        <w:t>, bands.name</w:t>
+      </w:r>
+      <w:r>
+        <w:rPr>
+          <w:rFonts w:asciiTheme="majorBidi" w:hAnsiTheme="majorBidi" w:cstheme="majorBidi"/>
+          <w:sz w:val="28"/>
+          <w:szCs w:val="28"/>
+        </w:rPr>
+        <w:t xml:space="preserve"> </w:t>
+      </w:r>
+      <w:r>
+        <w:rPr>
+          <w:rFonts w:asciiTheme="majorBidi" w:hAnsiTheme="majorBidi" w:cstheme="majorBidi"/>
+          <w:color w:val="FF0000"/>
+          <w:sz w:val="28"/>
+          <w:szCs w:val="28"/>
+        </w:rPr>
+        <w:t>as</w:t>
+      </w:r>
+      <w:r>
+        <w:rPr>
+          <w:rFonts w:asciiTheme="majorBidi" w:hAnsiTheme="majorBidi" w:cstheme="majorBidi"/>
+          <w:sz w:val="28"/>
+          <w:szCs w:val="28"/>
+        </w:rPr>
+        <w:t xml:space="preserve"> </w:t>
+      </w:r>
+      <w:proofErr w:type="spellStart"/>
+      <w:r>
+        <w:rPr>
+          <w:rFonts w:asciiTheme="majorBidi" w:hAnsiTheme="majorBidi" w:cstheme="majorBidi"/>
+          <w:sz w:val="28"/>
+          <w:szCs w:val="28"/>
+        </w:rPr>
+        <w:t>bandName</w:t>
+      </w:r>
+      <w:proofErr w:type="spellEnd"/>
+      <w:r>
+        <w:rPr>
+          <w:rFonts w:asciiTheme="majorBidi" w:hAnsiTheme="majorBidi" w:cstheme="majorBidi"/>
+          <w:sz w:val="28"/>
+          <w:szCs w:val="28"/>
+        </w:rPr>
+        <w:t xml:space="preserve">, </w:t>
+      </w:r>
+      <w:proofErr w:type="spellStart"/>
+      <w:r>
+        <w:rPr>
+          <w:rFonts w:asciiTheme="majorBidi" w:hAnsiTheme="majorBidi" w:cstheme="majorBidi"/>
+          <w:color w:val="7030A0"/>
+          <w:sz w:val="28"/>
+          <w:szCs w:val="28"/>
+        </w:rPr>
+        <w:t>bandMember.instrument</w:t>
+      </w:r>
+      <w:proofErr w:type="spellEnd"/>
+      <w:r>
+        <w:rPr>
+          <w:rFonts w:asciiTheme="majorBidi" w:hAnsiTheme="majorBidi" w:cstheme="majorBidi"/>
+          <w:color w:val="7030A0"/>
+          <w:sz w:val="28"/>
+          <w:szCs w:val="28"/>
+        </w:rPr>
+        <w:t xml:space="preserve">, </w:t>
+      </w:r>
+      <w:proofErr w:type="spellStart"/>
+      <w:r>
+        <w:rPr>
+          <w:rFonts w:asciiTheme="majorBidi" w:hAnsiTheme="majorBidi" w:cstheme="majorBidi"/>
+          <w:color w:val="7030A0"/>
+          <w:sz w:val="28"/>
+          <w:szCs w:val="28"/>
+        </w:rPr>
+        <w:t>membersInBands.yearsInBand</w:t>
+      </w:r>
+      <w:proofErr w:type="spellEnd"/>
+    </w:p>
+    <w:p>
+      <w:pPr>
+        <w:spacing w:after="0" w:line="360" w:lineRule="auto"/>
+        <w:rPr>
+          <w:rFonts w:asciiTheme="majorBidi" w:hAnsiTheme="majorBidi" w:cstheme="majorBidi"/>
+          <w:sz w:val="28"/>
+          <w:szCs w:val="28"/>
+        </w:rPr>
+      </w:pPr>
+      <w:r>
+        <w:rPr>
+          <w:rFonts w:asciiTheme="majorBidi" w:hAnsiTheme="majorBidi" w:cstheme="majorBidi"/>
+          <w:sz w:val="28"/>
+          <w:szCs w:val="28"/>
+        </w:rPr>
+        <w:t xml:space="preserve">    </w:t>
+      </w:r>
+      <w:proofErr w:type="gramStart"/>
+      <w:r>
+        <w:rPr>
+          <w:rFonts w:asciiTheme="majorBidi" w:hAnsiTheme="majorBidi" w:cstheme="majorBidi"/>
+          <w:color w:val="FF0000"/>
+          <w:sz w:val="28"/>
+          <w:szCs w:val="28"/>
+        </w:rPr>
+        <w:t>from</w:t>
+      </w:r>
+      <w:proofErr w:type="gramEnd"/>
+      <w:r>
+        <w:rPr>
+          <w:rFonts w:asciiTheme="majorBidi" w:hAnsiTheme="majorBidi" w:cstheme="majorBidi"/>
+          <w:color w:val="FF0000"/>
+          <w:sz w:val="28"/>
+          <w:szCs w:val="28"/>
+        </w:rPr>
+        <w:t xml:space="preserve"> </w:t>
+      </w:r>
+      <w:r>
+        <w:rPr>
+          <w:rFonts w:asciiTheme="majorBidi" w:hAnsiTheme="majorBidi" w:cstheme="majorBidi"/>
+          <w:sz w:val="28"/>
+          <w:szCs w:val="28"/>
+        </w:rPr>
+        <w:t xml:space="preserve">bands, </w:t>
+      </w:r>
+      <w:proofErr w:type="spellStart"/>
+      <w:r>
+        <w:rPr>
+          <w:rFonts w:asciiTheme="majorBidi" w:hAnsiTheme="majorBidi" w:cstheme="majorBidi"/>
+          <w:sz w:val="28"/>
+          <w:szCs w:val="28"/>
+        </w:rPr>
+        <w:t>bandMember</w:t>
+      </w:r>
+      <w:proofErr w:type="spellEnd"/>
+      <w:r>
+        <w:rPr>
+          <w:rFonts w:asciiTheme="majorBidi" w:hAnsiTheme="majorBidi" w:cstheme="majorBidi"/>
+          <w:sz w:val="28"/>
+          <w:szCs w:val="28"/>
+        </w:rPr>
+        <w:t xml:space="preserve">, </w:t>
+      </w:r>
+      <w:proofErr w:type="spellStart"/>
+      <w:r>
+        <w:rPr>
+          <w:rFonts w:asciiTheme="majorBidi" w:hAnsiTheme="majorBidi" w:cstheme="majorBidi"/>
+          <w:sz w:val="28"/>
+          <w:szCs w:val="28"/>
+        </w:rPr>
+        <w:t>membersInBands</w:t>
+      </w:r>
+      <w:proofErr w:type="spellEnd"/>
+      <w:r>
+        <w:rPr>
+          <w:rFonts w:asciiTheme="majorBidi" w:hAnsiTheme="majorBidi" w:cstheme="majorBidi"/>
+          <w:sz w:val="28"/>
+          <w:szCs w:val="28"/>
+        </w:rPr>
+        <w:t>, person</w:t>
+      </w:r>
+    </w:p>
+    <w:p>
+      <w:pPr>
+        <w:spacing w:after="0" w:line="360" w:lineRule="auto"/>
+        <w:rPr>
+          <w:rFonts w:asciiTheme="majorBidi" w:hAnsiTheme="majorBidi" w:cstheme="majorBidi"/>
+          <w:sz w:val="28"/>
+          <w:szCs w:val="28"/>
+        </w:rPr>
+      </w:pPr>
+      <w:r>
+        <w:rPr>
+          <w:rFonts w:asciiTheme="majorBidi" w:hAnsiTheme="majorBidi" w:cstheme="majorBidi"/>
+          <w:sz w:val="28"/>
+          <w:szCs w:val="28"/>
+        </w:rPr>
+        <w:t xml:space="preserve">    </w:t>
+      </w:r>
+      <w:proofErr w:type="gramStart"/>
+      <w:r>
+        <w:rPr>
+          <w:rFonts w:asciiTheme="majorBidi" w:hAnsiTheme="majorBidi" w:cstheme="majorBidi"/>
+          <w:color w:val="FF0000"/>
+          <w:sz w:val="28"/>
+          <w:szCs w:val="28"/>
+        </w:rPr>
+        <w:t>where</w:t>
+      </w:r>
+      <w:proofErr w:type="gramEnd"/>
+      <w:r>
+        <w:rPr>
+          <w:rFonts w:asciiTheme="majorBidi" w:hAnsiTheme="majorBidi" w:cstheme="majorBidi"/>
+          <w:color w:val="FF0000"/>
+          <w:sz w:val="28"/>
+          <w:szCs w:val="28"/>
+        </w:rPr>
+        <w:t xml:space="preserve"> </w:t>
+      </w:r>
+      <w:proofErr w:type="spellStart"/>
+      <w:r>
+        <w:rPr>
+          <w:rFonts w:asciiTheme="majorBidi" w:hAnsiTheme="majorBidi" w:cstheme="majorBidi"/>
+          <w:color w:val="7030A0"/>
+          <w:sz w:val="28"/>
+          <w:szCs w:val="28"/>
+        </w:rPr>
+        <w:t>bands.bandID</w:t>
+      </w:r>
+      <w:proofErr w:type="spellEnd"/>
+      <w:r>
+        <w:rPr>
+          <w:rFonts w:asciiTheme="majorBidi" w:hAnsiTheme="majorBidi" w:cstheme="majorBidi"/>
+          <w:color w:val="7030A0"/>
+          <w:sz w:val="28"/>
+          <w:szCs w:val="28"/>
+        </w:rPr>
+        <w:t xml:space="preserve"> </w:t>
+      </w:r>
+      <w:r>
+        <w:rPr>
+          <w:rFonts w:asciiTheme="majorBidi" w:hAnsiTheme="majorBidi" w:cstheme="majorBidi"/>
+          <w:color w:val="FF0000"/>
+          <w:sz w:val="28"/>
+          <w:szCs w:val="28"/>
+        </w:rPr>
+        <w:t>=</w:t>
+      </w:r>
+      <w:r>
+        <w:rPr>
+          <w:rFonts w:asciiTheme="majorBidi" w:hAnsiTheme="majorBidi" w:cstheme="majorBidi"/>
+          <w:sz w:val="28"/>
+          <w:szCs w:val="28"/>
+        </w:rPr>
+        <w:t xml:space="preserve"> </w:t>
+      </w:r>
+      <w:proofErr w:type="spellStart"/>
+      <w:r>
+        <w:rPr>
+          <w:rFonts w:asciiTheme="majorBidi" w:hAnsiTheme="majorBidi" w:cstheme="majorBidi"/>
+          <w:color w:val="7030A0"/>
+          <w:sz w:val="28"/>
+          <w:szCs w:val="28"/>
+        </w:rPr>
+        <w:t>membersInBands.bandID</w:t>
+      </w:r>
+      <w:proofErr w:type="spellEnd"/>
+    </w:p>
+    <w:p>
+      <w:pPr>
+        <w:spacing w:after="0" w:line="360" w:lineRule="auto"/>
+        <w:rPr>
+          <w:rFonts w:asciiTheme="majorBidi" w:hAnsiTheme="majorBidi" w:cstheme="majorBidi"/>
+          <w:color w:val="7030A0"/>
+          <w:sz w:val="28"/>
+          <w:szCs w:val="28"/>
+        </w:rPr>
+      </w:pPr>
+      <w:r>
+        <w:rPr>
+          <w:rFonts w:asciiTheme="majorBidi" w:hAnsiTheme="majorBidi" w:cstheme="majorBidi"/>
+          <w:sz w:val="28"/>
+          <w:szCs w:val="28"/>
+        </w:rPr>
+        <w:t xml:space="preserve">      </w:t>
+      </w:r>
+      <w:r>
+        <w:rPr>
+          <w:rFonts w:asciiTheme="majorBidi" w:hAnsiTheme="majorBidi" w:cstheme="majorBidi"/>
+          <w:color w:val="FF0000"/>
+          <w:sz w:val="28"/>
+          <w:szCs w:val="28"/>
+        </w:rPr>
+        <w:t xml:space="preserve">  </w:t>
+      </w:r>
+      <w:proofErr w:type="gramStart"/>
+      <w:r>
+        <w:rPr>
+          <w:rFonts w:asciiTheme="majorBidi" w:hAnsiTheme="majorBidi" w:cstheme="majorBidi"/>
+          <w:color w:val="FF0000"/>
+          <w:sz w:val="28"/>
+          <w:szCs w:val="28"/>
+        </w:rPr>
+        <w:t>and</w:t>
+      </w:r>
+      <w:proofErr w:type="gramEnd"/>
+      <w:r>
+        <w:rPr>
+          <w:rFonts w:asciiTheme="majorBidi" w:hAnsiTheme="majorBidi" w:cstheme="majorBidi"/>
+          <w:color w:val="FF0000"/>
+          <w:sz w:val="28"/>
+          <w:szCs w:val="28"/>
+        </w:rPr>
+        <w:t xml:space="preserve"> </w:t>
+      </w:r>
+      <w:proofErr w:type="spellStart"/>
+      <w:r>
+        <w:rPr>
+          <w:rFonts w:asciiTheme="majorBidi" w:hAnsiTheme="majorBidi" w:cstheme="majorBidi"/>
+          <w:color w:val="7030A0"/>
+          <w:sz w:val="28"/>
+          <w:szCs w:val="28"/>
+        </w:rPr>
+        <w:t>bandMember.pid</w:t>
+      </w:r>
+      <w:proofErr w:type="spellEnd"/>
+      <w:r>
+        <w:rPr>
+          <w:rFonts w:asciiTheme="majorBidi" w:hAnsiTheme="majorBidi" w:cstheme="majorBidi"/>
+          <w:color w:val="7030A0"/>
+          <w:sz w:val="28"/>
+          <w:szCs w:val="28"/>
+        </w:rPr>
+        <w:t xml:space="preserve"> </w:t>
+      </w:r>
+      <w:r>
+        <w:rPr>
+          <w:rFonts w:asciiTheme="majorBidi" w:hAnsiTheme="majorBidi" w:cstheme="majorBidi"/>
+          <w:color w:val="FF0000"/>
+          <w:sz w:val="28"/>
+          <w:szCs w:val="28"/>
+        </w:rPr>
+        <w:t>=</w:t>
+      </w:r>
+      <w:r>
+        <w:rPr>
+          <w:rFonts w:asciiTheme="majorBidi" w:hAnsiTheme="majorBidi" w:cstheme="majorBidi"/>
+          <w:sz w:val="28"/>
+          <w:szCs w:val="28"/>
+        </w:rPr>
+        <w:t xml:space="preserve"> </w:t>
+      </w:r>
+      <w:proofErr w:type="spellStart"/>
+      <w:r>
+        <w:rPr>
+          <w:rFonts w:asciiTheme="majorBidi" w:hAnsiTheme="majorBidi" w:cstheme="majorBidi"/>
+          <w:color w:val="7030A0"/>
+          <w:sz w:val="28"/>
+          <w:szCs w:val="28"/>
+        </w:rPr>
+        <w:t>membersInBands.pid</w:t>
+      </w:r>
+      <w:proofErr w:type="spellEnd"/>
+    </w:p>
+    <w:p>
+      <w:pPr>
+        <w:spacing w:after="0" w:line="360" w:lineRule="auto"/>
+        <w:rPr>
+          <w:rFonts w:asciiTheme="majorBidi" w:hAnsiTheme="majorBidi" w:cstheme="majorBidi"/>
+          <w:sz w:val="28"/>
+          <w:szCs w:val="28"/>
+        </w:rPr>
+      </w:pPr>
+      <w:r>
+        <w:rPr>
+          <w:rFonts w:asciiTheme="majorBidi" w:hAnsiTheme="majorBidi" w:cstheme="majorBidi"/>
+          <w:sz w:val="28"/>
+          <w:szCs w:val="28"/>
+        </w:rPr>
+        <w:t xml:space="preserve">        </w:t>
+      </w:r>
+      <w:proofErr w:type="gramStart"/>
+      <w:r>
+        <w:rPr>
+          <w:rFonts w:asciiTheme="majorBidi" w:hAnsiTheme="majorBidi" w:cstheme="majorBidi"/>
+          <w:color w:val="FF0000"/>
+          <w:sz w:val="28"/>
+          <w:szCs w:val="28"/>
+        </w:rPr>
+        <w:t>and</w:t>
+      </w:r>
+      <w:proofErr w:type="gramEnd"/>
+      <w:r>
+        <w:rPr>
+          <w:rFonts w:asciiTheme="majorBidi" w:hAnsiTheme="majorBidi" w:cstheme="majorBidi"/>
+          <w:color w:val="FF0000"/>
+          <w:sz w:val="28"/>
+          <w:szCs w:val="28"/>
+        </w:rPr>
+        <w:t xml:space="preserve"> </w:t>
+      </w:r>
+      <w:proofErr w:type="spellStart"/>
+      <w:r>
+        <w:rPr>
+          <w:rFonts w:asciiTheme="majorBidi" w:hAnsiTheme="majorBidi" w:cstheme="majorBidi"/>
+          <w:color w:val="7030A0"/>
+          <w:sz w:val="28"/>
+          <w:szCs w:val="28"/>
+        </w:rPr>
+        <w:t>person.pid</w:t>
+      </w:r>
+      <w:proofErr w:type="spellEnd"/>
+      <w:r>
+        <w:rPr>
+          <w:rFonts w:asciiTheme="majorBidi" w:hAnsiTheme="majorBidi" w:cstheme="majorBidi"/>
+          <w:color w:val="7030A0"/>
+          <w:sz w:val="28"/>
+          <w:szCs w:val="28"/>
+        </w:rPr>
+        <w:t xml:space="preserve"> </w:t>
+      </w:r>
+      <w:r>
+        <w:rPr>
+          <w:rFonts w:asciiTheme="majorBidi" w:hAnsiTheme="majorBidi" w:cstheme="majorBidi"/>
+          <w:color w:val="FF0000"/>
+          <w:sz w:val="28"/>
+          <w:szCs w:val="28"/>
+        </w:rPr>
+        <w:t>=</w:t>
+      </w:r>
+      <w:r>
+        <w:rPr>
+          <w:rFonts w:asciiTheme="majorBidi" w:hAnsiTheme="majorBidi" w:cstheme="majorBidi"/>
+          <w:sz w:val="28"/>
+          <w:szCs w:val="28"/>
+        </w:rPr>
+        <w:t xml:space="preserve"> </w:t>
+      </w:r>
+      <w:proofErr w:type="spellStart"/>
+      <w:r>
+        <w:rPr>
+          <w:rFonts w:asciiTheme="majorBidi" w:hAnsiTheme="majorBidi" w:cstheme="majorBidi"/>
+          <w:color w:val="7030A0"/>
+          <w:sz w:val="28"/>
+          <w:szCs w:val="28"/>
+        </w:rPr>
+        <w:t>bandMember.pid</w:t>
+      </w:r>
+      <w:proofErr w:type="spellEnd"/>
+      <w:r>
+        <w:rPr>
+          <w:rFonts w:asciiTheme="majorBidi" w:hAnsiTheme="majorBidi" w:cstheme="majorBidi"/>
+          <w:sz w:val="28"/>
+          <w:szCs w:val="28"/>
+        </w:rPr>
+        <w:t>;</w:t>
+      </w:r>
+    </w:p>
+    <w:p>
+      <w:pPr>
+        <w:spacing w:after="0" w:line="360" w:lineRule="auto"/>
+        <w:rPr>
+          <w:rFonts w:asciiTheme="majorBidi" w:hAnsiTheme="majorBidi" w:cstheme="majorBidi"/>
+          <w:sz w:val="40"/>
+          <w:szCs w:val="40"/>
+        </w:rPr>
+      </w:pPr>
+    </w:p>
+    <w:p>
+      <w:pPr>
+        <w:spacing w:after="0" w:line="360" w:lineRule="auto"/>
+        <w:rPr>
+          <w:rFonts w:asciiTheme="majorBidi" w:hAnsiTheme="majorBidi" w:cstheme="majorBidi"/>
+          <w:sz w:val="28"/>
+          <w:szCs w:val="28"/>
+        </w:rPr>
+      </w:pPr>
+      <w:r>
+        <w:rPr>
+          <w:rFonts w:asciiTheme="majorBidi" w:hAnsiTheme="majorBidi" w:cstheme="majorBidi"/>
+          <w:sz w:val="28"/>
+          <w:szCs w:val="28"/>
+        </w:rPr>
+        <w:t>Results:</w:t>
+      </w:r>
+    </w:p>
+    <w:p>
+      <w:pPr>
+        <w:spacing w:after="0" w:line="360" w:lineRule="auto"/>
+        <w:rPr>
+          <w:rFonts w:asciiTheme="majorBidi" w:hAnsiTheme="majorBidi" w:cstheme="majorBidi"/>
+          <w:sz w:val="40"/>
+          <w:szCs w:val="40"/>
+        </w:rPr>
+      </w:pPr>
+      <w:r>
+        <w:rPr>
+          <w:rFonts w:asciiTheme="majorBidi" w:hAnsiTheme="majorBidi" w:cstheme="majorBidi"/>
+          <w:noProof/>
+          <w:sz w:val="40"/>
+          <w:szCs w:val="40"/>
+        </w:rPr>
+        <w:drawing>
+          <wp:inline distT="0" distB="0" distL="0" distR="0">
+            <wp:extent cx="4448175" cy="1676400"/>
+            <wp:effectExtent l="0" t="0" r="9525" b="0"/>
+            <wp:docPr id="36" name="Picture 36" descr="C:\Users\Marist User\Desktop\Database-Management\Design Project\Pictures\queryBandInfo.png"/>
+            <wp:cNvGraphicFramePr>
+              <a:graphicFrameLocks xmlns:a="http://schemas.openxmlformats.org/drawingml/2006/main" noChangeAspect="1"/>
+            </wp:cNvGraphicFramePr>
+            <a:graphic xmlns:a="http://schemas.openxmlformats.org/drawingml/2006/main">
+              <a:graphicData uri="http://schemas.openxmlformats.org/drawingml/2006/picture">
+                <pic:pic xmlns:pic="http://schemas.openxmlformats.org/drawingml/2006/picture">
+                  <pic:nvPicPr>
+                    <pic:cNvPr id="0" name="Picture 36" descr="C:\Users\Marist User\Desktop\Database-Management\Design Project\Pictures\queryBandInfo.png"/>
+                    <pic:cNvPicPr>
+                      <a:picLocks noChangeAspect="1" noChangeArrowheads="1"/>
+                    </pic:cNvPicPr>
+                  </pic:nvPicPr>
+                  <pic:blipFill>
+                    <a:blip r:embed="rId35">
+                      <a:extLst>
+                        <a:ext uri="{28A0092B-C50C-407E-A947-70E740481C1C}">
+                          <a14:useLocalDpi xmlns:a14="http://schemas.microsoft.com/office/drawing/2010/main" val="0"/>
+                        </a:ext>
+                      </a:extLst>
+                    </a:blip>
+                    <a:srcRect/>
+                    <a:stretch>
+                      <a:fillRect/>
+                    </a:stretch>
+                  </pic:blipFill>
+                  <pic:spPr bwMode="auto">
+                    <a:xfrm>
+                      <a:off x="0" y="0"/>
+                      <a:ext cx="4448175" cy="1676400"/>
+                    </a:xfrm>
+                    <a:prstGeom prst="rect">
+                      <a:avLst/>
+                    </a:prstGeom>
+                    <a:noFill/>
+                    <a:ln>
+                      <a:noFill/>
+                    </a:ln>
+                  </pic:spPr>
+                </pic:pic>
+              </a:graphicData>
+            </a:graphic>
+          </wp:inline>
+        </w:drawing>
+      </w:r>
+    </w:p>
+    <w:p>
+      <w:pPr>
+        <w:spacing w:after="0" w:line="360" w:lineRule="auto"/>
+        <w:rPr>
+          <w:rFonts w:asciiTheme="majorBidi" w:hAnsiTheme="majorBidi" w:cstheme="majorBidi"/>
+          <w:sz w:val="28"/>
+          <w:szCs w:val="28"/>
+        </w:rPr>
+      </w:pPr>
+    </w:p>
+    <w:p>
+      <w:pPr>
+        <w:spacing w:after="0" w:line="360" w:lineRule="auto"/>
+        <w:rPr>
+          <w:rFonts w:asciiTheme="majorBidi" w:hAnsiTheme="majorBidi" w:cstheme="majorBidi"/>
+          <w:sz w:val="24"/>
+          <w:szCs w:val="24"/>
+        </w:rPr>
+      </w:pPr>
+    </w:p>
+    <w:p>
+      <w:pPr>
+        <w:pBdr>
+          <w:bottom w:val="single" w:sz="12" w:space="1" w:color="auto"/>
+        </w:pBdr>
+        <w:spacing w:after="0" w:line="360" w:lineRule="auto"/>
+        <w:rPr>
+          <w:rFonts w:asciiTheme="majorBidi" w:hAnsiTheme="majorBidi" w:cstheme="majorBidi"/>
+          <w:b/>
+          <w:bCs/>
+          <w:sz w:val="40"/>
+          <w:szCs w:val="40"/>
+        </w:rPr>
+      </w:pPr>
+      <w:r>
+        <w:rPr>
+          <w:rFonts w:asciiTheme="majorBidi" w:hAnsiTheme="majorBidi" w:cstheme="majorBidi"/>
+          <w:b/>
+          <w:bCs/>
+          <w:sz w:val="40"/>
+          <w:szCs w:val="40"/>
+        </w:rPr>
+        <w:lastRenderedPageBreak/>
+        <w:t>Views</w:t>
+      </w:r>
+    </w:p>
+    <w:p>
+      <w:pPr>
+        <w:spacing w:after="0" w:line="360" w:lineRule="auto"/>
+        <w:rPr>
+          <w:rFonts w:asciiTheme="majorBidi" w:hAnsiTheme="majorBidi" w:cstheme="majorBidi"/>
+          <w:b/>
+          <w:bCs/>
+          <w:sz w:val="16"/>
+          <w:szCs w:val="16"/>
+        </w:rPr>
+      </w:pPr>
+    </w:p>
+    <w:p>
+      <w:pPr>
+        <w:spacing w:after="0" w:line="360" w:lineRule="auto"/>
+        <w:rPr>
+          <w:rFonts w:asciiTheme="majorBidi" w:hAnsiTheme="majorBidi" w:cstheme="majorBidi"/>
+          <w:b/>
+          <w:bCs/>
+          <w:sz w:val="32"/>
+          <w:szCs w:val="32"/>
+        </w:rPr>
+      </w:pPr>
+      <w:r>
+        <w:rPr>
+          <w:rFonts w:asciiTheme="majorBidi" w:hAnsiTheme="majorBidi" w:cstheme="majorBidi"/>
+          <w:b/>
+          <w:bCs/>
+          <w:sz w:val="32"/>
+          <w:szCs w:val="32"/>
+        </w:rPr>
+        <w:t>Complete Schedule</w:t>
+      </w:r>
+      <w:r>
+        <w:rPr>
+          <w:rFonts w:asciiTheme="majorBidi" w:hAnsiTheme="majorBidi" w:cstheme="majorBidi"/>
+          <w:b/>
+          <w:bCs/>
+          <w:sz w:val="32"/>
+          <w:szCs w:val="32"/>
+        </w:rPr>
+        <w:t xml:space="preserve"> View</w:t>
+      </w:r>
+    </w:p>
+    <w:p>
+      <w:pPr>
+        <w:spacing w:after="0" w:line="360" w:lineRule="auto"/>
+        <w:rPr>
+          <w:rFonts w:asciiTheme="majorBidi" w:hAnsiTheme="majorBidi" w:cstheme="majorBidi"/>
+          <w:sz w:val="24"/>
+          <w:szCs w:val="24"/>
+        </w:rPr>
+      </w:pPr>
+    </w:p>
+    <w:p>
+      <w:pPr>
+        <w:spacing w:after="0" w:line="360" w:lineRule="auto"/>
+        <w:rPr>
+          <w:rFonts w:asciiTheme="majorBidi" w:hAnsiTheme="majorBidi" w:cstheme="majorBidi"/>
+          <w:sz w:val="28"/>
+          <w:szCs w:val="28"/>
+          <w:u w:val="single"/>
+        </w:rPr>
+      </w:pPr>
+      <w:r>
+        <w:rPr>
+          <w:rFonts w:asciiTheme="majorBidi" w:hAnsiTheme="majorBidi" w:cstheme="majorBidi"/>
+          <w:sz w:val="28"/>
+          <w:szCs w:val="28"/>
+          <w:u w:val="single"/>
+        </w:rPr>
+        <w:t>Purpose:</w:t>
+      </w:r>
+    </w:p>
+    <w:p>
+      <w:pPr>
+        <w:spacing w:after="0" w:line="360" w:lineRule="auto"/>
+        <w:rPr>
+          <w:rFonts w:asciiTheme="majorBidi" w:hAnsiTheme="majorBidi" w:cstheme="majorBidi"/>
+          <w:sz w:val="28"/>
+          <w:szCs w:val="28"/>
+        </w:rPr>
+      </w:pPr>
+      <w:r>
+        <w:rPr>
+          <w:rFonts w:asciiTheme="majorBidi" w:hAnsiTheme="majorBidi" w:cstheme="majorBidi"/>
+          <w:sz w:val="28"/>
+          <w:szCs w:val="28"/>
+        </w:rPr>
+        <w:tab/>
+        <w:t xml:space="preserve">View that allows </w:t>
+      </w:r>
+      <w:r>
+        <w:rPr>
+          <w:rFonts w:asciiTheme="majorBidi" w:hAnsiTheme="majorBidi" w:cstheme="majorBidi"/>
+          <w:sz w:val="28"/>
+          <w:szCs w:val="28"/>
+        </w:rPr>
+        <w:t>a person to see the complete schedule of the festival, including which band is on which stage at a certain time.</w:t>
+      </w:r>
+    </w:p>
+    <w:p>
+      <w:pPr>
+        <w:spacing w:after="0" w:line="360" w:lineRule="auto"/>
+        <w:rPr>
+          <w:rFonts w:asciiTheme="majorBidi" w:hAnsiTheme="majorBidi" w:cstheme="majorBidi"/>
+          <w:sz w:val="28"/>
+          <w:szCs w:val="28"/>
+        </w:rPr>
+      </w:pPr>
+    </w:p>
+    <w:p>
+      <w:pPr>
+        <w:spacing w:after="0" w:line="360" w:lineRule="auto"/>
+        <w:rPr>
+          <w:rFonts w:asciiTheme="majorBidi" w:hAnsiTheme="majorBidi" w:cstheme="majorBidi"/>
+          <w:color w:val="FF0000"/>
+          <w:sz w:val="28"/>
+          <w:szCs w:val="28"/>
+        </w:rPr>
+      </w:pPr>
+      <w:proofErr w:type="gramStart"/>
+      <w:r>
+        <w:rPr>
+          <w:rFonts w:asciiTheme="majorBidi" w:hAnsiTheme="majorBidi" w:cstheme="majorBidi"/>
+          <w:color w:val="FF0000"/>
+          <w:sz w:val="28"/>
+          <w:szCs w:val="28"/>
+        </w:rPr>
+        <w:t>create</w:t>
+      </w:r>
+      <w:proofErr w:type="gramEnd"/>
+      <w:r>
+        <w:rPr>
+          <w:rFonts w:asciiTheme="majorBidi" w:hAnsiTheme="majorBidi" w:cstheme="majorBidi"/>
+          <w:color w:val="FF0000"/>
+          <w:sz w:val="28"/>
+          <w:szCs w:val="28"/>
+        </w:rPr>
+        <w:t xml:space="preserve"> view </w:t>
+      </w:r>
+      <w:proofErr w:type="spellStart"/>
+      <w:r>
+        <w:rPr>
+          <w:rFonts w:asciiTheme="majorBidi" w:hAnsiTheme="majorBidi" w:cstheme="majorBidi"/>
+          <w:color w:val="70AD47" w:themeColor="accent6"/>
+          <w:sz w:val="28"/>
+          <w:szCs w:val="28"/>
+        </w:rPr>
+        <w:t>completeSchedule</w:t>
+      </w:r>
+      <w:proofErr w:type="spellEnd"/>
+      <w:r>
+        <w:rPr>
+          <w:rFonts w:asciiTheme="majorBidi" w:hAnsiTheme="majorBidi" w:cstheme="majorBidi"/>
+          <w:color w:val="FF0000"/>
+          <w:sz w:val="28"/>
+          <w:szCs w:val="28"/>
+        </w:rPr>
+        <w:t xml:space="preserve"> as </w:t>
+      </w:r>
+    </w:p>
+    <w:p>
+      <w:pPr>
+        <w:spacing w:after="0" w:line="360" w:lineRule="auto"/>
+        <w:rPr>
+          <w:rFonts w:asciiTheme="majorBidi" w:hAnsiTheme="majorBidi" w:cstheme="majorBidi"/>
+          <w:sz w:val="28"/>
+          <w:szCs w:val="28"/>
+        </w:rPr>
+      </w:pPr>
+    </w:p>
+    <w:p>
+      <w:pPr>
+        <w:spacing w:after="0" w:line="360" w:lineRule="auto"/>
+        <w:rPr>
+          <w:rFonts w:asciiTheme="majorBidi" w:hAnsiTheme="majorBidi" w:cstheme="majorBidi"/>
+          <w:color w:val="7030A0"/>
+          <w:sz w:val="28"/>
+          <w:szCs w:val="28"/>
+        </w:rPr>
+      </w:pPr>
+      <w:proofErr w:type="gramStart"/>
+      <w:r>
+        <w:rPr>
+          <w:rFonts w:asciiTheme="majorBidi" w:hAnsiTheme="majorBidi" w:cstheme="majorBidi"/>
+          <w:color w:val="FF0000"/>
+          <w:sz w:val="28"/>
+          <w:szCs w:val="28"/>
+        </w:rPr>
+        <w:t>select</w:t>
+      </w:r>
+      <w:proofErr w:type="gramEnd"/>
+      <w:r>
+        <w:rPr>
+          <w:rFonts w:asciiTheme="majorBidi" w:hAnsiTheme="majorBidi" w:cstheme="majorBidi"/>
+          <w:color w:val="7030A0"/>
+          <w:sz w:val="28"/>
+          <w:szCs w:val="28"/>
+        </w:rPr>
+        <w:t xml:space="preserve"> stages.name </w:t>
+      </w:r>
+      <w:r>
+        <w:rPr>
+          <w:rFonts w:asciiTheme="majorBidi" w:hAnsiTheme="majorBidi" w:cstheme="majorBidi"/>
+          <w:color w:val="FF0000"/>
+          <w:sz w:val="28"/>
+          <w:szCs w:val="28"/>
+        </w:rPr>
+        <w:t>as</w:t>
+      </w:r>
+      <w:r>
+        <w:rPr>
+          <w:rFonts w:asciiTheme="majorBidi" w:hAnsiTheme="majorBidi" w:cstheme="majorBidi"/>
+          <w:color w:val="7030A0"/>
+          <w:sz w:val="28"/>
+          <w:szCs w:val="28"/>
+        </w:rPr>
+        <w:t xml:space="preserve"> </w:t>
+      </w:r>
+      <w:proofErr w:type="spellStart"/>
+      <w:r>
+        <w:rPr>
+          <w:rFonts w:asciiTheme="majorBidi" w:hAnsiTheme="majorBidi" w:cstheme="majorBidi"/>
+          <w:sz w:val="28"/>
+          <w:szCs w:val="28"/>
+        </w:rPr>
+        <w:t>stageName</w:t>
+      </w:r>
+      <w:proofErr w:type="spellEnd"/>
+      <w:r>
+        <w:rPr>
+          <w:rFonts w:asciiTheme="majorBidi" w:hAnsiTheme="majorBidi" w:cstheme="majorBidi"/>
+          <w:sz w:val="28"/>
+          <w:szCs w:val="28"/>
+        </w:rPr>
+        <w:t>,</w:t>
+      </w:r>
+      <w:r>
+        <w:rPr>
+          <w:rFonts w:asciiTheme="majorBidi" w:hAnsiTheme="majorBidi" w:cstheme="majorBidi"/>
+          <w:color w:val="7030A0"/>
+          <w:sz w:val="28"/>
+          <w:szCs w:val="28"/>
+        </w:rPr>
+        <w:t xml:space="preserve"> bands.name </w:t>
+      </w:r>
+      <w:r>
+        <w:rPr>
+          <w:rFonts w:asciiTheme="majorBidi" w:hAnsiTheme="majorBidi" w:cstheme="majorBidi"/>
+          <w:color w:val="FF0000"/>
+          <w:sz w:val="28"/>
+          <w:szCs w:val="28"/>
+        </w:rPr>
+        <w:t>as</w:t>
+      </w:r>
+      <w:r>
+        <w:rPr>
+          <w:rFonts w:asciiTheme="majorBidi" w:hAnsiTheme="majorBidi" w:cstheme="majorBidi"/>
+          <w:color w:val="7030A0"/>
+          <w:sz w:val="28"/>
+          <w:szCs w:val="28"/>
+        </w:rPr>
+        <w:t xml:space="preserve"> </w:t>
+      </w:r>
+      <w:proofErr w:type="spellStart"/>
+      <w:r>
+        <w:rPr>
+          <w:rFonts w:asciiTheme="majorBidi" w:hAnsiTheme="majorBidi" w:cstheme="majorBidi"/>
+          <w:sz w:val="28"/>
+          <w:szCs w:val="28"/>
+        </w:rPr>
+        <w:t>bandName</w:t>
+      </w:r>
+      <w:proofErr w:type="spellEnd"/>
+      <w:r>
+        <w:rPr>
+          <w:rFonts w:asciiTheme="majorBidi" w:hAnsiTheme="majorBidi" w:cstheme="majorBidi"/>
+          <w:sz w:val="28"/>
+          <w:szCs w:val="28"/>
+        </w:rPr>
+        <w:t>,</w:t>
+      </w:r>
+      <w:r>
+        <w:rPr>
+          <w:rFonts w:asciiTheme="majorBidi" w:hAnsiTheme="majorBidi" w:cstheme="majorBidi"/>
+          <w:color w:val="7030A0"/>
+          <w:sz w:val="28"/>
+          <w:szCs w:val="28"/>
+        </w:rPr>
+        <w:t xml:space="preserve"> </w:t>
+      </w:r>
+      <w:proofErr w:type="spellStart"/>
+      <w:r>
+        <w:rPr>
+          <w:rFonts w:asciiTheme="majorBidi" w:hAnsiTheme="majorBidi" w:cstheme="majorBidi"/>
+          <w:color w:val="7030A0"/>
+          <w:sz w:val="28"/>
+          <w:szCs w:val="28"/>
+        </w:rPr>
+        <w:t>schedule.datePlayed</w:t>
+      </w:r>
+      <w:proofErr w:type="spellEnd"/>
+      <w:r>
+        <w:rPr>
+          <w:rFonts w:asciiTheme="majorBidi" w:hAnsiTheme="majorBidi" w:cstheme="majorBidi"/>
+          <w:sz w:val="28"/>
+          <w:szCs w:val="28"/>
+        </w:rPr>
+        <w:t xml:space="preserve">, </w:t>
+      </w:r>
+      <w:proofErr w:type="spellStart"/>
+      <w:r>
+        <w:rPr>
+          <w:rFonts w:asciiTheme="majorBidi" w:hAnsiTheme="majorBidi" w:cstheme="majorBidi"/>
+          <w:color w:val="7030A0"/>
+          <w:sz w:val="28"/>
+          <w:szCs w:val="28"/>
+        </w:rPr>
+        <w:t>schedule.startTime</w:t>
+      </w:r>
+      <w:proofErr w:type="spellEnd"/>
+      <w:r>
+        <w:rPr>
+          <w:rFonts w:asciiTheme="majorBidi" w:hAnsiTheme="majorBidi" w:cstheme="majorBidi"/>
+          <w:sz w:val="28"/>
+          <w:szCs w:val="28"/>
+        </w:rPr>
+        <w:t xml:space="preserve">, </w:t>
+      </w:r>
+      <w:proofErr w:type="spellStart"/>
+      <w:r>
+        <w:rPr>
+          <w:rFonts w:asciiTheme="majorBidi" w:hAnsiTheme="majorBidi" w:cstheme="majorBidi"/>
+          <w:color w:val="7030A0"/>
+          <w:sz w:val="28"/>
+          <w:szCs w:val="28"/>
+        </w:rPr>
+        <w:t>schedule.endTime</w:t>
+      </w:r>
+      <w:proofErr w:type="spellEnd"/>
+      <w:r>
+        <w:rPr>
+          <w:rFonts w:asciiTheme="majorBidi" w:hAnsiTheme="majorBidi" w:cstheme="majorBidi"/>
+          <w:color w:val="7030A0"/>
+          <w:sz w:val="28"/>
+          <w:szCs w:val="28"/>
+        </w:rPr>
+        <w:t xml:space="preserve"> </w:t>
+      </w:r>
+    </w:p>
+    <w:p>
+      <w:pPr>
+        <w:spacing w:after="0" w:line="360" w:lineRule="auto"/>
+        <w:rPr>
+          <w:rFonts w:asciiTheme="majorBidi" w:hAnsiTheme="majorBidi" w:cstheme="majorBidi"/>
+          <w:color w:val="7030A0"/>
+          <w:sz w:val="28"/>
+          <w:szCs w:val="28"/>
+        </w:rPr>
+      </w:pPr>
+      <w:r>
+        <w:rPr>
+          <w:rFonts w:asciiTheme="majorBidi" w:hAnsiTheme="majorBidi" w:cstheme="majorBidi"/>
+          <w:color w:val="7030A0"/>
+          <w:sz w:val="28"/>
+          <w:szCs w:val="28"/>
+        </w:rPr>
+        <w:t xml:space="preserve">    </w:t>
+      </w:r>
+      <w:proofErr w:type="gramStart"/>
+      <w:r>
+        <w:rPr>
+          <w:rFonts w:asciiTheme="majorBidi" w:hAnsiTheme="majorBidi" w:cstheme="majorBidi"/>
+          <w:color w:val="FF0000"/>
+          <w:sz w:val="28"/>
+          <w:szCs w:val="28"/>
+        </w:rPr>
+        <w:t>from</w:t>
+      </w:r>
+      <w:proofErr w:type="gramEnd"/>
+      <w:r>
+        <w:rPr>
+          <w:rFonts w:asciiTheme="majorBidi" w:hAnsiTheme="majorBidi" w:cstheme="majorBidi"/>
+          <w:color w:val="7030A0"/>
+          <w:sz w:val="28"/>
+          <w:szCs w:val="28"/>
+        </w:rPr>
+        <w:t xml:space="preserve"> </w:t>
+      </w:r>
+      <w:r>
+        <w:rPr>
+          <w:rFonts w:asciiTheme="majorBidi" w:hAnsiTheme="majorBidi" w:cstheme="majorBidi"/>
+          <w:sz w:val="28"/>
+          <w:szCs w:val="28"/>
+        </w:rPr>
+        <w:t>schedule, bands, stages</w:t>
+      </w:r>
+    </w:p>
+    <w:p>
+      <w:pPr>
+        <w:spacing w:after="0" w:line="360" w:lineRule="auto"/>
+        <w:rPr>
+          <w:rFonts w:asciiTheme="majorBidi" w:hAnsiTheme="majorBidi" w:cstheme="majorBidi"/>
+          <w:color w:val="7030A0"/>
+          <w:sz w:val="28"/>
+          <w:szCs w:val="28"/>
+        </w:rPr>
+      </w:pPr>
+      <w:r>
+        <w:rPr>
+          <w:rFonts w:asciiTheme="majorBidi" w:hAnsiTheme="majorBidi" w:cstheme="majorBidi"/>
+          <w:color w:val="7030A0"/>
+          <w:sz w:val="28"/>
+          <w:szCs w:val="28"/>
+        </w:rPr>
+        <w:t xml:space="preserve">    </w:t>
+      </w:r>
+      <w:proofErr w:type="gramStart"/>
+      <w:r>
+        <w:rPr>
+          <w:rFonts w:asciiTheme="majorBidi" w:hAnsiTheme="majorBidi" w:cstheme="majorBidi"/>
+          <w:color w:val="FF0000"/>
+          <w:sz w:val="28"/>
+          <w:szCs w:val="28"/>
+        </w:rPr>
+        <w:t>where</w:t>
+      </w:r>
+      <w:proofErr w:type="gramEnd"/>
+      <w:r>
+        <w:rPr>
+          <w:rFonts w:asciiTheme="majorBidi" w:hAnsiTheme="majorBidi" w:cstheme="majorBidi"/>
+          <w:color w:val="7030A0"/>
+          <w:sz w:val="28"/>
+          <w:szCs w:val="28"/>
+        </w:rPr>
+        <w:t xml:space="preserve"> </w:t>
+      </w:r>
+      <w:proofErr w:type="spellStart"/>
+      <w:r>
+        <w:rPr>
+          <w:rFonts w:asciiTheme="majorBidi" w:hAnsiTheme="majorBidi" w:cstheme="majorBidi"/>
+          <w:color w:val="7030A0"/>
+          <w:sz w:val="28"/>
+          <w:szCs w:val="28"/>
+        </w:rPr>
+        <w:t>schedule.bandID</w:t>
+      </w:r>
+      <w:proofErr w:type="spellEnd"/>
+      <w:r>
+        <w:rPr>
+          <w:rFonts w:asciiTheme="majorBidi" w:hAnsiTheme="majorBidi" w:cstheme="majorBidi"/>
+          <w:color w:val="7030A0"/>
+          <w:sz w:val="28"/>
+          <w:szCs w:val="28"/>
+        </w:rPr>
+        <w:t xml:space="preserve"> </w:t>
+      </w:r>
+      <w:r>
+        <w:rPr>
+          <w:rFonts w:asciiTheme="majorBidi" w:hAnsiTheme="majorBidi" w:cstheme="majorBidi"/>
+          <w:color w:val="FF0000"/>
+          <w:sz w:val="28"/>
+          <w:szCs w:val="28"/>
+        </w:rPr>
+        <w:t>=</w:t>
+      </w:r>
+      <w:r>
+        <w:rPr>
+          <w:rFonts w:asciiTheme="majorBidi" w:hAnsiTheme="majorBidi" w:cstheme="majorBidi"/>
+          <w:color w:val="7030A0"/>
+          <w:sz w:val="28"/>
+          <w:szCs w:val="28"/>
+        </w:rPr>
+        <w:t xml:space="preserve"> </w:t>
+      </w:r>
+      <w:proofErr w:type="spellStart"/>
+      <w:r>
+        <w:rPr>
+          <w:rFonts w:asciiTheme="majorBidi" w:hAnsiTheme="majorBidi" w:cstheme="majorBidi"/>
+          <w:color w:val="7030A0"/>
+          <w:sz w:val="28"/>
+          <w:szCs w:val="28"/>
+        </w:rPr>
+        <w:t>bands.bandID</w:t>
+      </w:r>
+      <w:proofErr w:type="spellEnd"/>
+    </w:p>
+    <w:p>
+      <w:pPr>
+        <w:spacing w:after="0" w:line="360" w:lineRule="auto"/>
+        <w:rPr>
+          <w:rFonts w:asciiTheme="majorBidi" w:hAnsiTheme="majorBidi" w:cstheme="majorBidi"/>
+          <w:color w:val="7030A0"/>
+          <w:sz w:val="28"/>
+          <w:szCs w:val="28"/>
+        </w:rPr>
+      </w:pPr>
+      <w:r>
+        <w:rPr>
+          <w:rFonts w:asciiTheme="majorBidi" w:hAnsiTheme="majorBidi" w:cstheme="majorBidi"/>
+          <w:color w:val="7030A0"/>
+          <w:sz w:val="28"/>
+          <w:szCs w:val="28"/>
+        </w:rPr>
+        <w:t xml:space="preserve">        </w:t>
+      </w:r>
+      <w:proofErr w:type="gramStart"/>
+      <w:r>
+        <w:rPr>
+          <w:rFonts w:asciiTheme="majorBidi" w:hAnsiTheme="majorBidi" w:cstheme="majorBidi"/>
+          <w:color w:val="FF0000"/>
+          <w:sz w:val="28"/>
+          <w:szCs w:val="28"/>
+        </w:rPr>
+        <w:t>and</w:t>
+      </w:r>
+      <w:proofErr w:type="gramEnd"/>
+      <w:r>
+        <w:rPr>
+          <w:rFonts w:asciiTheme="majorBidi" w:hAnsiTheme="majorBidi" w:cstheme="majorBidi"/>
+          <w:color w:val="7030A0"/>
+          <w:sz w:val="28"/>
+          <w:szCs w:val="28"/>
+        </w:rPr>
+        <w:t xml:space="preserve"> </w:t>
+      </w:r>
+      <w:proofErr w:type="spellStart"/>
+      <w:r>
+        <w:rPr>
+          <w:rFonts w:asciiTheme="majorBidi" w:hAnsiTheme="majorBidi" w:cstheme="majorBidi"/>
+          <w:color w:val="7030A0"/>
+          <w:sz w:val="28"/>
+          <w:szCs w:val="28"/>
+        </w:rPr>
+        <w:t>schedule.stageID</w:t>
+      </w:r>
+      <w:proofErr w:type="spellEnd"/>
+      <w:r>
+        <w:rPr>
+          <w:rFonts w:asciiTheme="majorBidi" w:hAnsiTheme="majorBidi" w:cstheme="majorBidi"/>
+          <w:color w:val="7030A0"/>
+          <w:sz w:val="28"/>
+          <w:szCs w:val="28"/>
+        </w:rPr>
+        <w:t xml:space="preserve"> </w:t>
+      </w:r>
+      <w:r>
+        <w:rPr>
+          <w:rFonts w:asciiTheme="majorBidi" w:hAnsiTheme="majorBidi" w:cstheme="majorBidi"/>
+          <w:color w:val="FF0000"/>
+          <w:sz w:val="28"/>
+          <w:szCs w:val="28"/>
+        </w:rPr>
+        <w:t>=</w:t>
+      </w:r>
+      <w:r>
+        <w:rPr>
+          <w:rFonts w:asciiTheme="majorBidi" w:hAnsiTheme="majorBidi" w:cstheme="majorBidi"/>
+          <w:color w:val="7030A0"/>
+          <w:sz w:val="28"/>
+          <w:szCs w:val="28"/>
+        </w:rPr>
+        <w:t xml:space="preserve"> </w:t>
+      </w:r>
+      <w:proofErr w:type="spellStart"/>
+      <w:r>
+        <w:rPr>
+          <w:rFonts w:asciiTheme="majorBidi" w:hAnsiTheme="majorBidi" w:cstheme="majorBidi"/>
+          <w:color w:val="7030A0"/>
+          <w:sz w:val="28"/>
+          <w:szCs w:val="28"/>
+        </w:rPr>
+        <w:t>stages.stageID</w:t>
+      </w:r>
+      <w:proofErr w:type="spellEnd"/>
+      <w:r>
+        <w:rPr>
+          <w:rFonts w:asciiTheme="majorBidi" w:hAnsiTheme="majorBidi" w:cstheme="majorBidi"/>
+          <w:sz w:val="28"/>
+          <w:szCs w:val="28"/>
+        </w:rPr>
+        <w:t>;</w:t>
+      </w:r>
+    </w:p>
+    <w:p>
+      <w:pPr>
+        <w:spacing w:after="0" w:line="360" w:lineRule="auto"/>
+        <w:rPr>
+          <w:rFonts w:asciiTheme="majorBidi" w:hAnsiTheme="majorBidi" w:cstheme="majorBidi"/>
+          <w:sz w:val="40"/>
+          <w:szCs w:val="40"/>
         </w:rPr>
       </w:pPr>
       <w:bookmarkStart w:id="0" w:name="_GoBack"/>
@@ -7024,19 +8467,83 @@
           <w:szCs w:val="28"/>
         </w:rPr>
       </w:pPr>
-    </w:p>
-    <w:p>
-      <w:pPr>
-        <w:spacing w:after="0" w:line="360" w:lineRule="auto"/>
-        <w:rPr>
-          <w:rFonts w:asciiTheme="majorBidi" w:hAnsiTheme="majorBidi" w:cstheme="majorBidi"/>
-          <w:sz w:val="24"/>
-          <w:szCs w:val="24"/>
-        </w:rPr>
-      </w:pPr>
+      <w:r>
+        <w:rPr>
+          <w:rFonts w:asciiTheme="majorBidi" w:hAnsiTheme="majorBidi" w:cstheme="majorBidi"/>
+          <w:sz w:val="28"/>
+          <w:szCs w:val="28"/>
+        </w:rPr>
+        <w:t>Results:</w:t>
+      </w:r>
+    </w:p>
+    <w:p>
+      <w:pPr>
+        <w:spacing w:after="0" w:line="360" w:lineRule="auto"/>
+        <w:rPr>
+          <w:rFonts w:asciiTheme="majorBidi" w:hAnsiTheme="majorBidi" w:cstheme="majorBidi"/>
+          <w:sz w:val="24"/>
+          <w:szCs w:val="24"/>
+        </w:rPr>
+      </w:pPr>
+      <w:r>
+        <w:rPr>
+          <w:rFonts w:asciiTheme="majorBidi" w:hAnsiTheme="majorBidi" w:cstheme="majorBidi"/>
+          <w:noProof/>
+          <w:sz w:val="24"/>
+          <w:szCs w:val="24"/>
+        </w:rPr>
+        <w:drawing>
+          <wp:inline distT="0" distB="0" distL="0" distR="0">
+            <wp:extent cx="4448175" cy="1676400"/>
+            <wp:effectExtent l="0" t="0" r="9525" b="0"/>
+            <wp:docPr id="37" name="Picture 37" descr="C:\Users\Marist User\Desktop\Database-Management\Design Project\Pictures\viewBandInfo.png"/>
+            <wp:cNvGraphicFramePr>
+              <a:graphicFrameLocks xmlns:a="http://schemas.openxmlformats.org/drawingml/2006/main" noChangeAspect="1"/>
+            </wp:cNvGraphicFramePr>
+            <a:graphic xmlns:a="http://schemas.openxmlformats.org/drawingml/2006/main">
+              <a:graphicData uri="http://schemas.openxmlformats.org/drawingml/2006/picture">
+                <pic:pic xmlns:pic="http://schemas.openxmlformats.org/drawingml/2006/picture">
+                  <pic:nvPicPr>
+                    <pic:cNvPr id="0" name="Picture 37" descr="C:\Users\Marist User\Desktop\Database-Management\Design Project\Pictures\viewBandInfo.png"/>
+                    <pic:cNvPicPr>
+                      <a:picLocks noChangeAspect="1" noChangeArrowheads="1"/>
+                    </pic:cNvPicPr>
+                  </pic:nvPicPr>
+                  <pic:blipFill>
+                    <a:blip r:embed="rId35">
+                      <a:extLst>
+                        <a:ext uri="{28A0092B-C50C-407E-A947-70E740481C1C}">
+                          <a14:useLocalDpi xmlns:a14="http://schemas.microsoft.com/office/drawing/2010/main" val="0"/>
+                        </a:ext>
+                      </a:extLst>
+                    </a:blip>
+                    <a:srcRect/>
+                    <a:stretch>
+                      <a:fillRect/>
+                    </a:stretch>
+                  </pic:blipFill>
+                  <pic:spPr bwMode="auto">
+                    <a:xfrm>
+                      <a:off x="0" y="0"/>
+                      <a:ext cx="4448175" cy="1676400"/>
+                    </a:xfrm>
+                    <a:prstGeom prst="rect">
+                      <a:avLst/>
+                    </a:prstGeom>
+                    <a:noFill/>
+                    <a:ln>
+                      <a:noFill/>
+                    </a:ln>
+                  </pic:spPr>
+                </pic:pic>
+              </a:graphicData>
+            </a:graphic>
+          </wp:inline>
+        </w:drawing>
+      </w:r>
     </w:p>
     <w:sectPr>
-      <w:headerReference w:type="default" r:id="rId35"/>
+      <w:headerReference w:type="default" r:id="rId36"/>
       <w:pgSz w:w="12240" w:h="15840"/>
       <w:pgMar w:top="1440" w:right="1440" w:bottom="1440" w:left="1440" w:header="720" w:footer="720" w:gutter="0"/>
       <w:cols w:space="720"/>
@@ -7176,7 +8683,7 @@
             <w:sz w:val="24"/>
             <w:szCs w:val="24"/>
           </w:rPr>
-          <w:t>19</w:t>
+          <w:t>20</w:t>
         </w:r>
         <w:r>
           <w:rPr>

</xml_diff>

<commit_message>
Did work on write up
</commit_message>
<xml_diff>
--- a/Design Project/Documents/Write Up.docx
+++ b/Design Project/Documents/Write Up.docx
@@ -888,25 +888,7 @@
           <w:sz w:val="28"/>
           <w:szCs w:val="28"/>
         </w:rPr>
-        <w:t xml:space="preserve"> </w:t>
-      </w:r>
-      <w:proofErr w:type="spellStart"/>
-      <w:r>
-        <w:rPr>
-          <w:rFonts w:asciiTheme="majorBidi" w:hAnsiTheme="majorBidi" w:cstheme="majorBidi"/>
-          <w:sz w:val="28"/>
-          <w:szCs w:val="28"/>
-        </w:rPr>
-        <w:t>PostgreSQL</w:t>
-      </w:r>
-      <w:proofErr w:type="spellEnd"/>
-      <w:r>
-        <w:rPr>
-          <w:rFonts w:asciiTheme="majorBidi" w:hAnsiTheme="majorBidi" w:cstheme="majorBidi"/>
-          <w:sz w:val="28"/>
-          <w:szCs w:val="28"/>
-        </w:rPr>
-        <w:t xml:space="preserve"> 9.3.2, an</w:t>
+        <w:t xml:space="preserve"> PostgreSQL 9.3.2, an</w:t>
       </w:r>
       <w:r>
         <w:rPr>
@@ -1237,61 +1219,13 @@
           <w:szCs w:val="28"/>
         </w:rPr>
       </w:pPr>
-      <w:proofErr w:type="spellStart"/>
-      <w:proofErr w:type="gramStart"/>
-      <w:r>
-        <w:rPr>
-          <w:rFonts w:asciiTheme="majorBidi" w:hAnsiTheme="majorBidi" w:cstheme="majorBidi"/>
-          <w:sz w:val="28"/>
-          <w:szCs w:val="28"/>
-        </w:rPr>
-        <w:t>pid</w:t>
-      </w:r>
-      <w:proofErr w:type="spellEnd"/>
-      <w:proofErr w:type="gramEnd"/>
-      <w:r>
-        <w:rPr>
-          <w:rFonts w:asciiTheme="majorBidi" w:hAnsiTheme="majorBidi" w:cstheme="majorBidi"/>
-          <w:sz w:val="28"/>
-          <w:szCs w:val="28"/>
-        </w:rPr>
-        <w:t xml:space="preserve"> -&gt; </w:t>
-      </w:r>
-      <w:proofErr w:type="spellStart"/>
-      <w:r>
-        <w:rPr>
-          <w:rFonts w:asciiTheme="majorBidi" w:hAnsiTheme="majorBidi" w:cstheme="majorBidi"/>
-          <w:sz w:val="28"/>
-          <w:szCs w:val="28"/>
-        </w:rPr>
-        <w:t>firstName</w:t>
-      </w:r>
-      <w:proofErr w:type="spellEnd"/>
-      <w:r>
-        <w:rPr>
-          <w:rFonts w:asciiTheme="majorBidi" w:hAnsiTheme="majorBidi" w:cstheme="majorBidi"/>
-          <w:sz w:val="28"/>
-          <w:szCs w:val="28"/>
-        </w:rPr>
-        <w:t xml:space="preserve">, </w:t>
-      </w:r>
-      <w:proofErr w:type="spellStart"/>
-      <w:r>
-        <w:rPr>
-          <w:rFonts w:asciiTheme="majorBidi" w:hAnsiTheme="majorBidi" w:cstheme="majorBidi"/>
-          <w:sz w:val="28"/>
-          <w:szCs w:val="28"/>
-        </w:rPr>
-        <w:t>lastName</w:t>
-      </w:r>
-      <w:proofErr w:type="spellEnd"/>
-      <w:r>
-        <w:rPr>
-          <w:rFonts w:asciiTheme="majorBidi" w:hAnsiTheme="majorBidi" w:cstheme="majorBidi"/>
-          <w:sz w:val="28"/>
-          <w:szCs w:val="28"/>
-        </w:rPr>
-        <w:t>, address, zip</w:t>
+      <w:r>
+        <w:rPr>
+          <w:rFonts w:asciiTheme="majorBidi" w:hAnsiTheme="majorBidi" w:cstheme="majorBidi"/>
+          <w:sz w:val="28"/>
+          <w:szCs w:val="28"/>
+        </w:rPr>
+        <w:t>pid -&gt; firstName, lastName, address, zip</w:t>
       </w:r>
     </w:p>
     <w:p>
@@ -1488,7 +1422,6 @@
           <w:szCs w:val="32"/>
         </w:rPr>
       </w:pPr>
-      <w:proofErr w:type="spellStart"/>
       <w:r>
         <w:rPr>
           <w:rFonts w:asciiTheme="majorBidi" w:hAnsiTheme="majorBidi" w:cstheme="majorBidi"/>
@@ -1497,18 +1430,7 @@
           <w:sz w:val="32"/>
           <w:szCs w:val="32"/>
         </w:rPr>
-        <w:t>ZipCode</w:t>
-      </w:r>
-      <w:proofErr w:type="spellEnd"/>
-      <w:r>
-        <w:rPr>
-          <w:rFonts w:asciiTheme="majorBidi" w:hAnsiTheme="majorBidi" w:cstheme="majorBidi"/>
-          <w:b/>
-          <w:bCs/>
-          <w:sz w:val="32"/>
-          <w:szCs w:val="32"/>
-        </w:rPr>
-        <w:t xml:space="preserve"> Table</w:t>
+        <w:t>ZipCode Table</w:t>
       </w:r>
     </w:p>
     <w:p>
@@ -1622,23 +1544,13 @@
           <w:szCs w:val="28"/>
         </w:rPr>
       </w:pPr>
-      <w:proofErr w:type="gramStart"/>
-      <w:r>
-        <w:rPr>
-          <w:rFonts w:asciiTheme="majorBidi" w:hAnsiTheme="majorBidi" w:cstheme="majorBidi"/>
-          <w:sz w:val="28"/>
-          <w:szCs w:val="28"/>
-        </w:rPr>
-        <w:t>zip</w:t>
-      </w:r>
-      <w:proofErr w:type="gramEnd"/>
-      <w:r>
-        <w:rPr>
-          <w:rFonts w:asciiTheme="majorBidi" w:hAnsiTheme="majorBidi" w:cstheme="majorBidi"/>
-          <w:sz w:val="28"/>
-          <w:szCs w:val="28"/>
-        </w:rPr>
-        <w:t xml:space="preserve"> -&gt; city, state</w:t>
+      <w:r>
+        <w:rPr>
+          <w:rFonts w:asciiTheme="majorBidi" w:hAnsiTheme="majorBidi" w:cstheme="majorBidi"/>
+          <w:sz w:val="28"/>
+          <w:szCs w:val="28"/>
+        </w:rPr>
+        <w:t>zip -&gt; city, state</w:t>
       </w:r>
     </w:p>
     <w:p>
@@ -2057,25 +1969,13 @@
           <w:szCs w:val="28"/>
         </w:rPr>
       </w:pPr>
-      <w:proofErr w:type="spellStart"/>
-      <w:proofErr w:type="gramStart"/>
-      <w:r>
-        <w:rPr>
-          <w:rFonts w:asciiTheme="majorBidi" w:hAnsiTheme="majorBidi" w:cstheme="majorBidi"/>
-          <w:sz w:val="28"/>
-          <w:szCs w:val="28"/>
-        </w:rPr>
-        <w:t>pid</w:t>
-      </w:r>
-      <w:proofErr w:type="spellEnd"/>
-      <w:proofErr w:type="gramEnd"/>
-      <w:r>
-        <w:rPr>
-          <w:rFonts w:asciiTheme="majorBidi" w:hAnsiTheme="majorBidi" w:cstheme="majorBidi"/>
-          <w:sz w:val="28"/>
-          <w:szCs w:val="28"/>
-        </w:rPr>
-        <w:t xml:space="preserve"> -&gt; age</w:t>
+      <w:r>
+        <w:rPr>
+          <w:rFonts w:asciiTheme="majorBidi" w:hAnsiTheme="majorBidi" w:cstheme="majorBidi"/>
+          <w:sz w:val="28"/>
+          <w:szCs w:val="28"/>
+        </w:rPr>
+        <w:t>pid -&gt; age</w:t>
       </w:r>
     </w:p>
     <w:p>
@@ -2351,7 +2251,6 @@
           <w:szCs w:val="32"/>
         </w:rPr>
       </w:pPr>
-      <w:proofErr w:type="spellStart"/>
       <w:r>
         <w:rPr>
           <w:rFonts w:asciiTheme="majorBidi" w:hAnsiTheme="majorBidi" w:cstheme="majorBidi"/>
@@ -2362,7 +2261,6 @@
         </w:rPr>
         <w:t>EventWorker</w:t>
       </w:r>
-      <w:proofErr w:type="spellEnd"/>
       <w:r>
         <w:rPr>
           <w:rFonts w:asciiTheme="majorBidi" w:hAnsiTheme="majorBidi" w:cstheme="majorBidi"/>
@@ -2493,36 +2391,14 @@
           <w:szCs w:val="28"/>
         </w:rPr>
       </w:pPr>
-      <w:proofErr w:type="spellStart"/>
-      <w:proofErr w:type="gramStart"/>
-      <w:r>
-        <w:rPr>
-          <w:rFonts w:asciiTheme="majorBidi" w:hAnsiTheme="majorBidi" w:cstheme="majorBidi"/>
-          <w:sz w:val="28"/>
-          <w:szCs w:val="28"/>
-        </w:rPr>
-        <w:t>pid</w:t>
-      </w:r>
-      <w:proofErr w:type="spellEnd"/>
-      <w:proofErr w:type="gramEnd"/>
-      <w:r>
-        <w:rPr>
-          <w:rFonts w:asciiTheme="majorBidi" w:hAnsiTheme="majorBidi" w:cstheme="majorBidi"/>
-          <w:sz w:val="28"/>
-          <w:szCs w:val="28"/>
-        </w:rPr>
-        <w:t xml:space="preserve"> -&gt; </w:t>
-      </w:r>
-      <w:proofErr w:type="spellStart"/>
-      <w:r>
-        <w:rPr>
-          <w:rFonts w:asciiTheme="majorBidi" w:hAnsiTheme="majorBidi" w:cstheme="majorBidi"/>
-          <w:sz w:val="28"/>
-          <w:szCs w:val="28"/>
-        </w:rPr>
-        <w:t>salaryUSD</w:t>
-      </w:r>
-      <w:proofErr w:type="spellEnd"/>
+      <w:r>
+        <w:rPr>
+          <w:rFonts w:asciiTheme="majorBidi" w:hAnsiTheme="majorBidi" w:cstheme="majorBidi"/>
+          <w:sz w:val="28"/>
+          <w:szCs w:val="28"/>
+        </w:rPr>
+        <w:t>pid -&gt; salaryUSD</w:t>
+      </w:r>
     </w:p>
     <w:p>
       <w:pPr>
@@ -2787,7 +2663,6 @@
           <w:szCs w:val="32"/>
         </w:rPr>
       </w:pPr>
-      <w:proofErr w:type="spellStart"/>
       <w:r>
         <w:rPr>
           <w:rFonts w:asciiTheme="majorBidi" w:hAnsiTheme="majorBidi" w:cstheme="majorBidi"/>
@@ -2798,7 +2673,6 @@
         </w:rPr>
         <w:t>BandMember</w:t>
       </w:r>
-      <w:proofErr w:type="spellEnd"/>
       <w:r>
         <w:rPr>
           <w:rFonts w:asciiTheme="majorBidi" w:hAnsiTheme="majorBidi" w:cstheme="majorBidi"/>
@@ -2905,25 +2779,13 @@
           <w:szCs w:val="28"/>
         </w:rPr>
       </w:pPr>
-      <w:proofErr w:type="spellStart"/>
-      <w:proofErr w:type="gramStart"/>
-      <w:r>
-        <w:rPr>
-          <w:rFonts w:asciiTheme="majorBidi" w:hAnsiTheme="majorBidi" w:cstheme="majorBidi"/>
-          <w:sz w:val="28"/>
-          <w:szCs w:val="28"/>
-        </w:rPr>
-        <w:t>pid</w:t>
-      </w:r>
-      <w:proofErr w:type="spellEnd"/>
-      <w:proofErr w:type="gramEnd"/>
-      <w:r>
-        <w:rPr>
-          <w:rFonts w:asciiTheme="majorBidi" w:hAnsiTheme="majorBidi" w:cstheme="majorBidi"/>
-          <w:sz w:val="28"/>
-          <w:szCs w:val="28"/>
-        </w:rPr>
-        <w:t xml:space="preserve"> -&gt; instrument</w:t>
+      <w:r>
+        <w:rPr>
+          <w:rFonts w:asciiTheme="majorBidi" w:hAnsiTheme="majorBidi" w:cstheme="majorBidi"/>
+          <w:sz w:val="28"/>
+          <w:szCs w:val="28"/>
+        </w:rPr>
+        <w:t>pid -&gt; instrument</w:t>
       </w:r>
     </w:p>
     <w:p>
@@ -3285,36 +3147,14 @@
           <w:szCs w:val="28"/>
         </w:rPr>
       </w:pPr>
-      <w:proofErr w:type="spellStart"/>
-      <w:proofErr w:type="gramStart"/>
-      <w:r>
-        <w:rPr>
-          <w:rFonts w:asciiTheme="majorBidi" w:hAnsiTheme="majorBidi" w:cstheme="majorBidi"/>
-          <w:sz w:val="28"/>
-          <w:szCs w:val="28"/>
-        </w:rPr>
-        <w:t>bandID</w:t>
-      </w:r>
-      <w:proofErr w:type="spellEnd"/>
-      <w:proofErr w:type="gramEnd"/>
-      <w:r>
-        <w:rPr>
-          <w:rFonts w:asciiTheme="majorBidi" w:hAnsiTheme="majorBidi" w:cstheme="majorBidi"/>
-          <w:sz w:val="28"/>
-          <w:szCs w:val="28"/>
-        </w:rPr>
-        <w:t xml:space="preserve"> -&gt; name, genre, </w:t>
-      </w:r>
-      <w:proofErr w:type="spellStart"/>
-      <w:r>
-        <w:rPr>
-          <w:rFonts w:asciiTheme="majorBidi" w:hAnsiTheme="majorBidi" w:cstheme="majorBidi"/>
-          <w:sz w:val="28"/>
-          <w:szCs w:val="28"/>
-        </w:rPr>
-        <w:t>yearFormed</w:t>
-      </w:r>
-      <w:proofErr w:type="spellEnd"/>
+      <w:r>
+        <w:rPr>
+          <w:rFonts w:asciiTheme="majorBidi" w:hAnsiTheme="majorBidi" w:cstheme="majorBidi"/>
+          <w:sz w:val="28"/>
+          <w:szCs w:val="28"/>
+        </w:rPr>
+        <w:t>bandID -&gt; name, genre, yearFormed</w:t>
+      </w:r>
     </w:p>
     <w:p>
       <w:pPr>
@@ -3705,36 +3545,14 @@
           <w:szCs w:val="28"/>
         </w:rPr>
       </w:pPr>
-      <w:proofErr w:type="spellStart"/>
-      <w:proofErr w:type="gramStart"/>
-      <w:r>
-        <w:rPr>
-          <w:rFonts w:asciiTheme="majorBidi" w:hAnsiTheme="majorBidi" w:cstheme="majorBidi"/>
-          <w:sz w:val="28"/>
-          <w:szCs w:val="28"/>
-        </w:rPr>
-        <w:t>stageID</w:t>
-      </w:r>
-      <w:proofErr w:type="spellEnd"/>
-      <w:proofErr w:type="gramEnd"/>
-      <w:r>
-        <w:rPr>
-          <w:rFonts w:asciiTheme="majorBidi" w:hAnsiTheme="majorBidi" w:cstheme="majorBidi"/>
-          <w:sz w:val="28"/>
-          <w:szCs w:val="28"/>
-        </w:rPr>
-        <w:t xml:space="preserve"> -&gt; name, </w:t>
-      </w:r>
-      <w:proofErr w:type="spellStart"/>
-      <w:r>
-        <w:rPr>
-          <w:rFonts w:asciiTheme="majorBidi" w:hAnsiTheme="majorBidi" w:cstheme="majorBidi"/>
-          <w:sz w:val="28"/>
-          <w:szCs w:val="28"/>
-        </w:rPr>
-        <w:t>audienceSize</w:t>
-      </w:r>
-      <w:proofErr w:type="spellEnd"/>
+      <w:r>
+        <w:rPr>
+          <w:rFonts w:asciiTheme="majorBidi" w:hAnsiTheme="majorBidi" w:cstheme="majorBidi"/>
+          <w:sz w:val="28"/>
+          <w:szCs w:val="28"/>
+        </w:rPr>
+        <w:t>stageID -&gt; name, audienceSize</w:t>
+      </w:r>
     </w:p>
     <w:p>
       <w:pPr>
@@ -4000,7 +3818,6 @@
           <w:szCs w:val="32"/>
         </w:rPr>
       </w:pPr>
-      <w:proofErr w:type="spellStart"/>
       <w:r>
         <w:rPr>
           <w:rFonts w:asciiTheme="majorBidi" w:hAnsiTheme="majorBidi" w:cstheme="majorBidi"/>
@@ -4011,7 +3828,6 @@
         </w:rPr>
         <w:t>JobRole</w:t>
       </w:r>
-      <w:proofErr w:type="spellEnd"/>
       <w:r>
         <w:rPr>
           <w:rFonts w:asciiTheme="majorBidi" w:hAnsiTheme="majorBidi" w:cstheme="majorBidi"/>
@@ -4118,25 +3934,13 @@
           <w:szCs w:val="28"/>
         </w:rPr>
       </w:pPr>
-      <w:proofErr w:type="spellStart"/>
-      <w:proofErr w:type="gramStart"/>
-      <w:r>
-        <w:rPr>
-          <w:rFonts w:asciiTheme="majorBidi" w:hAnsiTheme="majorBidi" w:cstheme="majorBidi"/>
-          <w:sz w:val="28"/>
-          <w:szCs w:val="28"/>
-        </w:rPr>
-        <w:t>jobID</w:t>
-      </w:r>
-      <w:proofErr w:type="spellEnd"/>
-      <w:proofErr w:type="gramEnd"/>
-      <w:r>
-        <w:rPr>
-          <w:rFonts w:asciiTheme="majorBidi" w:hAnsiTheme="majorBidi" w:cstheme="majorBidi"/>
-          <w:sz w:val="28"/>
-          <w:szCs w:val="28"/>
-        </w:rPr>
-        <w:t xml:space="preserve"> -&gt; name, description</w:t>
+      <w:r>
+        <w:rPr>
+          <w:rFonts w:asciiTheme="majorBidi" w:hAnsiTheme="majorBidi" w:cstheme="majorBidi"/>
+          <w:sz w:val="28"/>
+          <w:szCs w:val="28"/>
+        </w:rPr>
+        <w:t>jobID -&gt; name, description</w:t>
       </w:r>
     </w:p>
     <w:p>
@@ -4519,54 +4323,14 @@
           <w:szCs w:val="28"/>
         </w:rPr>
       </w:pPr>
-      <w:proofErr w:type="spellStart"/>
-      <w:proofErr w:type="gramStart"/>
-      <w:r>
-        <w:rPr>
-          <w:rFonts w:asciiTheme="majorBidi" w:hAnsiTheme="majorBidi" w:cstheme="majorBidi"/>
-          <w:sz w:val="28"/>
-          <w:szCs w:val="28"/>
-        </w:rPr>
-        <w:t>shiftNum</w:t>
-      </w:r>
-      <w:proofErr w:type="spellEnd"/>
-      <w:proofErr w:type="gramEnd"/>
-      <w:r>
-        <w:rPr>
-          <w:rFonts w:asciiTheme="majorBidi" w:hAnsiTheme="majorBidi" w:cstheme="majorBidi"/>
-          <w:sz w:val="28"/>
-          <w:szCs w:val="28"/>
-        </w:rPr>
-        <w:t xml:space="preserve"> -&gt; </w:t>
-      </w:r>
-      <w:proofErr w:type="spellStart"/>
-      <w:r>
-        <w:rPr>
-          <w:rFonts w:asciiTheme="majorBidi" w:hAnsiTheme="majorBidi" w:cstheme="majorBidi"/>
-          <w:sz w:val="28"/>
-          <w:szCs w:val="28"/>
-        </w:rPr>
-        <w:t>startTime</w:t>
-      </w:r>
-      <w:proofErr w:type="spellEnd"/>
-      <w:r>
-        <w:rPr>
-          <w:rFonts w:asciiTheme="majorBidi" w:hAnsiTheme="majorBidi" w:cstheme="majorBidi"/>
-          <w:sz w:val="28"/>
-          <w:szCs w:val="28"/>
-        </w:rPr>
-        <w:t xml:space="preserve">, </w:t>
-      </w:r>
-      <w:proofErr w:type="spellStart"/>
-      <w:r>
-        <w:rPr>
-          <w:rFonts w:asciiTheme="majorBidi" w:hAnsiTheme="majorBidi" w:cstheme="majorBidi"/>
-          <w:sz w:val="28"/>
-          <w:szCs w:val="28"/>
-        </w:rPr>
-        <w:t>endTime</w:t>
-      </w:r>
-      <w:proofErr w:type="spellEnd"/>
+      <w:r>
+        <w:rPr>
+          <w:rFonts w:asciiTheme="majorBidi" w:hAnsiTheme="majorBidi" w:cstheme="majorBidi"/>
+          <w:sz w:val="28"/>
+          <w:szCs w:val="28"/>
+        </w:rPr>
+        <w:t>shiftNum -&gt; startTime, endTime</w:t>
+      </w:r>
     </w:p>
     <w:p>
       <w:pPr>
@@ -4967,8 +4731,6 @@
           <w:szCs w:val="28"/>
         </w:rPr>
       </w:pPr>
-      <w:proofErr w:type="spellStart"/>
-      <w:proofErr w:type="gramStart"/>
       <w:r>
         <w:rPr>
           <w:rFonts w:asciiTheme="majorBidi" w:hAnsiTheme="majorBidi" w:cstheme="majorBidi"/>
@@ -4977,8 +4739,6 @@
         </w:rPr>
         <w:t>pid</w:t>
       </w:r>
-      <w:proofErr w:type="spellEnd"/>
-      <w:proofErr w:type="gramEnd"/>
       <w:r>
         <w:rPr>
           <w:rFonts w:asciiTheme="majorBidi" w:hAnsiTheme="majorBidi" w:cstheme="majorBidi"/>
@@ -4987,7 +4747,6 @@
         </w:rPr>
         <w:t xml:space="preserve"> + </w:t>
       </w:r>
-      <w:proofErr w:type="spellStart"/>
       <w:r>
         <w:rPr>
           <w:rFonts w:asciiTheme="majorBidi" w:hAnsiTheme="majorBidi" w:cstheme="majorBidi"/>
@@ -5002,52 +4761,15 @@
           <w:sz w:val="28"/>
           <w:szCs w:val="28"/>
         </w:rPr>
-        <w:t>bID</w:t>
-      </w:r>
-      <w:proofErr w:type="spellEnd"/>
-      <w:r>
-        <w:rPr>
-          <w:rFonts w:asciiTheme="majorBidi" w:hAnsiTheme="majorBidi" w:cstheme="majorBidi"/>
-          <w:sz w:val="28"/>
-          <w:szCs w:val="28"/>
-        </w:rPr>
-        <w:t xml:space="preserve"> + </w:t>
-      </w:r>
-      <w:proofErr w:type="spellStart"/>
-      <w:r>
-        <w:rPr>
-          <w:rFonts w:asciiTheme="majorBidi" w:hAnsiTheme="majorBidi" w:cstheme="majorBidi"/>
-          <w:sz w:val="28"/>
-          <w:szCs w:val="28"/>
-        </w:rPr>
-        <w:t>shiftNum</w:t>
-      </w:r>
-      <w:proofErr w:type="spellEnd"/>
-      <w:r>
-        <w:rPr>
-          <w:rFonts w:asciiTheme="majorBidi" w:hAnsiTheme="majorBidi" w:cstheme="majorBidi"/>
-          <w:sz w:val="28"/>
-          <w:szCs w:val="28"/>
-        </w:rPr>
-        <w:t xml:space="preserve"> + </w:t>
-      </w:r>
-      <w:proofErr w:type="spellStart"/>
-      <w:r>
-        <w:rPr>
-          <w:rFonts w:asciiTheme="majorBidi" w:hAnsiTheme="majorBidi" w:cstheme="majorBidi"/>
-          <w:sz w:val="28"/>
-          <w:szCs w:val="28"/>
-        </w:rPr>
-        <w:t>daysWorking</w:t>
-      </w:r>
-      <w:proofErr w:type="spellEnd"/>
-      <w:r>
-        <w:rPr>
-          <w:rFonts w:asciiTheme="majorBidi" w:hAnsiTheme="majorBidi" w:cstheme="majorBidi"/>
-          <w:sz w:val="28"/>
-          <w:szCs w:val="28"/>
-        </w:rPr>
-        <w:t xml:space="preserve"> -&gt;</w:t>
+        <w:t xml:space="preserve">bID + shiftNum + </w:t>
+      </w:r>
+      <w:r>
+        <w:rPr>
+          <w:rFonts w:asciiTheme="majorBidi" w:hAnsiTheme="majorBidi" w:cstheme="majorBidi"/>
+          <w:sz w:val="28"/>
+          <w:szCs w:val="28"/>
+        </w:rPr>
+        <w:t>daysWorking -&gt;</w:t>
       </w:r>
     </w:p>
     <w:p>
@@ -5409,90 +5131,14 @@
           <w:szCs w:val="28"/>
         </w:rPr>
       </w:pPr>
-      <w:proofErr w:type="spellStart"/>
-      <w:proofErr w:type="gramStart"/>
-      <w:r>
-        <w:rPr>
-          <w:rFonts w:asciiTheme="majorBidi" w:hAnsiTheme="majorBidi" w:cstheme="majorBidi"/>
-          <w:sz w:val="28"/>
-          <w:szCs w:val="28"/>
-        </w:rPr>
-        <w:t>ticketID</w:t>
-      </w:r>
-      <w:proofErr w:type="spellEnd"/>
-      <w:proofErr w:type="gramEnd"/>
-      <w:r>
-        <w:rPr>
-          <w:rFonts w:asciiTheme="majorBidi" w:hAnsiTheme="majorBidi" w:cstheme="majorBidi"/>
-          <w:sz w:val="28"/>
-          <w:szCs w:val="28"/>
-        </w:rPr>
-        <w:t xml:space="preserve"> -&gt; </w:t>
-      </w:r>
-      <w:proofErr w:type="spellStart"/>
-      <w:r>
-        <w:rPr>
-          <w:rFonts w:asciiTheme="majorBidi" w:hAnsiTheme="majorBidi" w:cstheme="majorBidi"/>
-          <w:sz w:val="28"/>
-          <w:szCs w:val="28"/>
-        </w:rPr>
-        <w:t>ticketName</w:t>
-      </w:r>
-      <w:proofErr w:type="spellEnd"/>
-      <w:r>
-        <w:rPr>
-          <w:rFonts w:asciiTheme="majorBidi" w:hAnsiTheme="majorBidi" w:cstheme="majorBidi"/>
-          <w:sz w:val="28"/>
-          <w:szCs w:val="28"/>
-        </w:rPr>
-        <w:t xml:space="preserve">, </w:t>
-      </w:r>
-      <w:proofErr w:type="spellStart"/>
-      <w:r>
-        <w:rPr>
-          <w:rFonts w:asciiTheme="majorBidi" w:hAnsiTheme="majorBidi" w:cstheme="majorBidi"/>
-          <w:sz w:val="28"/>
-          <w:szCs w:val="28"/>
-        </w:rPr>
-        <w:t>timeLength</w:t>
-      </w:r>
-      <w:proofErr w:type="spellEnd"/>
-      <w:r>
-        <w:rPr>
-          <w:rFonts w:asciiTheme="majorBidi" w:hAnsiTheme="majorBidi" w:cstheme="majorBidi"/>
-          <w:sz w:val="28"/>
-          <w:szCs w:val="28"/>
-        </w:rPr>
-        <w:t xml:space="preserve">, </w:t>
-      </w:r>
-      <w:proofErr w:type="spellStart"/>
-      <w:r>
-        <w:rPr>
-          <w:rFonts w:asciiTheme="majorBidi" w:hAnsiTheme="majorBidi" w:cstheme="majorBidi"/>
-          <w:sz w:val="28"/>
-          <w:szCs w:val="28"/>
-        </w:rPr>
-        <w:t>seatArea</w:t>
-      </w:r>
-      <w:proofErr w:type="spellEnd"/>
-      <w:r>
-        <w:rPr>
-          <w:rFonts w:asciiTheme="majorBidi" w:hAnsiTheme="majorBidi" w:cstheme="majorBidi"/>
-          <w:sz w:val="28"/>
-          <w:szCs w:val="28"/>
-        </w:rPr>
-        <w:t xml:space="preserve">, </w:t>
-      </w:r>
-      <w:proofErr w:type="spellStart"/>
-      <w:r>
-        <w:rPr>
-          <w:rFonts w:asciiTheme="majorBidi" w:hAnsiTheme="majorBidi" w:cstheme="majorBidi"/>
-          <w:sz w:val="28"/>
-          <w:szCs w:val="28"/>
-        </w:rPr>
-        <w:t>priceUSD</w:t>
-      </w:r>
-      <w:proofErr w:type="spellEnd"/>
+      <w:r>
+        <w:rPr>
+          <w:rFonts w:asciiTheme="majorBidi" w:hAnsiTheme="majorBidi" w:cstheme="majorBidi"/>
+          <w:sz w:val="28"/>
+          <w:szCs w:val="28"/>
+        </w:rPr>
+        <w:t>ticketID -&gt; ticketName, timeLength, seatArea, priceUSD</w:t>
+      </w:r>
     </w:p>
     <w:p>
       <w:pPr>
@@ -5748,7 +5394,6 @@
           <w:szCs w:val="32"/>
         </w:rPr>
       </w:pPr>
-      <w:proofErr w:type="spellStart"/>
       <w:r>
         <w:rPr>
           <w:rFonts w:asciiTheme="majorBidi" w:hAnsiTheme="majorBidi" w:cstheme="majorBidi"/>
@@ -5769,7 +5414,6 @@
         </w:rPr>
         <w:t>Sold</w:t>
       </w:r>
-      <w:proofErr w:type="spellEnd"/>
       <w:r>
         <w:rPr>
           <w:rFonts w:asciiTheme="majorBidi" w:hAnsiTheme="majorBidi" w:cstheme="majorBidi"/>
@@ -5877,43 +5521,13 @@
           <w:szCs w:val="28"/>
         </w:rPr>
       </w:pPr>
-      <w:proofErr w:type="spellStart"/>
-      <w:proofErr w:type="gramStart"/>
-      <w:r>
-        <w:rPr>
-          <w:rFonts w:asciiTheme="majorBidi" w:hAnsiTheme="majorBidi" w:cstheme="majorBidi"/>
-          <w:sz w:val="28"/>
-          <w:szCs w:val="28"/>
-        </w:rPr>
-        <w:t>pid</w:t>
-      </w:r>
-      <w:proofErr w:type="spellEnd"/>
-      <w:proofErr w:type="gramEnd"/>
-      <w:r>
-        <w:rPr>
-          <w:rFonts w:asciiTheme="majorBidi" w:hAnsiTheme="majorBidi" w:cstheme="majorBidi"/>
-          <w:sz w:val="28"/>
-          <w:szCs w:val="28"/>
-        </w:rPr>
-        <w:t xml:space="preserve"> + </w:t>
-      </w:r>
-      <w:proofErr w:type="spellStart"/>
-      <w:r>
-        <w:rPr>
-          <w:rFonts w:asciiTheme="majorBidi" w:hAnsiTheme="majorBidi" w:cstheme="majorBidi"/>
-          <w:sz w:val="28"/>
-          <w:szCs w:val="28"/>
-        </w:rPr>
-        <w:t>ticketID</w:t>
-      </w:r>
-      <w:proofErr w:type="spellEnd"/>
-      <w:r>
-        <w:rPr>
-          <w:rFonts w:asciiTheme="majorBidi" w:hAnsiTheme="majorBidi" w:cstheme="majorBidi"/>
-          <w:sz w:val="28"/>
-          <w:szCs w:val="28"/>
-        </w:rPr>
-        <w:t xml:space="preserve"> -&gt;</w:t>
+      <w:r>
+        <w:rPr>
+          <w:rFonts w:asciiTheme="majorBidi" w:hAnsiTheme="majorBidi" w:cstheme="majorBidi"/>
+          <w:sz w:val="28"/>
+          <w:szCs w:val="28"/>
+        </w:rPr>
+        <w:t>pid + ticketID -&gt;</w:t>
       </w:r>
     </w:p>
     <w:p>
@@ -6188,7 +5802,6 @@
           <w:szCs w:val="32"/>
         </w:rPr>
       </w:pPr>
-      <w:proofErr w:type="spellStart"/>
       <w:r>
         <w:rPr>
           <w:rFonts w:asciiTheme="majorBidi" w:hAnsiTheme="majorBidi" w:cstheme="majorBidi"/>
@@ -6199,7 +5812,6 @@
         </w:rPr>
         <w:t>MembersInBands</w:t>
       </w:r>
-      <w:proofErr w:type="spellEnd"/>
       <w:r>
         <w:rPr>
           <w:rFonts w:asciiTheme="majorBidi" w:hAnsiTheme="majorBidi" w:cstheme="majorBidi"/>
@@ -6307,54 +5919,14 @@
           <w:szCs w:val="28"/>
         </w:rPr>
       </w:pPr>
-      <w:proofErr w:type="spellStart"/>
-      <w:proofErr w:type="gramStart"/>
-      <w:r>
-        <w:rPr>
-          <w:rFonts w:asciiTheme="majorBidi" w:hAnsiTheme="majorBidi" w:cstheme="majorBidi"/>
-          <w:sz w:val="28"/>
-          <w:szCs w:val="28"/>
-        </w:rPr>
-        <w:t>pid</w:t>
-      </w:r>
-      <w:proofErr w:type="spellEnd"/>
-      <w:proofErr w:type="gramEnd"/>
-      <w:r>
-        <w:rPr>
-          <w:rFonts w:asciiTheme="majorBidi" w:hAnsiTheme="majorBidi" w:cstheme="majorBidi"/>
-          <w:sz w:val="28"/>
-          <w:szCs w:val="28"/>
-        </w:rPr>
-        <w:t xml:space="preserve"> + </w:t>
-      </w:r>
-      <w:proofErr w:type="spellStart"/>
-      <w:r>
-        <w:rPr>
-          <w:rFonts w:asciiTheme="majorBidi" w:hAnsiTheme="majorBidi" w:cstheme="majorBidi"/>
-          <w:sz w:val="28"/>
-          <w:szCs w:val="28"/>
-        </w:rPr>
-        <w:t>bandID</w:t>
-      </w:r>
-      <w:proofErr w:type="spellEnd"/>
-      <w:r>
-        <w:rPr>
-          <w:rFonts w:asciiTheme="majorBidi" w:hAnsiTheme="majorBidi" w:cstheme="majorBidi"/>
-          <w:sz w:val="28"/>
-          <w:szCs w:val="28"/>
-        </w:rPr>
-        <w:t xml:space="preserve"> -&gt; </w:t>
-      </w:r>
-      <w:proofErr w:type="spellStart"/>
-      <w:r>
-        <w:rPr>
-          <w:rFonts w:asciiTheme="majorBidi" w:hAnsiTheme="majorBidi" w:cstheme="majorBidi"/>
-          <w:sz w:val="28"/>
-          <w:szCs w:val="28"/>
-        </w:rPr>
-        <w:t>yearsInBand</w:t>
-      </w:r>
-      <w:proofErr w:type="spellEnd"/>
+      <w:r>
+        <w:rPr>
+          <w:rFonts w:asciiTheme="majorBidi" w:hAnsiTheme="majorBidi" w:cstheme="majorBidi"/>
+          <w:sz w:val="28"/>
+          <w:szCs w:val="28"/>
+        </w:rPr>
+        <w:t>pid + bandID -&gt; yearsInBand</w:t>
+      </w:r>
     </w:p>
     <w:p>
       <w:pPr>
@@ -6719,90 +6291,14 @@
           <w:szCs w:val="28"/>
         </w:rPr>
       </w:pPr>
-      <w:proofErr w:type="spellStart"/>
-      <w:proofErr w:type="gramStart"/>
-      <w:r>
-        <w:rPr>
-          <w:rFonts w:asciiTheme="majorBidi" w:hAnsiTheme="majorBidi" w:cstheme="majorBidi"/>
-          <w:sz w:val="28"/>
-          <w:szCs w:val="28"/>
-        </w:rPr>
-        <w:t>stageID</w:t>
-      </w:r>
-      <w:proofErr w:type="spellEnd"/>
-      <w:proofErr w:type="gramEnd"/>
-      <w:r>
-        <w:rPr>
-          <w:rFonts w:asciiTheme="majorBidi" w:hAnsiTheme="majorBidi" w:cstheme="majorBidi"/>
-          <w:sz w:val="28"/>
-          <w:szCs w:val="28"/>
-        </w:rPr>
-        <w:t xml:space="preserve"> + </w:t>
-      </w:r>
-      <w:proofErr w:type="spellStart"/>
-      <w:r>
-        <w:rPr>
-          <w:rFonts w:asciiTheme="majorBidi" w:hAnsiTheme="majorBidi" w:cstheme="majorBidi"/>
-          <w:sz w:val="28"/>
-          <w:szCs w:val="28"/>
-        </w:rPr>
-        <w:t>bandID</w:t>
-      </w:r>
-      <w:proofErr w:type="spellEnd"/>
-      <w:r>
-        <w:rPr>
-          <w:rFonts w:asciiTheme="majorBidi" w:hAnsiTheme="majorBidi" w:cstheme="majorBidi"/>
-          <w:sz w:val="28"/>
-          <w:szCs w:val="28"/>
-        </w:rPr>
-        <w:t xml:space="preserve"> + </w:t>
-      </w:r>
-      <w:proofErr w:type="spellStart"/>
-      <w:r>
-        <w:rPr>
-          <w:rFonts w:asciiTheme="majorBidi" w:hAnsiTheme="majorBidi" w:cstheme="majorBidi"/>
-          <w:sz w:val="28"/>
-          <w:szCs w:val="28"/>
-        </w:rPr>
-        <w:t>datePlayed</w:t>
-      </w:r>
-      <w:proofErr w:type="spellEnd"/>
-      <w:r>
-        <w:rPr>
-          <w:rFonts w:asciiTheme="majorBidi" w:hAnsiTheme="majorBidi" w:cstheme="majorBidi"/>
-          <w:sz w:val="28"/>
-          <w:szCs w:val="28"/>
-        </w:rPr>
-        <w:t xml:space="preserve"> -&gt; </w:t>
-      </w:r>
-      <w:proofErr w:type="spellStart"/>
-      <w:r>
-        <w:rPr>
-          <w:rFonts w:asciiTheme="majorBidi" w:hAnsiTheme="majorBidi" w:cstheme="majorBidi"/>
-          <w:sz w:val="28"/>
-          <w:szCs w:val="28"/>
-        </w:rPr>
-        <w:t>startTime</w:t>
-      </w:r>
-      <w:proofErr w:type="spellEnd"/>
-      <w:r>
-        <w:rPr>
-          <w:rFonts w:asciiTheme="majorBidi" w:hAnsiTheme="majorBidi" w:cstheme="majorBidi"/>
-          <w:sz w:val="28"/>
-          <w:szCs w:val="28"/>
-        </w:rPr>
-        <w:t xml:space="preserve">, </w:t>
-      </w:r>
-      <w:proofErr w:type="spellStart"/>
-      <w:r>
-        <w:rPr>
-          <w:rFonts w:asciiTheme="majorBidi" w:hAnsiTheme="majorBidi" w:cstheme="majorBidi"/>
-          <w:sz w:val="28"/>
-          <w:szCs w:val="28"/>
-        </w:rPr>
-        <w:t>endTime</w:t>
-      </w:r>
-      <w:proofErr w:type="spellEnd"/>
+      <w:r>
+        <w:rPr>
+          <w:rFonts w:asciiTheme="majorBidi" w:hAnsiTheme="majorBidi" w:cstheme="majorBidi"/>
+          <w:sz w:val="28"/>
+          <w:szCs w:val="28"/>
+        </w:rPr>
+        <w:t>stageID + bandID + datePlayed -&gt; startTime, endTime</w:t>
+      </w:r>
     </w:p>
     <w:p>
       <w:pPr>
@@ -7153,7 +6649,6 @@
           <w:szCs w:val="28"/>
         </w:rPr>
       </w:pPr>
-      <w:proofErr w:type="gramStart"/>
       <w:r>
         <w:rPr>
           <w:rFonts w:asciiTheme="majorBidi" w:hAnsiTheme="majorBidi" w:cstheme="majorBidi"/>
@@ -7161,9 +6656,33 @@
           <w:sz w:val="28"/>
           <w:szCs w:val="28"/>
         </w:rPr>
-        <w:t>create</w:t>
-      </w:r>
-      <w:proofErr w:type="gramEnd"/>
+        <w:t>create view</w:t>
+      </w:r>
+      <w:r>
+        <w:rPr>
+          <w:rFonts w:asciiTheme="majorBidi" w:hAnsiTheme="majorBidi" w:cstheme="majorBidi"/>
+          <w:sz w:val="28"/>
+          <w:szCs w:val="28"/>
+        </w:rPr>
+        <w:t xml:space="preserve"> </w:t>
+      </w:r>
+      <w:r>
+        <w:rPr>
+          <w:rFonts w:asciiTheme="majorBidi" w:hAnsiTheme="majorBidi" w:cstheme="majorBidi"/>
+          <w:color w:val="70AD47" w:themeColor="accent6"/>
+          <w:sz w:val="28"/>
+          <w:szCs w:val="28"/>
+        </w:rPr>
+        <w:t>bandInformation</w:t>
+      </w:r>
+      <w:r>
+        <w:rPr>
+          <w:rFonts w:asciiTheme="majorBidi" w:hAnsiTheme="majorBidi" w:cstheme="majorBidi"/>
+          <w:sz w:val="28"/>
+          <w:szCs w:val="28"/>
+        </w:rPr>
+        <w:t xml:space="preserve"> </w:t>
+      </w:r>
       <w:r>
         <w:rPr>
           <w:rFonts w:asciiTheme="majorBidi" w:hAnsiTheme="majorBidi" w:cstheme="majorBidi"/>
@@ -7171,7 +6690,36 @@
           <w:sz w:val="28"/>
           <w:szCs w:val="28"/>
         </w:rPr>
-        <w:t xml:space="preserve"> view</w:t>
+        <w:t>as</w:t>
+      </w:r>
+    </w:p>
+    <w:p>
+      <w:pPr>
+        <w:spacing w:after="0" w:line="360" w:lineRule="auto"/>
+        <w:rPr>
+          <w:rFonts w:asciiTheme="majorBidi" w:hAnsiTheme="majorBidi" w:cstheme="majorBidi"/>
+          <w:sz w:val="28"/>
+          <w:szCs w:val="28"/>
+        </w:rPr>
+      </w:pPr>
+    </w:p>
+    <w:p>
+      <w:pPr>
+        <w:spacing w:after="0" w:line="360" w:lineRule="auto"/>
+        <w:rPr>
+          <w:rFonts w:asciiTheme="majorBidi" w:hAnsiTheme="majorBidi" w:cstheme="majorBidi"/>
+          <w:sz w:val="28"/>
+          <w:szCs w:val="28"/>
+        </w:rPr>
+      </w:pPr>
+      <w:r>
+        <w:rPr>
+          <w:rFonts w:asciiTheme="majorBidi" w:hAnsiTheme="majorBidi" w:cstheme="majorBidi"/>
+          <w:color w:val="FF0000"/>
+          <w:sz w:val="28"/>
+          <w:szCs w:val="28"/>
+        </w:rPr>
+        <w:t>select</w:t>
       </w:r>
       <w:r>
         <w:rPr>
@@ -7181,17 +6729,15 @@
         </w:rPr>
         <w:t xml:space="preserve"> </w:t>
       </w:r>
-      <w:proofErr w:type="spellStart"/>
-      <w:r>
-        <w:rPr>
-          <w:rFonts w:asciiTheme="majorBidi" w:hAnsiTheme="majorBidi" w:cstheme="majorBidi"/>
-          <w:color w:val="70AD47" w:themeColor="accent6"/>
-          <w:sz w:val="28"/>
-          <w:szCs w:val="28"/>
-        </w:rPr>
-        <w:t>bandInformation</w:t>
-      </w:r>
-      <w:proofErr w:type="spellEnd"/>
+      <w:r>
+        <w:rPr>
+          <w:rFonts w:asciiTheme="majorBidi" w:hAnsiTheme="majorBidi" w:cstheme="majorBidi"/>
+          <w:color w:val="7030A0"/>
+          <w:sz w:val="28"/>
+          <w:szCs w:val="28"/>
+        </w:rPr>
+        <w:t>person.firstName, person.lastName, bands.name</w:t>
+      </w:r>
       <w:r>
         <w:rPr>
           <w:rFonts w:asciiTheme="majorBidi" w:hAnsiTheme="majorBidi" w:cstheme="majorBidi"/>
@@ -7209,27 +6755,41 @@
         </w:rPr>
         <w:t>as</w:t>
       </w:r>
-    </w:p>
-    <w:p>
-      <w:pPr>
-        <w:spacing w:after="0" w:line="360" w:lineRule="auto"/>
-        <w:rPr>
-          <w:rFonts w:asciiTheme="majorBidi" w:hAnsiTheme="majorBidi" w:cstheme="majorBidi"/>
-          <w:sz w:val="28"/>
-          <w:szCs w:val="28"/>
-        </w:rPr>
-      </w:pPr>
-    </w:p>
-    <w:p>
-      <w:pPr>
-        <w:spacing w:after="0" w:line="360" w:lineRule="auto"/>
-        <w:rPr>
-          <w:rFonts w:asciiTheme="majorBidi" w:hAnsiTheme="majorBidi" w:cstheme="majorBidi"/>
-          <w:sz w:val="28"/>
-          <w:szCs w:val="28"/>
-        </w:rPr>
-      </w:pPr>
-      <w:proofErr w:type="gramStart"/>
+      <w:r>
+        <w:rPr>
+          <w:rFonts w:asciiTheme="majorBidi" w:hAnsiTheme="majorBidi" w:cstheme="majorBidi"/>
+          <w:sz w:val="28"/>
+          <w:szCs w:val="28"/>
+        </w:rPr>
+        <w:t xml:space="preserve"> bandName, </w:t>
+      </w:r>
+      <w:r>
+        <w:rPr>
+          <w:rFonts w:asciiTheme="majorBidi" w:hAnsiTheme="majorBidi" w:cstheme="majorBidi"/>
+          <w:color w:val="7030A0"/>
+          <w:sz w:val="28"/>
+          <w:szCs w:val="28"/>
+        </w:rPr>
+        <w:t>bandMember.instrument, membersInBands.yearsInBand</w:t>
+      </w:r>
+    </w:p>
+    <w:p>
+      <w:pPr>
+        <w:spacing w:after="0" w:line="360" w:lineRule="auto"/>
+        <w:rPr>
+          <w:rFonts w:asciiTheme="majorBidi" w:hAnsiTheme="majorBidi" w:cstheme="majorBidi"/>
+          <w:sz w:val="28"/>
+          <w:szCs w:val="28"/>
+        </w:rPr>
+      </w:pPr>
+      <w:r>
+        <w:rPr>
+          <w:rFonts w:asciiTheme="majorBidi" w:hAnsiTheme="majorBidi" w:cstheme="majorBidi"/>
+          <w:sz w:val="28"/>
+          <w:szCs w:val="28"/>
+        </w:rPr>
+        <w:t xml:space="preserve">    </w:t>
+      </w:r>
       <w:r>
         <w:rPr>
           <w:rFonts w:asciiTheme="majorBidi" w:hAnsiTheme="majorBidi" w:cstheme="majorBidi"/>
@@ -7237,9 +6797,61 @@
           <w:sz w:val="28"/>
           <w:szCs w:val="28"/>
         </w:rPr>
-        <w:t>select</w:t>
-      </w:r>
-      <w:proofErr w:type="gramEnd"/>
+        <w:t xml:space="preserve">from </w:t>
+      </w:r>
+      <w:r>
+        <w:rPr>
+          <w:rFonts w:asciiTheme="majorBidi" w:hAnsiTheme="majorBidi" w:cstheme="majorBidi"/>
+          <w:sz w:val="28"/>
+          <w:szCs w:val="28"/>
+        </w:rPr>
+        <w:t>bands, bandMember, membersInBands, person</w:t>
+      </w:r>
+    </w:p>
+    <w:p>
+      <w:pPr>
+        <w:spacing w:after="0" w:line="360" w:lineRule="auto"/>
+        <w:rPr>
+          <w:rFonts w:asciiTheme="majorBidi" w:hAnsiTheme="majorBidi" w:cstheme="majorBidi"/>
+          <w:sz w:val="28"/>
+          <w:szCs w:val="28"/>
+        </w:rPr>
+      </w:pPr>
+      <w:r>
+        <w:rPr>
+          <w:rFonts w:asciiTheme="majorBidi" w:hAnsiTheme="majorBidi" w:cstheme="majorBidi"/>
+          <w:sz w:val="28"/>
+          <w:szCs w:val="28"/>
+        </w:rPr>
+        <w:t xml:space="preserve">    </w:t>
+      </w:r>
+      <w:r>
+        <w:rPr>
+          <w:rFonts w:asciiTheme="majorBidi" w:hAnsiTheme="majorBidi" w:cstheme="majorBidi"/>
+          <w:color w:val="FF0000"/>
+          <w:sz w:val="28"/>
+          <w:szCs w:val="28"/>
+        </w:rPr>
+        <w:t xml:space="preserve">where </w:t>
+      </w:r>
+      <w:r>
+        <w:rPr>
+          <w:rFonts w:asciiTheme="majorBidi" w:hAnsiTheme="majorBidi" w:cstheme="majorBidi"/>
+          <w:color w:val="7030A0"/>
+          <w:sz w:val="28"/>
+          <w:szCs w:val="28"/>
+        </w:rPr>
+        <w:t xml:space="preserve">bands.bandID </w:t>
+      </w:r>
+      <w:r>
+        <w:rPr>
+          <w:rFonts w:asciiTheme="majorBidi" w:hAnsiTheme="majorBidi" w:cstheme="majorBidi"/>
+          <w:color w:val="FF0000"/>
+          <w:sz w:val="28"/>
+          <w:szCs w:val="28"/>
+        </w:rPr>
+        <w:t>=</w:t>
+      </w:r>
       <w:r>
         <w:rPr>
           <w:rFonts w:asciiTheme="majorBidi" w:hAnsiTheme="majorBidi" w:cstheme="majorBidi"/>
@@ -7248,7 +6860,6 @@
         </w:rPr>
         <w:t xml:space="preserve"> </w:t>
       </w:r>
-      <w:proofErr w:type="spellStart"/>
       <w:r>
         <w:rPr>
           <w:rFonts w:asciiTheme="majorBidi" w:hAnsiTheme="majorBidi" w:cstheme="majorBidi"/>
@@ -7256,19 +6867,36 @@
           <w:sz w:val="28"/>
           <w:szCs w:val="28"/>
         </w:rPr>
-        <w:t>person.firstName</w:t>
-      </w:r>
-      <w:proofErr w:type="spellEnd"/>
-      <w:r>
+        <w:t>membersInBands.bandID</w:t>
+      </w:r>
+    </w:p>
+    <w:p>
+      <w:pPr>
+        <w:spacing w:after="0" w:line="360" w:lineRule="auto"/>
         <w:rPr>
           <w:rFonts w:asciiTheme="majorBidi" w:hAnsiTheme="majorBidi" w:cstheme="majorBidi"/>
           <w:color w:val="7030A0"/>
           <w:sz w:val="28"/>
           <w:szCs w:val="28"/>
         </w:rPr>
-        <w:t xml:space="preserve">, </w:t>
-      </w:r>
-      <w:proofErr w:type="spellStart"/>
+      </w:pPr>
+      <w:r>
+        <w:rPr>
+          <w:rFonts w:asciiTheme="majorBidi" w:hAnsiTheme="majorBidi" w:cstheme="majorBidi"/>
+          <w:sz w:val="28"/>
+          <w:szCs w:val="28"/>
+        </w:rPr>
+        <w:t xml:space="preserve">      </w:t>
+      </w:r>
+      <w:r>
+        <w:rPr>
+          <w:rFonts w:asciiTheme="majorBidi" w:hAnsiTheme="majorBidi" w:cstheme="majorBidi"/>
+          <w:color w:val="FF0000"/>
+          <w:sz w:val="28"/>
+          <w:szCs w:val="28"/>
+        </w:rPr>
+        <w:t xml:space="preserve">  and </w:t>
+      </w:r>
       <w:r>
         <w:rPr>
           <w:rFonts w:asciiTheme="majorBidi" w:hAnsiTheme="majorBidi" w:cstheme="majorBidi"/>
@@ -7276,9 +6904,25 @@
           <w:sz w:val="28"/>
           <w:szCs w:val="28"/>
         </w:rPr>
-        <w:t>person.lastName</w:t>
-      </w:r>
-      <w:proofErr w:type="spellEnd"/>
+        <w:t xml:space="preserve">bandMember.pid </w:t>
+      </w:r>
+      <w:r>
+        <w:rPr>
+          <w:rFonts w:asciiTheme="majorBidi" w:hAnsiTheme="majorBidi" w:cstheme="majorBidi"/>
+          <w:color w:val="FF0000"/>
+          <w:sz w:val="28"/>
+          <w:szCs w:val="28"/>
+        </w:rPr>
+        <w:t>=</w:t>
+      </w:r>
+      <w:r>
+        <w:rPr>
+          <w:rFonts w:asciiTheme="majorBidi" w:hAnsiTheme="majorBidi" w:cstheme="majorBidi"/>
+          <w:sz w:val="28"/>
+          <w:szCs w:val="28"/>
+        </w:rPr>
+        <w:t xml:space="preserve"> </w:t>
+      </w:r>
       <w:r>
         <w:rPr>
           <w:rFonts w:asciiTheme="majorBidi" w:hAnsiTheme="majorBidi" w:cstheme="majorBidi"/>
@@ -7286,7 +6930,52 @@
           <w:sz w:val="28"/>
           <w:szCs w:val="28"/>
         </w:rPr>
-        <w:t>, bands.name</w:t>
+        <w:t>membersInBands.pid</w:t>
+      </w:r>
+    </w:p>
+    <w:p>
+      <w:pPr>
+        <w:spacing w:after="0" w:line="360" w:lineRule="auto"/>
+        <w:rPr>
+          <w:rFonts w:asciiTheme="majorBidi" w:hAnsiTheme="majorBidi" w:cstheme="majorBidi"/>
+          <w:sz w:val="28"/>
+          <w:szCs w:val="28"/>
+        </w:rPr>
+      </w:pPr>
+      <w:r>
+        <w:rPr>
+          <w:rFonts w:asciiTheme="majorBidi" w:hAnsiTheme="majorBidi" w:cstheme="majorBidi"/>
+          <w:sz w:val="28"/>
+          <w:szCs w:val="28"/>
+        </w:rPr>
+        <w:t xml:space="preserve">        </w:t>
+      </w:r>
+      <w:r>
+        <w:rPr>
+          <w:rFonts w:asciiTheme="majorBidi" w:hAnsiTheme="majorBidi" w:cstheme="majorBidi"/>
+          <w:color w:val="FF0000"/>
+          <w:sz w:val="28"/>
+          <w:szCs w:val="28"/>
+        </w:rPr>
+        <w:t xml:space="preserve">and </w:t>
+      </w:r>
+      <w:r>
+        <w:rPr>
+          <w:rFonts w:asciiTheme="majorBidi" w:hAnsiTheme="majorBidi" w:cstheme="majorBidi"/>
+          <w:color w:val="7030A0"/>
+          <w:sz w:val="28"/>
+          <w:szCs w:val="28"/>
+        </w:rPr>
+        <w:t xml:space="preserve">person.pid </w:t>
+      </w:r>
+      <w:r>
+        <w:rPr>
+          <w:rFonts w:asciiTheme="majorBidi" w:hAnsiTheme="majorBidi" w:cstheme="majorBidi"/>
+          <w:color w:val="FF0000"/>
+          <w:sz w:val="28"/>
+          <w:szCs w:val="28"/>
+        </w:rPr>
+        <w:t>=</w:t>
       </w:r>
       <w:r>
         <w:rPr>
@@ -7299,419 +6988,12 @@
       <w:r>
         <w:rPr>
           <w:rFonts w:asciiTheme="majorBidi" w:hAnsiTheme="majorBidi" w:cstheme="majorBidi"/>
-          <w:color w:val="FF0000"/>
-          <w:sz w:val="28"/>
-          <w:szCs w:val="28"/>
-        </w:rPr>
-        <w:t>as</w:t>
-      </w:r>
-      <w:r>
-        <w:rPr>
-          <w:rFonts w:asciiTheme="majorBidi" w:hAnsiTheme="majorBidi" w:cstheme="majorBidi"/>
-          <w:sz w:val="28"/>
-          <w:szCs w:val="28"/>
-        </w:rPr>
-        <w:t xml:space="preserve"> </w:t>
-      </w:r>
-      <w:proofErr w:type="spellStart"/>
-      <w:r>
-        <w:rPr>
-          <w:rFonts w:asciiTheme="majorBidi" w:hAnsiTheme="majorBidi" w:cstheme="majorBidi"/>
-          <w:sz w:val="28"/>
-          <w:szCs w:val="28"/>
-        </w:rPr>
-        <w:t>bandName</w:t>
-      </w:r>
-      <w:proofErr w:type="spellEnd"/>
-      <w:r>
-        <w:rPr>
-          <w:rFonts w:asciiTheme="majorBidi" w:hAnsiTheme="majorBidi" w:cstheme="majorBidi"/>
-          <w:sz w:val="28"/>
-          <w:szCs w:val="28"/>
-        </w:rPr>
-        <w:t xml:space="preserve">, </w:t>
-      </w:r>
-      <w:proofErr w:type="spellStart"/>
-      <w:r>
-        <w:rPr>
-          <w:rFonts w:asciiTheme="majorBidi" w:hAnsiTheme="majorBidi" w:cstheme="majorBidi"/>
           <w:color w:val="7030A0"/>
           <w:sz w:val="28"/>
           <w:szCs w:val="28"/>
         </w:rPr>
-        <w:t>bandMember.instrument</w:t>
-      </w:r>
-      <w:proofErr w:type="spellEnd"/>
-      <w:r>
-        <w:rPr>
-          <w:rFonts w:asciiTheme="majorBidi" w:hAnsiTheme="majorBidi" w:cstheme="majorBidi"/>
-          <w:color w:val="7030A0"/>
-          <w:sz w:val="28"/>
-          <w:szCs w:val="28"/>
-        </w:rPr>
-        <w:t xml:space="preserve">, </w:t>
-      </w:r>
-      <w:proofErr w:type="spellStart"/>
-      <w:r>
-        <w:rPr>
-          <w:rFonts w:asciiTheme="majorBidi" w:hAnsiTheme="majorBidi" w:cstheme="majorBidi"/>
-          <w:color w:val="7030A0"/>
-          <w:sz w:val="28"/>
-          <w:szCs w:val="28"/>
-        </w:rPr>
-        <w:t>membersInBands.yearsInBand</w:t>
-      </w:r>
-      <w:proofErr w:type="spellEnd"/>
-    </w:p>
-    <w:p>
-      <w:pPr>
-        <w:spacing w:after="0" w:line="360" w:lineRule="auto"/>
-        <w:rPr>
-          <w:rFonts w:asciiTheme="majorBidi" w:hAnsiTheme="majorBidi" w:cstheme="majorBidi"/>
-          <w:sz w:val="28"/>
-          <w:szCs w:val="28"/>
-        </w:rPr>
-      </w:pPr>
-      <w:r>
-        <w:rPr>
-          <w:rFonts w:asciiTheme="majorBidi" w:hAnsiTheme="majorBidi" w:cstheme="majorBidi"/>
-          <w:sz w:val="28"/>
-          <w:szCs w:val="28"/>
-        </w:rPr>
-        <w:t xml:space="preserve">    </w:t>
-      </w:r>
-      <w:proofErr w:type="gramStart"/>
-      <w:r>
-        <w:rPr>
-          <w:rFonts w:asciiTheme="majorBidi" w:hAnsiTheme="majorBidi" w:cstheme="majorBidi"/>
-          <w:color w:val="FF0000"/>
-          <w:sz w:val="28"/>
-          <w:szCs w:val="28"/>
-        </w:rPr>
-        <w:t>from</w:t>
-      </w:r>
-      <w:proofErr w:type="gramEnd"/>
-      <w:r>
-        <w:rPr>
-          <w:rFonts w:asciiTheme="majorBidi" w:hAnsiTheme="majorBidi" w:cstheme="majorBidi"/>
-          <w:color w:val="FF0000"/>
-          <w:sz w:val="28"/>
-          <w:szCs w:val="28"/>
-        </w:rPr>
-        <w:t xml:space="preserve"> </w:t>
-      </w:r>
-      <w:r>
-        <w:rPr>
-          <w:rFonts w:asciiTheme="majorBidi" w:hAnsiTheme="majorBidi" w:cstheme="majorBidi"/>
-          <w:sz w:val="28"/>
-          <w:szCs w:val="28"/>
-        </w:rPr>
-        <w:t xml:space="preserve">bands, </w:t>
-      </w:r>
-      <w:proofErr w:type="spellStart"/>
-      <w:r>
-        <w:rPr>
-          <w:rFonts w:asciiTheme="majorBidi" w:hAnsiTheme="majorBidi" w:cstheme="majorBidi"/>
-          <w:sz w:val="28"/>
-          <w:szCs w:val="28"/>
-        </w:rPr>
-        <w:t>bandMember</w:t>
-      </w:r>
-      <w:proofErr w:type="spellEnd"/>
-      <w:r>
-        <w:rPr>
-          <w:rFonts w:asciiTheme="majorBidi" w:hAnsiTheme="majorBidi" w:cstheme="majorBidi"/>
-          <w:sz w:val="28"/>
-          <w:szCs w:val="28"/>
-        </w:rPr>
-        <w:t xml:space="preserve">, </w:t>
-      </w:r>
-      <w:proofErr w:type="spellStart"/>
-      <w:r>
-        <w:rPr>
-          <w:rFonts w:asciiTheme="majorBidi" w:hAnsiTheme="majorBidi" w:cstheme="majorBidi"/>
-          <w:sz w:val="28"/>
-          <w:szCs w:val="28"/>
-        </w:rPr>
-        <w:t>membersInBands</w:t>
-      </w:r>
-      <w:proofErr w:type="spellEnd"/>
-      <w:r>
-        <w:rPr>
-          <w:rFonts w:asciiTheme="majorBidi" w:hAnsiTheme="majorBidi" w:cstheme="majorBidi"/>
-          <w:sz w:val="28"/>
-          <w:szCs w:val="28"/>
-        </w:rPr>
-        <w:t>, person</w:t>
-      </w:r>
-    </w:p>
-    <w:p>
-      <w:pPr>
-        <w:spacing w:after="0" w:line="360" w:lineRule="auto"/>
-        <w:rPr>
-          <w:rFonts w:asciiTheme="majorBidi" w:hAnsiTheme="majorBidi" w:cstheme="majorBidi"/>
-          <w:sz w:val="28"/>
-          <w:szCs w:val="28"/>
-        </w:rPr>
-      </w:pPr>
-      <w:r>
-        <w:rPr>
-          <w:rFonts w:asciiTheme="majorBidi" w:hAnsiTheme="majorBidi" w:cstheme="majorBidi"/>
-          <w:sz w:val="28"/>
-          <w:szCs w:val="28"/>
-        </w:rPr>
-        <w:t xml:space="preserve">    </w:t>
-      </w:r>
-      <w:proofErr w:type="gramStart"/>
-      <w:r>
-        <w:rPr>
-          <w:rFonts w:asciiTheme="majorBidi" w:hAnsiTheme="majorBidi" w:cstheme="majorBidi"/>
-          <w:color w:val="FF0000"/>
-          <w:sz w:val="28"/>
-          <w:szCs w:val="28"/>
-        </w:rPr>
-        <w:t>where</w:t>
-      </w:r>
-      <w:proofErr w:type="gramEnd"/>
-      <w:r>
-        <w:rPr>
-          <w:rFonts w:asciiTheme="majorBidi" w:hAnsiTheme="majorBidi" w:cstheme="majorBidi"/>
-          <w:color w:val="FF0000"/>
-          <w:sz w:val="28"/>
-          <w:szCs w:val="28"/>
-        </w:rPr>
-        <w:t xml:space="preserve"> </w:t>
-      </w:r>
-      <w:proofErr w:type="spellStart"/>
-      <w:r>
-        <w:rPr>
-          <w:rFonts w:asciiTheme="majorBidi" w:hAnsiTheme="majorBidi" w:cstheme="majorBidi"/>
-          <w:color w:val="7030A0"/>
-          <w:sz w:val="28"/>
-          <w:szCs w:val="28"/>
-        </w:rPr>
-        <w:t>bands.bandID</w:t>
-      </w:r>
-      <w:proofErr w:type="spellEnd"/>
-      <w:r>
-        <w:rPr>
-          <w:rFonts w:asciiTheme="majorBidi" w:hAnsiTheme="majorBidi" w:cstheme="majorBidi"/>
-          <w:color w:val="7030A0"/>
-          <w:sz w:val="28"/>
-          <w:szCs w:val="28"/>
-        </w:rPr>
-        <w:t xml:space="preserve"> </w:t>
-      </w:r>
-      <w:r>
-        <w:rPr>
-          <w:rFonts w:asciiTheme="majorBidi" w:hAnsiTheme="majorBidi" w:cstheme="majorBidi"/>
-          <w:color w:val="FF0000"/>
-          <w:sz w:val="28"/>
-          <w:szCs w:val="28"/>
-        </w:rPr>
-        <w:t>=</w:t>
-      </w:r>
-      <w:r>
-        <w:rPr>
-          <w:rFonts w:asciiTheme="majorBidi" w:hAnsiTheme="majorBidi" w:cstheme="majorBidi"/>
-          <w:sz w:val="28"/>
-          <w:szCs w:val="28"/>
-        </w:rPr>
-        <w:t xml:space="preserve"> </w:t>
-      </w:r>
-      <w:proofErr w:type="spellStart"/>
-      <w:r>
-        <w:rPr>
-          <w:rFonts w:asciiTheme="majorBidi" w:hAnsiTheme="majorBidi" w:cstheme="majorBidi"/>
-          <w:color w:val="7030A0"/>
-          <w:sz w:val="28"/>
-          <w:szCs w:val="28"/>
-        </w:rPr>
-        <w:t>membersInBands.bandID</w:t>
-      </w:r>
-      <w:proofErr w:type="spellEnd"/>
-    </w:p>
-    <w:p>
-      <w:pPr>
-        <w:spacing w:after="0" w:line="360" w:lineRule="auto"/>
-        <w:rPr>
-          <w:rFonts w:asciiTheme="majorBidi" w:hAnsiTheme="majorBidi" w:cstheme="majorBidi"/>
-          <w:color w:val="7030A0"/>
-          <w:sz w:val="28"/>
-          <w:szCs w:val="28"/>
-        </w:rPr>
-      </w:pPr>
-      <w:r>
-        <w:rPr>
-          <w:rFonts w:asciiTheme="majorBidi" w:hAnsiTheme="majorBidi" w:cstheme="majorBidi"/>
-          <w:sz w:val="28"/>
-          <w:szCs w:val="28"/>
-        </w:rPr>
-        <w:t xml:space="preserve">      </w:t>
-      </w:r>
-      <w:r>
-        <w:rPr>
-          <w:rFonts w:asciiTheme="majorBidi" w:hAnsiTheme="majorBidi" w:cstheme="majorBidi"/>
-          <w:color w:val="FF0000"/>
-          <w:sz w:val="28"/>
-          <w:szCs w:val="28"/>
-        </w:rPr>
-        <w:t xml:space="preserve">  </w:t>
-      </w:r>
-      <w:proofErr w:type="gramStart"/>
-      <w:r>
-        <w:rPr>
-          <w:rFonts w:asciiTheme="majorBidi" w:hAnsiTheme="majorBidi" w:cstheme="majorBidi"/>
-          <w:color w:val="FF0000"/>
-          <w:sz w:val="28"/>
-          <w:szCs w:val="28"/>
-        </w:rPr>
-        <w:t>and</w:t>
-      </w:r>
-      <w:proofErr w:type="gramEnd"/>
-      <w:r>
-        <w:rPr>
-          <w:rFonts w:asciiTheme="majorBidi" w:hAnsiTheme="majorBidi" w:cstheme="majorBidi"/>
-          <w:color w:val="FF0000"/>
-          <w:sz w:val="28"/>
-          <w:szCs w:val="28"/>
-        </w:rPr>
-        <w:t xml:space="preserve"> </w:t>
-      </w:r>
-      <w:proofErr w:type="spellStart"/>
-      <w:r>
-        <w:rPr>
-          <w:rFonts w:asciiTheme="majorBidi" w:hAnsiTheme="majorBidi" w:cstheme="majorBidi"/>
-          <w:color w:val="7030A0"/>
-          <w:sz w:val="28"/>
-          <w:szCs w:val="28"/>
-        </w:rPr>
         <w:t>bandMember.pid</w:t>
       </w:r>
-      <w:proofErr w:type="spellEnd"/>
-      <w:r>
-        <w:rPr>
-          <w:rFonts w:asciiTheme="majorBidi" w:hAnsiTheme="majorBidi" w:cstheme="majorBidi"/>
-          <w:color w:val="7030A0"/>
-          <w:sz w:val="28"/>
-          <w:szCs w:val="28"/>
-        </w:rPr>
-        <w:t xml:space="preserve"> </w:t>
-      </w:r>
-      <w:r>
-        <w:rPr>
-          <w:rFonts w:asciiTheme="majorBidi" w:hAnsiTheme="majorBidi" w:cstheme="majorBidi"/>
-          <w:color w:val="FF0000"/>
-          <w:sz w:val="28"/>
-          <w:szCs w:val="28"/>
-        </w:rPr>
-        <w:t>=</w:t>
-      </w:r>
-      <w:r>
-        <w:rPr>
-          <w:rFonts w:asciiTheme="majorBidi" w:hAnsiTheme="majorBidi" w:cstheme="majorBidi"/>
-          <w:sz w:val="28"/>
-          <w:szCs w:val="28"/>
-        </w:rPr>
-        <w:t xml:space="preserve"> </w:t>
-      </w:r>
-      <w:proofErr w:type="spellStart"/>
-      <w:r>
-        <w:rPr>
-          <w:rFonts w:asciiTheme="majorBidi" w:hAnsiTheme="majorBidi" w:cstheme="majorBidi"/>
-          <w:color w:val="7030A0"/>
-          <w:sz w:val="28"/>
-          <w:szCs w:val="28"/>
-        </w:rPr>
-        <w:t>membersInBands.pid</w:t>
-      </w:r>
-      <w:proofErr w:type="spellEnd"/>
-    </w:p>
-    <w:p>
-      <w:pPr>
-        <w:spacing w:after="0" w:line="360" w:lineRule="auto"/>
-        <w:rPr>
-          <w:rFonts w:asciiTheme="majorBidi" w:hAnsiTheme="majorBidi" w:cstheme="majorBidi"/>
-          <w:sz w:val="28"/>
-          <w:szCs w:val="28"/>
-        </w:rPr>
-      </w:pPr>
-      <w:r>
-        <w:rPr>
-          <w:rFonts w:asciiTheme="majorBidi" w:hAnsiTheme="majorBidi" w:cstheme="majorBidi"/>
-          <w:sz w:val="28"/>
-          <w:szCs w:val="28"/>
-        </w:rPr>
-        <w:t xml:space="preserve">        </w:t>
-      </w:r>
-      <w:proofErr w:type="gramStart"/>
-      <w:r>
-        <w:rPr>
-          <w:rFonts w:asciiTheme="majorBidi" w:hAnsiTheme="majorBidi" w:cstheme="majorBidi"/>
-          <w:color w:val="FF0000"/>
-          <w:sz w:val="28"/>
-          <w:szCs w:val="28"/>
-        </w:rPr>
-        <w:t>and</w:t>
-      </w:r>
-      <w:proofErr w:type="gramEnd"/>
-      <w:r>
-        <w:rPr>
-          <w:rFonts w:asciiTheme="majorBidi" w:hAnsiTheme="majorBidi" w:cstheme="majorBidi"/>
-          <w:color w:val="FF0000"/>
-          <w:sz w:val="28"/>
-          <w:szCs w:val="28"/>
-        </w:rPr>
-        <w:t xml:space="preserve"> </w:t>
-      </w:r>
-      <w:proofErr w:type="spellStart"/>
-      <w:r>
-        <w:rPr>
-          <w:rFonts w:asciiTheme="majorBidi" w:hAnsiTheme="majorBidi" w:cstheme="majorBidi"/>
-          <w:color w:val="7030A0"/>
-          <w:sz w:val="28"/>
-          <w:szCs w:val="28"/>
-        </w:rPr>
-        <w:t>person.pid</w:t>
-      </w:r>
-      <w:proofErr w:type="spellEnd"/>
-      <w:r>
-        <w:rPr>
-          <w:rFonts w:asciiTheme="majorBidi" w:hAnsiTheme="majorBidi" w:cstheme="majorBidi"/>
-          <w:color w:val="7030A0"/>
-          <w:sz w:val="28"/>
-          <w:szCs w:val="28"/>
-        </w:rPr>
-        <w:t xml:space="preserve"> </w:t>
-      </w:r>
-      <w:r>
-        <w:rPr>
-          <w:rFonts w:asciiTheme="majorBidi" w:hAnsiTheme="majorBidi" w:cstheme="majorBidi"/>
-          <w:color w:val="FF0000"/>
-          <w:sz w:val="28"/>
-          <w:szCs w:val="28"/>
-        </w:rPr>
-        <w:t>=</w:t>
-      </w:r>
-      <w:r>
-        <w:rPr>
-          <w:rFonts w:asciiTheme="majorBidi" w:hAnsiTheme="majorBidi" w:cstheme="majorBidi"/>
-          <w:sz w:val="28"/>
-          <w:szCs w:val="28"/>
-        </w:rPr>
-        <w:t xml:space="preserve"> </w:t>
-      </w:r>
-      <w:proofErr w:type="spellStart"/>
-      <w:r>
-        <w:rPr>
-          <w:rFonts w:asciiTheme="majorBidi" w:hAnsiTheme="majorBidi" w:cstheme="majorBidi"/>
-          <w:color w:val="7030A0"/>
-          <w:sz w:val="28"/>
-          <w:szCs w:val="28"/>
-        </w:rPr>
-        <w:t>bandMember.pid</w:t>
-      </w:r>
-      <w:proofErr w:type="spellEnd"/>
       <w:r>
         <w:rPr>
           <w:rFonts w:asciiTheme="majorBidi" w:hAnsiTheme="majorBidi" w:cstheme="majorBidi"/>
@@ -7982,7 +7264,6 @@
           <w:szCs w:val="28"/>
         </w:rPr>
       </w:pPr>
-      <w:proofErr w:type="gramStart"/>
       <w:r>
         <w:rPr>
           <w:rFonts w:asciiTheme="majorBidi" w:hAnsiTheme="majorBidi" w:cstheme="majorBidi"/>
@@ -7990,9 +7271,17 @@
           <w:sz w:val="28"/>
           <w:szCs w:val="28"/>
         </w:rPr>
-        <w:t>create</w:t>
-      </w:r>
-      <w:proofErr w:type="gramEnd"/>
+        <w:t xml:space="preserve">create view </w:t>
+      </w:r>
+      <w:r>
+        <w:rPr>
+          <w:rFonts w:asciiTheme="majorBidi" w:hAnsiTheme="majorBidi" w:cstheme="majorBidi"/>
+          <w:color w:val="70AD47" w:themeColor="accent6"/>
+          <w:sz w:val="28"/>
+          <w:szCs w:val="28"/>
+        </w:rPr>
+        <w:t>completeSchedule</w:t>
+      </w:r>
       <w:r>
         <w:rPr>
           <w:rFonts w:asciiTheme="majorBidi" w:hAnsiTheme="majorBidi" w:cstheme="majorBidi"/>
@@ -8000,19 +7289,29 @@
           <w:sz w:val="28"/>
           <w:szCs w:val="28"/>
         </w:rPr>
-        <w:t xml:space="preserve"> view </w:t>
-      </w:r>
-      <w:proofErr w:type="spellStart"/>
-      <w:r>
-        <w:rPr>
-          <w:rFonts w:asciiTheme="majorBidi" w:hAnsiTheme="majorBidi" w:cstheme="majorBidi"/>
-          <w:color w:val="70AD47" w:themeColor="accent6"/>
-          <w:sz w:val="28"/>
-          <w:szCs w:val="28"/>
-        </w:rPr>
-        <w:t>completeSchedule</w:t>
-      </w:r>
-      <w:proofErr w:type="spellEnd"/>
+        <w:t xml:space="preserve"> as </w:t>
+      </w:r>
+    </w:p>
+    <w:p>
+      <w:pPr>
+        <w:spacing w:after="0" w:line="360" w:lineRule="auto"/>
+        <w:rPr>
+          <w:rFonts w:asciiTheme="majorBidi" w:hAnsiTheme="majorBidi" w:cstheme="majorBidi"/>
+          <w:sz w:val="28"/>
+          <w:szCs w:val="28"/>
+        </w:rPr>
+      </w:pPr>
+    </w:p>
+    <w:p>
+      <w:pPr>
+        <w:spacing w:after="0" w:line="360" w:lineRule="auto"/>
+        <w:rPr>
+          <w:rFonts w:asciiTheme="majorBidi" w:hAnsiTheme="majorBidi" w:cstheme="majorBidi"/>
+          <w:color w:val="7030A0"/>
+          <w:sz w:val="28"/>
+          <w:szCs w:val="28"/>
+        </w:rPr>
+      </w:pPr>
       <w:r>
         <w:rPr>
           <w:rFonts w:asciiTheme="majorBidi" w:hAnsiTheme="majorBidi" w:cstheme="majorBidi"/>
@@ -8020,30 +7319,17 @@
           <w:sz w:val="28"/>
           <w:szCs w:val="28"/>
         </w:rPr>
-        <w:t xml:space="preserve"> as </w:t>
-      </w:r>
-    </w:p>
-    <w:p>
-      <w:pPr>
-        <w:spacing w:after="0" w:line="360" w:lineRule="auto"/>
-        <w:rPr>
-          <w:rFonts w:asciiTheme="majorBidi" w:hAnsiTheme="majorBidi" w:cstheme="majorBidi"/>
-          <w:sz w:val="28"/>
-          <w:szCs w:val="28"/>
-        </w:rPr>
-      </w:pPr>
-    </w:p>
-    <w:p>
-      <w:pPr>
-        <w:spacing w:after="0" w:line="360" w:lineRule="auto"/>
+        <w:t>select</w:t>
+      </w:r>
+      <w:r>
         <w:rPr>
           <w:rFonts w:asciiTheme="majorBidi" w:hAnsiTheme="majorBidi" w:cstheme="majorBidi"/>
           <w:color w:val="7030A0"/>
           <w:sz w:val="28"/>
           <w:szCs w:val="28"/>
         </w:rPr>
-      </w:pPr>
-      <w:proofErr w:type="gramStart"/>
+        <w:t xml:space="preserve"> stages.name </w:t>
+      </w:r>
       <w:r>
         <w:rPr>
           <w:rFonts w:asciiTheme="majorBidi" w:hAnsiTheme="majorBidi" w:cstheme="majorBidi"/>
@@ -8051,9 +7337,8 @@
           <w:sz w:val="28"/>
           <w:szCs w:val="28"/>
         </w:rPr>
-        <w:t>select</w:t>
-      </w:r>
-      <w:proofErr w:type="gramEnd"/>
+        <w:t>as</w:t>
+      </w:r>
       <w:r>
         <w:rPr>
           <w:rFonts w:asciiTheme="majorBidi" w:hAnsiTheme="majorBidi" w:cstheme="majorBidi"/>
@@ -8061,7 +7346,24 @@
           <w:sz w:val="28"/>
           <w:szCs w:val="28"/>
         </w:rPr>
-        <w:t xml:space="preserve"> stages.name </w:t>
+        <w:t xml:space="preserve"> </w:t>
+      </w:r>
+      <w:r>
+        <w:rPr>
+          <w:rFonts w:asciiTheme="majorBidi" w:hAnsiTheme="majorBidi" w:cstheme="majorBidi"/>
+          <w:sz w:val="28"/>
+          <w:szCs w:val="28"/>
+        </w:rPr>
+        <w:t>stageName,</w:t>
+      </w:r>
+      <w:r>
+        <w:rPr>
+          <w:rFonts w:asciiTheme="majorBidi" w:hAnsiTheme="majorBidi" w:cstheme="majorBidi"/>
+          <w:color w:val="7030A0"/>
+          <w:sz w:val="28"/>
+          <w:szCs w:val="28"/>
+        </w:rPr>
+        <w:t xml:space="preserve"> bands.name </w:t>
       </w:r>
       <w:r>
         <w:rPr>
@@ -8081,23 +7383,13 @@
         </w:rPr>
         <w:t xml:space="preserve"> </w:t>
       </w:r>
-      <w:proofErr w:type="spellStart"/>
-      <w:r>
-        <w:rPr>
-          <w:rFonts w:asciiTheme="majorBidi" w:hAnsiTheme="majorBidi" w:cstheme="majorBidi"/>
-          <w:sz w:val="28"/>
-          <w:szCs w:val="28"/>
-        </w:rPr>
-        <w:t>stageName</w:t>
-      </w:r>
-      <w:proofErr w:type="spellEnd"/>
-      <w:r>
-        <w:rPr>
-          <w:rFonts w:asciiTheme="majorBidi" w:hAnsiTheme="majorBidi" w:cstheme="majorBidi"/>
-          <w:sz w:val="28"/>
-          <w:szCs w:val="28"/>
-        </w:rPr>
-        <w:t>,</w:t>
+      <w:r>
+        <w:rPr>
+          <w:rFonts w:asciiTheme="majorBidi" w:hAnsiTheme="majorBidi" w:cstheme="majorBidi"/>
+          <w:sz w:val="28"/>
+          <w:szCs w:val="28"/>
+        </w:rPr>
+        <w:t>bandName,</w:t>
       </w:r>
       <w:r>
         <w:rPr>
@@ -8106,7 +7398,61 @@
           <w:sz w:val="28"/>
           <w:szCs w:val="28"/>
         </w:rPr>
-        <w:t xml:space="preserve"> bands.name </w:t>
+        <w:t xml:space="preserve"> schedule.datePlayed</w:t>
+      </w:r>
+      <w:r>
+        <w:rPr>
+          <w:rFonts w:asciiTheme="majorBidi" w:hAnsiTheme="majorBidi" w:cstheme="majorBidi"/>
+          <w:sz w:val="28"/>
+          <w:szCs w:val="28"/>
+        </w:rPr>
+        <w:t xml:space="preserve">, </w:t>
+      </w:r>
+      <w:r>
+        <w:rPr>
+          <w:rFonts w:asciiTheme="majorBidi" w:hAnsiTheme="majorBidi" w:cstheme="majorBidi"/>
+          <w:color w:val="7030A0"/>
+          <w:sz w:val="28"/>
+          <w:szCs w:val="28"/>
+        </w:rPr>
+        <w:t>schedule.startTime</w:t>
+      </w:r>
+      <w:r>
+        <w:rPr>
+          <w:rFonts w:asciiTheme="majorBidi" w:hAnsiTheme="majorBidi" w:cstheme="majorBidi"/>
+          <w:sz w:val="28"/>
+          <w:szCs w:val="28"/>
+        </w:rPr>
+        <w:t xml:space="preserve">, </w:t>
+      </w:r>
+      <w:r>
+        <w:rPr>
+          <w:rFonts w:asciiTheme="majorBidi" w:hAnsiTheme="majorBidi" w:cstheme="majorBidi"/>
+          <w:color w:val="7030A0"/>
+          <w:sz w:val="28"/>
+          <w:szCs w:val="28"/>
+        </w:rPr>
+        <w:t xml:space="preserve">schedule.endTime </w:t>
+      </w:r>
+    </w:p>
+    <w:p>
+      <w:pPr>
+        <w:spacing w:after="0" w:line="360" w:lineRule="auto"/>
+        <w:rPr>
+          <w:rFonts w:asciiTheme="majorBidi" w:hAnsiTheme="majorBidi" w:cstheme="majorBidi"/>
+          <w:color w:val="7030A0"/>
+          <w:sz w:val="28"/>
+          <w:szCs w:val="28"/>
+        </w:rPr>
+      </w:pPr>
+      <w:r>
+        <w:rPr>
+          <w:rFonts w:asciiTheme="majorBidi" w:hAnsiTheme="majorBidi" w:cstheme="majorBidi"/>
+          <w:color w:val="7030A0"/>
+          <w:sz w:val="28"/>
+          <w:szCs w:val="28"/>
+        </w:rPr>
+        <w:t xml:space="preserve">    </w:t>
       </w:r>
       <w:r>
         <w:rPr>
@@ -8115,7 +7461,7 @@
           <w:sz w:val="28"/>
           <w:szCs w:val="28"/>
         </w:rPr>
-        <w:t>as</w:t>
+        <w:t>from</w:t>
       </w:r>
       <w:r>
         <w:rPr>
@@ -8126,34 +7472,25 @@
         </w:rPr>
         <w:t xml:space="preserve"> </w:t>
       </w:r>
-      <w:proofErr w:type="spellStart"/>
-      <w:r>
-        <w:rPr>
-          <w:rFonts w:asciiTheme="majorBidi" w:hAnsiTheme="majorBidi" w:cstheme="majorBidi"/>
-          <w:sz w:val="28"/>
-          <w:szCs w:val="28"/>
-        </w:rPr>
-        <w:t>bandName</w:t>
-      </w:r>
-      <w:proofErr w:type="spellEnd"/>
-      <w:r>
-        <w:rPr>
-          <w:rFonts w:asciiTheme="majorBidi" w:hAnsiTheme="majorBidi" w:cstheme="majorBidi"/>
-          <w:sz w:val="28"/>
-          <w:szCs w:val="28"/>
-        </w:rPr>
-        <w:t>,</w:t>
-      </w:r>
-      <w:r>
+      <w:r>
+        <w:rPr>
+          <w:rFonts w:asciiTheme="majorBidi" w:hAnsiTheme="majorBidi" w:cstheme="majorBidi"/>
+          <w:sz w:val="28"/>
+          <w:szCs w:val="28"/>
+        </w:rPr>
+        <w:t>schedule, bands, stages</w:t>
+      </w:r>
+    </w:p>
+    <w:p>
+      <w:pPr>
+        <w:spacing w:after="0" w:line="360" w:lineRule="auto"/>
         <w:rPr>
           <w:rFonts w:asciiTheme="majorBidi" w:hAnsiTheme="majorBidi" w:cstheme="majorBidi"/>
           <w:color w:val="7030A0"/>
           <w:sz w:val="28"/>
           <w:szCs w:val="28"/>
         </w:rPr>
-        <w:t xml:space="preserve"> </w:t>
-      </w:r>
-      <w:proofErr w:type="spellStart"/>
+      </w:pPr>
       <w:r>
         <w:rPr>
           <w:rFonts w:asciiTheme="majorBidi" w:hAnsiTheme="majorBidi" w:cstheme="majorBidi"/>
@@ -8161,18 +7498,17 @@
           <w:sz w:val="28"/>
           <w:szCs w:val="28"/>
         </w:rPr>
-        <w:t>schedule.datePlayed</w:t>
-      </w:r>
-      <w:proofErr w:type="spellEnd"/>
-      <w:r>
-        <w:rPr>
-          <w:rFonts w:asciiTheme="majorBidi" w:hAnsiTheme="majorBidi" w:cstheme="majorBidi"/>
-          <w:sz w:val="28"/>
-          <w:szCs w:val="28"/>
-        </w:rPr>
-        <w:t xml:space="preserve">, </w:t>
-      </w:r>
-      <w:proofErr w:type="spellStart"/>
+        <w:t xml:space="preserve">    </w:t>
+      </w:r>
+      <w:r>
+        <w:rPr>
+          <w:rFonts w:asciiTheme="majorBidi" w:hAnsiTheme="majorBidi" w:cstheme="majorBidi"/>
+          <w:color w:val="FF0000"/>
+          <w:sz w:val="28"/>
+          <w:szCs w:val="28"/>
+        </w:rPr>
+        <w:t>where</w:t>
+      </w:r>
       <w:r>
         <w:rPr>
           <w:rFonts w:asciiTheme="majorBidi" w:hAnsiTheme="majorBidi" w:cstheme="majorBidi"/>
@@ -8180,18 +7516,17 @@
           <w:sz w:val="28"/>
           <w:szCs w:val="28"/>
         </w:rPr>
-        <w:t>schedule.startTime</w:t>
-      </w:r>
-      <w:proofErr w:type="spellEnd"/>
-      <w:r>
-        <w:rPr>
-          <w:rFonts w:asciiTheme="majorBidi" w:hAnsiTheme="majorBidi" w:cstheme="majorBidi"/>
-          <w:sz w:val="28"/>
-          <w:szCs w:val="28"/>
-        </w:rPr>
-        <w:t xml:space="preserve">, </w:t>
-      </w:r>
-      <w:proofErr w:type="spellStart"/>
+        <w:t xml:space="preserve"> schedule.bandID </w:t>
+      </w:r>
+      <w:r>
+        <w:rPr>
+          <w:rFonts w:asciiTheme="majorBidi" w:hAnsiTheme="majorBidi" w:cstheme="majorBidi"/>
+          <w:color w:val="FF0000"/>
+          <w:sz w:val="28"/>
+          <w:szCs w:val="28"/>
+        </w:rPr>
+        <w:t>=</w:t>
+      </w:r>
       <w:r>
         <w:rPr>
           <w:rFonts w:asciiTheme="majorBidi" w:hAnsiTheme="majorBidi" w:cstheme="majorBidi"/>
@@ -8199,29 +7534,37 @@
           <w:sz w:val="28"/>
           <w:szCs w:val="28"/>
         </w:rPr>
-        <w:t>schedule.endTime</w:t>
-      </w:r>
-      <w:proofErr w:type="spellEnd"/>
-      <w:r>
+        <w:t xml:space="preserve"> bands.bandID</w:t>
+      </w:r>
+    </w:p>
+    <w:p>
+      <w:pPr>
+        <w:spacing w:after="0" w:line="360" w:lineRule="auto"/>
         <w:rPr>
           <w:rFonts w:asciiTheme="majorBidi" w:hAnsiTheme="majorBidi" w:cstheme="majorBidi"/>
           <w:color w:val="7030A0"/>
           <w:sz w:val="28"/>
           <w:szCs w:val="28"/>
         </w:rPr>
-        <w:t xml:space="preserve"> </w:t>
-      </w:r>
-    </w:p>
-    <w:p>
-      <w:pPr>
-        <w:spacing w:after="0" w:line="360" w:lineRule="auto"/>
+      </w:pPr>
+      <w:r>
         <w:rPr>
           <w:rFonts w:asciiTheme="majorBidi" w:hAnsiTheme="majorBidi" w:cstheme="majorBidi"/>
           <w:color w:val="7030A0"/>
           <w:sz w:val="28"/>
           <w:szCs w:val="28"/>
         </w:rPr>
-      </w:pPr>
+        <w:t xml:space="preserve">        </w:t>
+      </w:r>
+      <w:r>
+        <w:rPr>
+          <w:rFonts w:asciiTheme="majorBidi" w:hAnsiTheme="majorBidi" w:cstheme="majorBidi"/>
+          <w:color w:val="FF0000"/>
+          <w:sz w:val="28"/>
+          <w:szCs w:val="28"/>
+        </w:rPr>
+        <w:t>and</w:t>
+      </w:r>
       <w:r>
         <w:rPr>
           <w:rFonts w:asciiTheme="majorBidi" w:hAnsiTheme="majorBidi" w:cstheme="majorBidi"/>
@@ -8229,9 +7572,8 @@
           <w:sz w:val="28"/>
           <w:szCs w:val="28"/>
         </w:rPr>
-        <w:t xml:space="preserve">    </w:t>
-      </w:r>
-      <w:proofErr w:type="gramStart"/>
+        <w:t xml:space="preserve"> schedule.stageID </w:t>
+      </w:r>
       <w:r>
         <w:rPr>
           <w:rFonts w:asciiTheme="majorBidi" w:hAnsiTheme="majorBidi" w:cstheme="majorBidi"/>
@@ -8239,9 +7581,8 @@
           <w:sz w:val="28"/>
           <w:szCs w:val="28"/>
         </w:rPr>
-        <w:t>from</w:t>
-      </w:r>
-      <w:proofErr w:type="gramEnd"/>
+        <w:t>=</w:t>
+      </w:r>
       <w:r>
         <w:rPr>
           <w:rFonts w:asciiTheme="majorBidi" w:hAnsiTheme="majorBidi" w:cstheme="majorBidi"/>
@@ -8249,194 +7590,8 @@
           <w:sz w:val="28"/>
           <w:szCs w:val="28"/>
         </w:rPr>
-        <w:t xml:space="preserve"> </w:t>
-      </w:r>
-      <w:r>
-        <w:rPr>
-          <w:rFonts w:asciiTheme="majorBidi" w:hAnsiTheme="majorBidi" w:cstheme="majorBidi"/>
-          <w:sz w:val="28"/>
-          <w:szCs w:val="28"/>
-        </w:rPr>
-        <w:t>schedule, bands, stages</w:t>
-      </w:r>
-    </w:p>
-    <w:p>
-      <w:pPr>
-        <w:spacing w:after="0" w:line="360" w:lineRule="auto"/>
-        <w:rPr>
-          <w:rFonts w:asciiTheme="majorBidi" w:hAnsiTheme="majorBidi" w:cstheme="majorBidi"/>
-          <w:color w:val="7030A0"/>
-          <w:sz w:val="28"/>
-          <w:szCs w:val="28"/>
-        </w:rPr>
-      </w:pPr>
-      <w:r>
-        <w:rPr>
-          <w:rFonts w:asciiTheme="majorBidi" w:hAnsiTheme="majorBidi" w:cstheme="majorBidi"/>
-          <w:color w:val="7030A0"/>
-          <w:sz w:val="28"/>
-          <w:szCs w:val="28"/>
-        </w:rPr>
-        <w:t xml:space="preserve">    </w:t>
-      </w:r>
-      <w:proofErr w:type="gramStart"/>
-      <w:r>
-        <w:rPr>
-          <w:rFonts w:asciiTheme="majorBidi" w:hAnsiTheme="majorBidi" w:cstheme="majorBidi"/>
-          <w:color w:val="FF0000"/>
-          <w:sz w:val="28"/>
-          <w:szCs w:val="28"/>
-        </w:rPr>
-        <w:t>where</w:t>
-      </w:r>
-      <w:proofErr w:type="gramEnd"/>
-      <w:r>
-        <w:rPr>
-          <w:rFonts w:asciiTheme="majorBidi" w:hAnsiTheme="majorBidi" w:cstheme="majorBidi"/>
-          <w:color w:val="7030A0"/>
-          <w:sz w:val="28"/>
-          <w:szCs w:val="28"/>
-        </w:rPr>
-        <w:t xml:space="preserve"> </w:t>
-      </w:r>
-      <w:proofErr w:type="spellStart"/>
-      <w:r>
-        <w:rPr>
-          <w:rFonts w:asciiTheme="majorBidi" w:hAnsiTheme="majorBidi" w:cstheme="majorBidi"/>
-          <w:color w:val="7030A0"/>
-          <w:sz w:val="28"/>
-          <w:szCs w:val="28"/>
-        </w:rPr>
-        <w:t>schedule.bandID</w:t>
-      </w:r>
-      <w:proofErr w:type="spellEnd"/>
-      <w:r>
-        <w:rPr>
-          <w:rFonts w:asciiTheme="majorBidi" w:hAnsiTheme="majorBidi" w:cstheme="majorBidi"/>
-          <w:color w:val="7030A0"/>
-          <w:sz w:val="28"/>
-          <w:szCs w:val="28"/>
-        </w:rPr>
-        <w:t xml:space="preserve"> </w:t>
-      </w:r>
-      <w:r>
-        <w:rPr>
-          <w:rFonts w:asciiTheme="majorBidi" w:hAnsiTheme="majorBidi" w:cstheme="majorBidi"/>
-          <w:color w:val="FF0000"/>
-          <w:sz w:val="28"/>
-          <w:szCs w:val="28"/>
-        </w:rPr>
-        <w:t>=</w:t>
-      </w:r>
-      <w:r>
-        <w:rPr>
-          <w:rFonts w:asciiTheme="majorBidi" w:hAnsiTheme="majorBidi" w:cstheme="majorBidi"/>
-          <w:color w:val="7030A0"/>
-          <w:sz w:val="28"/>
-          <w:szCs w:val="28"/>
-        </w:rPr>
-        <w:t xml:space="preserve"> </w:t>
-      </w:r>
-      <w:proofErr w:type="spellStart"/>
-      <w:r>
-        <w:rPr>
-          <w:rFonts w:asciiTheme="majorBidi" w:hAnsiTheme="majorBidi" w:cstheme="majorBidi"/>
-          <w:color w:val="7030A0"/>
-          <w:sz w:val="28"/>
-          <w:szCs w:val="28"/>
-        </w:rPr>
-        <w:t>bands.bandID</w:t>
-      </w:r>
-      <w:proofErr w:type="spellEnd"/>
-    </w:p>
-    <w:p>
-      <w:pPr>
-        <w:spacing w:after="0" w:line="360" w:lineRule="auto"/>
-        <w:rPr>
-          <w:rFonts w:asciiTheme="majorBidi" w:hAnsiTheme="majorBidi" w:cstheme="majorBidi"/>
-          <w:color w:val="7030A0"/>
-          <w:sz w:val="28"/>
-          <w:szCs w:val="28"/>
-        </w:rPr>
-      </w:pPr>
-      <w:r>
-        <w:rPr>
-          <w:rFonts w:asciiTheme="majorBidi" w:hAnsiTheme="majorBidi" w:cstheme="majorBidi"/>
-          <w:color w:val="7030A0"/>
-          <w:sz w:val="28"/>
-          <w:szCs w:val="28"/>
-        </w:rPr>
-        <w:t xml:space="preserve">        </w:t>
-      </w:r>
-      <w:proofErr w:type="gramStart"/>
-      <w:r>
-        <w:rPr>
-          <w:rFonts w:asciiTheme="majorBidi" w:hAnsiTheme="majorBidi" w:cstheme="majorBidi"/>
-          <w:color w:val="FF0000"/>
-          <w:sz w:val="28"/>
-          <w:szCs w:val="28"/>
-        </w:rPr>
-        <w:t>and</w:t>
-      </w:r>
-      <w:proofErr w:type="gramEnd"/>
-      <w:r>
-        <w:rPr>
-          <w:rFonts w:asciiTheme="majorBidi" w:hAnsiTheme="majorBidi" w:cstheme="majorBidi"/>
-          <w:color w:val="7030A0"/>
-          <w:sz w:val="28"/>
-          <w:szCs w:val="28"/>
-        </w:rPr>
-        <w:t xml:space="preserve"> </w:t>
-      </w:r>
-      <w:proofErr w:type="spellStart"/>
-      <w:r>
-        <w:rPr>
-          <w:rFonts w:asciiTheme="majorBidi" w:hAnsiTheme="majorBidi" w:cstheme="majorBidi"/>
-          <w:color w:val="7030A0"/>
-          <w:sz w:val="28"/>
-          <w:szCs w:val="28"/>
-        </w:rPr>
-        <w:t>schedule.stageID</w:t>
-      </w:r>
-      <w:proofErr w:type="spellEnd"/>
-      <w:r>
-        <w:rPr>
-          <w:rFonts w:asciiTheme="majorBidi" w:hAnsiTheme="majorBidi" w:cstheme="majorBidi"/>
-          <w:color w:val="7030A0"/>
-          <w:sz w:val="28"/>
-          <w:szCs w:val="28"/>
-        </w:rPr>
-        <w:t xml:space="preserve"> </w:t>
-      </w:r>
-      <w:r>
-        <w:rPr>
-          <w:rFonts w:asciiTheme="majorBidi" w:hAnsiTheme="majorBidi" w:cstheme="majorBidi"/>
-          <w:color w:val="FF0000"/>
-          <w:sz w:val="28"/>
-          <w:szCs w:val="28"/>
-        </w:rPr>
-        <w:t>=</w:t>
-      </w:r>
-      <w:r>
-        <w:rPr>
-          <w:rFonts w:asciiTheme="majorBidi" w:hAnsiTheme="majorBidi" w:cstheme="majorBidi"/>
-          <w:color w:val="7030A0"/>
-          <w:sz w:val="28"/>
-          <w:szCs w:val="28"/>
-        </w:rPr>
-        <w:t xml:space="preserve"> </w:t>
-      </w:r>
-      <w:proofErr w:type="spellStart"/>
-      <w:r>
-        <w:rPr>
-          <w:rFonts w:asciiTheme="majorBidi" w:hAnsiTheme="majorBidi" w:cstheme="majorBidi"/>
-          <w:color w:val="7030A0"/>
-          <w:sz w:val="28"/>
-          <w:szCs w:val="28"/>
-        </w:rPr>
-        <w:t>stages.stageID</w:t>
-      </w:r>
-      <w:proofErr w:type="spellEnd"/>
+        <w:t xml:space="preserve"> stages.stageID</w:t>
+      </w:r>
       <w:r>
         <w:rPr>
           <w:rFonts w:asciiTheme="majorBidi" w:hAnsiTheme="majorBidi" w:cstheme="majorBidi"/>
@@ -8455,8 +7610,6 @@
           <w:szCs w:val="40"/>
         </w:rPr>
       </w:pPr>
-      <w:bookmarkStart w:id="0" w:name="_GoBack"/>
-      <w:bookmarkEnd w:id="0"/>
     </w:p>
     <w:p>
       <w:pPr>
@@ -8494,9 +7647,9 @@
         </w:rPr>
         <w:drawing>
           <wp:inline distT="0" distB="0" distL="0" distR="0">
-            <wp:extent cx="4448175" cy="1676400"/>
-            <wp:effectExtent l="0" t="0" r="9525" b="0"/>
-            <wp:docPr id="37" name="Picture 37" descr="C:\Users\Marist User\Desktop\Database-Management\Design Project\Pictures\viewBandInfo.png"/>
+            <wp:extent cx="6451693" cy="1438275"/>
+            <wp:effectExtent l="0" t="0" r="6350" b="0"/>
+            <wp:docPr id="38" name="Picture 38" descr="C:\Users\Marist User\Desktop\Database-Management\Design Project\Pictures\viewCompleteSchedule.png"/>
             <wp:cNvGraphicFramePr>
               <a:graphicFrameLocks xmlns:a="http://schemas.openxmlformats.org/drawingml/2006/main" noChangeAspect="1"/>
             </wp:cNvGraphicFramePr>
@@ -8504,13 +7657,13 @@
               <a:graphicData uri="http://schemas.openxmlformats.org/drawingml/2006/picture">
                 <pic:pic xmlns:pic="http://schemas.openxmlformats.org/drawingml/2006/picture">
                   <pic:nvPicPr>
-                    <pic:cNvPr id="0" name="Picture 37" descr="C:\Users\Marist User\Desktop\Database-Management\Design Project\Pictures\viewBandInfo.png"/>
+                    <pic:cNvPr id="0" name="Picture 38" descr="C:\Users\Marist User\Desktop\Database-Management\Design Project\Pictures\viewCompleteSchedule.png"/>
                     <pic:cNvPicPr>
                       <a:picLocks noChangeAspect="1" noChangeArrowheads="1"/>
                     </pic:cNvPicPr>
                   </pic:nvPicPr>
                   <pic:blipFill>
-                    <a:blip r:embed="rId35">
+                    <a:blip r:embed="rId36">
                       <a:extLst>
                         <a:ext uri="{28A0092B-C50C-407E-A947-70E740481C1C}">
                           <a14:useLocalDpi xmlns:a14="http://schemas.microsoft.com/office/drawing/2010/main" val="0"/>
@@ -8525,7 +7678,7 @@
                   <pic:spPr bwMode="auto">
                     <a:xfrm>
                       <a:off x="0" y="0"/>
-                      <a:ext cx="4448175" cy="1676400"/>
+                      <a:ext cx="6455584" cy="1439142"/>
                     </a:xfrm>
                     <a:prstGeom prst="rect">
                       <a:avLst/>
@@ -8542,8 +7695,1444 @@
         </w:drawing>
       </w:r>
     </w:p>
+    <w:p>
+      <w:pPr>
+        <w:spacing w:after="0" w:line="360" w:lineRule="auto"/>
+        <w:rPr>
+          <w:rFonts w:asciiTheme="majorBidi" w:hAnsiTheme="majorBidi" w:cstheme="majorBidi"/>
+          <w:sz w:val="24"/>
+          <w:szCs w:val="24"/>
+        </w:rPr>
+      </w:pPr>
+    </w:p>
+    <w:p>
+      <w:pPr>
+        <w:spacing w:after="0" w:line="360" w:lineRule="auto"/>
+        <w:rPr>
+          <w:rFonts w:asciiTheme="majorBidi" w:hAnsiTheme="majorBidi" w:cstheme="majorBidi"/>
+          <w:sz w:val="24"/>
+          <w:szCs w:val="24"/>
+        </w:rPr>
+      </w:pPr>
+    </w:p>
+    <w:p>
+      <w:pPr>
+        <w:spacing w:after="0" w:line="360" w:lineRule="auto"/>
+        <w:rPr>
+          <w:rFonts w:asciiTheme="majorBidi" w:hAnsiTheme="majorBidi" w:cstheme="majorBidi"/>
+          <w:sz w:val="24"/>
+          <w:szCs w:val="24"/>
+        </w:rPr>
+      </w:pPr>
+    </w:p>
+    <w:p>
+      <w:pPr>
+        <w:spacing w:after="0" w:line="360" w:lineRule="auto"/>
+        <w:rPr>
+          <w:rFonts w:asciiTheme="majorBidi" w:hAnsiTheme="majorBidi" w:cstheme="majorBidi"/>
+          <w:sz w:val="24"/>
+          <w:szCs w:val="24"/>
+        </w:rPr>
+      </w:pPr>
+    </w:p>
+    <w:p>
+      <w:pPr>
+        <w:spacing w:after="0" w:line="360" w:lineRule="auto"/>
+        <w:rPr>
+          <w:rFonts w:asciiTheme="majorBidi" w:hAnsiTheme="majorBidi" w:cstheme="majorBidi"/>
+          <w:sz w:val="24"/>
+          <w:szCs w:val="24"/>
+        </w:rPr>
+      </w:pPr>
+    </w:p>
+    <w:p>
+      <w:pPr>
+        <w:pBdr>
+          <w:bottom w:val="single" w:sz="12" w:space="1" w:color="auto"/>
+        </w:pBdr>
+        <w:spacing w:after="0" w:line="360" w:lineRule="auto"/>
+        <w:rPr>
+          <w:rFonts w:asciiTheme="majorBidi" w:hAnsiTheme="majorBidi" w:cstheme="majorBidi"/>
+          <w:b/>
+          <w:bCs/>
+          <w:sz w:val="40"/>
+          <w:szCs w:val="40"/>
+        </w:rPr>
+      </w:pPr>
+      <w:r>
+        <w:rPr>
+          <w:rFonts w:asciiTheme="majorBidi" w:hAnsiTheme="majorBidi" w:cstheme="majorBidi"/>
+          <w:b/>
+          <w:bCs/>
+          <w:sz w:val="40"/>
+          <w:szCs w:val="40"/>
+        </w:rPr>
+        <w:lastRenderedPageBreak/>
+        <w:t>Views</w:t>
+      </w:r>
+    </w:p>
+    <w:p>
+      <w:pPr>
+        <w:spacing w:after="0" w:line="360" w:lineRule="auto"/>
+        <w:rPr>
+          <w:rFonts w:asciiTheme="majorBidi" w:hAnsiTheme="majorBidi" w:cstheme="majorBidi"/>
+          <w:b/>
+          <w:bCs/>
+          <w:sz w:val="16"/>
+          <w:szCs w:val="16"/>
+        </w:rPr>
+      </w:pPr>
+    </w:p>
+    <w:p>
+      <w:pPr>
+        <w:spacing w:after="0" w:line="360" w:lineRule="auto"/>
+        <w:rPr>
+          <w:rFonts w:asciiTheme="majorBidi" w:hAnsiTheme="majorBidi" w:cstheme="majorBidi"/>
+          <w:b/>
+          <w:bCs/>
+          <w:sz w:val="32"/>
+          <w:szCs w:val="32"/>
+        </w:rPr>
+      </w:pPr>
+      <w:r>
+        <w:rPr>
+          <w:rFonts w:asciiTheme="majorBidi" w:hAnsiTheme="majorBidi" w:cstheme="majorBidi"/>
+          <w:b/>
+          <w:bCs/>
+          <w:sz w:val="32"/>
+          <w:szCs w:val="32"/>
+        </w:rPr>
+        <w:t>Employee Schedule</w:t>
+      </w:r>
+      <w:r>
+        <w:rPr>
+          <w:rFonts w:asciiTheme="majorBidi" w:hAnsiTheme="majorBidi" w:cstheme="majorBidi"/>
+          <w:b/>
+          <w:bCs/>
+          <w:sz w:val="32"/>
+          <w:szCs w:val="32"/>
+        </w:rPr>
+        <w:t xml:space="preserve"> View</w:t>
+      </w:r>
+    </w:p>
+    <w:p>
+      <w:pPr>
+        <w:spacing w:after="0" w:line="360" w:lineRule="auto"/>
+        <w:rPr>
+          <w:rFonts w:asciiTheme="majorBidi" w:hAnsiTheme="majorBidi" w:cstheme="majorBidi"/>
+          <w:sz w:val="24"/>
+          <w:szCs w:val="24"/>
+        </w:rPr>
+      </w:pPr>
+    </w:p>
+    <w:p>
+      <w:pPr>
+        <w:spacing w:after="0" w:line="360" w:lineRule="auto"/>
+        <w:rPr>
+          <w:rFonts w:asciiTheme="majorBidi" w:hAnsiTheme="majorBidi" w:cstheme="majorBidi"/>
+          <w:sz w:val="28"/>
+          <w:szCs w:val="28"/>
+          <w:u w:val="single"/>
+        </w:rPr>
+      </w:pPr>
+      <w:r>
+        <w:rPr>
+          <w:rFonts w:asciiTheme="majorBidi" w:hAnsiTheme="majorBidi" w:cstheme="majorBidi"/>
+          <w:sz w:val="28"/>
+          <w:szCs w:val="28"/>
+          <w:u w:val="single"/>
+        </w:rPr>
+        <w:t>Purpose:</w:t>
+      </w:r>
+    </w:p>
+    <w:p>
+      <w:pPr>
+        <w:spacing w:after="0" w:line="360" w:lineRule="auto"/>
+        <w:rPr>
+          <w:rFonts w:asciiTheme="majorBidi" w:hAnsiTheme="majorBidi" w:cstheme="majorBidi"/>
+          <w:sz w:val="28"/>
+          <w:szCs w:val="28"/>
+        </w:rPr>
+      </w:pPr>
+      <w:r>
+        <w:rPr>
+          <w:rFonts w:asciiTheme="majorBidi" w:hAnsiTheme="majorBidi" w:cstheme="majorBidi"/>
+          <w:sz w:val="28"/>
+          <w:szCs w:val="28"/>
+        </w:rPr>
+        <w:tab/>
+        <w:t xml:space="preserve">View that allows a person to see the </w:t>
+      </w:r>
+      <w:r>
+        <w:rPr>
+          <w:rFonts w:asciiTheme="majorBidi" w:hAnsiTheme="majorBidi" w:cstheme="majorBidi"/>
+          <w:sz w:val="28"/>
+          <w:szCs w:val="28"/>
+        </w:rPr>
+        <w:t>complete employee schedule, including which job an event worker is working on and at what time.</w:t>
+      </w:r>
+    </w:p>
+    <w:p>
+      <w:pPr>
+        <w:spacing w:after="0" w:line="360" w:lineRule="auto"/>
+        <w:rPr>
+          <w:rFonts w:asciiTheme="majorBidi" w:hAnsiTheme="majorBidi" w:cstheme="majorBidi"/>
+          <w:sz w:val="28"/>
+          <w:szCs w:val="28"/>
+        </w:rPr>
+      </w:pPr>
+    </w:p>
+    <w:p>
+      <w:pPr>
+        <w:spacing w:after="0" w:line="360" w:lineRule="auto"/>
+        <w:rPr>
+          <w:rFonts w:asciiTheme="majorBidi" w:hAnsiTheme="majorBidi" w:cstheme="majorBidi"/>
+          <w:color w:val="FF0000"/>
+          <w:sz w:val="28"/>
+          <w:szCs w:val="28"/>
+        </w:rPr>
+      </w:pPr>
+      <w:r>
+        <w:rPr>
+          <w:rFonts w:asciiTheme="majorBidi" w:hAnsiTheme="majorBidi" w:cstheme="majorBidi"/>
+          <w:color w:val="FF0000"/>
+          <w:sz w:val="28"/>
+          <w:szCs w:val="28"/>
+        </w:rPr>
+        <w:t xml:space="preserve">create view </w:t>
+      </w:r>
+      <w:r>
+        <w:rPr>
+          <w:rFonts w:asciiTheme="majorBidi" w:hAnsiTheme="majorBidi" w:cstheme="majorBidi"/>
+          <w:color w:val="70AD47" w:themeColor="accent6"/>
+          <w:sz w:val="28"/>
+          <w:szCs w:val="28"/>
+        </w:rPr>
+        <w:t>employeeSchedule</w:t>
+      </w:r>
+      <w:r>
+        <w:rPr>
+          <w:rFonts w:asciiTheme="majorBidi" w:hAnsiTheme="majorBidi" w:cstheme="majorBidi"/>
+          <w:color w:val="FF0000"/>
+          <w:sz w:val="28"/>
+          <w:szCs w:val="28"/>
+        </w:rPr>
+        <w:t xml:space="preserve"> as</w:t>
+      </w:r>
+    </w:p>
+    <w:p>
+      <w:pPr>
+        <w:spacing w:after="0" w:line="360" w:lineRule="auto"/>
+        <w:rPr>
+          <w:rFonts w:asciiTheme="majorBidi" w:hAnsiTheme="majorBidi" w:cstheme="majorBidi"/>
+          <w:sz w:val="28"/>
+          <w:szCs w:val="28"/>
+        </w:rPr>
+      </w:pPr>
+    </w:p>
+    <w:p>
+      <w:pPr>
+        <w:spacing w:after="0" w:line="360" w:lineRule="auto"/>
+        <w:rPr>
+          <w:rFonts w:asciiTheme="majorBidi" w:hAnsiTheme="majorBidi" w:cstheme="majorBidi"/>
+          <w:sz w:val="28"/>
+          <w:szCs w:val="28"/>
+        </w:rPr>
+      </w:pPr>
+      <w:r>
+        <w:rPr>
+          <w:rFonts w:asciiTheme="majorBidi" w:hAnsiTheme="majorBidi" w:cstheme="majorBidi"/>
+          <w:color w:val="FF0000"/>
+          <w:sz w:val="28"/>
+          <w:szCs w:val="28"/>
+        </w:rPr>
+        <w:t>select</w:t>
+      </w:r>
+      <w:r>
+        <w:rPr>
+          <w:rFonts w:asciiTheme="majorBidi" w:hAnsiTheme="majorBidi" w:cstheme="majorBidi"/>
+          <w:sz w:val="28"/>
+          <w:szCs w:val="28"/>
+        </w:rPr>
+        <w:t xml:space="preserve"> </w:t>
+      </w:r>
+      <w:r>
+        <w:rPr>
+          <w:rFonts w:asciiTheme="majorBidi" w:hAnsiTheme="majorBidi" w:cstheme="majorBidi"/>
+          <w:color w:val="7030A0"/>
+          <w:sz w:val="28"/>
+          <w:szCs w:val="28"/>
+        </w:rPr>
+        <w:t>person.firstName</w:t>
+      </w:r>
+      <w:r>
+        <w:rPr>
+          <w:rFonts w:asciiTheme="majorBidi" w:hAnsiTheme="majorBidi" w:cstheme="majorBidi"/>
+          <w:sz w:val="28"/>
+          <w:szCs w:val="28"/>
+        </w:rPr>
+        <w:t xml:space="preserve">, </w:t>
+      </w:r>
+      <w:r>
+        <w:rPr>
+          <w:rFonts w:asciiTheme="majorBidi" w:hAnsiTheme="majorBidi" w:cstheme="majorBidi"/>
+          <w:color w:val="7030A0"/>
+          <w:sz w:val="28"/>
+          <w:szCs w:val="28"/>
+        </w:rPr>
+        <w:t>person.lastName</w:t>
+      </w:r>
+      <w:r>
+        <w:rPr>
+          <w:rFonts w:asciiTheme="majorBidi" w:hAnsiTheme="majorBidi" w:cstheme="majorBidi"/>
+          <w:sz w:val="28"/>
+          <w:szCs w:val="28"/>
+        </w:rPr>
+        <w:t xml:space="preserve">, </w:t>
+      </w:r>
+      <w:r>
+        <w:rPr>
+          <w:rFonts w:asciiTheme="majorBidi" w:hAnsiTheme="majorBidi" w:cstheme="majorBidi"/>
+          <w:color w:val="7030A0"/>
+          <w:sz w:val="28"/>
+          <w:szCs w:val="28"/>
+        </w:rPr>
+        <w:t>staff.dayWorking</w:t>
+      </w:r>
+      <w:r>
+        <w:rPr>
+          <w:rFonts w:asciiTheme="majorBidi" w:hAnsiTheme="majorBidi" w:cstheme="majorBidi"/>
+          <w:sz w:val="28"/>
+          <w:szCs w:val="28"/>
+        </w:rPr>
+        <w:t xml:space="preserve">, </w:t>
+      </w:r>
+      <w:r>
+        <w:rPr>
+          <w:rFonts w:asciiTheme="majorBidi" w:hAnsiTheme="majorBidi" w:cstheme="majorBidi"/>
+          <w:color w:val="7030A0"/>
+          <w:sz w:val="28"/>
+          <w:szCs w:val="28"/>
+        </w:rPr>
+        <w:t>shift.shiftNum</w:t>
+      </w:r>
+      <w:r>
+        <w:rPr>
+          <w:rFonts w:asciiTheme="majorBidi" w:hAnsiTheme="majorBidi" w:cstheme="majorBidi"/>
+          <w:sz w:val="28"/>
+          <w:szCs w:val="28"/>
+        </w:rPr>
+        <w:t xml:space="preserve">, </w:t>
+      </w:r>
+      <w:r>
+        <w:rPr>
+          <w:rFonts w:asciiTheme="majorBidi" w:hAnsiTheme="majorBidi" w:cstheme="majorBidi"/>
+          <w:color w:val="7030A0"/>
+          <w:sz w:val="28"/>
+          <w:szCs w:val="28"/>
+        </w:rPr>
+        <w:t xml:space="preserve">jobRole.name </w:t>
+      </w:r>
+      <w:r>
+        <w:rPr>
+          <w:rFonts w:asciiTheme="majorBidi" w:hAnsiTheme="majorBidi" w:cstheme="majorBidi"/>
+          <w:color w:val="FF0000"/>
+          <w:sz w:val="28"/>
+          <w:szCs w:val="28"/>
+        </w:rPr>
+        <w:t>as</w:t>
+      </w:r>
+      <w:r>
+        <w:rPr>
+          <w:rFonts w:asciiTheme="majorBidi" w:hAnsiTheme="majorBidi" w:cstheme="majorBidi"/>
+          <w:sz w:val="28"/>
+          <w:szCs w:val="28"/>
+        </w:rPr>
+        <w:t xml:space="preserve"> jobName, </w:t>
+      </w:r>
+      <w:r>
+        <w:rPr>
+          <w:rFonts w:asciiTheme="majorBidi" w:hAnsiTheme="majorBidi" w:cstheme="majorBidi"/>
+          <w:color w:val="7030A0"/>
+          <w:sz w:val="28"/>
+          <w:szCs w:val="28"/>
+        </w:rPr>
+        <w:t>shift.startTime</w:t>
+      </w:r>
+      <w:r>
+        <w:rPr>
+          <w:rFonts w:asciiTheme="majorBidi" w:hAnsiTheme="majorBidi" w:cstheme="majorBidi"/>
+          <w:sz w:val="28"/>
+          <w:szCs w:val="28"/>
+        </w:rPr>
+        <w:t xml:space="preserve">, </w:t>
+      </w:r>
+      <w:r>
+        <w:rPr>
+          <w:rFonts w:asciiTheme="majorBidi" w:hAnsiTheme="majorBidi" w:cstheme="majorBidi"/>
+          <w:color w:val="7030A0"/>
+          <w:sz w:val="28"/>
+          <w:szCs w:val="28"/>
+        </w:rPr>
+        <w:t>shift.endTime</w:t>
+      </w:r>
+    </w:p>
+    <w:p>
+      <w:pPr>
+        <w:spacing w:after="0" w:line="360" w:lineRule="auto"/>
+        <w:rPr>
+          <w:rFonts w:asciiTheme="majorBidi" w:hAnsiTheme="majorBidi" w:cstheme="majorBidi"/>
+          <w:sz w:val="28"/>
+          <w:szCs w:val="28"/>
+        </w:rPr>
+      </w:pPr>
+      <w:r>
+        <w:rPr>
+          <w:rFonts w:asciiTheme="majorBidi" w:hAnsiTheme="majorBidi" w:cstheme="majorBidi"/>
+          <w:sz w:val="28"/>
+          <w:szCs w:val="28"/>
+        </w:rPr>
+        <w:t xml:space="preserve">   </w:t>
+      </w:r>
+      <w:r>
+        <w:rPr>
+          <w:rFonts w:asciiTheme="majorBidi" w:hAnsiTheme="majorBidi" w:cstheme="majorBidi"/>
+          <w:color w:val="FF0000"/>
+          <w:sz w:val="28"/>
+          <w:szCs w:val="28"/>
+        </w:rPr>
+        <w:t xml:space="preserve"> from </w:t>
+      </w:r>
+      <w:r>
+        <w:rPr>
+          <w:rFonts w:asciiTheme="majorBidi" w:hAnsiTheme="majorBidi" w:cstheme="majorBidi"/>
+          <w:sz w:val="28"/>
+          <w:szCs w:val="28"/>
+        </w:rPr>
+        <w:t>staff, jobRole, shift, eventWorker, person</w:t>
+      </w:r>
+    </w:p>
+    <w:p>
+      <w:pPr>
+        <w:spacing w:after="0" w:line="360" w:lineRule="auto"/>
+        <w:rPr>
+          <w:rFonts w:asciiTheme="majorBidi" w:hAnsiTheme="majorBidi" w:cstheme="majorBidi"/>
+          <w:sz w:val="28"/>
+          <w:szCs w:val="28"/>
+        </w:rPr>
+      </w:pPr>
+      <w:r>
+        <w:rPr>
+          <w:rFonts w:asciiTheme="majorBidi" w:hAnsiTheme="majorBidi" w:cstheme="majorBidi"/>
+          <w:sz w:val="28"/>
+          <w:szCs w:val="28"/>
+        </w:rPr>
+        <w:t xml:space="preserve">    </w:t>
+      </w:r>
+      <w:r>
+        <w:rPr>
+          <w:rFonts w:asciiTheme="majorBidi" w:hAnsiTheme="majorBidi" w:cstheme="majorBidi"/>
+          <w:color w:val="FF0000"/>
+          <w:sz w:val="28"/>
+          <w:szCs w:val="28"/>
+        </w:rPr>
+        <w:t xml:space="preserve">where </w:t>
+      </w:r>
+      <w:r>
+        <w:rPr>
+          <w:rFonts w:asciiTheme="majorBidi" w:hAnsiTheme="majorBidi" w:cstheme="majorBidi"/>
+          <w:color w:val="7030A0"/>
+          <w:sz w:val="28"/>
+          <w:szCs w:val="28"/>
+        </w:rPr>
+        <w:t xml:space="preserve">staff.jobID </w:t>
+      </w:r>
+      <w:r>
+        <w:rPr>
+          <w:rFonts w:asciiTheme="majorBidi" w:hAnsiTheme="majorBidi" w:cstheme="majorBidi"/>
+          <w:sz w:val="28"/>
+          <w:szCs w:val="28"/>
+        </w:rPr>
+        <w:t xml:space="preserve">= </w:t>
+      </w:r>
+      <w:r>
+        <w:rPr>
+          <w:rFonts w:asciiTheme="majorBidi" w:hAnsiTheme="majorBidi" w:cstheme="majorBidi"/>
+          <w:color w:val="7030A0"/>
+          <w:sz w:val="28"/>
+          <w:szCs w:val="28"/>
+        </w:rPr>
+        <w:t>jobRole.jobID</w:t>
+      </w:r>
+    </w:p>
+    <w:p>
+      <w:pPr>
+        <w:spacing w:after="0" w:line="360" w:lineRule="auto"/>
+        <w:rPr>
+          <w:rFonts w:asciiTheme="majorBidi" w:hAnsiTheme="majorBidi" w:cstheme="majorBidi"/>
+          <w:sz w:val="28"/>
+          <w:szCs w:val="28"/>
+        </w:rPr>
+      </w:pPr>
+      <w:r>
+        <w:rPr>
+          <w:rFonts w:asciiTheme="majorBidi" w:hAnsiTheme="majorBidi" w:cstheme="majorBidi"/>
+          <w:sz w:val="28"/>
+          <w:szCs w:val="28"/>
+        </w:rPr>
+        <w:t xml:space="preserve">     </w:t>
+      </w:r>
+      <w:r>
+        <w:rPr>
+          <w:rFonts w:asciiTheme="majorBidi" w:hAnsiTheme="majorBidi" w:cstheme="majorBidi"/>
+          <w:color w:val="FF0000"/>
+          <w:sz w:val="28"/>
+          <w:szCs w:val="28"/>
+        </w:rPr>
+        <w:t xml:space="preserve">   and </w:t>
+      </w:r>
+      <w:r>
+        <w:rPr>
+          <w:rFonts w:asciiTheme="majorBidi" w:hAnsiTheme="majorBidi" w:cstheme="majorBidi"/>
+          <w:color w:val="7030A0"/>
+          <w:sz w:val="28"/>
+          <w:szCs w:val="28"/>
+        </w:rPr>
+        <w:t xml:space="preserve">staff.shiftNum </w:t>
+      </w:r>
+      <w:r>
+        <w:rPr>
+          <w:rFonts w:asciiTheme="majorBidi" w:hAnsiTheme="majorBidi" w:cstheme="majorBidi"/>
+          <w:sz w:val="28"/>
+          <w:szCs w:val="28"/>
+        </w:rPr>
+        <w:t xml:space="preserve">= </w:t>
+      </w:r>
+      <w:r>
+        <w:rPr>
+          <w:rFonts w:asciiTheme="majorBidi" w:hAnsiTheme="majorBidi" w:cstheme="majorBidi"/>
+          <w:color w:val="7030A0"/>
+          <w:sz w:val="28"/>
+          <w:szCs w:val="28"/>
+        </w:rPr>
+        <w:t>shift.shiftNum</w:t>
+      </w:r>
+    </w:p>
+    <w:p>
+      <w:pPr>
+        <w:spacing w:after="0" w:line="360" w:lineRule="auto"/>
+        <w:rPr>
+          <w:rFonts w:asciiTheme="majorBidi" w:hAnsiTheme="majorBidi" w:cstheme="majorBidi"/>
+          <w:sz w:val="28"/>
+          <w:szCs w:val="28"/>
+        </w:rPr>
+      </w:pPr>
+      <w:r>
+        <w:rPr>
+          <w:rFonts w:asciiTheme="majorBidi" w:hAnsiTheme="majorBidi" w:cstheme="majorBidi"/>
+          <w:sz w:val="28"/>
+          <w:szCs w:val="28"/>
+        </w:rPr>
+        <w:t xml:space="preserve">       </w:t>
+      </w:r>
+      <w:r>
+        <w:rPr>
+          <w:rFonts w:asciiTheme="majorBidi" w:hAnsiTheme="majorBidi" w:cstheme="majorBidi"/>
+          <w:color w:val="FF0000"/>
+          <w:sz w:val="28"/>
+          <w:szCs w:val="28"/>
+        </w:rPr>
+        <w:t xml:space="preserve"> and </w:t>
+      </w:r>
+      <w:r>
+        <w:rPr>
+          <w:rFonts w:asciiTheme="majorBidi" w:hAnsiTheme="majorBidi" w:cstheme="majorBidi"/>
+          <w:color w:val="7030A0"/>
+          <w:sz w:val="28"/>
+          <w:szCs w:val="28"/>
+        </w:rPr>
+        <w:t xml:space="preserve">staff.pid </w:t>
+      </w:r>
+      <w:r>
+        <w:rPr>
+          <w:rFonts w:asciiTheme="majorBidi" w:hAnsiTheme="majorBidi" w:cstheme="majorBidi"/>
+          <w:sz w:val="28"/>
+          <w:szCs w:val="28"/>
+        </w:rPr>
+        <w:t xml:space="preserve">= </w:t>
+      </w:r>
+      <w:r>
+        <w:rPr>
+          <w:rFonts w:asciiTheme="majorBidi" w:hAnsiTheme="majorBidi" w:cstheme="majorBidi"/>
+          <w:color w:val="7030A0"/>
+          <w:sz w:val="28"/>
+          <w:szCs w:val="28"/>
+        </w:rPr>
+        <w:t>eventWorker.pid</w:t>
+      </w:r>
+    </w:p>
+    <w:p>
+      <w:pPr>
+        <w:spacing w:after="0" w:line="360" w:lineRule="auto"/>
+        <w:rPr>
+          <w:rFonts w:asciiTheme="majorBidi" w:hAnsiTheme="majorBidi" w:cstheme="majorBidi"/>
+          <w:sz w:val="28"/>
+          <w:szCs w:val="28"/>
+        </w:rPr>
+      </w:pPr>
+      <w:r>
+        <w:rPr>
+          <w:rFonts w:asciiTheme="majorBidi" w:hAnsiTheme="majorBidi" w:cstheme="majorBidi"/>
+          <w:sz w:val="28"/>
+          <w:szCs w:val="28"/>
+        </w:rPr>
+        <w:t xml:space="preserve">       </w:t>
+      </w:r>
+      <w:r>
+        <w:rPr>
+          <w:rFonts w:asciiTheme="majorBidi" w:hAnsiTheme="majorBidi" w:cstheme="majorBidi"/>
+          <w:color w:val="FF0000"/>
+          <w:sz w:val="28"/>
+          <w:szCs w:val="28"/>
+        </w:rPr>
+        <w:t xml:space="preserve"> and </w:t>
+      </w:r>
+      <w:r>
+        <w:rPr>
+          <w:rFonts w:asciiTheme="majorBidi" w:hAnsiTheme="majorBidi" w:cstheme="majorBidi"/>
+          <w:color w:val="7030A0"/>
+          <w:sz w:val="28"/>
+          <w:szCs w:val="28"/>
+        </w:rPr>
+        <w:t xml:space="preserve">eventWorker.pid </w:t>
+      </w:r>
+      <w:r>
+        <w:rPr>
+          <w:rFonts w:asciiTheme="majorBidi" w:hAnsiTheme="majorBidi" w:cstheme="majorBidi"/>
+          <w:sz w:val="28"/>
+          <w:szCs w:val="28"/>
+        </w:rPr>
+        <w:t xml:space="preserve">= </w:t>
+      </w:r>
+      <w:r>
+        <w:rPr>
+          <w:rFonts w:asciiTheme="majorBidi" w:hAnsiTheme="majorBidi" w:cstheme="majorBidi"/>
+          <w:color w:val="7030A0"/>
+          <w:sz w:val="28"/>
+          <w:szCs w:val="28"/>
+        </w:rPr>
+        <w:t>person.pid</w:t>
+      </w:r>
+      <w:r>
+        <w:rPr>
+          <w:rFonts w:asciiTheme="majorBidi" w:hAnsiTheme="majorBidi" w:cstheme="majorBidi"/>
+          <w:sz w:val="28"/>
+          <w:szCs w:val="28"/>
+        </w:rPr>
+        <w:t>;</w:t>
+      </w:r>
+    </w:p>
+    <w:p>
+      <w:pPr>
+        <w:spacing w:after="0" w:line="360" w:lineRule="auto"/>
+        <w:rPr>
+          <w:rFonts w:asciiTheme="majorBidi" w:hAnsiTheme="majorBidi" w:cstheme="majorBidi"/>
+          <w:sz w:val="24"/>
+          <w:szCs w:val="24"/>
+        </w:rPr>
+      </w:pPr>
+    </w:p>
+    <w:p>
+      <w:pPr>
+        <w:spacing w:after="0" w:line="360" w:lineRule="auto"/>
+        <w:rPr>
+          <w:rFonts w:asciiTheme="majorBidi" w:hAnsiTheme="majorBidi" w:cstheme="majorBidi"/>
+          <w:sz w:val="28"/>
+          <w:szCs w:val="28"/>
+        </w:rPr>
+      </w:pPr>
+      <w:r>
+        <w:rPr>
+          <w:rFonts w:asciiTheme="majorBidi" w:hAnsiTheme="majorBidi" w:cstheme="majorBidi"/>
+          <w:sz w:val="28"/>
+          <w:szCs w:val="28"/>
+        </w:rPr>
+        <w:t>Results:</w:t>
+      </w:r>
+    </w:p>
+    <w:p>
+      <w:pPr>
+        <w:spacing w:after="0" w:line="360" w:lineRule="auto"/>
+        <w:rPr>
+          <w:rFonts w:asciiTheme="majorBidi" w:hAnsiTheme="majorBidi" w:cstheme="majorBidi"/>
+          <w:sz w:val="24"/>
+          <w:szCs w:val="24"/>
+        </w:rPr>
+      </w:pPr>
+      <w:r>
+        <w:rPr>
+          <w:rFonts w:asciiTheme="majorBidi" w:hAnsiTheme="majorBidi" w:cstheme="majorBidi"/>
+          <w:noProof/>
+          <w:sz w:val="24"/>
+          <w:szCs w:val="24"/>
+        </w:rPr>
+        <w:drawing>
+          <wp:inline distT="0" distB="0" distL="0" distR="0">
+            <wp:extent cx="6522416" cy="1495425"/>
+            <wp:effectExtent l="0" t="0" r="0" b="0"/>
+            <wp:docPr id="39" name="Picture 39" descr="C:\Users\Marist User\Desktop\Database-Management\Design Project\Pictures\viewEmployeeSchedule.png"/>
+            <wp:cNvGraphicFramePr>
+              <a:graphicFrameLocks xmlns:a="http://schemas.openxmlformats.org/drawingml/2006/main" noChangeAspect="1"/>
+            </wp:cNvGraphicFramePr>
+            <a:graphic xmlns:a="http://schemas.openxmlformats.org/drawingml/2006/main">
+              <a:graphicData uri="http://schemas.openxmlformats.org/drawingml/2006/picture">
+                <pic:pic xmlns:pic="http://schemas.openxmlformats.org/drawingml/2006/picture">
+                  <pic:nvPicPr>
+                    <pic:cNvPr id="0" name="Picture 39" descr="C:\Users\Marist User\Desktop\Database-Management\Design Project\Pictures\viewEmployeeSchedule.png"/>
+                    <pic:cNvPicPr>
+                      <a:picLocks noChangeAspect="1" noChangeArrowheads="1"/>
+                    </pic:cNvPicPr>
+                  </pic:nvPicPr>
+                  <pic:blipFill>
+                    <a:blip r:embed="rId37">
+                      <a:extLst>
+                        <a:ext uri="{28A0092B-C50C-407E-A947-70E740481C1C}">
+                          <a14:useLocalDpi xmlns:a14="http://schemas.microsoft.com/office/drawing/2010/main" val="0"/>
+                        </a:ext>
+                      </a:extLst>
+                    </a:blip>
+                    <a:srcRect/>
+                    <a:stretch>
+                      <a:fillRect/>
+                    </a:stretch>
+                  </pic:blipFill>
+                  <pic:spPr bwMode="auto">
+                    <a:xfrm>
+                      <a:off x="0" y="0"/>
+                      <a:ext cx="6536770" cy="1498716"/>
+                    </a:xfrm>
+                    <a:prstGeom prst="rect">
+                      <a:avLst/>
+                    </a:prstGeom>
+                    <a:noFill/>
+                    <a:ln>
+                      <a:noFill/>
+                    </a:ln>
+                  </pic:spPr>
+                </pic:pic>
+              </a:graphicData>
+            </a:graphic>
+          </wp:inline>
+        </w:drawing>
+      </w:r>
+    </w:p>
+    <w:p>
+      <w:pPr>
+        <w:spacing w:after="0" w:line="360" w:lineRule="auto"/>
+        <w:rPr>
+          <w:rFonts w:asciiTheme="majorBidi" w:hAnsiTheme="majorBidi" w:cstheme="majorBidi"/>
+          <w:sz w:val="24"/>
+          <w:szCs w:val="24"/>
+        </w:rPr>
+      </w:pPr>
+    </w:p>
+    <w:p>
+      <w:pPr>
+        <w:spacing w:after="0" w:line="360" w:lineRule="auto"/>
+        <w:rPr>
+          <w:rFonts w:asciiTheme="majorBidi" w:hAnsiTheme="majorBidi" w:cstheme="majorBidi"/>
+          <w:sz w:val="24"/>
+          <w:szCs w:val="24"/>
+        </w:rPr>
+      </w:pPr>
+    </w:p>
+    <w:p>
+      <w:pPr>
+        <w:spacing w:after="0" w:line="360" w:lineRule="auto"/>
+        <w:rPr>
+          <w:rFonts w:asciiTheme="majorBidi" w:hAnsiTheme="majorBidi" w:cstheme="majorBidi"/>
+          <w:sz w:val="24"/>
+          <w:szCs w:val="24"/>
+        </w:rPr>
+      </w:pPr>
+    </w:p>
+    <w:p>
+      <w:pPr>
+        <w:pBdr>
+          <w:bottom w:val="single" w:sz="12" w:space="1" w:color="auto"/>
+        </w:pBdr>
+        <w:spacing w:after="0" w:line="360" w:lineRule="auto"/>
+        <w:rPr>
+          <w:rFonts w:asciiTheme="majorBidi" w:hAnsiTheme="majorBidi" w:cstheme="majorBidi"/>
+          <w:b/>
+          <w:bCs/>
+          <w:sz w:val="40"/>
+          <w:szCs w:val="40"/>
+        </w:rPr>
+      </w:pPr>
+      <w:r>
+        <w:rPr>
+          <w:rFonts w:asciiTheme="majorBidi" w:hAnsiTheme="majorBidi" w:cstheme="majorBidi"/>
+          <w:b/>
+          <w:bCs/>
+          <w:sz w:val="40"/>
+          <w:szCs w:val="40"/>
+        </w:rPr>
+        <w:lastRenderedPageBreak/>
+        <w:t>Views</w:t>
+      </w:r>
+    </w:p>
+    <w:p>
+      <w:pPr>
+        <w:spacing w:after="0" w:line="360" w:lineRule="auto"/>
+        <w:rPr>
+          <w:rFonts w:asciiTheme="majorBidi" w:hAnsiTheme="majorBidi" w:cstheme="majorBidi"/>
+          <w:b/>
+          <w:bCs/>
+          <w:sz w:val="16"/>
+          <w:szCs w:val="16"/>
+        </w:rPr>
+      </w:pPr>
+    </w:p>
+    <w:p>
+      <w:pPr>
+        <w:spacing w:after="0" w:line="360" w:lineRule="auto"/>
+        <w:rPr>
+          <w:rFonts w:asciiTheme="majorBidi" w:hAnsiTheme="majorBidi" w:cstheme="majorBidi"/>
+          <w:b/>
+          <w:bCs/>
+          <w:sz w:val="32"/>
+          <w:szCs w:val="32"/>
+        </w:rPr>
+      </w:pPr>
+      <w:r>
+        <w:rPr>
+          <w:rFonts w:asciiTheme="majorBidi" w:hAnsiTheme="majorBidi" w:cstheme="majorBidi"/>
+          <w:b/>
+          <w:bCs/>
+          <w:sz w:val="32"/>
+          <w:szCs w:val="32"/>
+        </w:rPr>
+        <w:t>Customer Data</w:t>
+      </w:r>
+      <w:r>
+        <w:rPr>
+          <w:rFonts w:asciiTheme="majorBidi" w:hAnsiTheme="majorBidi" w:cstheme="majorBidi"/>
+          <w:b/>
+          <w:bCs/>
+          <w:sz w:val="32"/>
+          <w:szCs w:val="32"/>
+        </w:rPr>
+        <w:t xml:space="preserve"> View</w:t>
+      </w:r>
+    </w:p>
+    <w:p>
+      <w:pPr>
+        <w:spacing w:after="0" w:line="360" w:lineRule="auto"/>
+        <w:rPr>
+          <w:rFonts w:asciiTheme="majorBidi" w:hAnsiTheme="majorBidi" w:cstheme="majorBidi"/>
+          <w:sz w:val="24"/>
+          <w:szCs w:val="24"/>
+        </w:rPr>
+      </w:pPr>
+    </w:p>
+    <w:p>
+      <w:pPr>
+        <w:spacing w:after="0" w:line="360" w:lineRule="auto"/>
+        <w:rPr>
+          <w:rFonts w:asciiTheme="majorBidi" w:hAnsiTheme="majorBidi" w:cstheme="majorBidi"/>
+          <w:sz w:val="28"/>
+          <w:szCs w:val="28"/>
+          <w:u w:val="single"/>
+        </w:rPr>
+      </w:pPr>
+      <w:r>
+        <w:rPr>
+          <w:rFonts w:asciiTheme="majorBidi" w:hAnsiTheme="majorBidi" w:cstheme="majorBidi"/>
+          <w:sz w:val="28"/>
+          <w:szCs w:val="28"/>
+          <w:u w:val="single"/>
+        </w:rPr>
+        <w:t>Purpose:</w:t>
+      </w:r>
+    </w:p>
+    <w:p>
+      <w:pPr>
+        <w:spacing w:after="0" w:line="360" w:lineRule="auto"/>
+        <w:rPr>
+          <w:rFonts w:asciiTheme="majorBidi" w:hAnsiTheme="majorBidi" w:cstheme="majorBidi"/>
+          <w:sz w:val="28"/>
+          <w:szCs w:val="28"/>
+        </w:rPr>
+      </w:pPr>
+      <w:r>
+        <w:rPr>
+          <w:rFonts w:asciiTheme="majorBidi" w:hAnsiTheme="majorBidi" w:cstheme="majorBidi"/>
+          <w:sz w:val="28"/>
+          <w:szCs w:val="28"/>
+        </w:rPr>
+        <w:tab/>
+        <w:t xml:space="preserve">View that allows a person to </w:t>
+      </w:r>
+      <w:r>
+        <w:rPr>
+          <w:rFonts w:asciiTheme="majorBidi" w:hAnsiTheme="majorBidi" w:cstheme="majorBidi"/>
+          <w:sz w:val="28"/>
+          <w:szCs w:val="28"/>
+        </w:rPr>
+        <w:t>see the information about each attendee (customer) that is attending the festival, as well as the ticket that they bought.</w:t>
+      </w:r>
+    </w:p>
+    <w:p>
+      <w:pPr>
+        <w:spacing w:after="0" w:line="360" w:lineRule="auto"/>
+        <w:rPr>
+          <w:rFonts w:asciiTheme="majorBidi" w:hAnsiTheme="majorBidi" w:cstheme="majorBidi"/>
+          <w:sz w:val="28"/>
+          <w:szCs w:val="28"/>
+        </w:rPr>
+      </w:pPr>
+    </w:p>
+    <w:p>
+      <w:pPr>
+        <w:spacing w:after="0" w:line="360" w:lineRule="auto"/>
+        <w:rPr>
+          <w:rFonts w:asciiTheme="majorBidi" w:hAnsiTheme="majorBidi" w:cstheme="majorBidi"/>
+          <w:color w:val="FF0000"/>
+          <w:sz w:val="28"/>
+          <w:szCs w:val="28"/>
+        </w:rPr>
+      </w:pPr>
+      <w:r>
+        <w:rPr>
+          <w:rFonts w:asciiTheme="majorBidi" w:hAnsiTheme="majorBidi" w:cstheme="majorBidi"/>
+          <w:color w:val="FF0000"/>
+          <w:sz w:val="28"/>
+          <w:szCs w:val="28"/>
+        </w:rPr>
+        <w:t xml:space="preserve">create view </w:t>
+      </w:r>
+      <w:r>
+        <w:rPr>
+          <w:rFonts w:asciiTheme="majorBidi" w:hAnsiTheme="majorBidi" w:cstheme="majorBidi"/>
+          <w:color w:val="70AD47" w:themeColor="accent6"/>
+          <w:sz w:val="28"/>
+          <w:szCs w:val="28"/>
+        </w:rPr>
+        <w:t>customerData</w:t>
+      </w:r>
+      <w:r>
+        <w:rPr>
+          <w:rFonts w:asciiTheme="majorBidi" w:hAnsiTheme="majorBidi" w:cstheme="majorBidi"/>
+          <w:color w:val="FF0000"/>
+          <w:sz w:val="28"/>
+          <w:szCs w:val="28"/>
+        </w:rPr>
+        <w:t xml:space="preserve"> as</w:t>
+      </w:r>
+    </w:p>
+    <w:p>
+      <w:pPr>
+        <w:spacing w:after="0" w:line="360" w:lineRule="auto"/>
+        <w:rPr>
+          <w:rFonts w:asciiTheme="majorBidi" w:hAnsiTheme="majorBidi" w:cstheme="majorBidi"/>
+          <w:sz w:val="28"/>
+          <w:szCs w:val="28"/>
+        </w:rPr>
+      </w:pPr>
+    </w:p>
+    <w:p>
+      <w:pPr>
+        <w:spacing w:after="0" w:line="360" w:lineRule="auto"/>
+        <w:rPr>
+          <w:rFonts w:asciiTheme="majorBidi" w:hAnsiTheme="majorBidi" w:cstheme="majorBidi"/>
+          <w:sz w:val="28"/>
+          <w:szCs w:val="28"/>
+        </w:rPr>
+      </w:pPr>
+      <w:r>
+        <w:rPr>
+          <w:rFonts w:asciiTheme="majorBidi" w:hAnsiTheme="majorBidi" w:cstheme="majorBidi"/>
+          <w:color w:val="FF0000"/>
+          <w:sz w:val="28"/>
+          <w:szCs w:val="28"/>
+        </w:rPr>
+        <w:t>select</w:t>
+      </w:r>
+      <w:r>
+        <w:rPr>
+          <w:rFonts w:asciiTheme="majorBidi" w:hAnsiTheme="majorBidi" w:cstheme="majorBidi"/>
+          <w:sz w:val="28"/>
+          <w:szCs w:val="28"/>
+        </w:rPr>
+        <w:t xml:space="preserve"> </w:t>
+      </w:r>
+      <w:r>
+        <w:rPr>
+          <w:rFonts w:asciiTheme="majorBidi" w:hAnsiTheme="majorBidi" w:cstheme="majorBidi"/>
+          <w:color w:val="7030A0"/>
+          <w:sz w:val="28"/>
+          <w:szCs w:val="28"/>
+        </w:rPr>
+        <w:t>person.firstName</w:t>
+      </w:r>
+      <w:r>
+        <w:rPr>
+          <w:rFonts w:asciiTheme="majorBidi" w:hAnsiTheme="majorBidi" w:cstheme="majorBidi"/>
+          <w:sz w:val="28"/>
+          <w:szCs w:val="28"/>
+        </w:rPr>
+        <w:t xml:space="preserve">, </w:t>
+      </w:r>
+      <w:r>
+        <w:rPr>
+          <w:rFonts w:asciiTheme="majorBidi" w:hAnsiTheme="majorBidi" w:cstheme="majorBidi"/>
+          <w:color w:val="7030A0"/>
+          <w:sz w:val="28"/>
+          <w:szCs w:val="28"/>
+        </w:rPr>
+        <w:t>person.lastName</w:t>
+      </w:r>
+      <w:r>
+        <w:rPr>
+          <w:rFonts w:asciiTheme="majorBidi" w:hAnsiTheme="majorBidi" w:cstheme="majorBidi"/>
+          <w:sz w:val="28"/>
+          <w:szCs w:val="28"/>
+        </w:rPr>
+        <w:t xml:space="preserve">, </w:t>
+      </w:r>
+      <w:r>
+        <w:rPr>
+          <w:rFonts w:asciiTheme="majorBidi" w:hAnsiTheme="majorBidi" w:cstheme="majorBidi"/>
+          <w:color w:val="7030A0"/>
+          <w:sz w:val="28"/>
+          <w:szCs w:val="28"/>
+        </w:rPr>
+        <w:t>attendee.age</w:t>
+      </w:r>
+      <w:r>
+        <w:rPr>
+          <w:rFonts w:asciiTheme="majorBidi" w:hAnsiTheme="majorBidi" w:cstheme="majorBidi"/>
+          <w:sz w:val="28"/>
+          <w:szCs w:val="28"/>
+        </w:rPr>
+        <w:t xml:space="preserve">, </w:t>
+      </w:r>
+      <w:r>
+        <w:rPr>
+          <w:rFonts w:asciiTheme="majorBidi" w:hAnsiTheme="majorBidi" w:cstheme="majorBidi"/>
+          <w:color w:val="7030A0"/>
+          <w:sz w:val="28"/>
+          <w:szCs w:val="28"/>
+        </w:rPr>
+        <w:t>tickets.ticketName</w:t>
+      </w:r>
+      <w:r>
+        <w:rPr>
+          <w:rFonts w:asciiTheme="majorBidi" w:hAnsiTheme="majorBidi" w:cstheme="majorBidi"/>
+          <w:sz w:val="28"/>
+          <w:szCs w:val="28"/>
+        </w:rPr>
+        <w:t xml:space="preserve">, </w:t>
+      </w:r>
+      <w:r>
+        <w:rPr>
+          <w:rFonts w:asciiTheme="majorBidi" w:hAnsiTheme="majorBidi" w:cstheme="majorBidi"/>
+          <w:color w:val="7030A0"/>
+          <w:sz w:val="28"/>
+          <w:szCs w:val="28"/>
+        </w:rPr>
+        <w:t>tickets.priceUSD</w:t>
+      </w:r>
+    </w:p>
+    <w:p>
+      <w:pPr>
+        <w:spacing w:after="0" w:line="360" w:lineRule="auto"/>
+        <w:rPr>
+          <w:rFonts w:asciiTheme="majorBidi" w:hAnsiTheme="majorBidi" w:cstheme="majorBidi"/>
+          <w:sz w:val="28"/>
+          <w:szCs w:val="28"/>
+        </w:rPr>
+      </w:pPr>
+      <w:r>
+        <w:rPr>
+          <w:rFonts w:asciiTheme="majorBidi" w:hAnsiTheme="majorBidi" w:cstheme="majorBidi"/>
+          <w:sz w:val="28"/>
+          <w:szCs w:val="28"/>
+        </w:rPr>
+        <w:t xml:space="preserve">    </w:t>
+      </w:r>
+      <w:r>
+        <w:rPr>
+          <w:rFonts w:asciiTheme="majorBidi" w:hAnsiTheme="majorBidi" w:cstheme="majorBidi"/>
+          <w:color w:val="FF0000"/>
+          <w:sz w:val="28"/>
+          <w:szCs w:val="28"/>
+        </w:rPr>
+        <w:t>from</w:t>
+      </w:r>
+      <w:r>
+        <w:rPr>
+          <w:rFonts w:asciiTheme="majorBidi" w:hAnsiTheme="majorBidi" w:cstheme="majorBidi"/>
+          <w:sz w:val="28"/>
+          <w:szCs w:val="28"/>
+        </w:rPr>
+        <w:t xml:space="preserve"> ticketsSold, attendee, person, tickets</w:t>
+      </w:r>
+    </w:p>
+    <w:p>
+      <w:pPr>
+        <w:spacing w:after="0" w:line="360" w:lineRule="auto"/>
+        <w:rPr>
+          <w:rFonts w:asciiTheme="majorBidi" w:hAnsiTheme="majorBidi" w:cstheme="majorBidi"/>
+          <w:sz w:val="28"/>
+          <w:szCs w:val="28"/>
+        </w:rPr>
+      </w:pPr>
+      <w:r>
+        <w:rPr>
+          <w:rFonts w:asciiTheme="majorBidi" w:hAnsiTheme="majorBidi" w:cstheme="majorBidi"/>
+          <w:sz w:val="28"/>
+          <w:szCs w:val="28"/>
+        </w:rPr>
+        <w:t xml:space="preserve">    </w:t>
+      </w:r>
+      <w:r>
+        <w:rPr>
+          <w:rFonts w:asciiTheme="majorBidi" w:hAnsiTheme="majorBidi" w:cstheme="majorBidi"/>
+          <w:color w:val="FF0000"/>
+          <w:sz w:val="28"/>
+          <w:szCs w:val="28"/>
+        </w:rPr>
+        <w:t>where</w:t>
+      </w:r>
+      <w:r>
+        <w:rPr>
+          <w:rFonts w:asciiTheme="majorBidi" w:hAnsiTheme="majorBidi" w:cstheme="majorBidi"/>
+          <w:sz w:val="28"/>
+          <w:szCs w:val="28"/>
+        </w:rPr>
+        <w:t xml:space="preserve"> </w:t>
+      </w:r>
+      <w:r>
+        <w:rPr>
+          <w:rFonts w:asciiTheme="majorBidi" w:hAnsiTheme="majorBidi" w:cstheme="majorBidi"/>
+          <w:color w:val="7030A0"/>
+          <w:sz w:val="28"/>
+          <w:szCs w:val="28"/>
+        </w:rPr>
+        <w:t xml:space="preserve">ticketsSold.pid </w:t>
+      </w:r>
+      <w:r>
+        <w:rPr>
+          <w:rFonts w:asciiTheme="majorBidi" w:hAnsiTheme="majorBidi" w:cstheme="majorBidi"/>
+          <w:color w:val="FF0000"/>
+          <w:sz w:val="28"/>
+          <w:szCs w:val="28"/>
+        </w:rPr>
+        <w:t>=</w:t>
+      </w:r>
+      <w:r>
+        <w:rPr>
+          <w:rFonts w:asciiTheme="majorBidi" w:hAnsiTheme="majorBidi" w:cstheme="majorBidi"/>
+          <w:color w:val="7030A0"/>
+          <w:sz w:val="28"/>
+          <w:szCs w:val="28"/>
+        </w:rPr>
+        <w:t xml:space="preserve"> attendee.pid</w:t>
+      </w:r>
+    </w:p>
+    <w:p>
+      <w:pPr>
+        <w:spacing w:after="0" w:line="360" w:lineRule="auto"/>
+        <w:rPr>
+          <w:rFonts w:asciiTheme="majorBidi" w:hAnsiTheme="majorBidi" w:cstheme="majorBidi"/>
+          <w:color w:val="7030A0"/>
+          <w:sz w:val="28"/>
+          <w:szCs w:val="28"/>
+        </w:rPr>
+      </w:pPr>
+      <w:r>
+        <w:rPr>
+          <w:rFonts w:asciiTheme="majorBidi" w:hAnsiTheme="majorBidi" w:cstheme="majorBidi"/>
+          <w:sz w:val="28"/>
+          <w:szCs w:val="28"/>
+        </w:rPr>
+        <w:t xml:space="preserve">        </w:t>
+      </w:r>
+      <w:r>
+        <w:rPr>
+          <w:rFonts w:asciiTheme="majorBidi" w:hAnsiTheme="majorBidi" w:cstheme="majorBidi"/>
+          <w:color w:val="FF0000"/>
+          <w:sz w:val="28"/>
+          <w:szCs w:val="28"/>
+        </w:rPr>
+        <w:t>and</w:t>
+      </w:r>
+      <w:r>
+        <w:rPr>
+          <w:rFonts w:asciiTheme="majorBidi" w:hAnsiTheme="majorBidi" w:cstheme="majorBidi"/>
+          <w:sz w:val="28"/>
+          <w:szCs w:val="28"/>
+        </w:rPr>
+        <w:t xml:space="preserve"> </w:t>
+      </w:r>
+      <w:r>
+        <w:rPr>
+          <w:rFonts w:asciiTheme="majorBidi" w:hAnsiTheme="majorBidi" w:cstheme="majorBidi"/>
+          <w:color w:val="7030A0"/>
+          <w:sz w:val="28"/>
+          <w:szCs w:val="28"/>
+        </w:rPr>
+        <w:t xml:space="preserve">ticketsSold.ticketID </w:t>
+      </w:r>
+      <w:r>
+        <w:rPr>
+          <w:rFonts w:asciiTheme="majorBidi" w:hAnsiTheme="majorBidi" w:cstheme="majorBidi"/>
+          <w:color w:val="FF0000"/>
+          <w:sz w:val="28"/>
+          <w:szCs w:val="28"/>
+        </w:rPr>
+        <w:t>=</w:t>
+      </w:r>
+      <w:r>
+        <w:rPr>
+          <w:rFonts w:asciiTheme="majorBidi" w:hAnsiTheme="majorBidi" w:cstheme="majorBidi"/>
+          <w:color w:val="7030A0"/>
+          <w:sz w:val="28"/>
+          <w:szCs w:val="28"/>
+        </w:rPr>
+        <w:t xml:space="preserve"> tickets.ticketID</w:t>
+      </w:r>
+    </w:p>
+    <w:p>
+      <w:pPr>
+        <w:spacing w:after="0" w:line="360" w:lineRule="auto"/>
+        <w:rPr>
+          <w:rFonts w:asciiTheme="majorBidi" w:hAnsiTheme="majorBidi" w:cstheme="majorBidi"/>
+          <w:sz w:val="28"/>
+          <w:szCs w:val="28"/>
+        </w:rPr>
+      </w:pPr>
+      <w:r>
+        <w:rPr>
+          <w:rFonts w:asciiTheme="majorBidi" w:hAnsiTheme="majorBidi" w:cstheme="majorBidi"/>
+          <w:sz w:val="28"/>
+          <w:szCs w:val="28"/>
+        </w:rPr>
+        <w:t xml:space="preserve">        </w:t>
+      </w:r>
+      <w:r>
+        <w:rPr>
+          <w:rFonts w:asciiTheme="majorBidi" w:hAnsiTheme="majorBidi" w:cstheme="majorBidi"/>
+          <w:color w:val="FF0000"/>
+          <w:sz w:val="28"/>
+          <w:szCs w:val="28"/>
+        </w:rPr>
+        <w:t>and</w:t>
+      </w:r>
+      <w:r>
+        <w:rPr>
+          <w:rFonts w:asciiTheme="majorBidi" w:hAnsiTheme="majorBidi" w:cstheme="majorBidi"/>
+          <w:sz w:val="28"/>
+          <w:szCs w:val="28"/>
+        </w:rPr>
+        <w:t xml:space="preserve"> </w:t>
+      </w:r>
+      <w:r>
+        <w:rPr>
+          <w:rFonts w:asciiTheme="majorBidi" w:hAnsiTheme="majorBidi" w:cstheme="majorBidi"/>
+          <w:color w:val="7030A0"/>
+          <w:sz w:val="28"/>
+          <w:szCs w:val="28"/>
+        </w:rPr>
+        <w:t xml:space="preserve">attendee.pid </w:t>
+      </w:r>
+      <w:r>
+        <w:rPr>
+          <w:rFonts w:asciiTheme="majorBidi" w:hAnsiTheme="majorBidi" w:cstheme="majorBidi"/>
+          <w:color w:val="FF0000"/>
+          <w:sz w:val="28"/>
+          <w:szCs w:val="28"/>
+        </w:rPr>
+        <w:t>=</w:t>
+      </w:r>
+      <w:r>
+        <w:rPr>
+          <w:rFonts w:asciiTheme="majorBidi" w:hAnsiTheme="majorBidi" w:cstheme="majorBidi"/>
+          <w:color w:val="7030A0"/>
+          <w:sz w:val="28"/>
+          <w:szCs w:val="28"/>
+        </w:rPr>
+        <w:t xml:space="preserve"> person.pid</w:t>
+      </w:r>
+      <w:r>
+        <w:rPr>
+          <w:rFonts w:asciiTheme="majorBidi" w:hAnsiTheme="majorBidi" w:cstheme="majorBidi"/>
+          <w:sz w:val="28"/>
+          <w:szCs w:val="28"/>
+        </w:rPr>
+        <w:t>;</w:t>
+      </w:r>
+    </w:p>
+    <w:p>
+      <w:pPr>
+        <w:spacing w:after="0" w:line="360" w:lineRule="auto"/>
+        <w:rPr>
+          <w:rFonts w:asciiTheme="majorBidi" w:hAnsiTheme="majorBidi" w:cstheme="majorBidi"/>
+          <w:sz w:val="24"/>
+          <w:szCs w:val="24"/>
+        </w:rPr>
+      </w:pPr>
+    </w:p>
+    <w:p>
+      <w:pPr>
+        <w:spacing w:after="0" w:line="360" w:lineRule="auto"/>
+        <w:rPr>
+          <w:rFonts w:asciiTheme="majorBidi" w:hAnsiTheme="majorBidi" w:cstheme="majorBidi"/>
+          <w:sz w:val="28"/>
+          <w:szCs w:val="28"/>
+        </w:rPr>
+      </w:pPr>
+      <w:r>
+        <w:rPr>
+          <w:rFonts w:asciiTheme="majorBidi" w:hAnsiTheme="majorBidi" w:cstheme="majorBidi"/>
+          <w:sz w:val="28"/>
+          <w:szCs w:val="28"/>
+        </w:rPr>
+        <w:t>Results:</w:t>
+      </w:r>
+    </w:p>
+    <w:p>
+      <w:pPr>
+        <w:spacing w:after="0" w:line="360" w:lineRule="auto"/>
+        <w:rPr>
+          <w:rFonts w:asciiTheme="majorBidi" w:hAnsiTheme="majorBidi" w:cstheme="majorBidi"/>
+          <w:sz w:val="24"/>
+          <w:szCs w:val="24"/>
+        </w:rPr>
+      </w:pPr>
+      <w:r>
+        <w:rPr>
+          <w:rFonts w:asciiTheme="majorBidi" w:hAnsiTheme="majorBidi" w:cstheme="majorBidi"/>
+          <w:noProof/>
+          <w:sz w:val="24"/>
+          <w:szCs w:val="24"/>
+        </w:rPr>
+        <w:drawing>
+          <wp:inline distT="0" distB="0" distL="0" distR="0">
+            <wp:extent cx="4391025" cy="1181100"/>
+            <wp:effectExtent l="0" t="0" r="9525" b="0"/>
+            <wp:docPr id="40" name="Picture 40" descr="C:\Users\Marist User\Desktop\Database-Management\Design Project\Pictures\viewCustomerData.png"/>
+            <wp:cNvGraphicFramePr>
+              <a:graphicFrameLocks xmlns:a="http://schemas.openxmlformats.org/drawingml/2006/main" noChangeAspect="1"/>
+            </wp:cNvGraphicFramePr>
+            <a:graphic xmlns:a="http://schemas.openxmlformats.org/drawingml/2006/main">
+              <a:graphicData uri="http://schemas.openxmlformats.org/drawingml/2006/picture">
+                <pic:pic xmlns:pic="http://schemas.openxmlformats.org/drawingml/2006/picture">
+                  <pic:nvPicPr>
+                    <pic:cNvPr id="0" name="Picture 40" descr="C:\Users\Marist User\Desktop\Database-Management\Design Project\Pictures\viewCustomerData.png"/>
+                    <pic:cNvPicPr>
+                      <a:picLocks noChangeAspect="1" noChangeArrowheads="1"/>
+                    </pic:cNvPicPr>
+                  </pic:nvPicPr>
+                  <pic:blipFill>
+                    <a:blip r:embed="rId38">
+                      <a:extLst>
+                        <a:ext uri="{28A0092B-C50C-407E-A947-70E740481C1C}">
+                          <a14:useLocalDpi xmlns:a14="http://schemas.microsoft.com/office/drawing/2010/main" val="0"/>
+                        </a:ext>
+                      </a:extLst>
+                    </a:blip>
+                    <a:srcRect/>
+                    <a:stretch>
+                      <a:fillRect/>
+                    </a:stretch>
+                  </pic:blipFill>
+                  <pic:spPr bwMode="auto">
+                    <a:xfrm>
+                      <a:off x="0" y="0"/>
+                      <a:ext cx="4391025" cy="1181100"/>
+                    </a:xfrm>
+                    <a:prstGeom prst="rect">
+                      <a:avLst/>
+                    </a:prstGeom>
+                    <a:noFill/>
+                    <a:ln>
+                      <a:noFill/>
+                    </a:ln>
+                  </pic:spPr>
+                </pic:pic>
+              </a:graphicData>
+            </a:graphic>
+          </wp:inline>
+        </w:drawing>
+      </w:r>
+    </w:p>
+    <w:p>
+      <w:pPr>
+        <w:spacing w:after="0" w:line="360" w:lineRule="auto"/>
+        <w:rPr>
+          <w:rFonts w:asciiTheme="majorBidi" w:hAnsiTheme="majorBidi" w:cstheme="majorBidi"/>
+          <w:sz w:val="24"/>
+          <w:szCs w:val="24"/>
+        </w:rPr>
+      </w:pPr>
+    </w:p>
+    <w:p>
+      <w:pPr>
+        <w:spacing w:after="0" w:line="360" w:lineRule="auto"/>
+        <w:rPr>
+          <w:rFonts w:asciiTheme="majorBidi" w:hAnsiTheme="majorBidi" w:cstheme="majorBidi"/>
+          <w:sz w:val="24"/>
+          <w:szCs w:val="24"/>
+        </w:rPr>
+      </w:pPr>
+    </w:p>
+    <w:p>
+      <w:pPr>
+        <w:spacing w:after="0" w:line="360" w:lineRule="auto"/>
+        <w:rPr>
+          <w:rFonts w:asciiTheme="majorBidi" w:hAnsiTheme="majorBidi" w:cstheme="majorBidi"/>
+          <w:sz w:val="24"/>
+          <w:szCs w:val="24"/>
+        </w:rPr>
+      </w:pPr>
+    </w:p>
+    <w:p>
+      <w:pPr>
+        <w:spacing w:after="0" w:line="360" w:lineRule="auto"/>
+        <w:rPr>
+          <w:rFonts w:asciiTheme="majorBidi" w:hAnsiTheme="majorBidi" w:cstheme="majorBidi"/>
+          <w:sz w:val="24"/>
+          <w:szCs w:val="24"/>
+        </w:rPr>
+      </w:pPr>
+    </w:p>
+    <w:p>
+      <w:pPr>
+        <w:spacing w:after="0" w:line="360" w:lineRule="auto"/>
+        <w:rPr>
+          <w:rFonts w:asciiTheme="majorBidi" w:hAnsiTheme="majorBidi" w:cstheme="majorBidi"/>
+          <w:sz w:val="24"/>
+          <w:szCs w:val="24"/>
+        </w:rPr>
+      </w:pPr>
+    </w:p>
+    <w:p>
+      <w:pPr>
+        <w:spacing w:after="0" w:line="360" w:lineRule="auto"/>
+        <w:rPr>
+          <w:rFonts w:asciiTheme="majorBidi" w:hAnsiTheme="majorBidi" w:cstheme="majorBidi"/>
+          <w:sz w:val="24"/>
+          <w:szCs w:val="24"/>
+        </w:rPr>
+      </w:pPr>
+      <w:bookmarkStart w:id="0" w:name="_GoBack"/>
+      <w:bookmarkEnd w:id="0"/>
+    </w:p>
     <w:sectPr>
-      <w:headerReference w:type="default" r:id="rId36"/>
+      <w:headerReference w:type="default" r:id="rId39"/>
       <w:pgSz w:w="12240" w:h="15840"/>
       <w:pgMar w:top="1440" w:right="1440" w:bottom="1440" w:left="1440" w:header="720" w:footer="720" w:gutter="0"/>
       <w:cols w:space="720"/>
@@ -8634,23 +9223,13 @@
             <w:szCs w:val="24"/>
           </w:rPr>
         </w:pPr>
-        <w:proofErr w:type="spellStart"/>
         <w:r>
           <w:rPr>
             <w:rFonts w:asciiTheme="majorBidi" w:hAnsiTheme="majorBidi" w:cstheme="majorBidi"/>
             <w:sz w:val="24"/>
             <w:szCs w:val="24"/>
           </w:rPr>
-          <w:t>Baran</w:t>
-        </w:r>
-        <w:proofErr w:type="spellEnd"/>
-        <w:r>
-          <w:rPr>
-            <w:rFonts w:asciiTheme="majorBidi" w:hAnsiTheme="majorBidi" w:cstheme="majorBidi"/>
-            <w:sz w:val="24"/>
-            <w:szCs w:val="24"/>
-          </w:rPr>
-          <w:t xml:space="preserve"> </w:t>
+          <w:t xml:space="preserve">Baran </w:t>
         </w:r>
         <w:r>
           <w:rPr>
@@ -8683,7 +9262,7 @@
             <w:sz w:val="24"/>
             <w:szCs w:val="24"/>
           </w:rPr>
-          <w:t>20</w:t>
+          <w:t>21</w:t>
         </w:r>
         <w:r>
           <w:rPr>

</xml_diff>

<commit_message>
Finished Design Project; created PDF
</commit_message>
<xml_diff>
--- a/Design Project/Documents/Write Up.docx
+++ b/Design Project/Documents/Write Up.docx
@@ -386,7 +386,25 @@
           <w:szCs w:val="24"/>
           <w:lang w:val="de-DE"/>
         </w:rPr>
-        <w:t xml:space="preserve"> ....................................................................................................................................4</w:t>
+        <w:t xml:space="preserve"> ..................................................................................................</w:t>
+      </w:r>
+      <w:r>
+        <w:rPr>
+          <w:rFonts w:asciiTheme="majorBidi" w:hAnsiTheme="majorBidi" w:cstheme="majorBidi"/>
+          <w:sz w:val="24"/>
+          <w:szCs w:val="24"/>
+          <w:lang w:val="de-DE"/>
+        </w:rPr>
+        <w:t>..................................</w:t>
+      </w:r>
+      <w:r>
+        <w:rPr>
+          <w:rFonts w:asciiTheme="majorBidi" w:hAnsiTheme="majorBidi" w:cstheme="majorBidi"/>
+          <w:sz w:val="24"/>
+          <w:szCs w:val="24"/>
+          <w:lang w:val="de-DE"/>
+        </w:rPr>
+        <w:t>4</w:t>
       </w:r>
     </w:p>
     <w:p>
@@ -576,8 +594,17 @@
           <w:szCs w:val="24"/>
         </w:rPr>
         <w:tab/>
+      </w:r>
+      <w:proofErr w:type="spellStart"/>
+      <w:r>
+        <w:rPr>
+          <w:rFonts w:asciiTheme="majorBidi" w:hAnsiTheme="majorBidi" w:cstheme="majorBidi"/>
+          <w:sz w:val="24"/>
+          <w:szCs w:val="24"/>
+        </w:rPr>
         <w:t>EventWorker</w:t>
       </w:r>
+      <w:proofErr w:type="spellEnd"/>
       <w:r>
         <w:rPr>
           <w:rFonts w:asciiTheme="majorBidi" w:hAnsiTheme="majorBidi" w:cstheme="majorBidi"/>
@@ -603,8 +630,17 @@
           <w:szCs w:val="24"/>
         </w:rPr>
         <w:tab/>
+      </w:r>
+      <w:proofErr w:type="spellStart"/>
+      <w:r>
+        <w:rPr>
+          <w:rFonts w:asciiTheme="majorBidi" w:hAnsiTheme="majorBidi" w:cstheme="majorBidi"/>
+          <w:sz w:val="24"/>
+          <w:szCs w:val="24"/>
+        </w:rPr>
         <w:t>BandMember</w:t>
       </w:r>
+      <w:proofErr w:type="spellEnd"/>
       <w:r>
         <w:rPr>
           <w:rFonts w:asciiTheme="majorBidi" w:hAnsiTheme="majorBidi" w:cstheme="majorBidi"/>
@@ -692,8 +728,17 @@
           <w:szCs w:val="24"/>
         </w:rPr>
         <w:tab/>
+      </w:r>
+      <w:proofErr w:type="spellStart"/>
+      <w:r>
+        <w:rPr>
+          <w:rFonts w:asciiTheme="majorBidi" w:hAnsiTheme="majorBidi" w:cstheme="majorBidi"/>
+          <w:sz w:val="24"/>
+          <w:szCs w:val="24"/>
+        </w:rPr>
         <w:t>JobRole</w:t>
       </w:r>
+      <w:proofErr w:type="spellEnd"/>
       <w:r>
         <w:rPr>
           <w:rFonts w:asciiTheme="majorBidi" w:hAnsiTheme="majorBidi" w:cstheme="majorBidi"/>
@@ -827,8 +872,17 @@
           <w:szCs w:val="24"/>
         </w:rPr>
         <w:tab/>
+      </w:r>
+      <w:proofErr w:type="spellStart"/>
+      <w:r>
+        <w:rPr>
+          <w:rFonts w:asciiTheme="majorBidi" w:hAnsiTheme="majorBidi" w:cstheme="majorBidi"/>
+          <w:sz w:val="24"/>
+          <w:szCs w:val="24"/>
+        </w:rPr>
         <w:t>MembersInBands</w:t>
       </w:r>
+      <w:proofErr w:type="spellEnd"/>
       <w:r>
         <w:rPr>
           <w:rFonts w:asciiTheme="majorBidi" w:hAnsiTheme="majorBidi" w:cstheme="majorBidi"/>
@@ -907,8 +961,17 @@
           <w:szCs w:val="24"/>
         </w:rPr>
         <w:tab/>
+      </w:r>
+      <w:proofErr w:type="spellStart"/>
+      <w:r>
+        <w:rPr>
+          <w:rFonts w:asciiTheme="majorBidi" w:hAnsiTheme="majorBidi" w:cstheme="majorBidi"/>
+          <w:sz w:val="24"/>
+          <w:szCs w:val="24"/>
+        </w:rPr>
         <w:t>BandInformation</w:t>
       </w:r>
+      <w:proofErr w:type="spellEnd"/>
       <w:r>
         <w:rPr>
           <w:rFonts w:asciiTheme="majorBidi" w:hAnsiTheme="majorBidi" w:cstheme="majorBidi"/>
@@ -934,8 +997,17 @@
           <w:szCs w:val="24"/>
         </w:rPr>
         <w:tab/>
+      </w:r>
+      <w:proofErr w:type="spellStart"/>
+      <w:r>
+        <w:rPr>
+          <w:rFonts w:asciiTheme="majorBidi" w:hAnsiTheme="majorBidi" w:cstheme="majorBidi"/>
+          <w:sz w:val="24"/>
+          <w:szCs w:val="24"/>
+        </w:rPr>
         <w:t>CompleteSchedule</w:t>
       </w:r>
+      <w:proofErr w:type="spellEnd"/>
       <w:r>
         <w:rPr>
           <w:rFonts w:asciiTheme="majorBidi" w:hAnsiTheme="majorBidi" w:cstheme="majorBidi"/>
@@ -961,8 +1033,17 @@
           <w:szCs w:val="24"/>
         </w:rPr>
         <w:tab/>
+      </w:r>
+      <w:proofErr w:type="spellStart"/>
+      <w:r>
+        <w:rPr>
+          <w:rFonts w:asciiTheme="majorBidi" w:hAnsiTheme="majorBidi" w:cstheme="majorBidi"/>
+          <w:sz w:val="24"/>
+          <w:szCs w:val="24"/>
+        </w:rPr>
         <w:t>EmployeeSchedule</w:t>
       </w:r>
+      <w:proofErr w:type="spellEnd"/>
       <w:r>
         <w:rPr>
           <w:rFonts w:asciiTheme="majorBidi" w:hAnsiTheme="majorBidi" w:cstheme="majorBidi"/>
@@ -988,8 +1069,17 @@
           <w:szCs w:val="24"/>
         </w:rPr>
         <w:tab/>
+      </w:r>
+      <w:proofErr w:type="spellStart"/>
+      <w:r>
+        <w:rPr>
+          <w:rFonts w:asciiTheme="majorBidi" w:hAnsiTheme="majorBidi" w:cstheme="majorBidi"/>
+          <w:sz w:val="24"/>
+          <w:szCs w:val="24"/>
+        </w:rPr>
         <w:t>CustomerData</w:t>
       </w:r>
+      <w:proofErr w:type="spellEnd"/>
       <w:r>
         <w:rPr>
           <w:rFonts w:asciiTheme="majorBidi" w:hAnsiTheme="majorBidi" w:cstheme="majorBidi"/>
@@ -1447,8 +1537,6 @@
           <w:szCs w:val="40"/>
         </w:rPr>
       </w:pPr>
-      <w:bookmarkStart w:id="0" w:name="_GoBack"/>
-      <w:bookmarkEnd w:id="0"/>
       <w:r>
         <w:rPr>
           <w:rFonts w:asciiTheme="majorBidi" w:hAnsiTheme="majorBidi" w:cstheme="majorBidi"/>
@@ -1509,7 +1597,39 @@
           <w:sz w:val="28"/>
           <w:szCs w:val="28"/>
         </w:rPr>
-        <w:t>Ozzapalooza is one of the premiere music festivals in the United States. Located in and around the area of Phoenix, Arizona, this three-day long festival of music, energy, and fun brings in tens of thousands of individuals from all over the country. Many genres of music are heard, from classic rock to death metal, and many classic bands, like Rush and Slayer, perform each year to their fans.</w:t>
+        <w:t xml:space="preserve">Ozzapalooza is one of the premiere music festivals in the United States. Located in and around the area of Phoenix, Arizona, this three-day long festival of music, energy, and fun brings in tens of thousands of individuals from all over the country. Many genres of music are heard, from classic rock to death metal, and many </w:t>
+      </w:r>
+      <w:r>
+        <w:rPr>
+          <w:rFonts w:asciiTheme="majorBidi" w:hAnsiTheme="majorBidi" w:cstheme="majorBidi"/>
+          <w:sz w:val="28"/>
+          <w:szCs w:val="28"/>
+        </w:rPr>
+        <w:t>notable</w:t>
+      </w:r>
+      <w:r>
+        <w:rPr>
+          <w:rFonts w:asciiTheme="majorBidi" w:hAnsiTheme="majorBidi" w:cstheme="majorBidi"/>
+          <w:sz w:val="28"/>
+          <w:szCs w:val="28"/>
+        </w:rPr>
+        <w:t xml:space="preserve"> bands, like Rush and Slayer, perform each year to </w:t>
+      </w:r>
+      <w:r>
+        <w:rPr>
+          <w:rFonts w:asciiTheme="majorBidi" w:hAnsiTheme="majorBidi" w:cstheme="majorBidi"/>
+          <w:sz w:val="28"/>
+          <w:szCs w:val="28"/>
+        </w:rPr>
+        <w:t xml:space="preserve">their </w:t>
+      </w:r>
+      <w:r>
+        <w:rPr>
+          <w:rFonts w:asciiTheme="majorBidi" w:hAnsiTheme="majorBidi" w:cstheme="majorBidi"/>
+          <w:sz w:val="28"/>
+          <w:szCs w:val="28"/>
+        </w:rPr>
+        <w:t>fans.</w:t>
       </w:r>
     </w:p>
     <w:p>
@@ -1567,7 +1687,39 @@
           <w:sz w:val="28"/>
           <w:szCs w:val="28"/>
         </w:rPr>
-        <w:t>Our consulting company has been hired by the organizers of the Ozzapalooza to create an appropriate database system for them to keep better track of the information regarding their employees, bands, and the attendees of the festival. Our goal was to create this system so that it would be very easy to modify the information necessary to the festival, such as the scheduling</w:t>
+        <w:t>Our consulting company has been hired by the organizers of the Ozzapalooza to create an appropriate database system for them to keep better track of the information regarding their employees, bands, and the attendees of the festi</w:t>
+      </w:r>
+      <w:r>
+        <w:rPr>
+          <w:rFonts w:asciiTheme="majorBidi" w:hAnsiTheme="majorBidi" w:cstheme="majorBidi"/>
+          <w:sz w:val="28"/>
+          <w:szCs w:val="28"/>
+        </w:rPr>
+        <w:t>val. Our goal was to create a</w:t>
+      </w:r>
+      <w:r>
+        <w:rPr>
+          <w:rFonts w:asciiTheme="majorBidi" w:hAnsiTheme="majorBidi" w:cstheme="majorBidi"/>
+          <w:sz w:val="28"/>
+          <w:szCs w:val="28"/>
+        </w:rPr>
+        <w:t xml:space="preserve"> system </w:t>
+      </w:r>
+      <w:r>
+        <w:rPr>
+          <w:rFonts w:asciiTheme="majorBidi" w:hAnsiTheme="majorBidi" w:cstheme="majorBidi"/>
+          <w:sz w:val="28"/>
+          <w:szCs w:val="28"/>
+        </w:rPr>
+        <w:t xml:space="preserve">that </w:t>
+      </w:r>
+      <w:r>
+        <w:rPr>
+          <w:rFonts w:asciiTheme="majorBidi" w:hAnsiTheme="majorBidi" w:cstheme="majorBidi"/>
+          <w:sz w:val="28"/>
+          <w:szCs w:val="28"/>
+        </w:rPr>
+        <w:t>would be very easy to modify the information necessary to the festival, such as the scheduling</w:t>
       </w:r>
       <w:r>
         <w:rPr>
@@ -1650,7 +1802,25 @@
           <w:sz w:val="28"/>
           <w:szCs w:val="28"/>
         </w:rPr>
-        <w:t xml:space="preserve"> PostgreSQL 9.3.2, an</w:t>
+        <w:t xml:space="preserve"> </w:t>
+      </w:r>
+      <w:proofErr w:type="spellStart"/>
+      <w:r>
+        <w:rPr>
+          <w:rFonts w:asciiTheme="majorBidi" w:hAnsiTheme="majorBidi" w:cstheme="majorBidi"/>
+          <w:sz w:val="28"/>
+          <w:szCs w:val="28"/>
+        </w:rPr>
+        <w:t>PostgreSQL</w:t>
+      </w:r>
+      <w:proofErr w:type="spellEnd"/>
+      <w:r>
+        <w:rPr>
+          <w:rFonts w:asciiTheme="majorBidi" w:hAnsiTheme="majorBidi" w:cstheme="majorBidi"/>
+          <w:sz w:val="28"/>
+          <w:szCs w:val="28"/>
+        </w:rPr>
+        <w:t xml:space="preserve"> 9.3.2, an</w:t>
       </w:r>
       <w:r>
         <w:rPr>
@@ -1715,9 +1885,9 @@
         </w:rPr>
         <w:drawing>
           <wp:inline distT="0" distB="0" distL="0" distR="0">
-            <wp:extent cx="6696075" cy="6371495"/>
-            <wp:effectExtent l="0" t="0" r="0" b="0"/>
-            <wp:docPr id="2" name="Picture 2" descr="C:\Users\MARIST~1\AppData\Local\Temp\Design Project - New Page-1.png"/>
+            <wp:extent cx="6209969" cy="5910920"/>
+            <wp:effectExtent l="0" t="0" r="635" b="0"/>
+            <wp:docPr id="45" name="Picture 45" descr="C:\Users\MARIST~1\AppData\Local\Temp\Design Project - New Page.png"/>
             <wp:cNvGraphicFramePr>
               <a:graphicFrameLocks xmlns:a="http://schemas.openxmlformats.org/drawingml/2006/main" noChangeAspect="1"/>
             </wp:cNvGraphicFramePr>
@@ -1725,13 +1895,13 @@
               <a:graphicData uri="http://schemas.openxmlformats.org/drawingml/2006/picture">
                 <pic:pic xmlns:pic="http://schemas.openxmlformats.org/drawingml/2006/picture">
                   <pic:nvPicPr>
-                    <pic:cNvPr id="0" name="Picture 2" descr="C:\Users\MARIST~1\AppData\Local\Temp\Design Project - New Page-1.png"/>
+                    <pic:cNvPr id="0" name="Picture 1" descr="C:\Users\MARIST~1\AppData\Local\Temp\Design Project - New Page.png"/>
                     <pic:cNvPicPr>
                       <a:picLocks noChangeAspect="1" noChangeArrowheads="1"/>
                     </pic:cNvPicPr>
                   </pic:nvPicPr>
                   <pic:blipFill>
-                    <a:blip r:embed="rId6" cstate="print">
+                    <a:blip r:embed="rId7" cstate="print">
                       <a:extLst>
                         <a:ext uri="{28A0092B-C50C-407E-A947-70E740481C1C}">
                           <a14:useLocalDpi xmlns:a14="http://schemas.microsoft.com/office/drawing/2010/main" val="0"/>
@@ -1746,7 +1916,7 @@
                   <pic:spPr bwMode="auto">
                     <a:xfrm>
                       <a:off x="0" y="0"/>
-                      <a:ext cx="6701322" cy="6376487"/>
+                      <a:ext cx="6212789" cy="5913604"/>
                     </a:xfrm>
                     <a:prstGeom prst="rect">
                       <a:avLst/>
@@ -1807,7 +1977,13 @@
           <w:szCs w:val="40"/>
         </w:rPr>
       </w:pPr>
-      <w:r>
+    </w:p>
+    <w:p>
+      <w:pPr>
+        <w:pBdr>
+          <w:bottom w:val="single" w:sz="12" w:space="1" w:color="auto"/>
+        </w:pBdr>
+        <w:spacing w:after="0" w:line="360" w:lineRule="auto"/>
         <w:rPr>
           <w:rFonts w:asciiTheme="majorBidi" w:hAnsiTheme="majorBidi" w:cstheme="majorBidi"/>
           <w:b/>
@@ -1815,6 +1991,15 @@
           <w:sz w:val="40"/>
           <w:szCs w:val="40"/>
         </w:rPr>
+      </w:pPr>
+      <w:r>
+        <w:rPr>
+          <w:rFonts w:asciiTheme="majorBidi" w:hAnsiTheme="majorBidi" w:cstheme="majorBidi"/>
+          <w:b/>
+          <w:bCs/>
+          <w:sz w:val="40"/>
+          <w:szCs w:val="40"/>
+        </w:rPr>
         <w:lastRenderedPageBreak/>
         <w:t>Tables</w:t>
       </w:r>
@@ -1915,7 +2100,23 @@
           <w:sz w:val="28"/>
           <w:szCs w:val="28"/>
         </w:rPr>
-        <w:t xml:space="preserve"> each person involved in the festival (attendees, event worker, and band members). </w:t>
+        <w:t xml:space="preserve"> each person involved in the festival (attendees, event worker</w:t>
+      </w:r>
+      <w:r>
+        <w:rPr>
+          <w:rFonts w:asciiTheme="majorBidi" w:hAnsiTheme="majorBidi" w:cstheme="majorBidi"/>
+          <w:sz w:val="28"/>
+          <w:szCs w:val="28"/>
+        </w:rPr>
+        <w:t>s</w:t>
+      </w:r>
+      <w:r>
+        <w:rPr>
+          <w:rFonts w:asciiTheme="majorBidi" w:hAnsiTheme="majorBidi" w:cstheme="majorBidi"/>
+          <w:sz w:val="28"/>
+          <w:szCs w:val="28"/>
+        </w:rPr>
+        <w:t xml:space="preserve">, and band members). </w:t>
       </w:r>
       <w:r>
         <w:rPr>
@@ -1981,13 +2182,61 @@
           <w:szCs w:val="28"/>
         </w:rPr>
       </w:pPr>
-      <w:r>
-        <w:rPr>
-          <w:rFonts w:asciiTheme="majorBidi" w:hAnsiTheme="majorBidi" w:cstheme="majorBidi"/>
-          <w:sz w:val="28"/>
-          <w:szCs w:val="28"/>
-        </w:rPr>
-        <w:t>pid -&gt; firstName, lastName, address, zip</w:t>
+      <w:proofErr w:type="spellStart"/>
+      <w:proofErr w:type="gramStart"/>
+      <w:r>
+        <w:rPr>
+          <w:rFonts w:asciiTheme="majorBidi" w:hAnsiTheme="majorBidi" w:cstheme="majorBidi"/>
+          <w:sz w:val="28"/>
+          <w:szCs w:val="28"/>
+        </w:rPr>
+        <w:t>pid</w:t>
+      </w:r>
+      <w:proofErr w:type="spellEnd"/>
+      <w:proofErr w:type="gramEnd"/>
+      <w:r>
+        <w:rPr>
+          <w:rFonts w:asciiTheme="majorBidi" w:hAnsiTheme="majorBidi" w:cstheme="majorBidi"/>
+          <w:sz w:val="28"/>
+          <w:szCs w:val="28"/>
+        </w:rPr>
+        <w:t xml:space="preserve"> -&gt; </w:t>
+      </w:r>
+      <w:proofErr w:type="spellStart"/>
+      <w:r>
+        <w:rPr>
+          <w:rFonts w:asciiTheme="majorBidi" w:hAnsiTheme="majorBidi" w:cstheme="majorBidi"/>
+          <w:sz w:val="28"/>
+          <w:szCs w:val="28"/>
+        </w:rPr>
+        <w:t>firstName</w:t>
+      </w:r>
+      <w:proofErr w:type="spellEnd"/>
+      <w:r>
+        <w:rPr>
+          <w:rFonts w:asciiTheme="majorBidi" w:hAnsiTheme="majorBidi" w:cstheme="majorBidi"/>
+          <w:sz w:val="28"/>
+          <w:szCs w:val="28"/>
+        </w:rPr>
+        <w:t xml:space="preserve">, </w:t>
+      </w:r>
+      <w:proofErr w:type="spellStart"/>
+      <w:r>
+        <w:rPr>
+          <w:rFonts w:asciiTheme="majorBidi" w:hAnsiTheme="majorBidi" w:cstheme="majorBidi"/>
+          <w:sz w:val="28"/>
+          <w:szCs w:val="28"/>
+        </w:rPr>
+        <w:t>lastName</w:t>
+      </w:r>
+      <w:proofErr w:type="spellEnd"/>
+      <w:r>
+        <w:rPr>
+          <w:rFonts w:asciiTheme="majorBidi" w:hAnsiTheme="majorBidi" w:cstheme="majorBidi"/>
+          <w:sz w:val="28"/>
+          <w:szCs w:val="28"/>
+        </w:rPr>
+        <w:t>, address, zip</w:t>
       </w:r>
     </w:p>
     <w:p>
@@ -2035,7 +2284,7 @@
                     </pic:cNvPicPr>
                   </pic:nvPicPr>
                   <pic:blipFill>
-                    <a:blip r:embed="rId7">
+                    <a:blip r:embed="rId8">
                       <a:extLst>
                         <a:ext uri="{28A0092B-C50C-407E-A947-70E740481C1C}">
                           <a14:useLocalDpi xmlns:a14="http://schemas.microsoft.com/office/drawing/2010/main" val="0"/>
@@ -2103,7 +2352,7 @@
                     </pic:cNvPicPr>
                   </pic:nvPicPr>
                   <pic:blipFill>
-                    <a:blip r:embed="rId8">
+                    <a:blip r:embed="rId9">
                       <a:extLst>
                         <a:ext uri="{28A0092B-C50C-407E-A947-70E740481C1C}">
                           <a14:useLocalDpi xmlns:a14="http://schemas.microsoft.com/office/drawing/2010/main" val="0"/>
@@ -2184,6 +2433,7 @@
           <w:szCs w:val="32"/>
         </w:rPr>
       </w:pPr>
+      <w:proofErr w:type="spellStart"/>
       <w:r>
         <w:rPr>
           <w:rFonts w:asciiTheme="majorBidi" w:hAnsiTheme="majorBidi" w:cstheme="majorBidi"/>
@@ -2192,7 +2442,18 @@
           <w:sz w:val="32"/>
           <w:szCs w:val="32"/>
         </w:rPr>
-        <w:t>ZipCode Table</w:t>
+        <w:t>ZipCode</w:t>
+      </w:r>
+      <w:proofErr w:type="spellEnd"/>
+      <w:r>
+        <w:rPr>
+          <w:rFonts w:asciiTheme="majorBidi" w:hAnsiTheme="majorBidi" w:cstheme="majorBidi"/>
+          <w:b/>
+          <w:bCs/>
+          <w:sz w:val="32"/>
+          <w:szCs w:val="32"/>
+        </w:rPr>
+        <w:t xml:space="preserve"> Table</w:t>
       </w:r>
     </w:p>
     <w:p>
@@ -2299,13 +2560,23 @@
           <w:szCs w:val="28"/>
         </w:rPr>
       </w:pPr>
-      <w:r>
-        <w:rPr>
-          <w:rFonts w:asciiTheme="majorBidi" w:hAnsiTheme="majorBidi" w:cstheme="majorBidi"/>
-          <w:sz w:val="28"/>
-          <w:szCs w:val="28"/>
-        </w:rPr>
-        <w:t>zip -&gt; city, state</w:t>
+      <w:proofErr w:type="gramStart"/>
+      <w:r>
+        <w:rPr>
+          <w:rFonts w:asciiTheme="majorBidi" w:hAnsiTheme="majorBidi" w:cstheme="majorBidi"/>
+          <w:sz w:val="28"/>
+          <w:szCs w:val="28"/>
+        </w:rPr>
+        <w:t>zip</w:t>
+      </w:r>
+      <w:proofErr w:type="gramEnd"/>
+      <w:r>
+        <w:rPr>
+          <w:rFonts w:asciiTheme="majorBidi" w:hAnsiTheme="majorBidi" w:cstheme="majorBidi"/>
+          <w:sz w:val="28"/>
+          <w:szCs w:val="28"/>
+        </w:rPr>
+        <w:t xml:space="preserve"> -&gt; city, state</w:t>
       </w:r>
     </w:p>
     <w:p>
@@ -2353,7 +2624,7 @@
                     </pic:cNvPicPr>
                   </pic:nvPicPr>
                   <pic:blipFill>
-                    <a:blip r:embed="rId9">
+                    <a:blip r:embed="rId10">
                       <a:extLst>
                         <a:ext uri="{28A0092B-C50C-407E-A947-70E740481C1C}">
                           <a14:useLocalDpi xmlns:a14="http://schemas.microsoft.com/office/drawing/2010/main" val="0"/>
@@ -2442,7 +2713,7 @@
                     </pic:cNvPicPr>
                   </pic:nvPicPr>
                   <pic:blipFill>
-                    <a:blip r:embed="rId10">
+                    <a:blip r:embed="rId11">
                       <a:extLst>
                         <a:ext uri="{28A0092B-C50C-407E-A947-70E740481C1C}">
                           <a14:useLocalDpi xmlns:a14="http://schemas.microsoft.com/office/drawing/2010/main" val="0"/>
@@ -2712,13 +2983,25 @@
           <w:szCs w:val="28"/>
         </w:rPr>
       </w:pPr>
-      <w:r>
-        <w:rPr>
-          <w:rFonts w:asciiTheme="majorBidi" w:hAnsiTheme="majorBidi" w:cstheme="majorBidi"/>
-          <w:sz w:val="28"/>
-          <w:szCs w:val="28"/>
-        </w:rPr>
-        <w:t>pid -&gt; age</w:t>
+      <w:proofErr w:type="spellStart"/>
+      <w:proofErr w:type="gramStart"/>
+      <w:r>
+        <w:rPr>
+          <w:rFonts w:asciiTheme="majorBidi" w:hAnsiTheme="majorBidi" w:cstheme="majorBidi"/>
+          <w:sz w:val="28"/>
+          <w:szCs w:val="28"/>
+        </w:rPr>
+        <w:t>pid</w:t>
+      </w:r>
+      <w:proofErr w:type="spellEnd"/>
+      <w:proofErr w:type="gramEnd"/>
+      <w:r>
+        <w:rPr>
+          <w:rFonts w:asciiTheme="majorBidi" w:hAnsiTheme="majorBidi" w:cstheme="majorBidi"/>
+          <w:sz w:val="28"/>
+          <w:szCs w:val="28"/>
+        </w:rPr>
+        <w:t xml:space="preserve"> -&gt; age</w:t>
       </w:r>
     </w:p>
     <w:p>
@@ -2765,7 +3048,7 @@
                     </pic:cNvPicPr>
                   </pic:nvPicPr>
                   <pic:blipFill>
-                    <a:blip r:embed="rId11">
+                    <a:blip r:embed="rId12">
                       <a:extLst>
                         <a:ext uri="{28A0092B-C50C-407E-A947-70E740481C1C}">
                           <a14:useLocalDpi xmlns:a14="http://schemas.microsoft.com/office/drawing/2010/main" val="0"/>
@@ -2832,7 +3115,7 @@
                     </pic:cNvPicPr>
                   </pic:nvPicPr>
                   <pic:blipFill>
-                    <a:blip r:embed="rId12">
+                    <a:blip r:embed="rId13">
                       <a:extLst>
                         <a:ext uri="{28A0092B-C50C-407E-A947-70E740481C1C}">
                           <a14:useLocalDpi xmlns:a14="http://schemas.microsoft.com/office/drawing/2010/main" val="0"/>
@@ -2994,6 +3277,7 @@
           <w:szCs w:val="32"/>
         </w:rPr>
       </w:pPr>
+      <w:proofErr w:type="spellStart"/>
       <w:r>
         <w:rPr>
           <w:rFonts w:asciiTheme="majorBidi" w:hAnsiTheme="majorBidi" w:cstheme="majorBidi"/>
@@ -3002,7 +3286,18 @@
           <w:sz w:val="32"/>
           <w:szCs w:val="32"/>
         </w:rPr>
-        <w:t>EventWorker Table</w:t>
+        <w:t>EventWorker</w:t>
+      </w:r>
+      <w:proofErr w:type="spellEnd"/>
+      <w:r>
+        <w:rPr>
+          <w:rFonts w:asciiTheme="majorBidi" w:hAnsiTheme="majorBidi" w:cstheme="majorBidi"/>
+          <w:b/>
+          <w:bCs/>
+          <w:sz w:val="32"/>
+          <w:szCs w:val="32"/>
+        </w:rPr>
+        <w:t xml:space="preserve"> Table</w:t>
       </w:r>
     </w:p>
     <w:p>
@@ -3077,6 +3372,14 @@
         </w:rPr>
         <w:t xml:space="preserve"> This table is an entity subtype of the table Person</w:t>
       </w:r>
+      <w:r>
+        <w:rPr>
+          <w:rFonts w:asciiTheme="majorBidi" w:hAnsiTheme="majorBidi" w:cstheme="majorBidi"/>
+          <w:sz w:val="28"/>
+          <w:szCs w:val="28"/>
+        </w:rPr>
+        <w:t>.</w:t>
+      </w:r>
     </w:p>
     <w:p>
       <w:pPr>
@@ -3117,14 +3420,36 @@
           <w:szCs w:val="28"/>
         </w:rPr>
       </w:pPr>
-      <w:r>
-        <w:rPr>
-          <w:rFonts w:asciiTheme="majorBidi" w:hAnsiTheme="majorBidi" w:cstheme="majorBidi"/>
-          <w:sz w:val="28"/>
-          <w:szCs w:val="28"/>
-        </w:rPr>
-        <w:t>pid -&gt; salaryUSD</w:t>
-      </w:r>
+      <w:proofErr w:type="spellStart"/>
+      <w:proofErr w:type="gramStart"/>
+      <w:r>
+        <w:rPr>
+          <w:rFonts w:asciiTheme="majorBidi" w:hAnsiTheme="majorBidi" w:cstheme="majorBidi"/>
+          <w:sz w:val="28"/>
+          <w:szCs w:val="28"/>
+        </w:rPr>
+        <w:t>pid</w:t>
+      </w:r>
+      <w:proofErr w:type="spellEnd"/>
+      <w:proofErr w:type="gramEnd"/>
+      <w:r>
+        <w:rPr>
+          <w:rFonts w:asciiTheme="majorBidi" w:hAnsiTheme="majorBidi" w:cstheme="majorBidi"/>
+          <w:sz w:val="28"/>
+          <w:szCs w:val="28"/>
+        </w:rPr>
+        <w:t xml:space="preserve"> -&gt; </w:t>
+      </w:r>
+      <w:proofErr w:type="spellStart"/>
+      <w:r>
+        <w:rPr>
+          <w:rFonts w:asciiTheme="majorBidi" w:hAnsiTheme="majorBidi" w:cstheme="majorBidi"/>
+          <w:sz w:val="28"/>
+          <w:szCs w:val="28"/>
+        </w:rPr>
+        <w:t>salaryUSD</w:t>
+      </w:r>
+      <w:proofErr w:type="spellEnd"/>
     </w:p>
     <w:p>
       <w:pPr>
@@ -3170,7 +3495,7 @@
                     </pic:cNvPicPr>
                   </pic:nvPicPr>
                   <pic:blipFill>
-                    <a:blip r:embed="rId13">
+                    <a:blip r:embed="rId14">
                       <a:extLst>
                         <a:ext uri="{28A0092B-C50C-407E-A947-70E740481C1C}">
                           <a14:useLocalDpi xmlns:a14="http://schemas.microsoft.com/office/drawing/2010/main" val="0"/>
@@ -3237,7 +3562,7 @@
                     </pic:cNvPicPr>
                   </pic:nvPicPr>
                   <pic:blipFill>
-                    <a:blip r:embed="rId14">
+                    <a:blip r:embed="rId15">
                       <a:extLst>
                         <a:ext uri="{28A0092B-C50C-407E-A947-70E740481C1C}">
                           <a14:useLocalDpi xmlns:a14="http://schemas.microsoft.com/office/drawing/2010/main" val="0"/>
@@ -3389,6 +3714,7 @@
           <w:szCs w:val="32"/>
         </w:rPr>
       </w:pPr>
+      <w:proofErr w:type="spellStart"/>
       <w:r>
         <w:rPr>
           <w:rFonts w:asciiTheme="majorBidi" w:hAnsiTheme="majorBidi" w:cstheme="majorBidi"/>
@@ -3397,7 +3723,18 @@
           <w:sz w:val="32"/>
           <w:szCs w:val="32"/>
         </w:rPr>
-        <w:t>BandMember Table</w:t>
+        <w:t>BandMember</w:t>
+      </w:r>
+      <w:proofErr w:type="spellEnd"/>
+      <w:r>
+        <w:rPr>
+          <w:rFonts w:asciiTheme="majorBidi" w:hAnsiTheme="majorBidi" w:cstheme="majorBidi"/>
+          <w:b/>
+          <w:bCs/>
+          <w:sz w:val="32"/>
+          <w:szCs w:val="32"/>
+        </w:rPr>
+        <w:t xml:space="preserve"> Table</w:t>
       </w:r>
     </w:p>
     <w:p>
@@ -3446,7 +3783,23 @@
           <w:szCs w:val="28"/>
         </w:rPr>
         <w:tab/>
-        <w:t>Table that stores the information about each band member, which includes which instrument they play. This table is an entity subtype of the Person table.</w:t>
+        <w:t xml:space="preserve">Table that stores the information about each band member, which includes </w:t>
+      </w:r>
+      <w:r>
+        <w:rPr>
+          <w:rFonts w:asciiTheme="majorBidi" w:hAnsiTheme="majorBidi" w:cstheme="majorBidi"/>
+          <w:sz w:val="28"/>
+          <w:szCs w:val="28"/>
+        </w:rPr>
+        <w:t>the</w:t>
+      </w:r>
+      <w:r>
+        <w:rPr>
+          <w:rFonts w:asciiTheme="majorBidi" w:hAnsiTheme="majorBidi" w:cstheme="majorBidi"/>
+          <w:sz w:val="28"/>
+          <w:szCs w:val="28"/>
+        </w:rPr>
+        <w:t xml:space="preserve"> instrument they play. This table is an entity subtype of the Person table.</w:t>
       </w:r>
     </w:p>
     <w:p>
@@ -3488,13 +3841,25 @@
           <w:szCs w:val="28"/>
         </w:rPr>
       </w:pPr>
-      <w:r>
-        <w:rPr>
-          <w:rFonts w:asciiTheme="majorBidi" w:hAnsiTheme="majorBidi" w:cstheme="majorBidi"/>
-          <w:sz w:val="28"/>
-          <w:szCs w:val="28"/>
-        </w:rPr>
-        <w:t>pid -&gt; instrument</w:t>
+      <w:proofErr w:type="spellStart"/>
+      <w:proofErr w:type="gramStart"/>
+      <w:r>
+        <w:rPr>
+          <w:rFonts w:asciiTheme="majorBidi" w:hAnsiTheme="majorBidi" w:cstheme="majorBidi"/>
+          <w:sz w:val="28"/>
+          <w:szCs w:val="28"/>
+        </w:rPr>
+        <w:t>pid</w:t>
+      </w:r>
+      <w:proofErr w:type="spellEnd"/>
+      <w:proofErr w:type="gramEnd"/>
+      <w:r>
+        <w:rPr>
+          <w:rFonts w:asciiTheme="majorBidi" w:hAnsiTheme="majorBidi" w:cstheme="majorBidi"/>
+          <w:sz w:val="28"/>
+          <w:szCs w:val="28"/>
+        </w:rPr>
+        <w:t xml:space="preserve"> -&gt; instrument</w:t>
       </w:r>
     </w:p>
     <w:p>
@@ -3541,7 +3906,7 @@
                     </pic:cNvPicPr>
                   </pic:nvPicPr>
                   <pic:blipFill>
-                    <a:blip r:embed="rId15">
+                    <a:blip r:embed="rId16">
                       <a:extLst>
                         <a:ext uri="{28A0092B-C50C-407E-A947-70E740481C1C}">
                           <a14:useLocalDpi xmlns:a14="http://schemas.microsoft.com/office/drawing/2010/main" val="0"/>
@@ -3608,7 +3973,7 @@
                     </pic:cNvPicPr>
                   </pic:nvPicPr>
                   <pic:blipFill>
-                    <a:blip r:embed="rId16">
+                    <a:blip r:embed="rId17">
                       <a:extLst>
                         <a:ext uri="{28A0092B-C50C-407E-A947-70E740481C1C}">
                           <a14:useLocalDpi xmlns:a14="http://schemas.microsoft.com/office/drawing/2010/main" val="0"/>
@@ -3838,14 +4203,36 @@
           <w:szCs w:val="28"/>
         </w:rPr>
       </w:pPr>
-      <w:r>
-        <w:rPr>
-          <w:rFonts w:asciiTheme="majorBidi" w:hAnsiTheme="majorBidi" w:cstheme="majorBidi"/>
-          <w:sz w:val="28"/>
-          <w:szCs w:val="28"/>
-        </w:rPr>
-        <w:t>bandID -&gt; name, genre, yearFormed</w:t>
-      </w:r>
+      <w:proofErr w:type="spellStart"/>
+      <w:proofErr w:type="gramStart"/>
+      <w:r>
+        <w:rPr>
+          <w:rFonts w:asciiTheme="majorBidi" w:hAnsiTheme="majorBidi" w:cstheme="majorBidi"/>
+          <w:sz w:val="28"/>
+          <w:szCs w:val="28"/>
+        </w:rPr>
+        <w:t>bandID</w:t>
+      </w:r>
+      <w:proofErr w:type="spellEnd"/>
+      <w:proofErr w:type="gramEnd"/>
+      <w:r>
+        <w:rPr>
+          <w:rFonts w:asciiTheme="majorBidi" w:hAnsiTheme="majorBidi" w:cstheme="majorBidi"/>
+          <w:sz w:val="28"/>
+          <w:szCs w:val="28"/>
+        </w:rPr>
+        <w:t xml:space="preserve"> -&gt; name, genre, </w:t>
+      </w:r>
+      <w:proofErr w:type="spellStart"/>
+      <w:r>
+        <w:rPr>
+          <w:rFonts w:asciiTheme="majorBidi" w:hAnsiTheme="majorBidi" w:cstheme="majorBidi"/>
+          <w:sz w:val="28"/>
+          <w:szCs w:val="28"/>
+        </w:rPr>
+        <w:t>yearFormed</w:t>
+      </w:r>
+      <w:proofErr w:type="spellEnd"/>
     </w:p>
     <w:p>
       <w:pPr>
@@ -3891,7 +4278,7 @@
                     </pic:cNvPicPr>
                   </pic:nvPicPr>
                   <pic:blipFill>
-                    <a:blip r:embed="rId17">
+                    <a:blip r:embed="rId18">
                       <a:extLst>
                         <a:ext uri="{28A0092B-C50C-407E-A947-70E740481C1C}">
                           <a14:useLocalDpi xmlns:a14="http://schemas.microsoft.com/office/drawing/2010/main" val="0"/>
@@ -3968,7 +4355,7 @@
                     </pic:cNvPicPr>
                   </pic:nvPicPr>
                   <pic:blipFill>
-                    <a:blip r:embed="rId18">
+                    <a:blip r:embed="rId19">
                       <a:extLst>
                         <a:ext uri="{28A0092B-C50C-407E-A947-70E740481C1C}">
                           <a14:useLocalDpi xmlns:a14="http://schemas.microsoft.com/office/drawing/2010/main" val="0"/>
@@ -4177,7 +4564,23 @@
           <w:szCs w:val="28"/>
         </w:rPr>
         <w:tab/>
-        <w:t>Table that stores the information about each stage that is at the festival, which includes the capacity of each audience.</w:t>
+        <w:t>Table that stores the information about each stage that is at the festival, which includes the capacity of each audience</w:t>
+      </w:r>
+      <w:r>
+        <w:rPr>
+          <w:rFonts w:asciiTheme="majorBidi" w:hAnsiTheme="majorBidi" w:cstheme="majorBidi"/>
+          <w:sz w:val="28"/>
+          <w:szCs w:val="28"/>
+        </w:rPr>
+        <w:t xml:space="preserve"> for that stage</w:t>
+      </w:r>
+      <w:r>
+        <w:rPr>
+          <w:rFonts w:asciiTheme="majorBidi" w:hAnsiTheme="majorBidi" w:cstheme="majorBidi"/>
+          <w:sz w:val="28"/>
+          <w:szCs w:val="28"/>
+        </w:rPr>
+        <w:t>.</w:t>
       </w:r>
     </w:p>
     <w:p>
@@ -4219,14 +4622,36 @@
           <w:szCs w:val="28"/>
         </w:rPr>
       </w:pPr>
-      <w:r>
-        <w:rPr>
-          <w:rFonts w:asciiTheme="majorBidi" w:hAnsiTheme="majorBidi" w:cstheme="majorBidi"/>
-          <w:sz w:val="28"/>
-          <w:szCs w:val="28"/>
-        </w:rPr>
-        <w:t>stageID -&gt; name, audienceSize</w:t>
-      </w:r>
+      <w:proofErr w:type="spellStart"/>
+      <w:proofErr w:type="gramStart"/>
+      <w:r>
+        <w:rPr>
+          <w:rFonts w:asciiTheme="majorBidi" w:hAnsiTheme="majorBidi" w:cstheme="majorBidi"/>
+          <w:sz w:val="28"/>
+          <w:szCs w:val="28"/>
+        </w:rPr>
+        <w:t>stageID</w:t>
+      </w:r>
+      <w:proofErr w:type="spellEnd"/>
+      <w:proofErr w:type="gramEnd"/>
+      <w:r>
+        <w:rPr>
+          <w:rFonts w:asciiTheme="majorBidi" w:hAnsiTheme="majorBidi" w:cstheme="majorBidi"/>
+          <w:sz w:val="28"/>
+          <w:szCs w:val="28"/>
+        </w:rPr>
+        <w:t xml:space="preserve"> -&gt; name, </w:t>
+      </w:r>
+      <w:proofErr w:type="spellStart"/>
+      <w:r>
+        <w:rPr>
+          <w:rFonts w:asciiTheme="majorBidi" w:hAnsiTheme="majorBidi" w:cstheme="majorBidi"/>
+          <w:sz w:val="28"/>
+          <w:szCs w:val="28"/>
+        </w:rPr>
+        <w:t>audienceSize</w:t>
+      </w:r>
+      <w:proofErr w:type="spellEnd"/>
     </w:p>
     <w:p>
       <w:pPr>
@@ -4272,7 +4697,7 @@
                     </pic:cNvPicPr>
                   </pic:nvPicPr>
                   <pic:blipFill>
-                    <a:blip r:embed="rId19">
+                    <a:blip r:embed="rId20">
                       <a:extLst>
                         <a:ext uri="{28A0092B-C50C-407E-A947-70E740481C1C}">
                           <a14:useLocalDpi xmlns:a14="http://schemas.microsoft.com/office/drawing/2010/main" val="0"/>
@@ -4339,7 +4764,7 @@
                     </pic:cNvPicPr>
                   </pic:nvPicPr>
                   <pic:blipFill>
-                    <a:blip r:embed="rId20">
+                    <a:blip r:embed="rId21">
                       <a:extLst>
                         <a:ext uri="{28A0092B-C50C-407E-A947-70E740481C1C}">
                           <a14:useLocalDpi xmlns:a14="http://schemas.microsoft.com/office/drawing/2010/main" val="0"/>
@@ -4492,6 +4917,7 @@
           <w:szCs w:val="32"/>
         </w:rPr>
       </w:pPr>
+      <w:proofErr w:type="spellStart"/>
       <w:r>
         <w:rPr>
           <w:rFonts w:asciiTheme="majorBidi" w:hAnsiTheme="majorBidi" w:cstheme="majorBidi"/>
@@ -4500,7 +4926,18 @@
           <w:sz w:val="32"/>
           <w:szCs w:val="32"/>
         </w:rPr>
-        <w:t>JobRole Table</w:t>
+        <w:t>JobRole</w:t>
+      </w:r>
+      <w:proofErr w:type="spellEnd"/>
+      <w:r>
+        <w:rPr>
+          <w:rFonts w:asciiTheme="majorBidi" w:hAnsiTheme="majorBidi" w:cstheme="majorBidi"/>
+          <w:b/>
+          <w:bCs/>
+          <w:sz w:val="32"/>
+          <w:szCs w:val="32"/>
+        </w:rPr>
+        <w:t xml:space="preserve"> Table</w:t>
       </w:r>
     </w:p>
     <w:p>
@@ -4598,13 +5035,25 @@
           <w:szCs w:val="28"/>
         </w:rPr>
       </w:pPr>
-      <w:r>
-        <w:rPr>
-          <w:rFonts w:asciiTheme="majorBidi" w:hAnsiTheme="majorBidi" w:cstheme="majorBidi"/>
-          <w:sz w:val="28"/>
-          <w:szCs w:val="28"/>
-        </w:rPr>
-        <w:t>jobID -&gt; name, description</w:t>
+      <w:proofErr w:type="spellStart"/>
+      <w:proofErr w:type="gramStart"/>
+      <w:r>
+        <w:rPr>
+          <w:rFonts w:asciiTheme="majorBidi" w:hAnsiTheme="majorBidi" w:cstheme="majorBidi"/>
+          <w:sz w:val="28"/>
+          <w:szCs w:val="28"/>
+        </w:rPr>
+        <w:t>jobID</w:t>
+      </w:r>
+      <w:proofErr w:type="spellEnd"/>
+      <w:proofErr w:type="gramEnd"/>
+      <w:r>
+        <w:rPr>
+          <w:rFonts w:asciiTheme="majorBidi" w:hAnsiTheme="majorBidi" w:cstheme="majorBidi"/>
+          <w:sz w:val="28"/>
+          <w:szCs w:val="28"/>
+        </w:rPr>
+        <w:t xml:space="preserve"> -&gt; name, description</w:t>
       </w:r>
     </w:p>
     <w:p>
@@ -4651,7 +5100,7 @@
                     </pic:cNvPicPr>
                   </pic:nvPicPr>
                   <pic:blipFill>
-                    <a:blip r:embed="rId21">
+                    <a:blip r:embed="rId22">
                       <a:extLst>
                         <a:ext uri="{28A0092B-C50C-407E-A947-70E740481C1C}">
                           <a14:useLocalDpi xmlns:a14="http://schemas.microsoft.com/office/drawing/2010/main" val="0"/>
@@ -4728,7 +5177,7 @@
                     </pic:cNvPicPr>
                   </pic:nvPicPr>
                   <pic:blipFill>
-                    <a:blip r:embed="rId22">
+                    <a:blip r:embed="rId23">
                       <a:extLst>
                         <a:ext uri="{28A0092B-C50C-407E-A947-70E740481C1C}">
                           <a14:useLocalDpi xmlns:a14="http://schemas.microsoft.com/office/drawing/2010/main" val="0"/>
@@ -4969,14 +5418,54 @@
           <w:szCs w:val="28"/>
         </w:rPr>
       </w:pPr>
-      <w:r>
-        <w:rPr>
-          <w:rFonts w:asciiTheme="majorBidi" w:hAnsiTheme="majorBidi" w:cstheme="majorBidi"/>
-          <w:sz w:val="28"/>
-          <w:szCs w:val="28"/>
-        </w:rPr>
-        <w:t>shiftNum -&gt; startTime, endTime</w:t>
-      </w:r>
+      <w:proofErr w:type="spellStart"/>
+      <w:proofErr w:type="gramStart"/>
+      <w:r>
+        <w:rPr>
+          <w:rFonts w:asciiTheme="majorBidi" w:hAnsiTheme="majorBidi" w:cstheme="majorBidi"/>
+          <w:sz w:val="28"/>
+          <w:szCs w:val="28"/>
+        </w:rPr>
+        <w:t>shiftNum</w:t>
+      </w:r>
+      <w:proofErr w:type="spellEnd"/>
+      <w:proofErr w:type="gramEnd"/>
+      <w:r>
+        <w:rPr>
+          <w:rFonts w:asciiTheme="majorBidi" w:hAnsiTheme="majorBidi" w:cstheme="majorBidi"/>
+          <w:sz w:val="28"/>
+          <w:szCs w:val="28"/>
+        </w:rPr>
+        <w:t xml:space="preserve"> -&gt; </w:t>
+      </w:r>
+      <w:proofErr w:type="spellStart"/>
+      <w:r>
+        <w:rPr>
+          <w:rFonts w:asciiTheme="majorBidi" w:hAnsiTheme="majorBidi" w:cstheme="majorBidi"/>
+          <w:sz w:val="28"/>
+          <w:szCs w:val="28"/>
+        </w:rPr>
+        <w:t>startTime</w:t>
+      </w:r>
+      <w:proofErr w:type="spellEnd"/>
+      <w:r>
+        <w:rPr>
+          <w:rFonts w:asciiTheme="majorBidi" w:hAnsiTheme="majorBidi" w:cstheme="majorBidi"/>
+          <w:sz w:val="28"/>
+          <w:szCs w:val="28"/>
+        </w:rPr>
+        <w:t xml:space="preserve">, </w:t>
+      </w:r>
+      <w:proofErr w:type="spellStart"/>
+      <w:r>
+        <w:rPr>
+          <w:rFonts w:asciiTheme="majorBidi" w:hAnsiTheme="majorBidi" w:cstheme="majorBidi"/>
+          <w:sz w:val="28"/>
+          <w:szCs w:val="28"/>
+        </w:rPr>
+        <w:t>endTime</w:t>
+      </w:r>
+      <w:proofErr w:type="spellEnd"/>
     </w:p>
     <w:p>
       <w:pPr>
@@ -5022,7 +5511,7 @@
                     </pic:cNvPicPr>
                   </pic:nvPicPr>
                   <pic:blipFill>
-                    <a:blip r:embed="rId23">
+                    <a:blip r:embed="rId24">
                       <a:extLst>
                         <a:ext uri="{28A0092B-C50C-407E-A947-70E740481C1C}">
                           <a14:useLocalDpi xmlns:a14="http://schemas.microsoft.com/office/drawing/2010/main" val="0"/>
@@ -5099,7 +5588,7 @@
                     </pic:cNvPicPr>
                   </pic:nvPicPr>
                   <pic:blipFill>
-                    <a:blip r:embed="rId24">
+                    <a:blip r:embed="rId25">
                       <a:extLst>
                         <a:ext uri="{28A0092B-C50C-407E-A947-70E740481C1C}">
                           <a14:useLocalDpi xmlns:a14="http://schemas.microsoft.com/office/drawing/2010/main" val="0"/>
@@ -5318,7 +5807,23 @@
           <w:szCs w:val="28"/>
         </w:rPr>
         <w:tab/>
-        <w:t>Table that stores the information about each employee, when they are working and what job they are working on for the given day.</w:t>
+        <w:t xml:space="preserve">Table that stores the information about each employee, when they are working and what job they </w:t>
+      </w:r>
+      <w:r>
+        <w:rPr>
+          <w:rFonts w:asciiTheme="majorBidi" w:hAnsiTheme="majorBidi" w:cstheme="majorBidi"/>
+          <w:sz w:val="28"/>
+          <w:szCs w:val="28"/>
+        </w:rPr>
+        <w:t>are working on for a</w:t>
+      </w:r>
+      <w:r>
+        <w:rPr>
+          <w:rFonts w:asciiTheme="majorBidi" w:hAnsiTheme="majorBidi" w:cstheme="majorBidi"/>
+          <w:sz w:val="28"/>
+          <w:szCs w:val="28"/>
+        </w:rPr>
+        <w:t xml:space="preserve"> given day.</w:t>
       </w:r>
     </w:p>
     <w:p>
@@ -5360,6 +5865,8 @@
           <w:szCs w:val="28"/>
         </w:rPr>
       </w:pPr>
+      <w:proofErr w:type="spellStart"/>
+      <w:proofErr w:type="gramStart"/>
       <w:r>
         <w:rPr>
           <w:rFonts w:asciiTheme="majorBidi" w:hAnsiTheme="majorBidi" w:cstheme="majorBidi"/>
@@ -5368,6 +5875,8 @@
         </w:rPr>
         <w:t>pid</w:t>
       </w:r>
+      <w:proofErr w:type="spellEnd"/>
+      <w:proofErr w:type="gramEnd"/>
       <w:r>
         <w:rPr>
           <w:rFonts w:asciiTheme="majorBidi" w:hAnsiTheme="majorBidi" w:cstheme="majorBidi"/>
@@ -5376,6 +5885,7 @@
         </w:rPr>
         <w:t xml:space="preserve"> + </w:t>
       </w:r>
+      <w:proofErr w:type="spellStart"/>
       <w:r>
         <w:rPr>
           <w:rFonts w:asciiTheme="majorBidi" w:hAnsiTheme="majorBidi" w:cstheme="majorBidi"/>
@@ -5390,15 +5900,52 @@
           <w:sz w:val="28"/>
           <w:szCs w:val="28"/>
         </w:rPr>
-        <w:t xml:space="preserve">bID + shiftNum + </w:t>
-      </w:r>
-      <w:r>
-        <w:rPr>
-          <w:rFonts w:asciiTheme="majorBidi" w:hAnsiTheme="majorBidi" w:cstheme="majorBidi"/>
-          <w:sz w:val="28"/>
-          <w:szCs w:val="28"/>
-        </w:rPr>
-        <w:t>daysWorking -&gt;</w:t>
+        <w:t>bID</w:t>
+      </w:r>
+      <w:proofErr w:type="spellEnd"/>
+      <w:r>
+        <w:rPr>
+          <w:rFonts w:asciiTheme="majorBidi" w:hAnsiTheme="majorBidi" w:cstheme="majorBidi"/>
+          <w:sz w:val="28"/>
+          <w:szCs w:val="28"/>
+        </w:rPr>
+        <w:t xml:space="preserve"> + </w:t>
+      </w:r>
+      <w:proofErr w:type="spellStart"/>
+      <w:r>
+        <w:rPr>
+          <w:rFonts w:asciiTheme="majorBidi" w:hAnsiTheme="majorBidi" w:cstheme="majorBidi"/>
+          <w:sz w:val="28"/>
+          <w:szCs w:val="28"/>
+        </w:rPr>
+        <w:t>shiftNum</w:t>
+      </w:r>
+      <w:proofErr w:type="spellEnd"/>
+      <w:r>
+        <w:rPr>
+          <w:rFonts w:asciiTheme="majorBidi" w:hAnsiTheme="majorBidi" w:cstheme="majorBidi"/>
+          <w:sz w:val="28"/>
+          <w:szCs w:val="28"/>
+        </w:rPr>
+        <w:t xml:space="preserve"> + </w:t>
+      </w:r>
+      <w:proofErr w:type="spellStart"/>
+      <w:r>
+        <w:rPr>
+          <w:rFonts w:asciiTheme="majorBidi" w:hAnsiTheme="majorBidi" w:cstheme="majorBidi"/>
+          <w:sz w:val="28"/>
+          <w:szCs w:val="28"/>
+        </w:rPr>
+        <w:t>daysWorking</w:t>
+      </w:r>
+      <w:proofErr w:type="spellEnd"/>
+      <w:r>
+        <w:rPr>
+          <w:rFonts w:asciiTheme="majorBidi" w:hAnsiTheme="majorBidi" w:cstheme="majorBidi"/>
+          <w:sz w:val="28"/>
+          <w:szCs w:val="28"/>
+        </w:rPr>
+        <w:t xml:space="preserve"> -&gt;</w:t>
       </w:r>
     </w:p>
     <w:p>
@@ -5445,7 +5992,7 @@
                     </pic:cNvPicPr>
                   </pic:nvPicPr>
                   <pic:blipFill>
-                    <a:blip r:embed="rId25">
+                    <a:blip r:embed="rId26">
                       <a:extLst>
                         <a:ext uri="{28A0092B-C50C-407E-A947-70E740481C1C}">
                           <a14:useLocalDpi xmlns:a14="http://schemas.microsoft.com/office/drawing/2010/main" val="0"/>
@@ -5522,7 +6069,7 @@
                     </pic:cNvPicPr>
                   </pic:nvPicPr>
                   <pic:blipFill>
-                    <a:blip r:embed="rId26">
+                    <a:blip r:embed="rId27">
                       <a:extLst>
                         <a:ext uri="{28A0092B-C50C-407E-A947-70E740481C1C}">
                           <a14:useLocalDpi xmlns:a14="http://schemas.microsoft.com/office/drawing/2010/main" val="0"/>
@@ -5760,14 +6307,90 @@
           <w:szCs w:val="28"/>
         </w:rPr>
       </w:pPr>
-      <w:r>
-        <w:rPr>
-          <w:rFonts w:asciiTheme="majorBidi" w:hAnsiTheme="majorBidi" w:cstheme="majorBidi"/>
-          <w:sz w:val="28"/>
-          <w:szCs w:val="28"/>
-        </w:rPr>
-        <w:t>ticketID -&gt; ticketName, timeLength, seatArea, priceUSD</w:t>
-      </w:r>
+      <w:proofErr w:type="spellStart"/>
+      <w:proofErr w:type="gramStart"/>
+      <w:r>
+        <w:rPr>
+          <w:rFonts w:asciiTheme="majorBidi" w:hAnsiTheme="majorBidi" w:cstheme="majorBidi"/>
+          <w:sz w:val="28"/>
+          <w:szCs w:val="28"/>
+        </w:rPr>
+        <w:t>ticketID</w:t>
+      </w:r>
+      <w:proofErr w:type="spellEnd"/>
+      <w:proofErr w:type="gramEnd"/>
+      <w:r>
+        <w:rPr>
+          <w:rFonts w:asciiTheme="majorBidi" w:hAnsiTheme="majorBidi" w:cstheme="majorBidi"/>
+          <w:sz w:val="28"/>
+          <w:szCs w:val="28"/>
+        </w:rPr>
+        <w:t xml:space="preserve"> -&gt; </w:t>
+      </w:r>
+      <w:proofErr w:type="spellStart"/>
+      <w:r>
+        <w:rPr>
+          <w:rFonts w:asciiTheme="majorBidi" w:hAnsiTheme="majorBidi" w:cstheme="majorBidi"/>
+          <w:sz w:val="28"/>
+          <w:szCs w:val="28"/>
+        </w:rPr>
+        <w:t>ticketName</w:t>
+      </w:r>
+      <w:proofErr w:type="spellEnd"/>
+      <w:r>
+        <w:rPr>
+          <w:rFonts w:asciiTheme="majorBidi" w:hAnsiTheme="majorBidi" w:cstheme="majorBidi"/>
+          <w:sz w:val="28"/>
+          <w:szCs w:val="28"/>
+        </w:rPr>
+        <w:t xml:space="preserve">, </w:t>
+      </w:r>
+      <w:proofErr w:type="spellStart"/>
+      <w:r>
+        <w:rPr>
+          <w:rFonts w:asciiTheme="majorBidi" w:hAnsiTheme="majorBidi" w:cstheme="majorBidi"/>
+          <w:sz w:val="28"/>
+          <w:szCs w:val="28"/>
+        </w:rPr>
+        <w:t>timeLength</w:t>
+      </w:r>
+      <w:proofErr w:type="spellEnd"/>
+      <w:r>
+        <w:rPr>
+          <w:rFonts w:asciiTheme="majorBidi" w:hAnsiTheme="majorBidi" w:cstheme="majorBidi"/>
+          <w:sz w:val="28"/>
+          <w:szCs w:val="28"/>
+        </w:rPr>
+        <w:t xml:space="preserve">, </w:t>
+      </w:r>
+      <w:proofErr w:type="spellStart"/>
+      <w:r>
+        <w:rPr>
+          <w:rFonts w:asciiTheme="majorBidi" w:hAnsiTheme="majorBidi" w:cstheme="majorBidi"/>
+          <w:sz w:val="28"/>
+          <w:szCs w:val="28"/>
+        </w:rPr>
+        <w:t>seatArea</w:t>
+      </w:r>
+      <w:proofErr w:type="spellEnd"/>
+      <w:r>
+        <w:rPr>
+          <w:rFonts w:asciiTheme="majorBidi" w:hAnsiTheme="majorBidi" w:cstheme="majorBidi"/>
+          <w:sz w:val="28"/>
+          <w:szCs w:val="28"/>
+        </w:rPr>
+        <w:t xml:space="preserve">, </w:t>
+      </w:r>
+      <w:proofErr w:type="spellStart"/>
+      <w:r>
+        <w:rPr>
+          <w:rFonts w:asciiTheme="majorBidi" w:hAnsiTheme="majorBidi" w:cstheme="majorBidi"/>
+          <w:sz w:val="28"/>
+          <w:szCs w:val="28"/>
+        </w:rPr>
+        <w:t>priceUSD</w:t>
+      </w:r>
+      <w:proofErr w:type="spellEnd"/>
     </w:p>
     <w:p>
       <w:pPr>
@@ -5813,7 +6436,7 @@
                     </pic:cNvPicPr>
                   </pic:nvPicPr>
                   <pic:blipFill>
-                    <a:blip r:embed="rId27">
+                    <a:blip r:embed="rId28">
                       <a:extLst>
                         <a:ext uri="{28A0092B-C50C-407E-A947-70E740481C1C}">
                           <a14:useLocalDpi xmlns:a14="http://schemas.microsoft.com/office/drawing/2010/main" val="0"/>
@@ -5890,7 +6513,7 @@
                     </pic:cNvPicPr>
                   </pic:nvPicPr>
                   <pic:blipFill>
-                    <a:blip r:embed="rId28">
+                    <a:blip r:embed="rId29">
                       <a:extLst>
                         <a:ext uri="{28A0092B-C50C-407E-A947-70E740481C1C}">
                           <a14:useLocalDpi xmlns:a14="http://schemas.microsoft.com/office/drawing/2010/main" val="0"/>
@@ -6080,7 +6703,23 @@
           <w:szCs w:val="28"/>
         </w:rPr>
         <w:tab/>
-        <w:t>Table that stores the information about which attendee bought which ticket for the festival.</w:t>
+        <w:t xml:space="preserve">Table that stores the information about which attendee bought which </w:t>
+      </w:r>
+      <w:r>
+        <w:rPr>
+          <w:rFonts w:asciiTheme="majorBidi" w:hAnsiTheme="majorBidi" w:cstheme="majorBidi"/>
+          <w:sz w:val="28"/>
+          <w:szCs w:val="28"/>
+        </w:rPr>
+        <w:t xml:space="preserve">type of </w:t>
+      </w:r>
+      <w:r>
+        <w:rPr>
+          <w:rFonts w:asciiTheme="majorBidi" w:hAnsiTheme="majorBidi" w:cstheme="majorBidi"/>
+          <w:sz w:val="28"/>
+          <w:szCs w:val="28"/>
+        </w:rPr>
+        <w:t>ticket for the festival.</w:t>
       </w:r>
     </w:p>
     <w:p>
@@ -6122,13 +6761,43 @@
           <w:szCs w:val="28"/>
         </w:rPr>
       </w:pPr>
-      <w:r>
-        <w:rPr>
-          <w:rFonts w:asciiTheme="majorBidi" w:hAnsiTheme="majorBidi" w:cstheme="majorBidi"/>
-          <w:sz w:val="28"/>
-          <w:szCs w:val="28"/>
-        </w:rPr>
-        <w:t>pid + ticketID -&gt;</w:t>
+      <w:proofErr w:type="spellStart"/>
+      <w:proofErr w:type="gramStart"/>
+      <w:r>
+        <w:rPr>
+          <w:rFonts w:asciiTheme="majorBidi" w:hAnsiTheme="majorBidi" w:cstheme="majorBidi"/>
+          <w:sz w:val="28"/>
+          <w:szCs w:val="28"/>
+        </w:rPr>
+        <w:t>pid</w:t>
+      </w:r>
+      <w:proofErr w:type="spellEnd"/>
+      <w:proofErr w:type="gramEnd"/>
+      <w:r>
+        <w:rPr>
+          <w:rFonts w:asciiTheme="majorBidi" w:hAnsiTheme="majorBidi" w:cstheme="majorBidi"/>
+          <w:sz w:val="28"/>
+          <w:szCs w:val="28"/>
+        </w:rPr>
+        <w:t xml:space="preserve"> + </w:t>
+      </w:r>
+      <w:proofErr w:type="spellStart"/>
+      <w:r>
+        <w:rPr>
+          <w:rFonts w:asciiTheme="majorBidi" w:hAnsiTheme="majorBidi" w:cstheme="majorBidi"/>
+          <w:sz w:val="28"/>
+          <w:szCs w:val="28"/>
+        </w:rPr>
+        <w:t>ticketID</w:t>
+      </w:r>
+      <w:proofErr w:type="spellEnd"/>
+      <w:r>
+        <w:rPr>
+          <w:rFonts w:asciiTheme="majorBidi" w:hAnsiTheme="majorBidi" w:cstheme="majorBidi"/>
+          <w:sz w:val="28"/>
+          <w:szCs w:val="28"/>
+        </w:rPr>
+        <w:t xml:space="preserve"> -&gt;</w:t>
       </w:r>
     </w:p>
     <w:p>
@@ -6175,7 +6844,7 @@
                     </pic:cNvPicPr>
                   </pic:nvPicPr>
                   <pic:blipFill>
-                    <a:blip r:embed="rId29">
+                    <a:blip r:embed="rId30">
                       <a:extLst>
                         <a:ext uri="{28A0092B-C50C-407E-A947-70E740481C1C}">
                           <a14:useLocalDpi xmlns:a14="http://schemas.microsoft.com/office/drawing/2010/main" val="0"/>
@@ -6252,7 +6921,7 @@
                     </pic:cNvPicPr>
                   </pic:nvPicPr>
                   <pic:blipFill>
-                    <a:blip r:embed="rId30">
+                    <a:blip r:embed="rId31">
                       <a:extLst>
                         <a:ext uri="{28A0092B-C50C-407E-A947-70E740481C1C}">
                           <a14:useLocalDpi xmlns:a14="http://schemas.microsoft.com/office/drawing/2010/main" val="0"/>
@@ -6403,6 +7072,7 @@
           <w:szCs w:val="32"/>
         </w:rPr>
       </w:pPr>
+      <w:proofErr w:type="spellStart"/>
       <w:r>
         <w:rPr>
           <w:rFonts w:asciiTheme="majorBidi" w:hAnsiTheme="majorBidi" w:cstheme="majorBidi"/>
@@ -6411,7 +7081,18 @@
           <w:sz w:val="32"/>
           <w:szCs w:val="32"/>
         </w:rPr>
-        <w:t>MembersInBands Table</w:t>
+        <w:t>MembersInBands</w:t>
+      </w:r>
+      <w:proofErr w:type="spellEnd"/>
+      <w:r>
+        <w:rPr>
+          <w:rFonts w:asciiTheme="majorBidi" w:hAnsiTheme="majorBidi" w:cstheme="majorBidi"/>
+          <w:b/>
+          <w:bCs/>
+          <w:sz w:val="32"/>
+          <w:szCs w:val="32"/>
+        </w:rPr>
+        <w:t xml:space="preserve"> Table</w:t>
       </w:r>
     </w:p>
     <w:p>
@@ -6502,14 +7183,54 @@
           <w:szCs w:val="28"/>
         </w:rPr>
       </w:pPr>
-      <w:r>
-        <w:rPr>
-          <w:rFonts w:asciiTheme="majorBidi" w:hAnsiTheme="majorBidi" w:cstheme="majorBidi"/>
-          <w:sz w:val="28"/>
-          <w:szCs w:val="28"/>
-        </w:rPr>
-        <w:t>pid + bandID -&gt; yearsInBand</w:t>
-      </w:r>
+      <w:proofErr w:type="spellStart"/>
+      <w:proofErr w:type="gramStart"/>
+      <w:r>
+        <w:rPr>
+          <w:rFonts w:asciiTheme="majorBidi" w:hAnsiTheme="majorBidi" w:cstheme="majorBidi"/>
+          <w:sz w:val="28"/>
+          <w:szCs w:val="28"/>
+        </w:rPr>
+        <w:t>pid</w:t>
+      </w:r>
+      <w:proofErr w:type="spellEnd"/>
+      <w:proofErr w:type="gramEnd"/>
+      <w:r>
+        <w:rPr>
+          <w:rFonts w:asciiTheme="majorBidi" w:hAnsiTheme="majorBidi" w:cstheme="majorBidi"/>
+          <w:sz w:val="28"/>
+          <w:szCs w:val="28"/>
+        </w:rPr>
+        <w:t xml:space="preserve"> + </w:t>
+      </w:r>
+      <w:proofErr w:type="spellStart"/>
+      <w:r>
+        <w:rPr>
+          <w:rFonts w:asciiTheme="majorBidi" w:hAnsiTheme="majorBidi" w:cstheme="majorBidi"/>
+          <w:sz w:val="28"/>
+          <w:szCs w:val="28"/>
+        </w:rPr>
+        <w:t>bandID</w:t>
+      </w:r>
+      <w:proofErr w:type="spellEnd"/>
+      <w:r>
+        <w:rPr>
+          <w:rFonts w:asciiTheme="majorBidi" w:hAnsiTheme="majorBidi" w:cstheme="majorBidi"/>
+          <w:sz w:val="28"/>
+          <w:szCs w:val="28"/>
+        </w:rPr>
+        <w:t xml:space="preserve"> -&gt; </w:t>
+      </w:r>
+      <w:proofErr w:type="spellStart"/>
+      <w:r>
+        <w:rPr>
+          <w:rFonts w:asciiTheme="majorBidi" w:hAnsiTheme="majorBidi" w:cstheme="majorBidi"/>
+          <w:sz w:val="28"/>
+          <w:szCs w:val="28"/>
+        </w:rPr>
+        <w:t>yearsInBand</w:t>
+      </w:r>
+      <w:proofErr w:type="spellEnd"/>
     </w:p>
     <w:p>
       <w:pPr>
@@ -6555,7 +7276,7 @@
                     </pic:cNvPicPr>
                   </pic:nvPicPr>
                   <pic:blipFill>
-                    <a:blip r:embed="rId31">
+                    <a:blip r:embed="rId32">
                       <a:extLst>
                         <a:ext uri="{28A0092B-C50C-407E-A947-70E740481C1C}">
                           <a14:useLocalDpi xmlns:a14="http://schemas.microsoft.com/office/drawing/2010/main" val="0"/>
@@ -6632,7 +7353,7 @@
                     </pic:cNvPicPr>
                   </pic:nvPicPr>
                   <pic:blipFill>
-                    <a:blip r:embed="rId32">
+                    <a:blip r:embed="rId33">
                       <a:extLst>
                         <a:ext uri="{28A0092B-C50C-407E-A947-70E740481C1C}">
                           <a14:useLocalDpi xmlns:a14="http://schemas.microsoft.com/office/drawing/2010/main" val="0"/>
@@ -6856,14 +7577,90 @@
           <w:szCs w:val="28"/>
         </w:rPr>
       </w:pPr>
-      <w:r>
-        <w:rPr>
-          <w:rFonts w:asciiTheme="majorBidi" w:hAnsiTheme="majorBidi" w:cstheme="majorBidi"/>
-          <w:sz w:val="28"/>
-          <w:szCs w:val="28"/>
-        </w:rPr>
-        <w:t>stageID + bandID + datePlayed -&gt; startTime, endTime</w:t>
-      </w:r>
+      <w:proofErr w:type="spellStart"/>
+      <w:proofErr w:type="gramStart"/>
+      <w:r>
+        <w:rPr>
+          <w:rFonts w:asciiTheme="majorBidi" w:hAnsiTheme="majorBidi" w:cstheme="majorBidi"/>
+          <w:sz w:val="28"/>
+          <w:szCs w:val="28"/>
+        </w:rPr>
+        <w:t>stageID</w:t>
+      </w:r>
+      <w:proofErr w:type="spellEnd"/>
+      <w:proofErr w:type="gramEnd"/>
+      <w:r>
+        <w:rPr>
+          <w:rFonts w:asciiTheme="majorBidi" w:hAnsiTheme="majorBidi" w:cstheme="majorBidi"/>
+          <w:sz w:val="28"/>
+          <w:szCs w:val="28"/>
+        </w:rPr>
+        <w:t xml:space="preserve"> + </w:t>
+      </w:r>
+      <w:proofErr w:type="spellStart"/>
+      <w:r>
+        <w:rPr>
+          <w:rFonts w:asciiTheme="majorBidi" w:hAnsiTheme="majorBidi" w:cstheme="majorBidi"/>
+          <w:sz w:val="28"/>
+          <w:szCs w:val="28"/>
+        </w:rPr>
+        <w:t>bandID</w:t>
+      </w:r>
+      <w:proofErr w:type="spellEnd"/>
+      <w:r>
+        <w:rPr>
+          <w:rFonts w:asciiTheme="majorBidi" w:hAnsiTheme="majorBidi" w:cstheme="majorBidi"/>
+          <w:sz w:val="28"/>
+          <w:szCs w:val="28"/>
+        </w:rPr>
+        <w:t xml:space="preserve"> + </w:t>
+      </w:r>
+      <w:proofErr w:type="spellStart"/>
+      <w:r>
+        <w:rPr>
+          <w:rFonts w:asciiTheme="majorBidi" w:hAnsiTheme="majorBidi" w:cstheme="majorBidi"/>
+          <w:sz w:val="28"/>
+          <w:szCs w:val="28"/>
+        </w:rPr>
+        <w:t>datePlayed</w:t>
+      </w:r>
+      <w:proofErr w:type="spellEnd"/>
+      <w:r>
+        <w:rPr>
+          <w:rFonts w:asciiTheme="majorBidi" w:hAnsiTheme="majorBidi" w:cstheme="majorBidi"/>
+          <w:sz w:val="28"/>
+          <w:szCs w:val="28"/>
+        </w:rPr>
+        <w:t xml:space="preserve"> -&gt; </w:t>
+      </w:r>
+      <w:proofErr w:type="spellStart"/>
+      <w:r>
+        <w:rPr>
+          <w:rFonts w:asciiTheme="majorBidi" w:hAnsiTheme="majorBidi" w:cstheme="majorBidi"/>
+          <w:sz w:val="28"/>
+          <w:szCs w:val="28"/>
+        </w:rPr>
+        <w:t>startTime</w:t>
+      </w:r>
+      <w:proofErr w:type="spellEnd"/>
+      <w:r>
+        <w:rPr>
+          <w:rFonts w:asciiTheme="majorBidi" w:hAnsiTheme="majorBidi" w:cstheme="majorBidi"/>
+          <w:sz w:val="28"/>
+          <w:szCs w:val="28"/>
+        </w:rPr>
+        <w:t xml:space="preserve">, </w:t>
+      </w:r>
+      <w:proofErr w:type="spellStart"/>
+      <w:r>
+        <w:rPr>
+          <w:rFonts w:asciiTheme="majorBidi" w:hAnsiTheme="majorBidi" w:cstheme="majorBidi"/>
+          <w:sz w:val="28"/>
+          <w:szCs w:val="28"/>
+        </w:rPr>
+        <w:t>endTime</w:t>
+      </w:r>
+      <w:proofErr w:type="spellEnd"/>
     </w:p>
     <w:p>
       <w:pPr>
@@ -6909,7 +7706,7 @@
                     </pic:cNvPicPr>
                   </pic:nvPicPr>
                   <pic:blipFill>
-                    <a:blip r:embed="rId33">
+                    <a:blip r:embed="rId34">
                       <a:extLst>
                         <a:ext uri="{28A0092B-C50C-407E-A947-70E740481C1C}">
                           <a14:useLocalDpi xmlns:a14="http://schemas.microsoft.com/office/drawing/2010/main" val="0"/>
@@ -6987,7 +7784,7 @@
                     </pic:cNvPicPr>
                   </pic:nvPicPr>
                   <pic:blipFill>
-                    <a:blip r:embed="rId34">
+                    <a:blip r:embed="rId35">
                       <a:extLst>
                         <a:ext uri="{28A0092B-C50C-407E-A947-70E740481C1C}">
                           <a14:useLocalDpi xmlns:a14="http://schemas.microsoft.com/office/drawing/2010/main" val="0"/>
@@ -7212,7 +8009,7 @@
                     </pic:cNvPicPr>
                   </pic:nvPicPr>
                   <pic:blipFill>
-                    <a:blip r:embed="rId35">
+                    <a:blip r:embed="rId36">
                       <a:extLst>
                         <a:ext uri="{28A0092B-C50C-407E-A947-70E740481C1C}">
                           <a14:useLocalDpi xmlns:a14="http://schemas.microsoft.com/office/drawing/2010/main" val="0"/>
@@ -7306,7 +8103,7 @@
                     </pic:cNvPicPr>
                   </pic:nvPicPr>
                   <pic:blipFill>
-                    <a:blip r:embed="rId36">
+                    <a:blip r:embed="rId37">
                       <a:extLst>
                         <a:ext uri="{28A0092B-C50C-407E-A947-70E740481C1C}">
                           <a14:useLocalDpi xmlns:a14="http://schemas.microsoft.com/office/drawing/2010/main" val="0"/>
@@ -7541,7 +8338,7 @@
                     </pic:cNvPicPr>
                   </pic:nvPicPr>
                   <pic:blipFill>
-                    <a:blip r:embed="rId37">
+                    <a:blip r:embed="rId38">
                       <a:extLst>
                         <a:ext uri="{28A0092B-C50C-407E-A947-70E740481C1C}">
                           <a14:useLocalDpi xmlns:a14="http://schemas.microsoft.com/office/drawing/2010/main" val="0"/>
@@ -7635,7 +8432,7 @@
                     </pic:cNvPicPr>
                   </pic:nvPicPr>
                   <pic:blipFill>
-                    <a:blip r:embed="rId38">
+                    <a:blip r:embed="rId39">
                       <a:extLst>
                         <a:ext uri="{28A0092B-C50C-407E-A947-70E740481C1C}">
                           <a14:useLocalDpi xmlns:a14="http://schemas.microsoft.com/office/drawing/2010/main" val="0"/>
@@ -7900,7 +8697,7 @@
                     </pic:cNvPicPr>
                   </pic:nvPicPr>
                   <pic:blipFill>
-                    <a:blip r:embed="rId39">
+                    <a:blip r:embed="rId40">
                       <a:extLst>
                         <a:ext uri="{28A0092B-C50C-407E-A947-70E740481C1C}">
                           <a14:useLocalDpi xmlns:a14="http://schemas.microsoft.com/office/drawing/2010/main" val="0"/>
@@ -7994,7 +8791,7 @@
                     </pic:cNvPicPr>
                   </pic:nvPicPr>
                   <pic:blipFill>
-                    <a:blip r:embed="rId40">
+                    <a:blip r:embed="rId41">
                       <a:extLst>
                         <a:ext uri="{28A0092B-C50C-407E-A947-70E740481C1C}">
                           <a14:useLocalDpi xmlns:a14="http://schemas.microsoft.com/office/drawing/2010/main" val="0"/>
@@ -8175,6 +8972,8 @@
         </w:rPr>
         <w:t>Purpose:</w:t>
       </w:r>
+      <w:bookmarkStart w:id="0" w:name="_GoBack"/>
+      <w:bookmarkEnd w:id="0"/>
     </w:p>
     <w:p>
       <w:pPr>
@@ -8239,7 +9038,7 @@
                     </pic:cNvPicPr>
                   </pic:nvPicPr>
                   <pic:blipFill>
-                    <a:blip r:embed="rId41">
+                    <a:blip r:embed="rId42">
                       <a:extLst>
                         <a:ext uri="{28A0092B-C50C-407E-A947-70E740481C1C}">
                           <a14:useLocalDpi xmlns:a14="http://schemas.microsoft.com/office/drawing/2010/main" val="0"/>
@@ -8333,7 +9132,7 @@
                     </pic:cNvPicPr>
                   </pic:nvPicPr>
                   <pic:blipFill>
-                    <a:blip r:embed="rId42">
+                    <a:blip r:embed="rId43">
                       <a:extLst>
                         <a:ext uri="{28A0092B-C50C-407E-A947-70E740481C1C}">
                           <a14:useLocalDpi xmlns:a14="http://schemas.microsoft.com/office/drawing/2010/main" val="0"/>
@@ -8606,7 +9405,7 @@
                     </pic:cNvPicPr>
                   </pic:nvPicPr>
                   <pic:blipFill>
-                    <a:blip r:embed="rId43">
+                    <a:blip r:embed="rId44">
                       <a:extLst>
                         <a:ext uri="{28A0092B-C50C-407E-A947-70E740481C1C}">
                           <a14:useLocalDpi xmlns:a14="http://schemas.microsoft.com/office/drawing/2010/main" val="0"/>
@@ -8710,7 +9509,7 @@
                     </pic:cNvPicPr>
                   </pic:nvPicPr>
                   <pic:blipFill>
-                    <a:blip r:embed="rId44">
+                    <a:blip r:embed="rId45">
                       <a:extLst>
                         <a:ext uri="{28A0092B-C50C-407E-A947-70E740481C1C}">
                           <a14:useLocalDpi xmlns:a14="http://schemas.microsoft.com/office/drawing/2010/main" val="0"/>
@@ -9003,7 +9802,7 @@
                     </pic:cNvPicPr>
                   </pic:nvPicPr>
                   <pic:blipFill>
-                    <a:blip r:embed="rId45">
+                    <a:blip r:embed="rId46">
                       <a:extLst>
                         <a:ext uri="{28A0092B-C50C-407E-A947-70E740481C1C}">
                           <a14:useLocalDpi xmlns:a14="http://schemas.microsoft.com/office/drawing/2010/main" val="0"/>
@@ -9118,7 +9917,7 @@
                     </pic:cNvPicPr>
                   </pic:nvPicPr>
                   <pic:blipFill>
-                    <a:blip r:embed="rId46">
+                    <a:blip r:embed="rId47">
                       <a:extLst>
                         <a:ext uri="{28A0092B-C50C-407E-A947-70E740481C1C}">
                           <a14:useLocalDpi xmlns:a14="http://schemas.microsoft.com/office/drawing/2010/main" val="0"/>
@@ -9413,7 +10212,7 @@
                     </pic:cNvPicPr>
                   </pic:nvPicPr>
                   <pic:blipFill>
-                    <a:blip r:embed="rId47">
+                    <a:blip r:embed="rId48">
                       <a:extLst>
                         <a:ext uri="{28A0092B-C50C-407E-A947-70E740481C1C}">
                           <a14:useLocalDpi xmlns:a14="http://schemas.microsoft.com/office/drawing/2010/main" val="0"/>
@@ -9518,7 +10317,7 @@
                     </pic:cNvPicPr>
                   </pic:nvPicPr>
                   <pic:blipFill>
-                    <a:blip r:embed="rId48">
+                    <a:blip r:embed="rId49">
                       <a:extLst>
                         <a:ext uri="{28A0092B-C50C-407E-A947-70E740481C1C}">
                           <a14:useLocalDpi xmlns:a14="http://schemas.microsoft.com/office/drawing/2010/main" val="0"/>
@@ -9771,7 +10570,15 @@
           <w:szCs w:val="28"/>
         </w:rPr>
         <w:tab/>
-        <w:t>Query that returns the average age of the attendees of the festival. This is a useful report in determining who the target population that needs advertising the most.</w:t>
+        <w:t xml:space="preserve">Query that returns the average age of the attendees of the festival. This is a useful report in determining who the target population </w:t>
+      </w:r>
+      <w:r>
+        <w:rPr>
+          <w:rFonts w:asciiTheme="majorBidi" w:hAnsiTheme="majorBidi" w:cstheme="majorBidi"/>
+          <w:sz w:val="28"/>
+          <w:szCs w:val="28"/>
+        </w:rPr>
+        <w:t>that needs advertising the most.</w:t>
       </w:r>
     </w:p>
     <w:p>
@@ -9818,7 +10625,7 @@
                     </pic:cNvPicPr>
                   </pic:nvPicPr>
                   <pic:blipFill>
-                    <a:blip r:embed="rId49">
+                    <a:blip r:embed="rId50">
                       <a:extLst>
                         <a:ext uri="{28A0092B-C50C-407E-A947-70E740481C1C}">
                           <a14:useLocalDpi xmlns:a14="http://schemas.microsoft.com/office/drawing/2010/main" val="0"/>
@@ -9923,7 +10730,7 @@
                     </pic:cNvPicPr>
                   </pic:nvPicPr>
                   <pic:blipFill>
-                    <a:blip r:embed="rId50">
+                    <a:blip r:embed="rId51">
                       <a:extLst>
                         <a:ext uri="{28A0092B-C50C-407E-A947-70E740481C1C}">
                           <a14:useLocalDpi xmlns:a14="http://schemas.microsoft.com/office/drawing/2010/main" val="0"/>
@@ -10235,7 +11042,7 @@
                     </pic:cNvPicPr>
                   </pic:nvPicPr>
                   <pic:blipFill>
-                    <a:blip r:embed="rId51">
+                    <a:blip r:embed="rId52">
                       <a:extLst>
                         <a:ext uri="{28A0092B-C50C-407E-A947-70E740481C1C}">
                           <a14:useLocalDpi xmlns:a14="http://schemas.microsoft.com/office/drawing/2010/main" val="0"/>
@@ -10497,7 +11304,7 @@
                     </pic:cNvPicPr>
                   </pic:nvPicPr>
                   <pic:blipFill>
-                    <a:blip r:embed="rId52">
+                    <a:blip r:embed="rId53">
                       <a:extLst>
                         <a:ext uri="{28A0092B-C50C-407E-A947-70E740481C1C}">
                           <a14:useLocalDpi xmlns:a14="http://schemas.microsoft.com/office/drawing/2010/main" val="0"/>
@@ -10709,7 +11516,7 @@
                     </pic:cNvPicPr>
                   </pic:nvPicPr>
                   <pic:blipFill>
-                    <a:blip r:embed="rId53">
+                    <a:blip r:embed="rId54">
                       <a:extLst>
                         <a:ext uri="{28A0092B-C50C-407E-A947-70E740481C1C}">
                           <a14:useLocalDpi xmlns:a14="http://schemas.microsoft.com/office/drawing/2010/main" val="0"/>
@@ -10975,81 +11782,145 @@
           <w:szCs w:val="28"/>
         </w:rPr>
         <w:tab/>
-        <w:t>An attendee of the festival only needs access to each bands information and the schedule for when each band is on stage. This information is summed up in two of our views.</w:t>
-      </w:r>
-    </w:p>
-    <w:p>
-      <w:pPr>
-        <w:spacing w:after="0" w:line="360" w:lineRule="auto"/>
-        <w:rPr>
-          <w:rFonts w:asciiTheme="majorBidi" w:hAnsiTheme="majorBidi" w:cstheme="majorBidi"/>
-          <w:sz w:val="28"/>
-          <w:szCs w:val="28"/>
-        </w:rPr>
-      </w:pPr>
-    </w:p>
-    <w:p>
-      <w:pPr>
-        <w:spacing w:after="0" w:line="360" w:lineRule="auto"/>
-        <w:rPr>
-          <w:rFonts w:asciiTheme="majorBidi" w:hAnsiTheme="majorBidi" w:cstheme="majorBidi"/>
-          <w:sz w:val="28"/>
-          <w:szCs w:val="28"/>
-        </w:rPr>
-      </w:pPr>
-      <w:r>
-        <w:rPr>
-          <w:rFonts w:asciiTheme="majorBidi" w:hAnsiTheme="majorBidi" w:cstheme="majorBidi"/>
-          <w:sz w:val="28"/>
-          <w:szCs w:val="28"/>
-        </w:rPr>
-        <w:t>drop role if exists attendee;</w:t>
-      </w:r>
-    </w:p>
-    <w:p>
-      <w:pPr>
-        <w:spacing w:after="0" w:line="360" w:lineRule="auto"/>
-        <w:rPr>
-          <w:rFonts w:asciiTheme="majorBidi" w:hAnsiTheme="majorBidi" w:cstheme="majorBidi"/>
-          <w:sz w:val="28"/>
-          <w:szCs w:val="28"/>
-        </w:rPr>
-      </w:pPr>
-      <w:r>
-        <w:rPr>
-          <w:rFonts w:asciiTheme="majorBidi" w:hAnsiTheme="majorBidi" w:cstheme="majorBidi"/>
-          <w:sz w:val="28"/>
-          <w:szCs w:val="28"/>
-        </w:rPr>
-        <w:t>create role attendee;</w:t>
-      </w:r>
-    </w:p>
-    <w:p>
-      <w:pPr>
-        <w:spacing w:after="0" w:line="360" w:lineRule="auto"/>
-        <w:rPr>
-          <w:rFonts w:asciiTheme="majorBidi" w:hAnsiTheme="majorBidi" w:cstheme="majorBidi"/>
-          <w:sz w:val="28"/>
-          <w:szCs w:val="28"/>
-        </w:rPr>
-      </w:pPr>
-    </w:p>
-    <w:p>
-      <w:pPr>
-        <w:spacing w:after="0" w:line="360" w:lineRule="auto"/>
-        <w:rPr>
-          <w:rFonts w:asciiTheme="majorBidi" w:hAnsiTheme="majorBidi" w:cstheme="majorBidi"/>
-          <w:sz w:val="28"/>
-          <w:szCs w:val="28"/>
-        </w:rPr>
-      </w:pPr>
-      <w:r>
-        <w:rPr>
-          <w:rFonts w:asciiTheme="majorBidi" w:hAnsiTheme="majorBidi" w:cstheme="majorBidi"/>
-          <w:sz w:val="28"/>
-          <w:szCs w:val="28"/>
-        </w:rPr>
-        <w:t>grant select on completeSchedule to attendee;</w:t>
+        <w:t>An attendee of the festival only needs access to each bands information and the schedule for when each band is on stage. This inform</w:t>
+      </w:r>
+      <w:r>
+        <w:rPr>
+          <w:rFonts w:asciiTheme="majorBidi" w:hAnsiTheme="majorBidi" w:cstheme="majorBidi"/>
+          <w:sz w:val="28"/>
+          <w:szCs w:val="28"/>
+        </w:rPr>
+        <w:t>ation is summed up in two of the provided</w:t>
+      </w:r>
+      <w:r>
+        <w:rPr>
+          <w:rFonts w:asciiTheme="majorBidi" w:hAnsiTheme="majorBidi" w:cstheme="majorBidi"/>
+          <w:sz w:val="28"/>
+          <w:szCs w:val="28"/>
+        </w:rPr>
+        <w:t xml:space="preserve"> views.</w:t>
+      </w:r>
+    </w:p>
+    <w:p>
+      <w:pPr>
+        <w:spacing w:after="0" w:line="360" w:lineRule="auto"/>
+        <w:rPr>
+          <w:rFonts w:asciiTheme="majorBidi" w:hAnsiTheme="majorBidi" w:cstheme="majorBidi"/>
+          <w:sz w:val="28"/>
+          <w:szCs w:val="28"/>
+        </w:rPr>
+      </w:pPr>
+    </w:p>
+    <w:p>
+      <w:pPr>
+        <w:spacing w:after="0" w:line="360" w:lineRule="auto"/>
+        <w:rPr>
+          <w:rFonts w:asciiTheme="majorBidi" w:hAnsiTheme="majorBidi" w:cstheme="majorBidi"/>
+          <w:sz w:val="28"/>
+          <w:szCs w:val="28"/>
+        </w:rPr>
+      </w:pPr>
+      <w:proofErr w:type="gramStart"/>
+      <w:r>
+        <w:rPr>
+          <w:rFonts w:asciiTheme="majorBidi" w:hAnsiTheme="majorBidi" w:cstheme="majorBidi"/>
+          <w:sz w:val="28"/>
+          <w:szCs w:val="28"/>
+        </w:rPr>
+        <w:t>drop</w:t>
+      </w:r>
+      <w:proofErr w:type="gramEnd"/>
+      <w:r>
+        <w:rPr>
+          <w:rFonts w:asciiTheme="majorBidi" w:hAnsiTheme="majorBidi" w:cstheme="majorBidi"/>
+          <w:sz w:val="28"/>
+          <w:szCs w:val="28"/>
+        </w:rPr>
+        <w:t xml:space="preserve"> role if exists attendee;</w:t>
+      </w:r>
+    </w:p>
+    <w:p>
+      <w:pPr>
+        <w:spacing w:after="0" w:line="360" w:lineRule="auto"/>
+        <w:rPr>
+          <w:rFonts w:asciiTheme="majorBidi" w:hAnsiTheme="majorBidi" w:cstheme="majorBidi"/>
+          <w:sz w:val="28"/>
+          <w:szCs w:val="28"/>
+        </w:rPr>
+      </w:pPr>
+      <w:proofErr w:type="gramStart"/>
+      <w:r>
+        <w:rPr>
+          <w:rFonts w:asciiTheme="majorBidi" w:hAnsiTheme="majorBidi" w:cstheme="majorBidi"/>
+          <w:sz w:val="28"/>
+          <w:szCs w:val="28"/>
+        </w:rPr>
+        <w:t>create</w:t>
+      </w:r>
+      <w:proofErr w:type="gramEnd"/>
+      <w:r>
+        <w:rPr>
+          <w:rFonts w:asciiTheme="majorBidi" w:hAnsiTheme="majorBidi" w:cstheme="majorBidi"/>
+          <w:sz w:val="28"/>
+          <w:szCs w:val="28"/>
+        </w:rPr>
+        <w:t xml:space="preserve"> role attendee;</w:t>
+      </w:r>
+    </w:p>
+    <w:p>
+      <w:pPr>
+        <w:spacing w:after="0" w:line="360" w:lineRule="auto"/>
+        <w:rPr>
+          <w:rFonts w:asciiTheme="majorBidi" w:hAnsiTheme="majorBidi" w:cstheme="majorBidi"/>
+          <w:sz w:val="28"/>
+          <w:szCs w:val="28"/>
+        </w:rPr>
+      </w:pPr>
+    </w:p>
+    <w:p>
+      <w:pPr>
+        <w:spacing w:after="0" w:line="360" w:lineRule="auto"/>
+        <w:rPr>
+          <w:rFonts w:asciiTheme="majorBidi" w:hAnsiTheme="majorBidi" w:cstheme="majorBidi"/>
+          <w:sz w:val="28"/>
+          <w:szCs w:val="28"/>
+        </w:rPr>
+      </w:pPr>
+      <w:proofErr w:type="gramStart"/>
+      <w:r>
+        <w:rPr>
+          <w:rFonts w:asciiTheme="majorBidi" w:hAnsiTheme="majorBidi" w:cstheme="majorBidi"/>
+          <w:sz w:val="28"/>
+          <w:szCs w:val="28"/>
+        </w:rPr>
+        <w:t>grant</w:t>
+      </w:r>
+      <w:proofErr w:type="gramEnd"/>
+      <w:r>
+        <w:rPr>
+          <w:rFonts w:asciiTheme="majorBidi" w:hAnsiTheme="majorBidi" w:cstheme="majorBidi"/>
+          <w:sz w:val="28"/>
+          <w:szCs w:val="28"/>
+        </w:rPr>
+        <w:t xml:space="preserve"> select on </w:t>
+      </w:r>
+      <w:proofErr w:type="spellStart"/>
+      <w:r>
+        <w:rPr>
+          <w:rFonts w:asciiTheme="majorBidi" w:hAnsiTheme="majorBidi" w:cstheme="majorBidi"/>
+          <w:sz w:val="28"/>
+          <w:szCs w:val="28"/>
+        </w:rPr>
+        <w:t>completeSchedule</w:t>
+      </w:r>
+      <w:proofErr w:type="spellEnd"/>
+      <w:r>
+        <w:rPr>
+          <w:rFonts w:asciiTheme="majorBidi" w:hAnsiTheme="majorBidi" w:cstheme="majorBidi"/>
+          <w:sz w:val="28"/>
+          <w:szCs w:val="28"/>
+        </w:rPr>
+        <w:t xml:space="preserve"> to attendee;</w:t>
       </w:r>
     </w:p>
     <w:p>
@@ -11061,13 +11932,41 @@
           <w:szCs w:val="32"/>
         </w:rPr>
       </w:pPr>
-      <w:r>
-        <w:rPr>
-          <w:rFonts w:asciiTheme="majorBidi" w:hAnsiTheme="majorBidi" w:cstheme="majorBidi"/>
-          <w:sz w:val="28"/>
-          <w:szCs w:val="28"/>
-        </w:rPr>
-        <w:t>grant select on bandInformation to attendee;</w:t>
+      <w:proofErr w:type="gramStart"/>
+      <w:r>
+        <w:rPr>
+          <w:rFonts w:asciiTheme="majorBidi" w:hAnsiTheme="majorBidi" w:cstheme="majorBidi"/>
+          <w:sz w:val="28"/>
+          <w:szCs w:val="28"/>
+        </w:rPr>
+        <w:t>grant</w:t>
+      </w:r>
+      <w:proofErr w:type="gramEnd"/>
+      <w:r>
+        <w:rPr>
+          <w:rFonts w:asciiTheme="majorBidi" w:hAnsiTheme="majorBidi" w:cstheme="majorBidi"/>
+          <w:sz w:val="28"/>
+          <w:szCs w:val="28"/>
+        </w:rPr>
+        <w:t xml:space="preserve"> select on </w:t>
+      </w:r>
+      <w:proofErr w:type="spellStart"/>
+      <w:r>
+        <w:rPr>
+          <w:rFonts w:asciiTheme="majorBidi" w:hAnsiTheme="majorBidi" w:cstheme="majorBidi"/>
+          <w:sz w:val="28"/>
+          <w:szCs w:val="28"/>
+        </w:rPr>
+        <w:t>bandInformation</w:t>
+      </w:r>
+      <w:proofErr w:type="spellEnd"/>
+      <w:r>
+        <w:rPr>
+          <w:rFonts w:asciiTheme="majorBidi" w:hAnsiTheme="majorBidi" w:cstheme="majorBidi"/>
+          <w:sz w:val="28"/>
+          <w:szCs w:val="28"/>
+        </w:rPr>
+        <w:t xml:space="preserve"> to attendee;</w:t>
       </w:r>
     </w:p>
     <w:p>
@@ -11225,7 +12124,23 @@
           <w:sz w:val="28"/>
           <w:szCs w:val="28"/>
         </w:rPr>
-        <w:t>Employees of the ticket office need access to the ticket information, as well as have the ability to sell tickets to attendees.</w:t>
+        <w:t>Employees of the t</w:t>
+      </w:r>
+      <w:r>
+        <w:rPr>
+          <w:rFonts w:asciiTheme="majorBidi" w:hAnsiTheme="majorBidi" w:cstheme="majorBidi"/>
+          <w:sz w:val="28"/>
+          <w:szCs w:val="28"/>
+        </w:rPr>
+        <w:t xml:space="preserve">icket office need access to </w:t>
+      </w:r>
+      <w:r>
+        <w:rPr>
+          <w:rFonts w:asciiTheme="majorBidi" w:hAnsiTheme="majorBidi" w:cstheme="majorBidi"/>
+          <w:sz w:val="28"/>
+          <w:szCs w:val="28"/>
+        </w:rPr>
+        <w:t>ticket information, as well as have the ability to sell tickets to attendees.</w:t>
       </w:r>
     </w:p>
     <w:p>
@@ -11249,95 +12164,235 @@
           <w:szCs w:val="28"/>
         </w:rPr>
       </w:pPr>
-      <w:r>
-        <w:rPr>
-          <w:rFonts w:asciiTheme="majorBidi" w:hAnsiTheme="majorBidi" w:cstheme="majorBidi"/>
-          <w:sz w:val="28"/>
-          <w:szCs w:val="28"/>
-        </w:rPr>
-        <w:t>drop role if exists ticketOffice;</w:t>
-      </w:r>
-    </w:p>
-    <w:p>
-      <w:pPr>
-        <w:spacing w:after="0" w:line="360" w:lineRule="auto"/>
-        <w:rPr>
-          <w:rFonts w:asciiTheme="majorBidi" w:hAnsiTheme="majorBidi" w:cstheme="majorBidi"/>
-          <w:sz w:val="28"/>
-          <w:szCs w:val="28"/>
-        </w:rPr>
-      </w:pPr>
-      <w:r>
-        <w:rPr>
-          <w:rFonts w:asciiTheme="majorBidi" w:hAnsiTheme="majorBidi" w:cstheme="majorBidi"/>
-          <w:sz w:val="28"/>
-          <w:szCs w:val="28"/>
-        </w:rPr>
-        <w:t>create role ticketOffice;</w:t>
-      </w:r>
-    </w:p>
-    <w:p>
-      <w:pPr>
-        <w:spacing w:after="0" w:line="360" w:lineRule="auto"/>
-        <w:rPr>
-          <w:rFonts w:asciiTheme="majorBidi" w:hAnsiTheme="majorBidi" w:cstheme="majorBidi"/>
-          <w:sz w:val="28"/>
-          <w:szCs w:val="28"/>
-        </w:rPr>
-      </w:pPr>
-    </w:p>
-    <w:p>
-      <w:pPr>
-        <w:spacing w:after="0" w:line="360" w:lineRule="auto"/>
-        <w:rPr>
-          <w:rFonts w:asciiTheme="majorBidi" w:hAnsiTheme="majorBidi" w:cstheme="majorBidi"/>
-          <w:sz w:val="28"/>
-          <w:szCs w:val="28"/>
-        </w:rPr>
-      </w:pPr>
-      <w:r>
-        <w:rPr>
-          <w:rFonts w:asciiTheme="majorBidi" w:hAnsiTheme="majorBidi" w:cstheme="majorBidi"/>
-          <w:sz w:val="28"/>
-          <w:szCs w:val="28"/>
-        </w:rPr>
-        <w:t>grant select on tickets to ticketOffice;</w:t>
-      </w:r>
-    </w:p>
-    <w:p>
-      <w:pPr>
-        <w:spacing w:after="0" w:line="360" w:lineRule="auto"/>
-        <w:rPr>
-          <w:rFonts w:asciiTheme="majorBidi" w:hAnsiTheme="majorBidi" w:cstheme="majorBidi"/>
-          <w:sz w:val="28"/>
-          <w:szCs w:val="28"/>
-        </w:rPr>
-      </w:pPr>
-      <w:r>
-        <w:rPr>
-          <w:rFonts w:asciiTheme="majorBidi" w:hAnsiTheme="majorBidi" w:cstheme="majorBidi"/>
-          <w:sz w:val="28"/>
-          <w:szCs w:val="28"/>
-        </w:rPr>
-        <w:t>grant select, insert, update, delete on ticketsSold to ticketOffice;</w:t>
-      </w:r>
-    </w:p>
-    <w:p>
-      <w:pPr>
-        <w:spacing w:after="0" w:line="360" w:lineRule="auto"/>
-        <w:rPr>
-          <w:rFonts w:asciiTheme="majorBidi" w:hAnsiTheme="majorBidi" w:cstheme="majorBidi"/>
-          <w:sz w:val="28"/>
-          <w:szCs w:val="28"/>
-        </w:rPr>
-      </w:pPr>
-      <w:r>
-        <w:rPr>
-          <w:rFonts w:asciiTheme="majorBidi" w:hAnsiTheme="majorBidi" w:cstheme="majorBidi"/>
-          <w:sz w:val="28"/>
-          <w:szCs w:val="28"/>
-        </w:rPr>
-        <w:t>grant select, insert, update, delete on attendee to ticketOffice;</w:t>
+      <w:proofErr w:type="gramStart"/>
+      <w:r>
+        <w:rPr>
+          <w:rFonts w:asciiTheme="majorBidi" w:hAnsiTheme="majorBidi" w:cstheme="majorBidi"/>
+          <w:sz w:val="28"/>
+          <w:szCs w:val="28"/>
+        </w:rPr>
+        <w:t>drop</w:t>
+      </w:r>
+      <w:proofErr w:type="gramEnd"/>
+      <w:r>
+        <w:rPr>
+          <w:rFonts w:asciiTheme="majorBidi" w:hAnsiTheme="majorBidi" w:cstheme="majorBidi"/>
+          <w:sz w:val="28"/>
+          <w:szCs w:val="28"/>
+        </w:rPr>
+        <w:t xml:space="preserve"> role if exists </w:t>
+      </w:r>
+      <w:proofErr w:type="spellStart"/>
+      <w:r>
+        <w:rPr>
+          <w:rFonts w:asciiTheme="majorBidi" w:hAnsiTheme="majorBidi" w:cstheme="majorBidi"/>
+          <w:sz w:val="28"/>
+          <w:szCs w:val="28"/>
+        </w:rPr>
+        <w:t>ticketOffice</w:t>
+      </w:r>
+      <w:proofErr w:type="spellEnd"/>
+      <w:r>
+        <w:rPr>
+          <w:rFonts w:asciiTheme="majorBidi" w:hAnsiTheme="majorBidi" w:cstheme="majorBidi"/>
+          <w:sz w:val="28"/>
+          <w:szCs w:val="28"/>
+        </w:rPr>
+        <w:t>;</w:t>
+      </w:r>
+    </w:p>
+    <w:p>
+      <w:pPr>
+        <w:spacing w:after="0" w:line="360" w:lineRule="auto"/>
+        <w:rPr>
+          <w:rFonts w:asciiTheme="majorBidi" w:hAnsiTheme="majorBidi" w:cstheme="majorBidi"/>
+          <w:sz w:val="28"/>
+          <w:szCs w:val="28"/>
+        </w:rPr>
+      </w:pPr>
+      <w:proofErr w:type="gramStart"/>
+      <w:r>
+        <w:rPr>
+          <w:rFonts w:asciiTheme="majorBidi" w:hAnsiTheme="majorBidi" w:cstheme="majorBidi"/>
+          <w:sz w:val="28"/>
+          <w:szCs w:val="28"/>
+        </w:rPr>
+        <w:t>create</w:t>
+      </w:r>
+      <w:proofErr w:type="gramEnd"/>
+      <w:r>
+        <w:rPr>
+          <w:rFonts w:asciiTheme="majorBidi" w:hAnsiTheme="majorBidi" w:cstheme="majorBidi"/>
+          <w:sz w:val="28"/>
+          <w:szCs w:val="28"/>
+        </w:rPr>
+        <w:t xml:space="preserve"> role </w:t>
+      </w:r>
+      <w:proofErr w:type="spellStart"/>
+      <w:r>
+        <w:rPr>
+          <w:rFonts w:asciiTheme="majorBidi" w:hAnsiTheme="majorBidi" w:cstheme="majorBidi"/>
+          <w:sz w:val="28"/>
+          <w:szCs w:val="28"/>
+        </w:rPr>
+        <w:t>ticketOffice</w:t>
+      </w:r>
+      <w:proofErr w:type="spellEnd"/>
+      <w:r>
+        <w:rPr>
+          <w:rFonts w:asciiTheme="majorBidi" w:hAnsiTheme="majorBidi" w:cstheme="majorBidi"/>
+          <w:sz w:val="28"/>
+          <w:szCs w:val="28"/>
+        </w:rPr>
+        <w:t>;</w:t>
+      </w:r>
+    </w:p>
+    <w:p>
+      <w:pPr>
+        <w:spacing w:after="0" w:line="360" w:lineRule="auto"/>
+        <w:rPr>
+          <w:rFonts w:asciiTheme="majorBidi" w:hAnsiTheme="majorBidi" w:cstheme="majorBidi"/>
+          <w:sz w:val="28"/>
+          <w:szCs w:val="28"/>
+        </w:rPr>
+      </w:pPr>
+    </w:p>
+    <w:p>
+      <w:pPr>
+        <w:spacing w:after="0" w:line="360" w:lineRule="auto"/>
+        <w:rPr>
+          <w:rFonts w:asciiTheme="majorBidi" w:hAnsiTheme="majorBidi" w:cstheme="majorBidi"/>
+          <w:sz w:val="28"/>
+          <w:szCs w:val="28"/>
+        </w:rPr>
+      </w:pPr>
+      <w:proofErr w:type="gramStart"/>
+      <w:r>
+        <w:rPr>
+          <w:rFonts w:asciiTheme="majorBidi" w:hAnsiTheme="majorBidi" w:cstheme="majorBidi"/>
+          <w:sz w:val="28"/>
+          <w:szCs w:val="28"/>
+        </w:rPr>
+        <w:t>grant</w:t>
+      </w:r>
+      <w:proofErr w:type="gramEnd"/>
+      <w:r>
+        <w:rPr>
+          <w:rFonts w:asciiTheme="majorBidi" w:hAnsiTheme="majorBidi" w:cstheme="majorBidi"/>
+          <w:sz w:val="28"/>
+          <w:szCs w:val="28"/>
+        </w:rPr>
+        <w:t xml:space="preserve"> select on tickets to </w:t>
+      </w:r>
+      <w:proofErr w:type="spellStart"/>
+      <w:r>
+        <w:rPr>
+          <w:rFonts w:asciiTheme="majorBidi" w:hAnsiTheme="majorBidi" w:cstheme="majorBidi"/>
+          <w:sz w:val="28"/>
+          <w:szCs w:val="28"/>
+        </w:rPr>
+        <w:t>ticketOffice</w:t>
+      </w:r>
+      <w:proofErr w:type="spellEnd"/>
+      <w:r>
+        <w:rPr>
+          <w:rFonts w:asciiTheme="majorBidi" w:hAnsiTheme="majorBidi" w:cstheme="majorBidi"/>
+          <w:sz w:val="28"/>
+          <w:szCs w:val="28"/>
+        </w:rPr>
+        <w:t>;</w:t>
+      </w:r>
+    </w:p>
+    <w:p>
+      <w:pPr>
+        <w:spacing w:after="0" w:line="360" w:lineRule="auto"/>
+        <w:rPr>
+          <w:rFonts w:asciiTheme="majorBidi" w:hAnsiTheme="majorBidi" w:cstheme="majorBidi"/>
+          <w:sz w:val="28"/>
+          <w:szCs w:val="28"/>
+        </w:rPr>
+      </w:pPr>
+      <w:proofErr w:type="gramStart"/>
+      <w:r>
+        <w:rPr>
+          <w:rFonts w:asciiTheme="majorBidi" w:hAnsiTheme="majorBidi" w:cstheme="majorBidi"/>
+          <w:sz w:val="28"/>
+          <w:szCs w:val="28"/>
+        </w:rPr>
+        <w:t>grant</w:t>
+      </w:r>
+      <w:proofErr w:type="gramEnd"/>
+      <w:r>
+        <w:rPr>
+          <w:rFonts w:asciiTheme="majorBidi" w:hAnsiTheme="majorBidi" w:cstheme="majorBidi"/>
+          <w:sz w:val="28"/>
+          <w:szCs w:val="28"/>
+        </w:rPr>
+        <w:t xml:space="preserve"> select, insert, update, delete on ticketsSold to </w:t>
+      </w:r>
+      <w:proofErr w:type="spellStart"/>
+      <w:r>
+        <w:rPr>
+          <w:rFonts w:asciiTheme="majorBidi" w:hAnsiTheme="majorBidi" w:cstheme="majorBidi"/>
+          <w:sz w:val="28"/>
+          <w:szCs w:val="28"/>
+        </w:rPr>
+        <w:t>ticketOffice</w:t>
+      </w:r>
+      <w:proofErr w:type="spellEnd"/>
+      <w:r>
+        <w:rPr>
+          <w:rFonts w:asciiTheme="majorBidi" w:hAnsiTheme="majorBidi" w:cstheme="majorBidi"/>
+          <w:sz w:val="28"/>
+          <w:szCs w:val="28"/>
+        </w:rPr>
+        <w:t>;</w:t>
+      </w:r>
+    </w:p>
+    <w:p>
+      <w:pPr>
+        <w:spacing w:after="0" w:line="360" w:lineRule="auto"/>
+        <w:rPr>
+          <w:rFonts w:asciiTheme="majorBidi" w:hAnsiTheme="majorBidi" w:cstheme="majorBidi"/>
+          <w:sz w:val="28"/>
+          <w:szCs w:val="28"/>
+        </w:rPr>
+      </w:pPr>
+      <w:proofErr w:type="gramStart"/>
+      <w:r>
+        <w:rPr>
+          <w:rFonts w:asciiTheme="majorBidi" w:hAnsiTheme="majorBidi" w:cstheme="majorBidi"/>
+          <w:sz w:val="28"/>
+          <w:szCs w:val="28"/>
+        </w:rPr>
+        <w:t>grant</w:t>
+      </w:r>
+      <w:proofErr w:type="gramEnd"/>
+      <w:r>
+        <w:rPr>
+          <w:rFonts w:asciiTheme="majorBidi" w:hAnsiTheme="majorBidi" w:cstheme="majorBidi"/>
+          <w:sz w:val="28"/>
+          <w:szCs w:val="28"/>
+        </w:rPr>
+        <w:t xml:space="preserve"> select, insert, update, delete on attendee to </w:t>
+      </w:r>
+      <w:proofErr w:type="spellStart"/>
+      <w:r>
+        <w:rPr>
+          <w:rFonts w:asciiTheme="majorBidi" w:hAnsiTheme="majorBidi" w:cstheme="majorBidi"/>
+          <w:sz w:val="28"/>
+          <w:szCs w:val="28"/>
+        </w:rPr>
+        <w:t>ticketOffice</w:t>
+      </w:r>
+      <w:proofErr w:type="spellEnd"/>
+      <w:r>
+        <w:rPr>
+          <w:rFonts w:asciiTheme="majorBidi" w:hAnsiTheme="majorBidi" w:cstheme="majorBidi"/>
+          <w:sz w:val="28"/>
+          <w:szCs w:val="28"/>
+        </w:rPr>
+        <w:t>;</w:t>
       </w:r>
     </w:p>
     <w:p>
@@ -11424,95 +12479,253 @@
           <w:szCs w:val="28"/>
         </w:rPr>
       </w:pPr>
-      <w:r>
-        <w:rPr>
-          <w:rFonts w:asciiTheme="majorBidi" w:hAnsiTheme="majorBidi" w:cstheme="majorBidi"/>
-          <w:sz w:val="28"/>
-          <w:szCs w:val="28"/>
-        </w:rPr>
-        <w:t>drop role if exists securityOfficial;</w:t>
-      </w:r>
-    </w:p>
-    <w:p>
-      <w:pPr>
-        <w:spacing w:after="0" w:line="360" w:lineRule="auto"/>
-        <w:rPr>
-          <w:rFonts w:asciiTheme="majorBidi" w:hAnsiTheme="majorBidi" w:cstheme="majorBidi"/>
-          <w:sz w:val="28"/>
-          <w:szCs w:val="28"/>
-        </w:rPr>
-      </w:pPr>
-      <w:r>
-        <w:rPr>
-          <w:rFonts w:asciiTheme="majorBidi" w:hAnsiTheme="majorBidi" w:cstheme="majorBidi"/>
-          <w:sz w:val="28"/>
-          <w:szCs w:val="28"/>
-        </w:rPr>
-        <w:t>create role securityOfficial;</w:t>
-      </w:r>
-    </w:p>
-    <w:p>
-      <w:pPr>
-        <w:spacing w:after="0" w:line="360" w:lineRule="auto"/>
-        <w:rPr>
-          <w:rFonts w:asciiTheme="majorBidi" w:hAnsiTheme="majorBidi" w:cstheme="majorBidi"/>
-          <w:sz w:val="28"/>
-          <w:szCs w:val="28"/>
-        </w:rPr>
-      </w:pPr>
-    </w:p>
-    <w:p>
-      <w:pPr>
-        <w:spacing w:after="0" w:line="360" w:lineRule="auto"/>
-        <w:rPr>
-          <w:rFonts w:asciiTheme="majorBidi" w:hAnsiTheme="majorBidi" w:cstheme="majorBidi"/>
-          <w:sz w:val="28"/>
-          <w:szCs w:val="28"/>
-        </w:rPr>
-      </w:pPr>
-      <w:r>
-        <w:rPr>
-          <w:rFonts w:asciiTheme="majorBidi" w:hAnsiTheme="majorBidi" w:cstheme="majorBidi"/>
-          <w:sz w:val="28"/>
-          <w:szCs w:val="28"/>
-        </w:rPr>
-        <w:t>grant select, delete on person to securityOfficial;</w:t>
-      </w:r>
-    </w:p>
-    <w:p>
-      <w:pPr>
-        <w:spacing w:after="0" w:line="360" w:lineRule="auto"/>
-        <w:rPr>
-          <w:rFonts w:asciiTheme="majorBidi" w:hAnsiTheme="majorBidi" w:cstheme="majorBidi"/>
-          <w:sz w:val="28"/>
-          <w:szCs w:val="28"/>
-        </w:rPr>
-      </w:pPr>
-      <w:r>
-        <w:rPr>
-          <w:rFonts w:asciiTheme="majorBidi" w:hAnsiTheme="majorBidi" w:cstheme="majorBidi"/>
-          <w:sz w:val="28"/>
-          <w:szCs w:val="28"/>
-        </w:rPr>
-        <w:t>grant select, delete on attendee to securityOfficial;</w:t>
-      </w:r>
-    </w:p>
-    <w:p>
-      <w:pPr>
-        <w:spacing w:after="0" w:line="360" w:lineRule="auto"/>
-        <w:rPr>
-          <w:rFonts w:asciiTheme="majorBidi" w:hAnsiTheme="majorBidi" w:cstheme="majorBidi"/>
-          <w:sz w:val="28"/>
-          <w:szCs w:val="28"/>
-        </w:rPr>
-      </w:pPr>
-      <w:r>
-        <w:rPr>
-          <w:rFonts w:asciiTheme="majorBidi" w:hAnsiTheme="majorBidi" w:cstheme="majorBidi"/>
-          <w:sz w:val="28"/>
-          <w:szCs w:val="28"/>
-        </w:rPr>
-        <w:t>grant select on employeeSchedule to securityOfficial;</w:t>
+      <w:proofErr w:type="gramStart"/>
+      <w:r>
+        <w:rPr>
+          <w:rFonts w:asciiTheme="majorBidi" w:hAnsiTheme="majorBidi" w:cstheme="majorBidi"/>
+          <w:sz w:val="28"/>
+          <w:szCs w:val="28"/>
+        </w:rPr>
+        <w:t>drop</w:t>
+      </w:r>
+      <w:proofErr w:type="gramEnd"/>
+      <w:r>
+        <w:rPr>
+          <w:rFonts w:asciiTheme="majorBidi" w:hAnsiTheme="majorBidi" w:cstheme="majorBidi"/>
+          <w:sz w:val="28"/>
+          <w:szCs w:val="28"/>
+        </w:rPr>
+        <w:t xml:space="preserve"> role if exists </w:t>
+      </w:r>
+      <w:proofErr w:type="spellStart"/>
+      <w:r>
+        <w:rPr>
+          <w:rFonts w:asciiTheme="majorBidi" w:hAnsiTheme="majorBidi" w:cstheme="majorBidi"/>
+          <w:sz w:val="28"/>
+          <w:szCs w:val="28"/>
+        </w:rPr>
+        <w:t>securityOfficial</w:t>
+      </w:r>
+      <w:proofErr w:type="spellEnd"/>
+      <w:r>
+        <w:rPr>
+          <w:rFonts w:asciiTheme="majorBidi" w:hAnsiTheme="majorBidi" w:cstheme="majorBidi"/>
+          <w:sz w:val="28"/>
+          <w:szCs w:val="28"/>
+        </w:rPr>
+        <w:t>;</w:t>
+      </w:r>
+    </w:p>
+    <w:p>
+      <w:pPr>
+        <w:spacing w:after="0" w:line="360" w:lineRule="auto"/>
+        <w:rPr>
+          <w:rFonts w:asciiTheme="majorBidi" w:hAnsiTheme="majorBidi" w:cstheme="majorBidi"/>
+          <w:sz w:val="28"/>
+          <w:szCs w:val="28"/>
+        </w:rPr>
+      </w:pPr>
+      <w:proofErr w:type="gramStart"/>
+      <w:r>
+        <w:rPr>
+          <w:rFonts w:asciiTheme="majorBidi" w:hAnsiTheme="majorBidi" w:cstheme="majorBidi"/>
+          <w:sz w:val="28"/>
+          <w:szCs w:val="28"/>
+        </w:rPr>
+        <w:t>create</w:t>
+      </w:r>
+      <w:proofErr w:type="gramEnd"/>
+      <w:r>
+        <w:rPr>
+          <w:rFonts w:asciiTheme="majorBidi" w:hAnsiTheme="majorBidi" w:cstheme="majorBidi"/>
+          <w:sz w:val="28"/>
+          <w:szCs w:val="28"/>
+        </w:rPr>
+        <w:t xml:space="preserve"> role </w:t>
+      </w:r>
+      <w:proofErr w:type="spellStart"/>
+      <w:r>
+        <w:rPr>
+          <w:rFonts w:asciiTheme="majorBidi" w:hAnsiTheme="majorBidi" w:cstheme="majorBidi"/>
+          <w:sz w:val="28"/>
+          <w:szCs w:val="28"/>
+        </w:rPr>
+        <w:t>securityOfficial</w:t>
+      </w:r>
+      <w:proofErr w:type="spellEnd"/>
+      <w:r>
+        <w:rPr>
+          <w:rFonts w:asciiTheme="majorBidi" w:hAnsiTheme="majorBidi" w:cstheme="majorBidi"/>
+          <w:sz w:val="28"/>
+          <w:szCs w:val="28"/>
+        </w:rPr>
+        <w:t>;</w:t>
+      </w:r>
+    </w:p>
+    <w:p>
+      <w:pPr>
+        <w:spacing w:after="0" w:line="360" w:lineRule="auto"/>
+        <w:rPr>
+          <w:rFonts w:asciiTheme="majorBidi" w:hAnsiTheme="majorBidi" w:cstheme="majorBidi"/>
+          <w:sz w:val="28"/>
+          <w:szCs w:val="28"/>
+        </w:rPr>
+      </w:pPr>
+    </w:p>
+    <w:p>
+      <w:pPr>
+        <w:spacing w:after="0" w:line="360" w:lineRule="auto"/>
+        <w:rPr>
+          <w:rFonts w:asciiTheme="majorBidi" w:hAnsiTheme="majorBidi" w:cstheme="majorBidi"/>
+          <w:sz w:val="28"/>
+          <w:szCs w:val="28"/>
+        </w:rPr>
+      </w:pPr>
+      <w:proofErr w:type="gramStart"/>
+      <w:r>
+        <w:rPr>
+          <w:rFonts w:asciiTheme="majorBidi" w:hAnsiTheme="majorBidi" w:cstheme="majorBidi"/>
+          <w:sz w:val="28"/>
+          <w:szCs w:val="28"/>
+        </w:rPr>
+        <w:t>grant</w:t>
+      </w:r>
+      <w:proofErr w:type="gramEnd"/>
+      <w:r>
+        <w:rPr>
+          <w:rFonts w:asciiTheme="majorBidi" w:hAnsiTheme="majorBidi" w:cstheme="majorBidi"/>
+          <w:sz w:val="28"/>
+          <w:szCs w:val="28"/>
+        </w:rPr>
+        <w:t xml:space="preserve"> select, delete on person to </w:t>
+      </w:r>
+      <w:proofErr w:type="spellStart"/>
+      <w:r>
+        <w:rPr>
+          <w:rFonts w:asciiTheme="majorBidi" w:hAnsiTheme="majorBidi" w:cstheme="majorBidi"/>
+          <w:sz w:val="28"/>
+          <w:szCs w:val="28"/>
+        </w:rPr>
+        <w:t>securityOfficial</w:t>
+      </w:r>
+      <w:proofErr w:type="spellEnd"/>
+      <w:r>
+        <w:rPr>
+          <w:rFonts w:asciiTheme="majorBidi" w:hAnsiTheme="majorBidi" w:cstheme="majorBidi"/>
+          <w:sz w:val="28"/>
+          <w:szCs w:val="28"/>
+        </w:rPr>
+        <w:t>;</w:t>
+      </w:r>
+    </w:p>
+    <w:p>
+      <w:pPr>
+        <w:spacing w:after="0" w:line="360" w:lineRule="auto"/>
+        <w:rPr>
+          <w:rFonts w:asciiTheme="majorBidi" w:hAnsiTheme="majorBidi" w:cstheme="majorBidi"/>
+          <w:sz w:val="28"/>
+          <w:szCs w:val="28"/>
+        </w:rPr>
+      </w:pPr>
+      <w:proofErr w:type="gramStart"/>
+      <w:r>
+        <w:rPr>
+          <w:rFonts w:asciiTheme="majorBidi" w:hAnsiTheme="majorBidi" w:cstheme="majorBidi"/>
+          <w:sz w:val="28"/>
+          <w:szCs w:val="28"/>
+        </w:rPr>
+        <w:t>grant</w:t>
+      </w:r>
+      <w:proofErr w:type="gramEnd"/>
+      <w:r>
+        <w:rPr>
+          <w:rFonts w:asciiTheme="majorBidi" w:hAnsiTheme="majorBidi" w:cstheme="majorBidi"/>
+          <w:sz w:val="28"/>
+          <w:szCs w:val="28"/>
+        </w:rPr>
+        <w:t xml:space="preserve"> select, delete on attendee to </w:t>
+      </w:r>
+      <w:proofErr w:type="spellStart"/>
+      <w:r>
+        <w:rPr>
+          <w:rFonts w:asciiTheme="majorBidi" w:hAnsiTheme="majorBidi" w:cstheme="majorBidi"/>
+          <w:sz w:val="28"/>
+          <w:szCs w:val="28"/>
+        </w:rPr>
+        <w:t>securityOfficial</w:t>
+      </w:r>
+      <w:proofErr w:type="spellEnd"/>
+      <w:r>
+        <w:rPr>
+          <w:rFonts w:asciiTheme="majorBidi" w:hAnsiTheme="majorBidi" w:cstheme="majorBidi"/>
+          <w:sz w:val="28"/>
+          <w:szCs w:val="28"/>
+        </w:rPr>
+        <w:t>;</w:t>
+      </w:r>
+    </w:p>
+    <w:p>
+      <w:pPr>
+        <w:spacing w:after="0" w:line="360" w:lineRule="auto"/>
+        <w:rPr>
+          <w:rFonts w:asciiTheme="majorBidi" w:hAnsiTheme="majorBidi" w:cstheme="majorBidi"/>
+          <w:sz w:val="28"/>
+          <w:szCs w:val="28"/>
+        </w:rPr>
+      </w:pPr>
+      <w:proofErr w:type="gramStart"/>
+      <w:r>
+        <w:rPr>
+          <w:rFonts w:asciiTheme="majorBidi" w:hAnsiTheme="majorBidi" w:cstheme="majorBidi"/>
+          <w:sz w:val="28"/>
+          <w:szCs w:val="28"/>
+        </w:rPr>
+        <w:t>grant</w:t>
+      </w:r>
+      <w:proofErr w:type="gramEnd"/>
+      <w:r>
+        <w:rPr>
+          <w:rFonts w:asciiTheme="majorBidi" w:hAnsiTheme="majorBidi" w:cstheme="majorBidi"/>
+          <w:sz w:val="28"/>
+          <w:szCs w:val="28"/>
+        </w:rPr>
+        <w:t xml:space="preserve"> select on </w:t>
+      </w:r>
+      <w:proofErr w:type="spellStart"/>
+      <w:r>
+        <w:rPr>
+          <w:rFonts w:asciiTheme="majorBidi" w:hAnsiTheme="majorBidi" w:cstheme="majorBidi"/>
+          <w:sz w:val="28"/>
+          <w:szCs w:val="28"/>
+        </w:rPr>
+        <w:t>employeeSchedule</w:t>
+      </w:r>
+      <w:proofErr w:type="spellEnd"/>
+      <w:r>
+        <w:rPr>
+          <w:rFonts w:asciiTheme="majorBidi" w:hAnsiTheme="majorBidi" w:cstheme="majorBidi"/>
+          <w:sz w:val="28"/>
+          <w:szCs w:val="28"/>
+        </w:rPr>
+        <w:t xml:space="preserve"> to </w:t>
+      </w:r>
+      <w:proofErr w:type="spellStart"/>
+      <w:r>
+        <w:rPr>
+          <w:rFonts w:asciiTheme="majorBidi" w:hAnsiTheme="majorBidi" w:cstheme="majorBidi"/>
+          <w:sz w:val="28"/>
+          <w:szCs w:val="28"/>
+        </w:rPr>
+        <w:t>securityOfficial</w:t>
+      </w:r>
+      <w:proofErr w:type="spellEnd"/>
+      <w:r>
+        <w:rPr>
+          <w:rFonts w:asciiTheme="majorBidi" w:hAnsiTheme="majorBidi" w:cstheme="majorBidi"/>
+          <w:sz w:val="28"/>
+          <w:szCs w:val="28"/>
+        </w:rPr>
+        <w:t>;</w:t>
       </w:r>
     </w:p>
     <w:p>
@@ -11618,167 +12831,329 @@
           <w:szCs w:val="28"/>
         </w:rPr>
       </w:pPr>
-      <w:r>
-        <w:rPr>
-          <w:rFonts w:asciiTheme="majorBidi" w:hAnsiTheme="majorBidi" w:cstheme="majorBidi"/>
-          <w:sz w:val="28"/>
-          <w:szCs w:val="28"/>
-        </w:rPr>
-        <w:t>drop role if exists management;</w:t>
-      </w:r>
-    </w:p>
-    <w:p>
-      <w:pPr>
-        <w:spacing w:after="0" w:line="360" w:lineRule="auto"/>
-        <w:rPr>
-          <w:rFonts w:asciiTheme="majorBidi" w:hAnsiTheme="majorBidi" w:cstheme="majorBidi"/>
-          <w:sz w:val="28"/>
-          <w:szCs w:val="28"/>
-        </w:rPr>
-      </w:pPr>
-      <w:r>
-        <w:rPr>
-          <w:rFonts w:asciiTheme="majorBidi" w:hAnsiTheme="majorBidi" w:cstheme="majorBidi"/>
-          <w:sz w:val="28"/>
-          <w:szCs w:val="28"/>
-        </w:rPr>
-        <w:t>create role management;</w:t>
-      </w:r>
-    </w:p>
-    <w:p>
-      <w:pPr>
-        <w:spacing w:after="0" w:line="360" w:lineRule="auto"/>
-        <w:rPr>
-          <w:rFonts w:asciiTheme="majorBidi" w:hAnsiTheme="majorBidi" w:cstheme="majorBidi"/>
-          <w:sz w:val="28"/>
-          <w:szCs w:val="28"/>
-        </w:rPr>
-      </w:pPr>
-    </w:p>
-    <w:p>
-      <w:pPr>
-        <w:spacing w:after="0" w:line="360" w:lineRule="auto"/>
-        <w:rPr>
-          <w:rFonts w:asciiTheme="majorBidi" w:hAnsiTheme="majorBidi" w:cstheme="majorBidi"/>
-          <w:sz w:val="28"/>
-          <w:szCs w:val="28"/>
-        </w:rPr>
-      </w:pPr>
-      <w:r>
-        <w:rPr>
-          <w:rFonts w:asciiTheme="majorBidi" w:hAnsiTheme="majorBidi" w:cstheme="majorBidi"/>
-          <w:sz w:val="28"/>
-          <w:szCs w:val="28"/>
-        </w:rPr>
-        <w:t>grant select, insert, update, delete on jobRole to management;</w:t>
-      </w:r>
-    </w:p>
-    <w:p>
-      <w:pPr>
-        <w:spacing w:after="0" w:line="360" w:lineRule="auto"/>
-        <w:rPr>
-          <w:rFonts w:asciiTheme="majorBidi" w:hAnsiTheme="majorBidi" w:cstheme="majorBidi"/>
-          <w:sz w:val="28"/>
-          <w:szCs w:val="28"/>
-        </w:rPr>
-      </w:pPr>
-      <w:r>
-        <w:rPr>
-          <w:rFonts w:asciiTheme="majorBidi" w:hAnsiTheme="majorBidi" w:cstheme="majorBidi"/>
-          <w:sz w:val="28"/>
-          <w:szCs w:val="28"/>
-        </w:rPr>
-        <w:t>grant select, insert, update, delete on staff to management;</w:t>
-      </w:r>
-    </w:p>
-    <w:p>
-      <w:pPr>
-        <w:spacing w:after="0" w:line="360" w:lineRule="auto"/>
-        <w:rPr>
-          <w:rFonts w:asciiTheme="majorBidi" w:hAnsiTheme="majorBidi" w:cstheme="majorBidi"/>
-          <w:sz w:val="28"/>
-          <w:szCs w:val="28"/>
-        </w:rPr>
-      </w:pPr>
-      <w:r>
-        <w:rPr>
-          <w:rFonts w:asciiTheme="majorBidi" w:hAnsiTheme="majorBidi" w:cstheme="majorBidi"/>
-          <w:sz w:val="28"/>
-          <w:szCs w:val="28"/>
-        </w:rPr>
-        <w:t>grant select, insert, update, delete on schedule to management;</w:t>
-      </w:r>
-    </w:p>
-    <w:p>
-      <w:pPr>
-        <w:spacing w:after="0" w:line="360" w:lineRule="auto"/>
-        <w:rPr>
-          <w:rFonts w:asciiTheme="majorBidi" w:hAnsiTheme="majorBidi" w:cstheme="majorBidi"/>
-          <w:sz w:val="28"/>
-          <w:szCs w:val="28"/>
-        </w:rPr>
-      </w:pPr>
-      <w:r>
-        <w:rPr>
-          <w:rFonts w:asciiTheme="majorBidi" w:hAnsiTheme="majorBidi" w:cstheme="majorBidi"/>
-          <w:sz w:val="28"/>
-          <w:szCs w:val="28"/>
-        </w:rPr>
-        <w:t>grant select, insert, update, delete on eventWorker to management;</w:t>
-      </w:r>
-    </w:p>
-    <w:p>
-      <w:pPr>
-        <w:spacing w:after="0" w:line="360" w:lineRule="auto"/>
-        <w:rPr>
-          <w:rFonts w:asciiTheme="majorBidi" w:hAnsiTheme="majorBidi" w:cstheme="majorBidi"/>
-          <w:sz w:val="28"/>
-          <w:szCs w:val="28"/>
-        </w:rPr>
-      </w:pPr>
-      <w:r>
-        <w:rPr>
-          <w:rFonts w:asciiTheme="majorBidi" w:hAnsiTheme="majorBidi" w:cstheme="majorBidi"/>
-          <w:sz w:val="28"/>
-          <w:szCs w:val="28"/>
-        </w:rPr>
-        <w:t>grant select, insert, update, delete on tickets to management;</w:t>
-      </w:r>
-    </w:p>
-    <w:p>
-      <w:pPr>
-        <w:spacing w:after="0" w:line="360" w:lineRule="auto"/>
-        <w:rPr>
-          <w:rFonts w:asciiTheme="majorBidi" w:hAnsiTheme="majorBidi" w:cstheme="majorBidi"/>
-          <w:sz w:val="28"/>
-          <w:szCs w:val="28"/>
-        </w:rPr>
-      </w:pPr>
-      <w:r>
-        <w:rPr>
-          <w:rFonts w:asciiTheme="majorBidi" w:hAnsiTheme="majorBidi" w:cstheme="majorBidi"/>
-          <w:sz w:val="28"/>
-          <w:szCs w:val="28"/>
-        </w:rPr>
-        <w:t>grant select on employeeSchedule to management;</w:t>
-      </w:r>
-    </w:p>
-    <w:p>
-      <w:pPr>
-        <w:spacing w:after="0" w:line="360" w:lineRule="auto"/>
-        <w:rPr>
-          <w:rFonts w:asciiTheme="majorBidi" w:hAnsiTheme="majorBidi" w:cstheme="majorBidi"/>
-          <w:sz w:val="28"/>
-          <w:szCs w:val="28"/>
-        </w:rPr>
-      </w:pPr>
-      <w:r>
-        <w:rPr>
-          <w:rFonts w:asciiTheme="majorBidi" w:hAnsiTheme="majorBidi" w:cstheme="majorBidi"/>
-          <w:sz w:val="28"/>
-          <w:szCs w:val="28"/>
-        </w:rPr>
-        <w:t>grant select on completeSchedule to management;</w:t>
+      <w:proofErr w:type="gramStart"/>
+      <w:r>
+        <w:rPr>
+          <w:rFonts w:asciiTheme="majorBidi" w:hAnsiTheme="majorBidi" w:cstheme="majorBidi"/>
+          <w:sz w:val="28"/>
+          <w:szCs w:val="28"/>
+        </w:rPr>
+        <w:t>drop</w:t>
+      </w:r>
+      <w:proofErr w:type="gramEnd"/>
+      <w:r>
+        <w:rPr>
+          <w:rFonts w:asciiTheme="majorBidi" w:hAnsiTheme="majorBidi" w:cstheme="majorBidi"/>
+          <w:sz w:val="28"/>
+          <w:szCs w:val="28"/>
+        </w:rPr>
+        <w:t xml:space="preserve"> role if exists management;</w:t>
+      </w:r>
+    </w:p>
+    <w:p>
+      <w:pPr>
+        <w:spacing w:after="0" w:line="360" w:lineRule="auto"/>
+        <w:rPr>
+          <w:rFonts w:asciiTheme="majorBidi" w:hAnsiTheme="majorBidi" w:cstheme="majorBidi"/>
+          <w:sz w:val="28"/>
+          <w:szCs w:val="28"/>
+        </w:rPr>
+      </w:pPr>
+      <w:proofErr w:type="gramStart"/>
+      <w:r>
+        <w:rPr>
+          <w:rFonts w:asciiTheme="majorBidi" w:hAnsiTheme="majorBidi" w:cstheme="majorBidi"/>
+          <w:sz w:val="28"/>
+          <w:szCs w:val="28"/>
+        </w:rPr>
+        <w:t>create</w:t>
+      </w:r>
+      <w:proofErr w:type="gramEnd"/>
+      <w:r>
+        <w:rPr>
+          <w:rFonts w:asciiTheme="majorBidi" w:hAnsiTheme="majorBidi" w:cstheme="majorBidi"/>
+          <w:sz w:val="28"/>
+          <w:szCs w:val="28"/>
+        </w:rPr>
+        <w:t xml:space="preserve"> role management;</w:t>
+      </w:r>
+    </w:p>
+    <w:p>
+      <w:pPr>
+        <w:spacing w:after="0" w:line="360" w:lineRule="auto"/>
+        <w:rPr>
+          <w:rFonts w:asciiTheme="majorBidi" w:hAnsiTheme="majorBidi" w:cstheme="majorBidi"/>
+          <w:sz w:val="28"/>
+          <w:szCs w:val="28"/>
+        </w:rPr>
+      </w:pPr>
+    </w:p>
+    <w:p>
+      <w:pPr>
+        <w:spacing w:after="0" w:line="360" w:lineRule="auto"/>
+        <w:rPr>
+          <w:rFonts w:asciiTheme="majorBidi" w:hAnsiTheme="majorBidi" w:cstheme="majorBidi"/>
+          <w:sz w:val="28"/>
+          <w:szCs w:val="28"/>
+        </w:rPr>
+      </w:pPr>
+      <w:proofErr w:type="gramStart"/>
+      <w:r>
+        <w:rPr>
+          <w:rFonts w:asciiTheme="majorBidi" w:hAnsiTheme="majorBidi" w:cstheme="majorBidi"/>
+          <w:sz w:val="28"/>
+          <w:szCs w:val="28"/>
+        </w:rPr>
+        <w:t>grant</w:t>
+      </w:r>
+      <w:proofErr w:type="gramEnd"/>
+      <w:r>
+        <w:rPr>
+          <w:rFonts w:asciiTheme="majorBidi" w:hAnsiTheme="majorBidi" w:cstheme="majorBidi"/>
+          <w:sz w:val="28"/>
+          <w:szCs w:val="28"/>
+        </w:rPr>
+        <w:t xml:space="preserve"> select, insert, update, delete on </w:t>
+      </w:r>
+      <w:proofErr w:type="spellStart"/>
+      <w:r>
+        <w:rPr>
+          <w:rFonts w:asciiTheme="majorBidi" w:hAnsiTheme="majorBidi" w:cstheme="majorBidi"/>
+          <w:sz w:val="28"/>
+          <w:szCs w:val="28"/>
+        </w:rPr>
+        <w:t>jobRole</w:t>
+      </w:r>
+      <w:proofErr w:type="spellEnd"/>
+      <w:r>
+        <w:rPr>
+          <w:rFonts w:asciiTheme="majorBidi" w:hAnsiTheme="majorBidi" w:cstheme="majorBidi"/>
+          <w:sz w:val="28"/>
+          <w:szCs w:val="28"/>
+        </w:rPr>
+        <w:t xml:space="preserve"> to management;</w:t>
+      </w:r>
+    </w:p>
+    <w:p>
+      <w:pPr>
+        <w:spacing w:after="0" w:line="360" w:lineRule="auto"/>
+        <w:rPr>
+          <w:rFonts w:asciiTheme="majorBidi" w:hAnsiTheme="majorBidi" w:cstheme="majorBidi"/>
+          <w:sz w:val="28"/>
+          <w:szCs w:val="28"/>
+        </w:rPr>
+      </w:pPr>
+      <w:proofErr w:type="gramStart"/>
+      <w:r>
+        <w:rPr>
+          <w:rFonts w:asciiTheme="majorBidi" w:hAnsiTheme="majorBidi" w:cstheme="majorBidi"/>
+          <w:sz w:val="28"/>
+          <w:szCs w:val="28"/>
+        </w:rPr>
+        <w:t>grant</w:t>
+      </w:r>
+      <w:proofErr w:type="gramEnd"/>
+      <w:r>
+        <w:rPr>
+          <w:rFonts w:asciiTheme="majorBidi" w:hAnsiTheme="majorBidi" w:cstheme="majorBidi"/>
+          <w:sz w:val="28"/>
+          <w:szCs w:val="28"/>
+        </w:rPr>
+        <w:t xml:space="preserve"> select, insert, update, delete on staff to management;</w:t>
+      </w:r>
+    </w:p>
+    <w:p>
+      <w:pPr>
+        <w:spacing w:after="0" w:line="360" w:lineRule="auto"/>
+        <w:rPr>
+          <w:rFonts w:asciiTheme="majorBidi" w:hAnsiTheme="majorBidi" w:cstheme="majorBidi"/>
+          <w:sz w:val="28"/>
+          <w:szCs w:val="28"/>
+        </w:rPr>
+      </w:pPr>
+      <w:proofErr w:type="gramStart"/>
+      <w:r>
+        <w:rPr>
+          <w:rFonts w:asciiTheme="majorBidi" w:hAnsiTheme="majorBidi" w:cstheme="majorBidi"/>
+          <w:sz w:val="28"/>
+          <w:szCs w:val="28"/>
+        </w:rPr>
+        <w:t>grant</w:t>
+      </w:r>
+      <w:proofErr w:type="gramEnd"/>
+      <w:r>
+        <w:rPr>
+          <w:rFonts w:asciiTheme="majorBidi" w:hAnsiTheme="majorBidi" w:cstheme="majorBidi"/>
+          <w:sz w:val="28"/>
+          <w:szCs w:val="28"/>
+        </w:rPr>
+        <w:t xml:space="preserve"> select, insert, update, delete on schedule to management;</w:t>
+      </w:r>
+    </w:p>
+    <w:p>
+      <w:pPr>
+        <w:spacing w:after="0" w:line="360" w:lineRule="auto"/>
+        <w:rPr>
+          <w:rFonts w:asciiTheme="majorBidi" w:hAnsiTheme="majorBidi" w:cstheme="majorBidi"/>
+          <w:sz w:val="28"/>
+          <w:szCs w:val="28"/>
+        </w:rPr>
+      </w:pPr>
+      <w:proofErr w:type="gramStart"/>
+      <w:r>
+        <w:rPr>
+          <w:rFonts w:asciiTheme="majorBidi" w:hAnsiTheme="majorBidi" w:cstheme="majorBidi"/>
+          <w:sz w:val="28"/>
+          <w:szCs w:val="28"/>
+        </w:rPr>
+        <w:t>grant</w:t>
+      </w:r>
+      <w:proofErr w:type="gramEnd"/>
+      <w:r>
+        <w:rPr>
+          <w:rFonts w:asciiTheme="majorBidi" w:hAnsiTheme="majorBidi" w:cstheme="majorBidi"/>
+          <w:sz w:val="28"/>
+          <w:szCs w:val="28"/>
+        </w:rPr>
+        <w:t xml:space="preserve"> select, insert, update, delete on </w:t>
+      </w:r>
+      <w:proofErr w:type="spellStart"/>
+      <w:r>
+        <w:rPr>
+          <w:rFonts w:asciiTheme="majorBidi" w:hAnsiTheme="majorBidi" w:cstheme="majorBidi"/>
+          <w:sz w:val="28"/>
+          <w:szCs w:val="28"/>
+        </w:rPr>
+        <w:t>eventWorker</w:t>
+      </w:r>
+      <w:proofErr w:type="spellEnd"/>
+      <w:r>
+        <w:rPr>
+          <w:rFonts w:asciiTheme="majorBidi" w:hAnsiTheme="majorBidi" w:cstheme="majorBidi"/>
+          <w:sz w:val="28"/>
+          <w:szCs w:val="28"/>
+        </w:rPr>
+        <w:t xml:space="preserve"> to management;</w:t>
+      </w:r>
+    </w:p>
+    <w:p>
+      <w:pPr>
+        <w:spacing w:after="0" w:line="360" w:lineRule="auto"/>
+        <w:rPr>
+          <w:rFonts w:asciiTheme="majorBidi" w:hAnsiTheme="majorBidi" w:cstheme="majorBidi"/>
+          <w:sz w:val="28"/>
+          <w:szCs w:val="28"/>
+        </w:rPr>
+      </w:pPr>
+      <w:proofErr w:type="gramStart"/>
+      <w:r>
+        <w:rPr>
+          <w:rFonts w:asciiTheme="majorBidi" w:hAnsiTheme="majorBidi" w:cstheme="majorBidi"/>
+          <w:sz w:val="28"/>
+          <w:szCs w:val="28"/>
+        </w:rPr>
+        <w:t>grant</w:t>
+      </w:r>
+      <w:proofErr w:type="gramEnd"/>
+      <w:r>
+        <w:rPr>
+          <w:rFonts w:asciiTheme="majorBidi" w:hAnsiTheme="majorBidi" w:cstheme="majorBidi"/>
+          <w:sz w:val="28"/>
+          <w:szCs w:val="28"/>
+        </w:rPr>
+        <w:t xml:space="preserve"> select, insert, update, delete on tickets to management;</w:t>
+      </w:r>
+    </w:p>
+    <w:p>
+      <w:pPr>
+        <w:spacing w:after="0" w:line="360" w:lineRule="auto"/>
+        <w:rPr>
+          <w:rFonts w:asciiTheme="majorBidi" w:hAnsiTheme="majorBidi" w:cstheme="majorBidi"/>
+          <w:sz w:val="28"/>
+          <w:szCs w:val="28"/>
+        </w:rPr>
+      </w:pPr>
+      <w:proofErr w:type="gramStart"/>
+      <w:r>
+        <w:rPr>
+          <w:rFonts w:asciiTheme="majorBidi" w:hAnsiTheme="majorBidi" w:cstheme="majorBidi"/>
+          <w:sz w:val="28"/>
+          <w:szCs w:val="28"/>
+        </w:rPr>
+        <w:t>grant</w:t>
+      </w:r>
+      <w:proofErr w:type="gramEnd"/>
+      <w:r>
+        <w:rPr>
+          <w:rFonts w:asciiTheme="majorBidi" w:hAnsiTheme="majorBidi" w:cstheme="majorBidi"/>
+          <w:sz w:val="28"/>
+          <w:szCs w:val="28"/>
+        </w:rPr>
+        <w:t xml:space="preserve"> select on </w:t>
+      </w:r>
+      <w:proofErr w:type="spellStart"/>
+      <w:r>
+        <w:rPr>
+          <w:rFonts w:asciiTheme="majorBidi" w:hAnsiTheme="majorBidi" w:cstheme="majorBidi"/>
+          <w:sz w:val="28"/>
+          <w:szCs w:val="28"/>
+        </w:rPr>
+        <w:t>employeeSchedule</w:t>
+      </w:r>
+      <w:proofErr w:type="spellEnd"/>
+      <w:r>
+        <w:rPr>
+          <w:rFonts w:asciiTheme="majorBidi" w:hAnsiTheme="majorBidi" w:cstheme="majorBidi"/>
+          <w:sz w:val="28"/>
+          <w:szCs w:val="28"/>
+        </w:rPr>
+        <w:t xml:space="preserve"> to management;</w:t>
+      </w:r>
+    </w:p>
+    <w:p>
+      <w:pPr>
+        <w:spacing w:after="0" w:line="360" w:lineRule="auto"/>
+        <w:rPr>
+          <w:rFonts w:asciiTheme="majorBidi" w:hAnsiTheme="majorBidi" w:cstheme="majorBidi"/>
+          <w:sz w:val="28"/>
+          <w:szCs w:val="28"/>
+        </w:rPr>
+      </w:pPr>
+      <w:proofErr w:type="gramStart"/>
+      <w:r>
+        <w:rPr>
+          <w:rFonts w:asciiTheme="majorBidi" w:hAnsiTheme="majorBidi" w:cstheme="majorBidi"/>
+          <w:sz w:val="28"/>
+          <w:szCs w:val="28"/>
+        </w:rPr>
+        <w:t>grant</w:t>
+      </w:r>
+      <w:proofErr w:type="gramEnd"/>
+      <w:r>
+        <w:rPr>
+          <w:rFonts w:asciiTheme="majorBidi" w:hAnsiTheme="majorBidi" w:cstheme="majorBidi"/>
+          <w:sz w:val="28"/>
+          <w:szCs w:val="28"/>
+        </w:rPr>
+        <w:t xml:space="preserve"> select on </w:t>
+      </w:r>
+      <w:proofErr w:type="spellStart"/>
+      <w:r>
+        <w:rPr>
+          <w:rFonts w:asciiTheme="majorBidi" w:hAnsiTheme="majorBidi" w:cstheme="majorBidi"/>
+          <w:sz w:val="28"/>
+          <w:szCs w:val="28"/>
+        </w:rPr>
+        <w:t>completeSchedule</w:t>
+      </w:r>
+      <w:proofErr w:type="spellEnd"/>
+      <w:r>
+        <w:rPr>
+          <w:rFonts w:asciiTheme="majorBidi" w:hAnsiTheme="majorBidi" w:cstheme="majorBidi"/>
+          <w:sz w:val="28"/>
+          <w:szCs w:val="28"/>
+        </w:rPr>
+        <w:t xml:space="preserve"> to management;</w:t>
       </w:r>
     </w:p>
     <w:p>
@@ -11867,59 +13242,143 @@
           <w:szCs w:val="28"/>
         </w:rPr>
       </w:pPr>
-      <w:r>
-        <w:rPr>
-          <w:rFonts w:asciiTheme="majorBidi" w:hAnsiTheme="majorBidi" w:cstheme="majorBidi"/>
-          <w:sz w:val="28"/>
-          <w:szCs w:val="28"/>
-        </w:rPr>
-        <w:t>drop role if exists databaseManager;</w:t>
-      </w:r>
-    </w:p>
-    <w:p>
-      <w:pPr>
-        <w:spacing w:after="0" w:line="360" w:lineRule="auto"/>
-        <w:rPr>
-          <w:rFonts w:asciiTheme="majorBidi" w:hAnsiTheme="majorBidi" w:cstheme="majorBidi"/>
-          <w:sz w:val="28"/>
-          <w:szCs w:val="28"/>
-        </w:rPr>
-      </w:pPr>
-      <w:r>
-        <w:rPr>
-          <w:rFonts w:asciiTheme="majorBidi" w:hAnsiTheme="majorBidi" w:cstheme="majorBidi"/>
-          <w:sz w:val="28"/>
-          <w:szCs w:val="28"/>
-        </w:rPr>
-        <w:t>create role databaseManager;</w:t>
-      </w:r>
-    </w:p>
-    <w:p>
-      <w:pPr>
-        <w:spacing w:after="0" w:line="360" w:lineRule="auto"/>
-        <w:rPr>
-          <w:rFonts w:asciiTheme="majorBidi" w:hAnsiTheme="majorBidi" w:cstheme="majorBidi"/>
-          <w:sz w:val="28"/>
-          <w:szCs w:val="28"/>
-        </w:rPr>
-      </w:pPr>
-    </w:p>
-    <w:p>
-      <w:pPr>
-        <w:spacing w:after="0" w:line="360" w:lineRule="auto"/>
-        <w:rPr>
-          <w:rFonts w:asciiTheme="majorBidi" w:hAnsiTheme="majorBidi" w:cstheme="majorBidi"/>
-          <w:sz w:val="28"/>
-          <w:szCs w:val="28"/>
-        </w:rPr>
-      </w:pPr>
-      <w:r>
-        <w:rPr>
-          <w:rFonts w:asciiTheme="majorBidi" w:hAnsiTheme="majorBidi" w:cstheme="majorBidi"/>
-          <w:sz w:val="28"/>
-          <w:szCs w:val="28"/>
-        </w:rPr>
-        <w:t>grant all privileges on all tables in schema public to databaseManager;</w:t>
+      <w:proofErr w:type="gramStart"/>
+      <w:r>
+        <w:rPr>
+          <w:rFonts w:asciiTheme="majorBidi" w:hAnsiTheme="majorBidi" w:cstheme="majorBidi"/>
+          <w:sz w:val="28"/>
+          <w:szCs w:val="28"/>
+        </w:rPr>
+        <w:t>drop</w:t>
+      </w:r>
+      <w:proofErr w:type="gramEnd"/>
+      <w:r>
+        <w:rPr>
+          <w:rFonts w:asciiTheme="majorBidi" w:hAnsiTheme="majorBidi" w:cstheme="majorBidi"/>
+          <w:sz w:val="28"/>
+          <w:szCs w:val="28"/>
+        </w:rPr>
+        <w:t xml:space="preserve"> role if exists </w:t>
+      </w:r>
+      <w:proofErr w:type="spellStart"/>
+      <w:r>
+        <w:rPr>
+          <w:rFonts w:asciiTheme="majorBidi" w:hAnsiTheme="majorBidi" w:cstheme="majorBidi"/>
+          <w:sz w:val="28"/>
+          <w:szCs w:val="28"/>
+        </w:rPr>
+        <w:t>databaseManager</w:t>
+      </w:r>
+      <w:proofErr w:type="spellEnd"/>
+      <w:r>
+        <w:rPr>
+          <w:rFonts w:asciiTheme="majorBidi" w:hAnsiTheme="majorBidi" w:cstheme="majorBidi"/>
+          <w:sz w:val="28"/>
+          <w:szCs w:val="28"/>
+        </w:rPr>
+        <w:t>;</w:t>
+      </w:r>
+    </w:p>
+    <w:p>
+      <w:pPr>
+        <w:spacing w:after="0" w:line="360" w:lineRule="auto"/>
+        <w:rPr>
+          <w:rFonts w:asciiTheme="majorBidi" w:hAnsiTheme="majorBidi" w:cstheme="majorBidi"/>
+          <w:sz w:val="28"/>
+          <w:szCs w:val="28"/>
+        </w:rPr>
+      </w:pPr>
+      <w:proofErr w:type="gramStart"/>
+      <w:r>
+        <w:rPr>
+          <w:rFonts w:asciiTheme="majorBidi" w:hAnsiTheme="majorBidi" w:cstheme="majorBidi"/>
+          <w:sz w:val="28"/>
+          <w:szCs w:val="28"/>
+        </w:rPr>
+        <w:t>create</w:t>
+      </w:r>
+      <w:proofErr w:type="gramEnd"/>
+      <w:r>
+        <w:rPr>
+          <w:rFonts w:asciiTheme="majorBidi" w:hAnsiTheme="majorBidi" w:cstheme="majorBidi"/>
+          <w:sz w:val="28"/>
+          <w:szCs w:val="28"/>
+        </w:rPr>
+        <w:t xml:space="preserve"> role </w:t>
+      </w:r>
+      <w:proofErr w:type="spellStart"/>
+      <w:r>
+        <w:rPr>
+          <w:rFonts w:asciiTheme="majorBidi" w:hAnsiTheme="majorBidi" w:cstheme="majorBidi"/>
+          <w:sz w:val="28"/>
+          <w:szCs w:val="28"/>
+        </w:rPr>
+        <w:t>databaseManager</w:t>
+      </w:r>
+      <w:proofErr w:type="spellEnd"/>
+      <w:r>
+        <w:rPr>
+          <w:rFonts w:asciiTheme="majorBidi" w:hAnsiTheme="majorBidi" w:cstheme="majorBidi"/>
+          <w:sz w:val="28"/>
+          <w:szCs w:val="28"/>
+        </w:rPr>
+        <w:t>;</w:t>
+      </w:r>
+    </w:p>
+    <w:p>
+      <w:pPr>
+        <w:spacing w:after="0" w:line="360" w:lineRule="auto"/>
+        <w:rPr>
+          <w:rFonts w:asciiTheme="majorBidi" w:hAnsiTheme="majorBidi" w:cstheme="majorBidi"/>
+          <w:sz w:val="28"/>
+          <w:szCs w:val="28"/>
+        </w:rPr>
+      </w:pPr>
+    </w:p>
+    <w:p>
+      <w:pPr>
+        <w:spacing w:after="0" w:line="360" w:lineRule="auto"/>
+        <w:rPr>
+          <w:rFonts w:asciiTheme="majorBidi" w:hAnsiTheme="majorBidi" w:cstheme="majorBidi"/>
+          <w:sz w:val="28"/>
+          <w:szCs w:val="28"/>
+        </w:rPr>
+      </w:pPr>
+      <w:proofErr w:type="gramStart"/>
+      <w:r>
+        <w:rPr>
+          <w:rFonts w:asciiTheme="majorBidi" w:hAnsiTheme="majorBidi" w:cstheme="majorBidi"/>
+          <w:sz w:val="28"/>
+          <w:szCs w:val="28"/>
+        </w:rPr>
+        <w:t>grant</w:t>
+      </w:r>
+      <w:proofErr w:type="gramEnd"/>
+      <w:r>
+        <w:rPr>
+          <w:rFonts w:asciiTheme="majorBidi" w:hAnsiTheme="majorBidi" w:cstheme="majorBidi"/>
+          <w:sz w:val="28"/>
+          <w:szCs w:val="28"/>
+        </w:rPr>
+        <w:t xml:space="preserve"> all privileges on all tables in schema public to </w:t>
+      </w:r>
+      <w:proofErr w:type="spellStart"/>
+      <w:r>
+        <w:rPr>
+          <w:rFonts w:asciiTheme="majorBidi" w:hAnsiTheme="majorBidi" w:cstheme="majorBidi"/>
+          <w:sz w:val="28"/>
+          <w:szCs w:val="28"/>
+        </w:rPr>
+        <w:t>databaseManager</w:t>
+      </w:r>
+      <w:proofErr w:type="spellEnd"/>
+      <w:r>
+        <w:rPr>
+          <w:rFonts w:asciiTheme="majorBidi" w:hAnsiTheme="majorBidi" w:cstheme="majorBidi"/>
+          <w:sz w:val="28"/>
+          <w:szCs w:val="28"/>
+        </w:rPr>
+        <w:t>;</w:t>
       </w:r>
     </w:p>
     <w:p>
@@ -11963,122 +13422,75 @@
     <w:p>
       <w:pPr>
         <w:spacing w:after="0" w:line="360" w:lineRule="auto"/>
-        <w:rPr>
-          <w:rFonts w:asciiTheme="majorBidi" w:hAnsiTheme="majorBidi" w:cstheme="majorBidi"/>
+        <w:ind w:firstLine="720"/>
+        <w:rPr>
+          <w:rFonts w:asciiTheme="majorBidi" w:hAnsiTheme="majorBidi" w:cstheme="majorBidi"/>
+          <w:b/>
+          <w:bCs/>
+          <w:sz w:val="28"/>
+          <w:szCs w:val="28"/>
+        </w:rPr>
+      </w:pPr>
+      <w:r>
+        <w:rPr>
+          <w:rFonts w:asciiTheme="majorBidi" w:hAnsiTheme="majorBidi" w:cstheme="majorBidi"/>
+          <w:sz w:val="28"/>
+          <w:szCs w:val="28"/>
+        </w:rPr>
+        <w:t xml:space="preserve">This database design has been implemented in </w:t>
+      </w:r>
+      <w:proofErr w:type="spellStart"/>
+      <w:r>
+        <w:rPr>
+          <w:rFonts w:asciiTheme="majorBidi" w:hAnsiTheme="majorBidi" w:cstheme="majorBidi"/>
+          <w:sz w:val="28"/>
+          <w:szCs w:val="28"/>
+        </w:rPr>
+        <w:t>PostgreSQL</w:t>
+      </w:r>
+      <w:proofErr w:type="spellEnd"/>
+      <w:r>
+        <w:rPr>
+          <w:rFonts w:asciiTheme="majorBidi" w:hAnsiTheme="majorBidi" w:cstheme="majorBidi"/>
+          <w:sz w:val="28"/>
+          <w:szCs w:val="28"/>
+        </w:rPr>
+        <w:t xml:space="preserve"> 9.3.2. The testing of the design has been thorough and will be error free by the time the system is implemented for the festival. To interface with this database system, it is recommended that a web front end be created in order to simplify the process of adding new information to the database. By creating a website that can accurately sell tickets and automatically add attendees and their related information to the system</w:t>
+      </w:r>
+      <w:r>
+        <w:rPr>
+          <w:rFonts w:asciiTheme="majorBidi" w:hAnsiTheme="majorBidi" w:cstheme="majorBidi"/>
+          <w:sz w:val="28"/>
+          <w:szCs w:val="28"/>
+        </w:rPr>
+        <w:t>, it would lessen the workload of the employees and provide a reliable system to work with this database system.</w:t>
+      </w:r>
+      <w:r>
+        <w:rPr>
+          <w:rFonts w:asciiTheme="majorBidi" w:hAnsiTheme="majorBidi" w:cstheme="majorBidi"/>
+          <w:sz w:val="28"/>
+          <w:szCs w:val="28"/>
+        </w:rPr>
+        <w:t xml:space="preserve"> Our company </w:t>
+      </w:r>
+      <w:r>
+        <w:rPr>
+          <w:rFonts w:asciiTheme="majorBidi" w:hAnsiTheme="majorBidi" w:cstheme="majorBidi"/>
+          <w:sz w:val="28"/>
+          <w:szCs w:val="28"/>
+        </w:rPr>
+        <w:t>also specializes in creating web front ends that are fully compatible with the database systems that we design.</w:t>
+      </w:r>
+    </w:p>
+    <w:p>
+      <w:pPr>
+        <w:spacing w:after="0" w:line="360" w:lineRule="auto"/>
+        <w:rPr>
+          <w:rFonts w:asciiTheme="majorBidi" w:hAnsiTheme="majorBidi" w:cstheme="majorBidi"/>
+          <w:b/>
+          <w:bCs/>
           <w:sz w:val="32"/>
           <w:szCs w:val="32"/>
-        </w:rPr>
-      </w:pPr>
-      <w:r>
-        <w:rPr>
-          <w:rFonts w:asciiTheme="majorBidi" w:hAnsiTheme="majorBidi" w:cstheme="majorBidi"/>
-          <w:sz w:val="32"/>
-          <w:szCs w:val="32"/>
-        </w:rPr>
-        <w:t>&lt;Words&gt;</w:t>
-      </w:r>
-    </w:p>
-    <w:p>
-      <w:pPr>
-        <w:spacing w:after="0" w:line="360" w:lineRule="auto"/>
-        <w:rPr>
-          <w:rFonts w:asciiTheme="majorBidi" w:hAnsiTheme="majorBidi" w:cstheme="majorBidi"/>
-          <w:b/>
-          <w:bCs/>
-          <w:sz w:val="32"/>
-          <w:szCs w:val="32"/>
-        </w:rPr>
-      </w:pPr>
-    </w:p>
-    <w:p>
-      <w:pPr>
-        <w:spacing w:after="0" w:line="360" w:lineRule="auto"/>
-        <w:rPr>
-          <w:rFonts w:asciiTheme="majorBidi" w:hAnsiTheme="majorBidi" w:cstheme="majorBidi"/>
-          <w:b/>
-          <w:bCs/>
-          <w:sz w:val="32"/>
-          <w:szCs w:val="32"/>
-        </w:rPr>
-      </w:pPr>
-    </w:p>
-    <w:p>
-      <w:pPr>
-        <w:spacing w:after="0" w:line="360" w:lineRule="auto"/>
-        <w:rPr>
-          <w:rFonts w:asciiTheme="majorBidi" w:hAnsiTheme="majorBidi" w:cstheme="majorBidi"/>
-          <w:sz w:val="28"/>
-          <w:szCs w:val="28"/>
-        </w:rPr>
-      </w:pPr>
-    </w:p>
-    <w:p>
-      <w:pPr>
-        <w:spacing w:after="0" w:line="360" w:lineRule="auto"/>
-        <w:rPr>
-          <w:rFonts w:asciiTheme="majorBidi" w:hAnsiTheme="majorBidi" w:cstheme="majorBidi"/>
-          <w:sz w:val="28"/>
-          <w:szCs w:val="28"/>
-        </w:rPr>
-      </w:pPr>
-    </w:p>
-    <w:p>
-      <w:pPr>
-        <w:spacing w:after="0" w:line="360" w:lineRule="auto"/>
-        <w:rPr>
-          <w:rFonts w:asciiTheme="majorBidi" w:hAnsiTheme="majorBidi" w:cstheme="majorBidi"/>
-          <w:sz w:val="28"/>
-          <w:szCs w:val="28"/>
-        </w:rPr>
-      </w:pPr>
-    </w:p>
-    <w:p>
-      <w:pPr>
-        <w:spacing w:after="0" w:line="360" w:lineRule="auto"/>
-        <w:rPr>
-          <w:rFonts w:asciiTheme="majorBidi" w:hAnsiTheme="majorBidi" w:cstheme="majorBidi"/>
-          <w:sz w:val="28"/>
-          <w:szCs w:val="28"/>
-        </w:rPr>
-      </w:pPr>
-    </w:p>
-    <w:p>
-      <w:pPr>
-        <w:spacing w:after="0" w:line="360" w:lineRule="auto"/>
-        <w:rPr>
-          <w:rFonts w:asciiTheme="majorBidi" w:hAnsiTheme="majorBidi" w:cstheme="majorBidi"/>
-          <w:sz w:val="28"/>
-          <w:szCs w:val="28"/>
-        </w:rPr>
-      </w:pPr>
-    </w:p>
-    <w:p>
-      <w:pPr>
-        <w:spacing w:after="0" w:line="360" w:lineRule="auto"/>
-        <w:rPr>
-          <w:rFonts w:asciiTheme="majorBidi" w:hAnsiTheme="majorBidi" w:cstheme="majorBidi"/>
-          <w:sz w:val="28"/>
-          <w:szCs w:val="28"/>
-        </w:rPr>
-      </w:pPr>
-    </w:p>
-    <w:p>
-      <w:pPr>
-        <w:spacing w:after="0" w:line="360" w:lineRule="auto"/>
-        <w:rPr>
-          <w:rFonts w:asciiTheme="majorBidi" w:hAnsiTheme="majorBidi" w:cstheme="majorBidi"/>
-          <w:sz w:val="28"/>
-          <w:szCs w:val="28"/>
-        </w:rPr>
-      </w:pPr>
-    </w:p>
-    <w:p>
-      <w:pPr>
-        <w:spacing w:after="0" w:line="360" w:lineRule="auto"/>
-        <w:rPr>
-          <w:rFonts w:asciiTheme="majorBidi" w:hAnsiTheme="majorBidi" w:cstheme="majorBidi"/>
-          <w:sz w:val="28"/>
-          <w:szCs w:val="28"/>
         </w:rPr>
       </w:pPr>
     </w:p>
@@ -12252,203 +13664,310 @@
     </w:p>
     <w:p>
       <w:pPr>
-        <w:spacing w:after="0" w:line="360" w:lineRule="auto"/>
-        <w:rPr>
-          <w:rFonts w:asciiTheme="majorBidi" w:hAnsiTheme="majorBidi" w:cstheme="majorBidi"/>
+        <w:pStyle w:val="ListParagraph"/>
+        <w:numPr>
+          <w:ilvl w:val="0"/>
+          <w:numId w:val="1"/>
+        </w:numPr>
+        <w:spacing w:after="0" w:line="360" w:lineRule="auto"/>
+        <w:rPr>
+          <w:rFonts w:asciiTheme="majorBidi" w:hAnsiTheme="majorBidi" w:cstheme="majorBidi"/>
+          <w:sz w:val="28"/>
+          <w:szCs w:val="28"/>
+        </w:rPr>
+      </w:pPr>
+      <w:r>
+        <w:rPr>
+          <w:rFonts w:asciiTheme="majorBidi" w:hAnsiTheme="majorBidi" w:cstheme="majorBidi"/>
+          <w:sz w:val="28"/>
+          <w:szCs w:val="28"/>
+        </w:rPr>
+        <w:t xml:space="preserve">Although bands cannot be scheduled for the same starting time on the same stage, bands can </w:t>
+      </w:r>
+      <w:r>
+        <w:rPr>
+          <w:rFonts w:asciiTheme="majorBidi" w:hAnsiTheme="majorBidi" w:cstheme="majorBidi"/>
+          <w:sz w:val="28"/>
+          <w:szCs w:val="28"/>
+        </w:rPr>
+        <w:t xml:space="preserve">still </w:t>
+      </w:r>
+      <w:r>
+        <w:rPr>
+          <w:rFonts w:asciiTheme="majorBidi" w:hAnsiTheme="majorBidi" w:cstheme="majorBidi"/>
+          <w:sz w:val="28"/>
+          <w:szCs w:val="28"/>
+        </w:rPr>
+        <w:t>be sche</w:t>
+      </w:r>
+      <w:r>
+        <w:rPr>
+          <w:rFonts w:asciiTheme="majorBidi" w:hAnsiTheme="majorBidi" w:cstheme="majorBidi"/>
+          <w:sz w:val="28"/>
+          <w:szCs w:val="28"/>
+        </w:rPr>
+        <w:t>duled to play between the start time and end t</w:t>
+      </w:r>
+      <w:r>
+        <w:rPr>
+          <w:rFonts w:asciiTheme="majorBidi" w:hAnsiTheme="majorBidi" w:cstheme="majorBidi"/>
+          <w:sz w:val="28"/>
+          <w:szCs w:val="28"/>
+        </w:rPr>
+        <w:t>ime of another band on the same stage.</w:t>
+      </w:r>
+    </w:p>
+    <w:p>
+      <w:pPr>
+        <w:spacing w:after="0" w:line="360" w:lineRule="auto"/>
+        <w:rPr>
+          <w:rFonts w:asciiTheme="majorBidi" w:hAnsiTheme="majorBidi" w:cstheme="majorBidi"/>
+          <w:sz w:val="28"/>
+          <w:szCs w:val="28"/>
+        </w:rPr>
+      </w:pPr>
+    </w:p>
+    <w:p>
+      <w:pPr>
+        <w:pStyle w:val="ListParagraph"/>
+        <w:numPr>
+          <w:ilvl w:val="0"/>
+          <w:numId w:val="1"/>
+        </w:numPr>
+        <w:spacing w:after="0" w:line="360" w:lineRule="auto"/>
+        <w:rPr>
+          <w:rFonts w:asciiTheme="majorBidi" w:hAnsiTheme="majorBidi" w:cstheme="majorBidi"/>
+          <w:sz w:val="28"/>
+          <w:szCs w:val="28"/>
+        </w:rPr>
+      </w:pPr>
+      <w:r>
+        <w:rPr>
+          <w:rFonts w:asciiTheme="majorBidi" w:hAnsiTheme="majorBidi" w:cstheme="majorBidi"/>
+          <w:sz w:val="28"/>
+          <w:szCs w:val="28"/>
+        </w:rPr>
+        <w:t>As of now, the database manager is the only person that can add stages and bands to the database.</w:t>
+      </w:r>
+    </w:p>
+    <w:p>
+      <w:pPr>
+        <w:spacing w:after="0" w:line="360" w:lineRule="auto"/>
+        <w:rPr>
+          <w:rFonts w:asciiTheme="majorBidi" w:hAnsiTheme="majorBidi" w:cstheme="majorBidi"/>
+          <w:sz w:val="28"/>
+          <w:szCs w:val="28"/>
+        </w:rPr>
+      </w:pPr>
+    </w:p>
+    <w:p>
+      <w:pPr>
+        <w:pStyle w:val="ListParagraph"/>
+        <w:numPr>
+          <w:ilvl w:val="0"/>
+          <w:numId w:val="1"/>
+        </w:numPr>
+        <w:spacing w:after="0" w:line="360" w:lineRule="auto"/>
+        <w:rPr>
+          <w:rFonts w:asciiTheme="majorBidi" w:hAnsiTheme="majorBidi" w:cstheme="majorBidi"/>
+          <w:sz w:val="28"/>
+          <w:szCs w:val="28"/>
+        </w:rPr>
+      </w:pPr>
+      <w:r>
+        <w:rPr>
+          <w:rFonts w:asciiTheme="majorBidi" w:hAnsiTheme="majorBidi" w:cstheme="majorBidi"/>
+          <w:sz w:val="28"/>
+          <w:szCs w:val="28"/>
+        </w:rPr>
+        <w:t>A zip code is associated with each person at the festival, but some people may not have a zip code</w:t>
+      </w:r>
+      <w:r>
+        <w:rPr>
+          <w:rFonts w:asciiTheme="majorBidi" w:hAnsiTheme="majorBidi" w:cstheme="majorBidi"/>
+          <w:sz w:val="28"/>
+          <w:szCs w:val="28"/>
+        </w:rPr>
+        <w:t xml:space="preserve"> (from outside of USA)</w:t>
+      </w:r>
+      <w:r>
+        <w:rPr>
+          <w:rFonts w:asciiTheme="majorBidi" w:hAnsiTheme="majorBidi" w:cstheme="majorBidi"/>
+          <w:sz w:val="28"/>
+          <w:szCs w:val="28"/>
+        </w:rPr>
+        <w:t xml:space="preserve"> or the zip </w:t>
+      </w:r>
+      <w:r>
+        <w:rPr>
+          <w:rFonts w:asciiTheme="majorBidi" w:hAnsiTheme="majorBidi" w:cstheme="majorBidi"/>
+          <w:sz w:val="28"/>
+          <w:szCs w:val="28"/>
+        </w:rPr>
+        <w:t>code length is not enough space (9 digit zip code vs. 5 digit zip code).</w:t>
+      </w:r>
+    </w:p>
+    <w:p>
+      <w:pPr>
+        <w:spacing w:after="0" w:line="360" w:lineRule="auto"/>
+        <w:rPr>
+          <w:rFonts w:asciiTheme="majorBidi" w:hAnsiTheme="majorBidi" w:cstheme="majorBidi"/>
+          <w:sz w:val="28"/>
+          <w:szCs w:val="28"/>
+        </w:rPr>
+      </w:pPr>
+    </w:p>
+    <w:p>
+      <w:pPr>
+        <w:pStyle w:val="ListParagraph"/>
+        <w:numPr>
+          <w:ilvl w:val="0"/>
+          <w:numId w:val="1"/>
+        </w:numPr>
+        <w:spacing w:after="0" w:line="360" w:lineRule="auto"/>
+        <w:rPr>
+          <w:rFonts w:asciiTheme="majorBidi" w:hAnsiTheme="majorBidi" w:cstheme="majorBidi"/>
+          <w:sz w:val="28"/>
+          <w:szCs w:val="28"/>
+        </w:rPr>
+      </w:pPr>
+      <w:r>
+        <w:rPr>
+          <w:rFonts w:asciiTheme="majorBidi" w:hAnsiTheme="majorBidi" w:cstheme="majorBidi"/>
+          <w:sz w:val="28"/>
+          <w:szCs w:val="28"/>
+        </w:rPr>
+        <w:t xml:space="preserve">The </w:t>
+      </w:r>
+      <w:r>
+        <w:rPr>
+          <w:rFonts w:asciiTheme="majorBidi" w:hAnsiTheme="majorBidi" w:cstheme="majorBidi"/>
+          <w:sz w:val="28"/>
+          <w:szCs w:val="28"/>
+        </w:rPr>
+        <w:t xml:space="preserve">total </w:t>
+      </w:r>
+      <w:r>
+        <w:rPr>
+          <w:rFonts w:asciiTheme="majorBidi" w:hAnsiTheme="majorBidi" w:cstheme="majorBidi"/>
+          <w:sz w:val="28"/>
+          <w:szCs w:val="28"/>
+        </w:rPr>
+        <w:t>nu</w:t>
+      </w:r>
+      <w:r>
+        <w:rPr>
+          <w:rFonts w:asciiTheme="majorBidi" w:hAnsiTheme="majorBidi" w:cstheme="majorBidi"/>
+          <w:sz w:val="28"/>
+          <w:szCs w:val="28"/>
+        </w:rPr>
+        <w:t xml:space="preserve">mber of people allowed in </w:t>
+      </w:r>
+      <w:r>
+        <w:rPr>
+          <w:rFonts w:asciiTheme="majorBidi" w:hAnsiTheme="majorBidi" w:cstheme="majorBidi"/>
+          <w:sz w:val="28"/>
+          <w:szCs w:val="28"/>
+        </w:rPr>
+        <w:t xml:space="preserve">the festival is 1,000,000. If the festival were to experience major expansion, the length of the </w:t>
+      </w:r>
+      <w:proofErr w:type="spellStart"/>
+      <w:proofErr w:type="gramStart"/>
+      <w:r>
+        <w:rPr>
+          <w:rFonts w:asciiTheme="majorBidi" w:hAnsiTheme="majorBidi" w:cstheme="majorBidi"/>
+          <w:sz w:val="28"/>
+          <w:szCs w:val="28"/>
+        </w:rPr>
+        <w:t>pid</w:t>
+      </w:r>
+      <w:proofErr w:type="spellEnd"/>
+      <w:proofErr w:type="gramEnd"/>
+      <w:r>
+        <w:rPr>
+          <w:rFonts w:asciiTheme="majorBidi" w:hAnsiTheme="majorBidi" w:cstheme="majorBidi"/>
+          <w:sz w:val="28"/>
+          <w:szCs w:val="28"/>
+        </w:rPr>
+        <w:t xml:space="preserve"> field would need to be changed all around the database.</w:t>
+      </w:r>
+    </w:p>
+    <w:p>
+      <w:pPr>
+        <w:spacing w:after="0" w:line="360" w:lineRule="auto"/>
+        <w:rPr>
+          <w:rFonts w:asciiTheme="majorBidi" w:hAnsiTheme="majorBidi" w:cstheme="majorBidi"/>
+          <w:sz w:val="28"/>
+          <w:szCs w:val="28"/>
+        </w:rPr>
+      </w:pPr>
+    </w:p>
+    <w:p>
+      <w:pPr>
+        <w:pStyle w:val="ListParagraph"/>
+        <w:numPr>
+          <w:ilvl w:val="0"/>
+          <w:numId w:val="1"/>
+        </w:numPr>
+        <w:spacing w:after="0" w:line="360" w:lineRule="auto"/>
+        <w:rPr>
+          <w:rFonts w:asciiTheme="majorBidi" w:hAnsiTheme="majorBidi" w:cstheme="majorBidi"/>
+          <w:b/>
+          <w:bCs/>
+          <w:sz w:val="28"/>
+          <w:szCs w:val="28"/>
+        </w:rPr>
+      </w:pPr>
+      <w:r>
+        <w:rPr>
+          <w:rFonts w:asciiTheme="majorBidi" w:hAnsiTheme="majorBidi" w:cstheme="majorBidi"/>
+          <w:sz w:val="28"/>
+          <w:szCs w:val="28"/>
+        </w:rPr>
+        <w:t xml:space="preserve">If a band goes over the </w:t>
+      </w:r>
+      <w:r>
+        <w:rPr>
+          <w:rFonts w:asciiTheme="majorBidi" w:hAnsiTheme="majorBidi" w:cstheme="majorBidi"/>
+          <w:sz w:val="28"/>
+          <w:szCs w:val="28"/>
+        </w:rPr>
+        <w:t>ending t</w:t>
+      </w:r>
+      <w:r>
+        <w:rPr>
+          <w:rFonts w:asciiTheme="majorBidi" w:hAnsiTheme="majorBidi" w:cstheme="majorBidi"/>
+          <w:sz w:val="28"/>
+          <w:szCs w:val="28"/>
+        </w:rPr>
+        <w:t>ime that they were provided</w:t>
+      </w:r>
+      <w:r>
+        <w:rPr>
+          <w:rFonts w:asciiTheme="majorBidi" w:hAnsiTheme="majorBidi" w:cstheme="majorBidi"/>
+          <w:sz w:val="28"/>
+          <w:szCs w:val="28"/>
+        </w:rPr>
+        <w:t xml:space="preserve"> for their performance on stage</w:t>
+      </w:r>
+      <w:r>
+        <w:rPr>
+          <w:rFonts w:asciiTheme="majorBidi" w:hAnsiTheme="majorBidi" w:cstheme="majorBidi"/>
+          <w:sz w:val="28"/>
+          <w:szCs w:val="28"/>
+        </w:rPr>
+        <w:t>, there is no way to move up every other band to compensate.</w:t>
+      </w:r>
+    </w:p>
+    <w:p>
+      <w:pPr>
+        <w:spacing w:after="0" w:line="360" w:lineRule="auto"/>
+        <w:rPr>
+          <w:rFonts w:asciiTheme="majorBidi" w:hAnsiTheme="majorBidi" w:cstheme="majorBidi"/>
+          <w:b/>
+          <w:bCs/>
           <w:sz w:val="32"/>
           <w:szCs w:val="32"/>
-        </w:rPr>
-      </w:pPr>
-      <w:r>
-        <w:rPr>
-          <w:rFonts w:asciiTheme="majorBidi" w:hAnsiTheme="majorBidi" w:cstheme="majorBidi"/>
-          <w:sz w:val="32"/>
-          <w:szCs w:val="32"/>
-        </w:rPr>
-        <w:t>&lt;Words&gt;</w:t>
-      </w:r>
-    </w:p>
-    <w:p>
-      <w:pPr>
-        <w:spacing w:after="0" w:line="360" w:lineRule="auto"/>
-        <w:rPr>
-          <w:rFonts w:asciiTheme="majorBidi" w:hAnsiTheme="majorBidi" w:cstheme="majorBidi"/>
-          <w:b/>
-          <w:bCs/>
-          <w:sz w:val="32"/>
-          <w:szCs w:val="32"/>
-        </w:rPr>
-      </w:pPr>
-    </w:p>
-    <w:p>
-      <w:pPr>
-        <w:spacing w:after="0" w:line="360" w:lineRule="auto"/>
-        <w:rPr>
-          <w:rFonts w:asciiTheme="majorBidi" w:hAnsiTheme="majorBidi" w:cstheme="majorBidi"/>
-          <w:b/>
-          <w:bCs/>
-          <w:sz w:val="32"/>
-          <w:szCs w:val="32"/>
-        </w:rPr>
-      </w:pPr>
-    </w:p>
-    <w:p>
-      <w:pPr>
-        <w:spacing w:after="0" w:line="360" w:lineRule="auto"/>
-        <w:rPr>
-          <w:rFonts w:asciiTheme="majorBidi" w:hAnsiTheme="majorBidi" w:cstheme="majorBidi"/>
-          <w:sz w:val="28"/>
-          <w:szCs w:val="28"/>
-        </w:rPr>
-      </w:pPr>
-    </w:p>
-    <w:p>
-      <w:pPr>
-        <w:spacing w:after="0" w:line="360" w:lineRule="auto"/>
-        <w:rPr>
-          <w:rFonts w:asciiTheme="majorBidi" w:hAnsiTheme="majorBidi" w:cstheme="majorBidi"/>
-          <w:sz w:val="28"/>
-          <w:szCs w:val="28"/>
-        </w:rPr>
-      </w:pPr>
-    </w:p>
-    <w:p>
-      <w:pPr>
-        <w:spacing w:after="0" w:line="360" w:lineRule="auto"/>
-        <w:rPr>
-          <w:rFonts w:asciiTheme="majorBidi" w:hAnsiTheme="majorBidi" w:cstheme="majorBidi"/>
-          <w:sz w:val="28"/>
-          <w:szCs w:val="28"/>
-        </w:rPr>
-      </w:pPr>
-    </w:p>
-    <w:p>
-      <w:pPr>
-        <w:spacing w:after="0" w:line="360" w:lineRule="auto"/>
-        <w:rPr>
-          <w:rFonts w:asciiTheme="majorBidi" w:hAnsiTheme="majorBidi" w:cstheme="majorBidi"/>
-          <w:sz w:val="28"/>
-          <w:szCs w:val="28"/>
-        </w:rPr>
-      </w:pPr>
-    </w:p>
-    <w:p>
-      <w:pPr>
-        <w:spacing w:after="0" w:line="360" w:lineRule="auto"/>
-        <w:rPr>
-          <w:rFonts w:asciiTheme="majorBidi" w:hAnsiTheme="majorBidi" w:cstheme="majorBidi"/>
-          <w:sz w:val="28"/>
-          <w:szCs w:val="28"/>
-        </w:rPr>
-      </w:pPr>
-    </w:p>
-    <w:p>
-      <w:pPr>
-        <w:spacing w:after="0" w:line="360" w:lineRule="auto"/>
-        <w:rPr>
-          <w:rFonts w:asciiTheme="majorBidi" w:hAnsiTheme="majorBidi" w:cstheme="majorBidi"/>
-          <w:sz w:val="28"/>
-          <w:szCs w:val="28"/>
-        </w:rPr>
-      </w:pPr>
-    </w:p>
-    <w:p>
-      <w:pPr>
-        <w:spacing w:after="0" w:line="360" w:lineRule="auto"/>
-        <w:rPr>
-          <w:rFonts w:asciiTheme="majorBidi" w:hAnsiTheme="majorBidi" w:cstheme="majorBidi"/>
-          <w:sz w:val="28"/>
-          <w:szCs w:val="28"/>
-        </w:rPr>
-      </w:pPr>
-    </w:p>
-    <w:p>
-      <w:pPr>
-        <w:spacing w:after="0" w:line="360" w:lineRule="auto"/>
-        <w:rPr>
-          <w:rFonts w:asciiTheme="majorBidi" w:hAnsiTheme="majorBidi" w:cstheme="majorBidi"/>
-          <w:sz w:val="28"/>
-          <w:szCs w:val="28"/>
-        </w:rPr>
-      </w:pPr>
-    </w:p>
-    <w:p>
-      <w:pPr>
-        <w:spacing w:after="0" w:line="360" w:lineRule="auto"/>
-        <w:rPr>
-          <w:rFonts w:asciiTheme="majorBidi" w:hAnsiTheme="majorBidi" w:cstheme="majorBidi"/>
-          <w:sz w:val="28"/>
-          <w:szCs w:val="28"/>
-        </w:rPr>
-      </w:pPr>
-    </w:p>
-    <w:p>
-      <w:pPr>
-        <w:spacing w:after="0" w:line="360" w:lineRule="auto"/>
-        <w:rPr>
-          <w:rFonts w:asciiTheme="majorBidi" w:hAnsiTheme="majorBidi" w:cstheme="majorBidi"/>
-          <w:sz w:val="28"/>
-          <w:szCs w:val="28"/>
-        </w:rPr>
-      </w:pPr>
-    </w:p>
-    <w:p>
-      <w:pPr>
-        <w:spacing w:after="0" w:line="360" w:lineRule="auto"/>
-        <w:rPr>
-          <w:rFonts w:asciiTheme="majorBidi" w:hAnsiTheme="majorBidi" w:cstheme="majorBidi"/>
-          <w:sz w:val="28"/>
-          <w:szCs w:val="28"/>
-        </w:rPr>
-      </w:pPr>
-    </w:p>
-    <w:p>
-      <w:pPr>
-        <w:spacing w:after="0" w:line="360" w:lineRule="auto"/>
-        <w:rPr>
-          <w:rFonts w:asciiTheme="majorBidi" w:hAnsiTheme="majorBidi" w:cstheme="majorBidi"/>
-          <w:sz w:val="28"/>
-          <w:szCs w:val="28"/>
-        </w:rPr>
-      </w:pPr>
-    </w:p>
-    <w:p>
-      <w:pPr>
-        <w:spacing w:after="0" w:line="360" w:lineRule="auto"/>
-        <w:rPr>
-          <w:rFonts w:asciiTheme="majorBidi" w:hAnsiTheme="majorBidi" w:cstheme="majorBidi"/>
-          <w:sz w:val="28"/>
-          <w:szCs w:val="28"/>
-        </w:rPr>
-      </w:pPr>
-    </w:p>
-    <w:p>
-      <w:pPr>
-        <w:spacing w:after="0" w:line="360" w:lineRule="auto"/>
-        <w:rPr>
-          <w:rFonts w:asciiTheme="majorBidi" w:hAnsiTheme="majorBidi" w:cstheme="majorBidi"/>
-          <w:sz w:val="28"/>
-          <w:szCs w:val="28"/>
-        </w:rPr>
-      </w:pPr>
-    </w:p>
-    <w:p>
-      <w:pPr>
-        <w:spacing w:after="0" w:line="360" w:lineRule="auto"/>
-        <w:rPr>
-          <w:rFonts w:asciiTheme="majorBidi" w:hAnsiTheme="majorBidi" w:cstheme="majorBidi"/>
-          <w:sz w:val="28"/>
-          <w:szCs w:val="28"/>
-        </w:rPr>
-      </w:pPr>
-    </w:p>
-    <w:p>
-      <w:pPr>
-        <w:spacing w:after="0" w:line="360" w:lineRule="auto"/>
-        <w:rPr>
-          <w:rFonts w:asciiTheme="majorBidi" w:hAnsiTheme="majorBidi" w:cstheme="majorBidi"/>
-          <w:sz w:val="28"/>
-          <w:szCs w:val="28"/>
         </w:rPr>
       </w:pPr>
     </w:p>
@@ -12542,45 +14061,233 @@
     </w:p>
     <w:p>
       <w:pPr>
-        <w:spacing w:after="0" w:line="360" w:lineRule="auto"/>
-        <w:rPr>
-          <w:rFonts w:asciiTheme="majorBidi" w:hAnsiTheme="majorBidi" w:cstheme="majorBidi"/>
+        <w:pStyle w:val="ListParagraph"/>
+        <w:numPr>
+          <w:ilvl w:val="0"/>
+          <w:numId w:val="2"/>
+        </w:numPr>
+        <w:spacing w:after="0" w:line="360" w:lineRule="auto"/>
+        <w:rPr>
+          <w:rFonts w:asciiTheme="majorBidi" w:hAnsiTheme="majorBidi" w:cstheme="majorBidi"/>
+          <w:sz w:val="28"/>
+          <w:szCs w:val="28"/>
+        </w:rPr>
+      </w:pPr>
+      <w:r>
+        <w:rPr>
+          <w:rFonts w:asciiTheme="majorBidi" w:hAnsiTheme="majorBidi" w:cstheme="majorBidi"/>
+          <w:sz w:val="28"/>
+          <w:szCs w:val="28"/>
+        </w:rPr>
+        <w:t>Add the ability to specify the quantity of tickets that are available. This would allow you to sell the proper amount of tickets while still staying within the maximum capacity of each stage.</w:t>
+      </w:r>
+    </w:p>
+    <w:p>
+      <w:pPr>
+        <w:pStyle w:val="ListParagraph"/>
+        <w:numPr>
+          <w:ilvl w:val="1"/>
+          <w:numId w:val="2"/>
+        </w:numPr>
+        <w:spacing w:after="0" w:line="360" w:lineRule="auto"/>
+        <w:rPr>
+          <w:rFonts w:asciiTheme="majorBidi" w:hAnsiTheme="majorBidi" w:cstheme="majorBidi"/>
+          <w:sz w:val="28"/>
+          <w:szCs w:val="28"/>
+        </w:rPr>
+      </w:pPr>
+      <w:r>
+        <w:rPr>
+          <w:rFonts w:asciiTheme="majorBidi" w:hAnsiTheme="majorBidi" w:cstheme="majorBidi"/>
+          <w:sz w:val="28"/>
+          <w:szCs w:val="28"/>
+        </w:rPr>
+        <w:t>This would require a new trigger that check</w:t>
+      </w:r>
+      <w:r>
+        <w:rPr>
+          <w:rFonts w:asciiTheme="majorBidi" w:hAnsiTheme="majorBidi" w:cstheme="majorBidi"/>
+          <w:sz w:val="28"/>
+          <w:szCs w:val="28"/>
+        </w:rPr>
+        <w:t>s before an insert into ticketsS</w:t>
+      </w:r>
+      <w:r>
+        <w:rPr>
+          <w:rFonts w:asciiTheme="majorBidi" w:hAnsiTheme="majorBidi" w:cstheme="majorBidi"/>
+          <w:sz w:val="28"/>
+          <w:szCs w:val="28"/>
+        </w:rPr>
+        <w:t xml:space="preserve">old, </w:t>
+      </w:r>
+      <w:r>
+        <w:rPr>
+          <w:rFonts w:asciiTheme="majorBidi" w:hAnsiTheme="majorBidi" w:cstheme="majorBidi"/>
+          <w:sz w:val="28"/>
+          <w:szCs w:val="28"/>
+        </w:rPr>
+        <w:t xml:space="preserve">which checks </w:t>
+      </w:r>
+      <w:r>
+        <w:rPr>
+          <w:rFonts w:asciiTheme="majorBidi" w:hAnsiTheme="majorBidi" w:cstheme="majorBidi"/>
+          <w:sz w:val="28"/>
+          <w:szCs w:val="28"/>
+        </w:rPr>
+        <w:t>whether the ticket that is being sold is available.</w:t>
+      </w:r>
+    </w:p>
+    <w:p>
+      <w:pPr>
+        <w:spacing w:after="0" w:line="360" w:lineRule="auto"/>
+        <w:rPr>
+          <w:rFonts w:asciiTheme="majorBidi" w:hAnsiTheme="majorBidi" w:cstheme="majorBidi"/>
+          <w:sz w:val="28"/>
+          <w:szCs w:val="28"/>
+        </w:rPr>
+      </w:pPr>
+    </w:p>
+    <w:p>
+      <w:pPr>
+        <w:pStyle w:val="ListParagraph"/>
+        <w:numPr>
+          <w:ilvl w:val="0"/>
+          <w:numId w:val="2"/>
+        </w:numPr>
+        <w:spacing w:after="0" w:line="360" w:lineRule="auto"/>
+        <w:rPr>
+          <w:rFonts w:asciiTheme="majorBidi" w:hAnsiTheme="majorBidi" w:cstheme="majorBidi"/>
+          <w:sz w:val="28"/>
+          <w:szCs w:val="28"/>
+        </w:rPr>
+      </w:pPr>
+      <w:r>
+        <w:rPr>
+          <w:rFonts w:asciiTheme="majorBidi" w:hAnsiTheme="majorBidi" w:cstheme="majorBidi"/>
+          <w:sz w:val="28"/>
+          <w:szCs w:val="28"/>
+        </w:rPr>
+        <w:t>Make the scheduling conflict manager trigger more flexible, as you should not be allowed to schedule a band to the same stage when another band is already on the stage at that time.</w:t>
+      </w:r>
+    </w:p>
+    <w:p>
+      <w:pPr>
+        <w:pStyle w:val="ListParagraph"/>
+        <w:numPr>
+          <w:ilvl w:val="1"/>
+          <w:numId w:val="2"/>
+        </w:numPr>
+        <w:spacing w:after="0" w:line="360" w:lineRule="auto"/>
+        <w:rPr>
+          <w:rFonts w:asciiTheme="majorBidi" w:hAnsiTheme="majorBidi" w:cstheme="majorBidi"/>
+          <w:sz w:val="28"/>
+          <w:szCs w:val="28"/>
+        </w:rPr>
+      </w:pPr>
+      <w:r>
+        <w:rPr>
+          <w:rFonts w:asciiTheme="majorBidi" w:hAnsiTheme="majorBidi" w:cstheme="majorBidi"/>
+          <w:sz w:val="28"/>
+          <w:szCs w:val="28"/>
+        </w:rPr>
+        <w:t xml:space="preserve">As of now, it only checks if the </w:t>
+      </w:r>
+      <w:r>
+        <w:rPr>
+          <w:rFonts w:asciiTheme="majorBidi" w:hAnsiTheme="majorBidi" w:cstheme="majorBidi"/>
+          <w:sz w:val="28"/>
+          <w:szCs w:val="28"/>
+        </w:rPr>
+        <w:t>start t</w:t>
+      </w:r>
+      <w:r>
+        <w:rPr>
+          <w:rFonts w:asciiTheme="majorBidi" w:hAnsiTheme="majorBidi" w:cstheme="majorBidi"/>
+          <w:sz w:val="28"/>
+          <w:szCs w:val="28"/>
+        </w:rPr>
+        <w:t>imes conflict when scheduling bands.</w:t>
+      </w:r>
+    </w:p>
+    <w:p>
+      <w:pPr>
+        <w:spacing w:after="0" w:line="360" w:lineRule="auto"/>
+        <w:rPr>
+          <w:rFonts w:asciiTheme="majorBidi" w:hAnsiTheme="majorBidi" w:cstheme="majorBidi"/>
+          <w:sz w:val="28"/>
+          <w:szCs w:val="28"/>
+        </w:rPr>
+      </w:pPr>
+    </w:p>
+    <w:p>
+      <w:pPr>
+        <w:pStyle w:val="ListParagraph"/>
+        <w:numPr>
+          <w:ilvl w:val="0"/>
+          <w:numId w:val="2"/>
+        </w:numPr>
+        <w:spacing w:after="0" w:line="360" w:lineRule="auto"/>
+        <w:rPr>
+          <w:rFonts w:asciiTheme="majorBidi" w:hAnsiTheme="majorBidi" w:cstheme="majorBidi"/>
+          <w:sz w:val="28"/>
+          <w:szCs w:val="28"/>
+        </w:rPr>
+      </w:pPr>
+      <w:r>
+        <w:rPr>
+          <w:rFonts w:asciiTheme="majorBidi" w:hAnsiTheme="majorBidi" w:cstheme="majorBidi"/>
+          <w:sz w:val="28"/>
+          <w:szCs w:val="28"/>
+        </w:rPr>
+        <w:t>Create more elaborate queries for creating reports, such as the total pay due to each employee and a report that shows the free time between stage performances for each stage.</w:t>
+      </w:r>
+    </w:p>
+    <w:p>
+      <w:pPr>
+        <w:spacing w:after="0" w:line="360" w:lineRule="auto"/>
+        <w:rPr>
+          <w:rFonts w:asciiTheme="majorBidi" w:hAnsiTheme="majorBidi" w:cstheme="majorBidi"/>
+          <w:sz w:val="28"/>
+          <w:szCs w:val="28"/>
+        </w:rPr>
+      </w:pPr>
+    </w:p>
+    <w:p>
+      <w:pPr>
+        <w:pStyle w:val="ListParagraph"/>
+        <w:numPr>
+          <w:ilvl w:val="0"/>
+          <w:numId w:val="2"/>
+        </w:numPr>
+        <w:spacing w:after="0" w:line="360" w:lineRule="auto"/>
+        <w:rPr>
+          <w:rFonts w:asciiTheme="majorBidi" w:hAnsiTheme="majorBidi" w:cstheme="majorBidi"/>
+          <w:b/>
+          <w:bCs/>
+          <w:sz w:val="28"/>
+          <w:szCs w:val="28"/>
+        </w:rPr>
+      </w:pPr>
+      <w:r>
+        <w:rPr>
+          <w:rFonts w:asciiTheme="majorBidi" w:hAnsiTheme="majorBidi" w:cstheme="majorBidi"/>
+          <w:sz w:val="28"/>
+          <w:szCs w:val="28"/>
+        </w:rPr>
+        <w:t>Create the needed trigger to push back every band in the schedule to compensate for if a band goes over their time limit.</w:t>
+      </w:r>
+    </w:p>
+    <w:p>
+      <w:pPr>
+        <w:spacing w:after="0" w:line="360" w:lineRule="auto"/>
+        <w:rPr>
+          <w:rFonts w:asciiTheme="majorBidi" w:hAnsiTheme="majorBidi" w:cstheme="majorBidi"/>
+          <w:b/>
+          <w:bCs/>
           <w:sz w:val="32"/>
           <w:szCs w:val="32"/>
         </w:rPr>
       </w:pPr>
-      <w:r>
-        <w:rPr>
-          <w:rFonts w:asciiTheme="majorBidi" w:hAnsiTheme="majorBidi" w:cstheme="majorBidi"/>
-          <w:sz w:val="32"/>
-          <w:szCs w:val="32"/>
-        </w:rPr>
-        <w:t>&lt;Words&gt;</w:t>
-      </w:r>
-    </w:p>
-    <w:p>
-      <w:pPr>
-        <w:spacing w:after="0" w:line="360" w:lineRule="auto"/>
-        <w:rPr>
-          <w:rFonts w:asciiTheme="majorBidi" w:hAnsiTheme="majorBidi" w:cstheme="majorBidi"/>
-          <w:b/>
-          <w:bCs/>
-          <w:sz w:val="32"/>
-          <w:szCs w:val="32"/>
-        </w:rPr>
-      </w:pPr>
-    </w:p>
-    <w:p>
-      <w:pPr>
-        <w:spacing w:after="0" w:line="360" w:lineRule="auto"/>
-        <w:rPr>
-          <w:rFonts w:asciiTheme="majorBidi" w:hAnsiTheme="majorBidi" w:cstheme="majorBidi"/>
-          <w:b/>
-          <w:bCs/>
-          <w:sz w:val="32"/>
-          <w:szCs w:val="32"/>
-        </w:rPr>
-      </w:pPr>
     </w:p>
     <w:p>
       <w:pPr>
@@ -12593,7 +14300,7 @@
       </w:pPr>
     </w:p>
     <w:sectPr>
-      <w:headerReference w:type="default" r:id="rId54"/>
+      <w:headerReference w:type="default" r:id="rId55"/>
       <w:pgSz w:w="12240" w:h="15840"/>
       <w:pgMar w:top="1440" w:right="1440" w:bottom="1440" w:left="1440" w:header="720" w:footer="720" w:gutter="0"/>
       <w:cols w:space="720"/>
@@ -12684,13 +14391,23 @@
             <w:szCs w:val="24"/>
           </w:rPr>
         </w:pPr>
+        <w:proofErr w:type="spellStart"/>
         <w:r>
           <w:rPr>
             <w:rFonts w:asciiTheme="majorBidi" w:hAnsiTheme="majorBidi" w:cstheme="majorBidi"/>
             <w:sz w:val="24"/>
             <w:szCs w:val="24"/>
           </w:rPr>
-          <w:t xml:space="preserve">Baran </w:t>
+          <w:t>Baran</w:t>
+        </w:r>
+        <w:proofErr w:type="spellEnd"/>
+        <w:r>
+          <w:rPr>
+            <w:rFonts w:asciiTheme="majorBidi" w:hAnsiTheme="majorBidi" w:cstheme="majorBidi"/>
+            <w:sz w:val="24"/>
+            <w:szCs w:val="24"/>
+          </w:rPr>
+          <w:t xml:space="preserve"> </w:t>
         </w:r>
         <w:r>
           <w:rPr>
@@ -12743,6 +14460,243 @@
     </w:pPr>
   </w:p>
 </w:hdr>
+</file>
+
+<file path=word/numbering.xml><?xml version="1.0" encoding="utf-8"?>
+<w:numbering xmlns:wpc="http://schemas.microsoft.com/office/word/2010/wordprocessingCanvas" xmlns:mc="http://schemas.openxmlformats.org/markup-compatibility/2006" xmlns:o="urn:schemas-microsoft-com:office:office" xmlns:r="http://schemas.openxmlformats.org/officeDocument/2006/relationships" xmlns:m="http://schemas.openxmlformats.org/officeDocument/2006/math" xmlns:v="urn:schemas-microsoft-com:vml" xmlns:wp14="http://schemas.microsoft.com/office/word/2010/wordprocessingDrawing" xmlns:wp="http://schemas.openxmlformats.org/drawingml/2006/wordprocessingDrawing" xmlns:w10="urn:schemas-microsoft-com:office:word" xmlns:w="http://schemas.openxmlformats.org/wordprocessingml/2006/main" xmlns:w14="http://schemas.microsoft.com/office/word/2010/wordml" xmlns:w15="http://schemas.microsoft.com/office/word/2012/wordml" xmlns:wpg="http://schemas.microsoft.com/office/word/2010/wordprocessingGroup" xmlns:wpi="http://schemas.microsoft.com/office/word/2010/wordprocessingInk" xmlns:wne="http://schemas.microsoft.com/office/word/2006/wordml" xmlns:wps="http://schemas.microsoft.com/office/word/2010/wordprocessingShape" mc:Ignorable="w14 w15 wp14">
+  <w:abstractNum w:abstractNumId="0">
+    <w:nsid w:val="467546BC"/>
+    <w:multiLevelType w:val="hybridMultilevel"/>
+    <w:tmpl w:val="DC9A80DC"/>
+    <w:lvl w:ilvl="0" w:tplc="04090001">
+      <w:start w:val="1"/>
+      <w:numFmt w:val="bullet"/>
+      <w:lvlText w:val=""/>
+      <w:lvlJc w:val="left"/>
+      <w:pPr>
+        <w:ind w:left="720" w:hanging="360"/>
+      </w:pPr>
+      <w:rPr>
+        <w:rFonts w:ascii="Symbol" w:hAnsi="Symbol" w:hint="default"/>
+      </w:rPr>
+    </w:lvl>
+    <w:lvl w:ilvl="1" w:tplc="04090003" w:tentative="1">
+      <w:start w:val="1"/>
+      <w:numFmt w:val="bullet"/>
+      <w:lvlText w:val="o"/>
+      <w:lvlJc w:val="left"/>
+      <w:pPr>
+        <w:ind w:left="1440" w:hanging="360"/>
+      </w:pPr>
+      <w:rPr>
+        <w:rFonts w:ascii="Courier New" w:hAnsi="Courier New" w:cs="Courier New" w:hint="default"/>
+      </w:rPr>
+    </w:lvl>
+    <w:lvl w:ilvl="2" w:tplc="04090005" w:tentative="1">
+      <w:start w:val="1"/>
+      <w:numFmt w:val="bullet"/>
+      <w:lvlText w:val=""/>
+      <w:lvlJc w:val="left"/>
+      <w:pPr>
+        <w:ind w:left="2160" w:hanging="360"/>
+      </w:pPr>
+      <w:rPr>
+        <w:rFonts w:ascii="Wingdings" w:hAnsi="Wingdings" w:hint="default"/>
+      </w:rPr>
+    </w:lvl>
+    <w:lvl w:ilvl="3" w:tplc="04090001" w:tentative="1">
+      <w:start w:val="1"/>
+      <w:numFmt w:val="bullet"/>
+      <w:lvlText w:val=""/>
+      <w:lvlJc w:val="left"/>
+      <w:pPr>
+        <w:ind w:left="2880" w:hanging="360"/>
+      </w:pPr>
+      <w:rPr>
+        <w:rFonts w:ascii="Symbol" w:hAnsi="Symbol" w:hint="default"/>
+      </w:rPr>
+    </w:lvl>
+    <w:lvl w:ilvl="4" w:tplc="04090003" w:tentative="1">
+      <w:start w:val="1"/>
+      <w:numFmt w:val="bullet"/>
+      <w:lvlText w:val="o"/>
+      <w:lvlJc w:val="left"/>
+      <w:pPr>
+        <w:ind w:left="3600" w:hanging="360"/>
+      </w:pPr>
+      <w:rPr>
+        <w:rFonts w:ascii="Courier New" w:hAnsi="Courier New" w:cs="Courier New" w:hint="default"/>
+      </w:rPr>
+    </w:lvl>
+    <w:lvl w:ilvl="5" w:tplc="04090005" w:tentative="1">
+      <w:start w:val="1"/>
+      <w:numFmt w:val="bullet"/>
+      <w:lvlText w:val=""/>
+      <w:lvlJc w:val="left"/>
+      <w:pPr>
+        <w:ind w:left="4320" w:hanging="360"/>
+      </w:pPr>
+      <w:rPr>
+        <w:rFonts w:ascii="Wingdings" w:hAnsi="Wingdings" w:hint="default"/>
+      </w:rPr>
+    </w:lvl>
+    <w:lvl w:ilvl="6" w:tplc="04090001" w:tentative="1">
+      <w:start w:val="1"/>
+      <w:numFmt w:val="bullet"/>
+      <w:lvlText w:val=""/>
+      <w:lvlJc w:val="left"/>
+      <w:pPr>
+        <w:ind w:left="5040" w:hanging="360"/>
+      </w:pPr>
+      <w:rPr>
+        <w:rFonts w:ascii="Symbol" w:hAnsi="Symbol" w:hint="default"/>
+      </w:rPr>
+    </w:lvl>
+    <w:lvl w:ilvl="7" w:tplc="04090003" w:tentative="1">
+      <w:start w:val="1"/>
+      <w:numFmt w:val="bullet"/>
+      <w:lvlText w:val="o"/>
+      <w:lvlJc w:val="left"/>
+      <w:pPr>
+        <w:ind w:left="5760" w:hanging="360"/>
+      </w:pPr>
+      <w:rPr>
+        <w:rFonts w:ascii="Courier New" w:hAnsi="Courier New" w:cs="Courier New" w:hint="default"/>
+      </w:rPr>
+    </w:lvl>
+    <w:lvl w:ilvl="8" w:tplc="04090005" w:tentative="1">
+      <w:start w:val="1"/>
+      <w:numFmt w:val="bullet"/>
+      <w:lvlText w:val=""/>
+      <w:lvlJc w:val="left"/>
+      <w:pPr>
+        <w:ind w:left="6480" w:hanging="360"/>
+      </w:pPr>
+      <w:rPr>
+        <w:rFonts w:ascii="Wingdings" w:hAnsi="Wingdings" w:hint="default"/>
+      </w:rPr>
+    </w:lvl>
+  </w:abstractNum>
+  <w:abstractNum w:abstractNumId="1">
+    <w:nsid w:val="7FBF1C9B"/>
+    <w:multiLevelType w:val="hybridMultilevel"/>
+    <w:tmpl w:val="51D60C20"/>
+    <w:lvl w:ilvl="0" w:tplc="04090001">
+      <w:start w:val="1"/>
+      <w:numFmt w:val="bullet"/>
+      <w:lvlText w:val=""/>
+      <w:lvlJc w:val="left"/>
+      <w:pPr>
+        <w:ind w:left="720" w:hanging="360"/>
+      </w:pPr>
+      <w:rPr>
+        <w:rFonts w:ascii="Symbol" w:hAnsi="Symbol" w:hint="default"/>
+      </w:rPr>
+    </w:lvl>
+    <w:lvl w:ilvl="1" w:tplc="04090003">
+      <w:start w:val="1"/>
+      <w:numFmt w:val="bullet"/>
+      <w:lvlText w:val="o"/>
+      <w:lvlJc w:val="left"/>
+      <w:pPr>
+        <w:ind w:left="1440" w:hanging="360"/>
+      </w:pPr>
+      <w:rPr>
+        <w:rFonts w:ascii="Courier New" w:hAnsi="Courier New" w:cs="Courier New" w:hint="default"/>
+      </w:rPr>
+    </w:lvl>
+    <w:lvl w:ilvl="2" w:tplc="04090005" w:tentative="1">
+      <w:start w:val="1"/>
+      <w:numFmt w:val="bullet"/>
+      <w:lvlText w:val=""/>
+      <w:lvlJc w:val="left"/>
+      <w:pPr>
+        <w:ind w:left="2160" w:hanging="360"/>
+      </w:pPr>
+      <w:rPr>
+        <w:rFonts w:ascii="Wingdings" w:hAnsi="Wingdings" w:hint="default"/>
+      </w:rPr>
+    </w:lvl>
+    <w:lvl w:ilvl="3" w:tplc="04090001" w:tentative="1">
+      <w:start w:val="1"/>
+      <w:numFmt w:val="bullet"/>
+      <w:lvlText w:val=""/>
+      <w:lvlJc w:val="left"/>
+      <w:pPr>
+        <w:ind w:left="2880" w:hanging="360"/>
+      </w:pPr>
+      <w:rPr>
+        <w:rFonts w:ascii="Symbol" w:hAnsi="Symbol" w:hint="default"/>
+      </w:rPr>
+    </w:lvl>
+    <w:lvl w:ilvl="4" w:tplc="04090003" w:tentative="1">
+      <w:start w:val="1"/>
+      <w:numFmt w:val="bullet"/>
+      <w:lvlText w:val="o"/>
+      <w:lvlJc w:val="left"/>
+      <w:pPr>
+        <w:ind w:left="3600" w:hanging="360"/>
+      </w:pPr>
+      <w:rPr>
+        <w:rFonts w:ascii="Courier New" w:hAnsi="Courier New" w:cs="Courier New" w:hint="default"/>
+      </w:rPr>
+    </w:lvl>
+    <w:lvl w:ilvl="5" w:tplc="04090005" w:tentative="1">
+      <w:start w:val="1"/>
+      <w:numFmt w:val="bullet"/>
+      <w:lvlText w:val=""/>
+      <w:lvlJc w:val="left"/>
+      <w:pPr>
+        <w:ind w:left="4320" w:hanging="360"/>
+      </w:pPr>
+      <w:rPr>
+        <w:rFonts w:ascii="Wingdings" w:hAnsi="Wingdings" w:hint="default"/>
+      </w:rPr>
+    </w:lvl>
+    <w:lvl w:ilvl="6" w:tplc="04090001" w:tentative="1">
+      <w:start w:val="1"/>
+      <w:numFmt w:val="bullet"/>
+      <w:lvlText w:val=""/>
+      <w:lvlJc w:val="left"/>
+      <w:pPr>
+        <w:ind w:left="5040" w:hanging="360"/>
+      </w:pPr>
+      <w:rPr>
+        <w:rFonts w:ascii="Symbol" w:hAnsi="Symbol" w:hint="default"/>
+      </w:rPr>
+    </w:lvl>
+    <w:lvl w:ilvl="7" w:tplc="04090003" w:tentative="1">
+      <w:start w:val="1"/>
+      <w:numFmt w:val="bullet"/>
+      <w:lvlText w:val="o"/>
+      <w:lvlJc w:val="left"/>
+      <w:pPr>
+        <w:ind w:left="5760" w:hanging="360"/>
+      </w:pPr>
+      <w:rPr>
+        <w:rFonts w:ascii="Courier New" w:hAnsi="Courier New" w:cs="Courier New" w:hint="default"/>
+      </w:rPr>
+    </w:lvl>
+    <w:lvl w:ilvl="8" w:tplc="04090005" w:tentative="1">
+      <w:start w:val="1"/>
+      <w:numFmt w:val="bullet"/>
+      <w:lvlText w:val=""/>
+      <w:lvlJc w:val="left"/>
+      <w:pPr>
+        <w:ind w:left="6480" w:hanging="360"/>
+      </w:pPr>
+      <w:rPr>
+        <w:rFonts w:ascii="Wingdings" w:hAnsi="Wingdings" w:hint="default"/>
+      </w:rPr>
+    </w:lvl>
+  </w:abstractNum>
+  <w:num w:numId="1">
+    <w:abstractNumId w:val="0"/>
+  </w:num>
+  <w:num w:numId="2">
+    <w:abstractNumId w:val="1"/>
+  </w:num>
+</w:numbering>
 </file>
 
 <file path=word/styles.xml><?xml version="1.0" encoding="utf-8"?>
@@ -13210,6 +15164,17 @@
     <w:uiPriority w:val="99"/>
     <w:rsid w:val="00184470"/>
   </w:style>
+  <w:style w:type="paragraph" w:styleId="ListParagraph">
+    <w:name w:val="List Paragraph"/>
+    <w:basedOn w:val="Normal"/>
+    <w:uiPriority w:val="34"/>
+    <w:qFormat/>
+    <w:rsid w:val="00755FB5"/>
+    <w:pPr>
+      <w:ind w:left="720"/>
+      <w:contextualSpacing/>
+    </w:pPr>
+  </w:style>
 </w:styles>
 </file>
 

</xml_diff>